<commit_message>
Data and handouts for course on Thur 1st Oct 2015
</commit_message>
<xml_diff>
--- a/practicals/Practical-1.docx
+++ b/practicals/Practical-1.docx
@@ -1,6 +1,6 @@
 
 <file path=word/document.xml><?xml version="1.0" encoding="utf-8"?>
-<w:document xmlns:ve="http://schemas.openxmlformats.org/markup-compatibility/2006" xmlns:o="urn:schemas-microsoft-com:office:office" xmlns:r="http://schemas.openxmlformats.org/officeDocument/2006/relationships" xmlns:m="http://schemas.openxmlformats.org/officeDocument/2006/math" xmlns:v="urn:schemas-microsoft-com:vml" xmlns:wp="http://schemas.openxmlformats.org/drawingml/2006/wordprocessingDrawing" xmlns:w10="urn:schemas-microsoft-com:office:word" xmlns:w="http://schemas.openxmlformats.org/wordprocessingml/2006/main" xmlns:wne="http://schemas.microsoft.com/office/word/2006/wordml">
+<w:document xmlns:wpc="http://schemas.microsoft.com/office/word/2010/wordprocessingCanvas" xmlns:mo="http://schemas.microsoft.com/office/mac/office/2008/main" xmlns:mc="http://schemas.openxmlformats.org/markup-compatibility/2006" xmlns:mv="urn:schemas-microsoft-com:mac:vml" xmlns:o="urn:schemas-microsoft-com:office:office" xmlns:r="http://schemas.openxmlformats.org/officeDocument/2006/relationships" xmlns:m="http://schemas.openxmlformats.org/officeDocument/2006/math" xmlns:v="urn:schemas-microsoft-com:vml" xmlns:wp14="http://schemas.microsoft.com/office/word/2010/wordprocessingDrawing" xmlns:wp="http://schemas.openxmlformats.org/drawingml/2006/wordprocessingDrawing" xmlns:w10="urn:schemas-microsoft-com:office:word" xmlns:w="http://schemas.openxmlformats.org/wordprocessingml/2006/main" xmlns:w14="http://schemas.microsoft.com/office/word/2010/wordml" xmlns:wpg="http://schemas.microsoft.com/office/word/2010/wordprocessingGroup" xmlns:wpi="http://schemas.microsoft.com/office/word/2010/wordprocessingInk" xmlns:wne="http://schemas.microsoft.com/office/word/2006/wordml" xmlns:wps="http://schemas.microsoft.com/office/word/2010/wordprocessingShape" mc:Ignorable="w14 wp14 mv">
   <w:body>
     <w:p>
       <w:pPr>
@@ -31,7 +31,7 @@
     <w:tbl>
       <w:tblPr>
         <w:tblStyle w:val="TableGrid"/>
-        <w:tblW w:w="0" w:type="auto"/>
+        <w:tblW w:w="10657" w:type="dxa"/>
         <w:tblBorders>
           <w:top w:val="single" w:sz="4" w:space="0" w:color="FFFFFF" w:themeColor="background1"/>
           <w:left w:val="single" w:sz="4" w:space="0" w:color="FFFFFF" w:themeColor="background1"/>
@@ -40,17 +40,17 @@
           <w:insideH w:val="single" w:sz="4" w:space="0" w:color="FFFFFF" w:themeColor="background1"/>
           <w:insideV w:val="single" w:sz="4" w:space="0" w:color="FFFFFF" w:themeColor="background1"/>
         </w:tblBorders>
-        <w:tblLook w:val="04A0"/>
+        <w:tblLook w:val="04A0" w:firstRow="1" w:lastRow="0" w:firstColumn="1" w:lastColumn="0" w:noHBand="0" w:noVBand="1"/>
       </w:tblPr>
       <w:tblGrid>
-        <w:gridCol w:w="6487"/>
-        <w:gridCol w:w="284"/>
-        <w:gridCol w:w="3866"/>
+        <w:gridCol w:w="6771"/>
+        <w:gridCol w:w="236"/>
+        <w:gridCol w:w="3650"/>
       </w:tblGrid>
       <w:tr>
         <w:tc>
           <w:tcPr>
-            <w:tcW w:w="6487" w:type="dxa"/>
+            <w:tcW w:w="6771" w:type="dxa"/>
             <w:tcBorders>
               <w:bottom w:val="single" w:sz="4" w:space="0" w:color="FFFFFF" w:themeColor="background1"/>
               <w:right w:val="single" w:sz="4" w:space="0" w:color="FFFFFF"/>
@@ -80,7 +80,7 @@
         </w:tc>
         <w:tc>
           <w:tcPr>
-            <w:tcW w:w="284" w:type="dxa"/>
+            <w:tcW w:w="236" w:type="dxa"/>
             <w:tcBorders>
               <w:left w:val="single" w:sz="4" w:space="0" w:color="FFFFFF"/>
               <w:bottom w:val="single" w:sz="4" w:space="0" w:color="FFFFFF" w:themeColor="background1"/>
@@ -101,7 +101,7 @@
         </w:tc>
         <w:tc>
           <w:tcPr>
-            <w:tcW w:w="3866" w:type="dxa"/>
+            <w:tcW w:w="3650" w:type="dxa"/>
             <w:tcBorders>
               <w:bottom w:val="single" w:sz="4" w:space="0" w:color="FFFFFF" w:themeColor="background1"/>
             </w:tcBorders>
@@ -132,7 +132,7 @@
       <w:tr>
         <w:tc>
           <w:tcPr>
-            <w:tcW w:w="6487" w:type="dxa"/>
+            <w:tcW w:w="6771" w:type="dxa"/>
             <w:tcBorders>
               <w:right w:val="single" w:sz="4" w:space="0" w:color="FFFFFF"/>
             </w:tcBorders>
@@ -175,7 +175,7 @@
         </w:tc>
         <w:tc>
           <w:tcPr>
-            <w:tcW w:w="284" w:type="dxa"/>
+            <w:tcW w:w="236" w:type="dxa"/>
             <w:tcBorders>
               <w:left w:val="single" w:sz="4" w:space="0" w:color="FFFFFF"/>
             </w:tcBorders>
@@ -194,7 +194,7 @@
         </w:tc>
         <w:tc>
           <w:tcPr>
-            <w:tcW w:w="3866" w:type="dxa"/>
+            <w:tcW w:w="3650" w:type="dxa"/>
             <w:shd w:val="clear" w:color="auto" w:fill="D9D9D9" w:themeFill="background1" w:themeFillShade="D9"/>
           </w:tcPr>
           <w:p>
@@ -220,7 +220,7 @@
       <w:tr>
         <w:tc>
           <w:tcPr>
-            <w:tcW w:w="6487" w:type="dxa"/>
+            <w:tcW w:w="6771" w:type="dxa"/>
             <w:tcBorders>
               <w:right w:val="single" w:sz="4" w:space="0" w:color="FFFFFF"/>
             </w:tcBorders>
@@ -231,11 +231,15 @@
               <w:spacing w:before="40" w:after="40"/>
               <w:rPr>
                 <w:rFonts w:ascii="Calibri" w:hAnsi="Calibri"/>
+                <w:sz w:val="22"/>
+                <w:szCs w:val="22"/>
               </w:rPr>
             </w:pPr>
             <w:r>
               <w:rPr>
                 <w:rFonts w:ascii="Calibri" w:hAnsi="Calibri"/>
+                <w:sz w:val="22"/>
+                <w:szCs w:val="22"/>
               </w:rPr>
               <w:t>Understand how to add data with a latitude / longitude coordinate (p. 4)</w:t>
             </w:r>
@@ -243,7 +247,7 @@
         </w:tc>
         <w:tc>
           <w:tcPr>
-            <w:tcW w:w="284" w:type="dxa"/>
+            <w:tcW w:w="236" w:type="dxa"/>
             <w:tcBorders>
               <w:left w:val="single" w:sz="4" w:space="0" w:color="FFFFFF"/>
             </w:tcBorders>
@@ -254,13 +258,15 @@
               <w:spacing w:before="40" w:after="40"/>
               <w:rPr>
                 <w:rFonts w:ascii="Calibri" w:hAnsi="Calibri"/>
+                <w:sz w:val="22"/>
+                <w:szCs w:val="22"/>
               </w:rPr>
             </w:pPr>
           </w:p>
         </w:tc>
         <w:tc>
           <w:tcPr>
-            <w:tcW w:w="3866" w:type="dxa"/>
+            <w:tcW w:w="3650" w:type="dxa"/>
             <w:shd w:val="clear" w:color="auto" w:fill="D9D9D9" w:themeFill="background1" w:themeFillShade="D9"/>
           </w:tcPr>
           <w:p>
@@ -268,11 +274,15 @@
               <w:spacing w:before="40" w:after="40"/>
               <w:rPr>
                 <w:rFonts w:ascii="Calibri" w:hAnsi="Calibri"/>
+                <w:sz w:val="22"/>
+                <w:szCs w:val="22"/>
               </w:rPr>
             </w:pPr>
             <w:r>
               <w:rPr>
                 <w:rFonts w:ascii="Calibri" w:hAnsi="Calibri"/>
+                <w:sz w:val="22"/>
+                <w:szCs w:val="22"/>
               </w:rPr>
               <w:t>Add Delimited Text Layer (p. 4)</w:t>
             </w:r>
@@ -282,7 +292,7 @@
       <w:tr>
         <w:tc>
           <w:tcPr>
-            <w:tcW w:w="6487" w:type="dxa"/>
+            <w:tcW w:w="6771" w:type="dxa"/>
             <w:tcBorders>
               <w:right w:val="single" w:sz="4" w:space="0" w:color="FFFFFF"/>
             </w:tcBorders>
@@ -325,7 +335,7 @@
         </w:tc>
         <w:tc>
           <w:tcPr>
-            <w:tcW w:w="284" w:type="dxa"/>
+            <w:tcW w:w="236" w:type="dxa"/>
             <w:tcBorders>
               <w:left w:val="single" w:sz="4" w:space="0" w:color="FFFFFF"/>
             </w:tcBorders>
@@ -344,7 +354,7 @@
         </w:tc>
         <w:tc>
           <w:tcPr>
-            <w:tcW w:w="3866" w:type="dxa"/>
+            <w:tcW w:w="3650" w:type="dxa"/>
             <w:shd w:val="clear" w:color="auto" w:fill="D9D9D9" w:themeFill="background1" w:themeFillShade="D9"/>
           </w:tcPr>
           <w:p>
@@ -378,7 +388,7 @@
       <w:tr>
         <w:tc>
           <w:tcPr>
-            <w:tcW w:w="6487" w:type="dxa"/>
+            <w:tcW w:w="6771" w:type="dxa"/>
             <w:tcBorders>
               <w:right w:val="single" w:sz="4" w:space="0" w:color="FFFFFF"/>
             </w:tcBorders>
@@ -421,7 +431,7 @@
         </w:tc>
         <w:tc>
           <w:tcPr>
-            <w:tcW w:w="284" w:type="dxa"/>
+            <w:tcW w:w="236" w:type="dxa"/>
             <w:tcBorders>
               <w:left w:val="single" w:sz="4" w:space="0" w:color="FFFFFF"/>
             </w:tcBorders>
@@ -440,7 +450,7 @@
         </w:tc>
         <w:tc>
           <w:tcPr>
-            <w:tcW w:w="3866" w:type="dxa"/>
+            <w:tcW w:w="3650" w:type="dxa"/>
             <w:shd w:val="clear" w:color="auto" w:fill="D9D9D9" w:themeFill="background1" w:themeFillShade="D9"/>
           </w:tcPr>
           <w:p>
@@ -478,7 +488,7 @@
       <w:tr>
         <w:tc>
           <w:tcPr>
-            <w:tcW w:w="6487" w:type="dxa"/>
+            <w:tcW w:w="6771" w:type="dxa"/>
             <w:tcBorders>
               <w:right w:val="single" w:sz="4" w:space="0" w:color="FFFFFF"/>
             </w:tcBorders>
@@ -521,7 +531,7 @@
         </w:tc>
         <w:tc>
           <w:tcPr>
-            <w:tcW w:w="284" w:type="dxa"/>
+            <w:tcW w:w="236" w:type="dxa"/>
             <w:tcBorders>
               <w:left w:val="single" w:sz="4" w:space="0" w:color="FFFFFF"/>
             </w:tcBorders>
@@ -540,7 +550,7 @@
         </w:tc>
         <w:tc>
           <w:tcPr>
-            <w:tcW w:w="3866" w:type="dxa"/>
+            <w:tcW w:w="3650" w:type="dxa"/>
             <w:shd w:val="clear" w:color="auto" w:fill="D9D9D9" w:themeFill="background1" w:themeFillShade="D9"/>
           </w:tcPr>
           <w:p>
@@ -924,28 +934,64 @@
       <w:r>
         <w:rPr>
           <w:rFonts w:ascii="Calibri" w:hAnsi="Calibri"/>
-          <w:sz w:val="24"/>
-          <w:szCs w:val="24"/>
-        </w:rPr>
-        <w:t>&gt;</w:t>
-      </w:r>
-      <w:r>
-        <w:rPr>
-          <w:rFonts w:ascii="Calibri" w:hAnsi="Calibri"/>
           <w:b/>
           <w:bCs/>
           <w:sz w:val="24"/>
           <w:szCs w:val="24"/>
         </w:rPr>
+        <w:t xml:space="preserve"> </w:t>
+      </w:r>
+      <w:r>
+        <w:rPr>
+          <w:rFonts w:ascii="Calibri" w:hAnsi="Calibri"/>
+          <w:sz w:val="24"/>
+          <w:szCs w:val="24"/>
+        </w:rPr>
+        <w:t>&gt;</w:t>
+      </w:r>
+      <w:r>
+        <w:rPr>
+          <w:rFonts w:ascii="Calibri" w:hAnsi="Calibri"/>
+          <w:sz w:val="24"/>
+          <w:szCs w:val="24"/>
+        </w:rPr>
+        <w:t xml:space="preserve"> </w:t>
+      </w:r>
+      <w:r>
+        <w:rPr>
+          <w:rFonts w:ascii="Calibri" w:hAnsi="Calibri"/>
+          <w:b/>
+          <w:bCs/>
+          <w:sz w:val="24"/>
+          <w:szCs w:val="24"/>
+        </w:rPr>
         <w:t>Zoom Data</w:t>
       </w:r>
       <w:r>
         <w:rPr>
           <w:rFonts w:ascii="Calibri" w:hAnsi="Calibri"/>
+          <w:b/>
+          <w:bCs/>
+          <w:sz w:val="24"/>
+          <w:szCs w:val="24"/>
+        </w:rPr>
+        <w:t xml:space="preserve"> </w:t>
+      </w:r>
+      <w:r>
+        <w:rPr>
+          <w:rFonts w:ascii="Calibri" w:hAnsi="Calibri"/>
           <w:sz w:val="24"/>
           <w:szCs w:val="24"/>
         </w:rPr>
         <w:t>&gt;</w:t>
+      </w:r>
+      <w:r>
+        <w:rPr>
+          <w:rFonts w:ascii="Calibri" w:hAnsi="Calibri"/>
+          <w:sz w:val="24"/>
+          <w:szCs w:val="24"/>
+        </w:rPr>
+        <w:t xml:space="preserve"> </w:t>
       </w:r>
       <w:r>
         <w:rPr>
@@ -1004,6 +1050,13 @@
           <w:szCs w:val="24"/>
         </w:rPr>
         <w:t xml:space="preserve"> key to be pressed after a name has been typed in or an option selected. If necessary,</w:t>
+      </w:r>
+      <w:r>
+        <w:rPr>
+          <w:rFonts w:ascii="Calibri" w:hAnsi="Calibri"/>
+          <w:szCs w:val="24"/>
+        </w:rPr>
+        <w:t xml:space="preserve"> </w:t>
       </w:r>
       <w:r>
         <w:rPr>
@@ -1242,53 +1295,62 @@
         </w:tabs>
         <w:jc w:val="both"/>
         <w:rPr>
-          <w:rFonts w:ascii="Calibri" w:hAnsi="Calibri"/>
-          <w:szCs w:val="24"/>
-          <w:highlight w:val="yellow"/>
-        </w:rPr>
-      </w:pPr>
-      <w:r>
-        <w:rPr>
-          <w:rStyle w:val="Hyperlink"/>
-          <w:rFonts w:ascii="Calibri" w:hAnsi="Calibri"/>
-          <w:szCs w:val="24"/>
-        </w:rPr>
-        <w:t>bit.ly/1yrJ0U5</w:t>
-      </w:r>
-      <w:r>
-        <w:rPr>
-          <w:rStyle w:val="Hyperlink"/>
-          <w:rFonts w:ascii="Calibri" w:hAnsi="Calibri"/>
-          <w:szCs w:val="24"/>
-          <w:u w:val="none"/>
-        </w:rPr>
-        <w:t xml:space="preserve"> </w:t>
-      </w:r>
-      <w:r>
-        <w:rPr>
-          <w:rFonts w:ascii="Calibri" w:hAnsi="Calibri"/>
-          <w:szCs w:val="24"/>
-          <w:highlight w:val="yellow"/>
-        </w:rPr>
-        <w:t>or</w:t>
-      </w:r>
-      <w:r>
-        <w:rPr>
-          <w:rFonts w:ascii="Calibri" w:hAnsi="Calibri"/>
-          <w:szCs w:val="24"/>
-        </w:rPr>
-        <w:t xml:space="preserve"> </w:t>
-      </w:r>
-      <w:hyperlink r:id="rId8" w:history="1">
+          <w:rFonts w:asciiTheme="minorHAnsi" w:hAnsiTheme="minorHAnsi"/>
+          <w:szCs w:val="24"/>
+        </w:rPr>
+      </w:pPr>
+      <w:hyperlink r:id="rId9" w:history="1">
         <w:r>
           <w:rPr>
             <w:rStyle w:val="Hyperlink"/>
             <w:rFonts w:ascii="Calibri" w:hAnsi="Calibri"/>
             <w:szCs w:val="24"/>
           </w:rPr>
-          <w:t>www.nickbearman.me.uk/introduction-to-qgis-jan2015/</w:t>
+          <w:t>bit.ly/1KBGDEl</w:t>
         </w:r>
       </w:hyperlink>
+      <w:r>
+        <w:rPr>
+          <w:rFonts w:asciiTheme="minorHAnsi" w:hAnsiTheme="minorHAnsi"/>
+        </w:rPr>
+        <w:t xml:space="preserve"> </w:t>
+      </w:r>
+      <w:r>
+        <w:rPr>
+          <w:rFonts w:ascii="Calibri" w:hAnsi="Calibri"/>
+          <w:szCs w:val="24"/>
+        </w:rPr>
+        <w:t>o</w:t>
+      </w:r>
+      <w:r>
+        <w:rPr>
+          <w:rFonts w:asciiTheme="minorHAnsi" w:hAnsiTheme="minorHAnsi"/>
+          <w:szCs w:val="24"/>
+        </w:rPr>
+        <w:t>r</w:t>
+      </w:r>
+      <w:r>
+        <w:rPr>
+          <w:rFonts w:asciiTheme="minorHAnsi" w:hAnsiTheme="minorHAnsi"/>
+          <w:szCs w:val="24"/>
+        </w:rPr>
+        <w:t xml:space="preserve"> </w:t>
+      </w:r>
+      <w:hyperlink r:id="rId10" w:history="1">
+        <w:r>
+          <w:rPr>
+            <w:rStyle w:val="Hyperlink"/>
+            <w:rFonts w:asciiTheme="minorHAnsi" w:hAnsiTheme="minorHAnsi"/>
+          </w:rPr>
+          <w:t>www.github.com/nickbearman/intro-qgis-spatial-data/</w:t>
+        </w:r>
+      </w:hyperlink>
+      <w:r>
+        <w:rPr>
+          <w:rFonts w:asciiTheme="minorHAnsi" w:hAnsiTheme="minorHAnsi"/>
+        </w:rPr>
+        <w:t xml:space="preserve"> </w:t>
+      </w:r>
     </w:p>
     <w:p>
       <w:pPr>
@@ -1303,43 +1365,53 @@
       </w:pPr>
       <w:r>
         <w:rPr>
+          <w:rFonts w:eastAsia="Times New Roman"/>
+          <w:b/>
+          <w:sz w:val="28"/>
+          <w:szCs w:val="28"/>
+          <w:lang w:eastAsia="ar-SA"/>
+        </w:rPr>
+        <w:t>2</w:t>
+      </w:r>
+      <w:r>
+        <w:rPr>
+          <w:rFonts w:eastAsia="Times New Roman"/>
+          <w:b/>
+          <w:sz w:val="28"/>
+          <w:szCs w:val="28"/>
+          <w:lang w:eastAsia="ar-SA"/>
+        </w:rPr>
+        <w:t xml:space="preserve">. </w:t>
+      </w:r>
+      <w:r>
+        <w:rPr>
+          <w:rFonts w:eastAsia="Times New Roman"/>
+          <w:b/>
+          <w:sz w:val="28"/>
+          <w:szCs w:val="28"/>
+          <w:lang w:eastAsia="ar-SA"/>
+        </w:rPr>
+        <w:t>Starting</w:t>
+      </w:r>
+      <w:r>
+        <w:rPr>
+          <w:rFonts w:eastAsia="Times New Roman"/>
+          <w:b/>
+          <w:sz w:val="28"/>
+          <w:szCs w:val="28"/>
+          <w:lang w:eastAsia="ar-SA"/>
+        </w:rPr>
+        <w:t xml:space="preserve"> up QGI</w:t>
+      </w:r>
+      <w:r>
+        <w:rPr>
           <w:rFonts w:ascii="Calibri" w:eastAsia="Times New Roman" w:hAnsi="Calibri"/>
           <w:b/>
           <w:sz w:val="28"/>
           <w:szCs w:val="28"/>
           <w:lang w:eastAsia="ar-SA"/>
         </w:rPr>
-        <w:t>2</w:t>
-      </w:r>
-      <w:r>
-        <w:rPr>
-          <w:rFonts w:ascii="Calibri" w:eastAsia="Times New Roman" w:hAnsi="Calibri"/>
-          <w:b/>
-          <w:sz w:val="28"/>
-          <w:szCs w:val="28"/>
-          <w:lang w:eastAsia="ar-SA"/>
-        </w:rPr>
-        <w:t xml:space="preserve">. </w:t>
-      </w:r>
-      <w:r>
-        <w:rPr>
-          <w:rFonts w:ascii="Calibri" w:eastAsia="Times New Roman" w:hAnsi="Calibri"/>
-          <w:b/>
-          <w:sz w:val="28"/>
-          <w:szCs w:val="28"/>
-          <w:lang w:eastAsia="ar-SA"/>
-        </w:rPr>
-        <w:t>Starting</w:t>
-      </w:r>
-      <w:r>
-        <w:rPr>
-          <w:rFonts w:ascii="Calibri" w:eastAsia="Times New Roman" w:hAnsi="Calibri"/>
-          <w:b/>
-          <w:sz w:val="28"/>
-          <w:szCs w:val="28"/>
-          <w:lang w:eastAsia="ar-SA"/>
-        </w:rPr>
-        <w:t xml:space="preserve"> up QGIS</w:t>
+        <w:t>S</w:t>
       </w:r>
     </w:p>
     <w:p>
@@ -1446,6 +1518,14 @@
       <w:r>
         <w:rPr>
           <w:rFonts w:ascii="Calibri" w:hAnsi="Calibri"/>
+          <w:bCs/>
+          <w:szCs w:val="24"/>
+        </w:rPr>
+        <w:t xml:space="preserve"> </w:t>
+      </w:r>
+      <w:r>
+        <w:rPr>
+          <w:rFonts w:ascii="Calibri" w:hAnsi="Calibri"/>
           <w:szCs w:val="24"/>
         </w:rPr>
         <w:t xml:space="preserve">If you get a </w:t>
@@ -1463,7 +1543,21 @@
           <w:rFonts w:ascii="Calibri" w:hAnsi="Calibri"/>
           <w:szCs w:val="24"/>
         </w:rPr>
-        <w:t xml:space="preserve"> window (see below) you can tick the “I’ve had enough” tickbox to stop it opening every time you run QGIS.</w:t>
+        <w:t xml:space="preserve"> window (see below) you can tick the “I’ve had enough</w:t>
+      </w:r>
+      <w:r>
+        <w:rPr>
+          <w:rFonts w:ascii="Calibri" w:hAnsi="Calibri"/>
+          <w:szCs w:val="24"/>
+        </w:rPr>
+        <w:t xml:space="preserve"> tips</w:t>
+      </w:r>
+      <w:r>
+        <w:rPr>
+          <w:rFonts w:ascii="Calibri" w:hAnsi="Calibri"/>
+          <w:szCs w:val="24"/>
+        </w:rPr>
+        <w:t>” tickbox to stop it opening every time you run QGIS.</w:t>
       </w:r>
     </w:p>
     <w:p>
@@ -1483,10 +1577,10 @@
         <w:rPr>
           <w:rFonts w:ascii="Calibri" w:hAnsi="Calibri"/>
           <w:noProof/>
-          <w:lang w:eastAsia="en-GB"/>
+          <w:lang w:val="en-US" w:eastAsia="en-US"/>
         </w:rPr>
         <w:drawing>
-          <wp:inline distT="0" distB="0" distL="0" distR="0">
+          <wp:inline distT="0" distB="0" distL="0" distR="0" wp14:anchorId="7CF4C29B" wp14:editId="54DAA347">
             <wp:extent cx="2297619" cy="1578547"/>
             <wp:effectExtent l="0" t="0" r="0" b="0"/>
             <wp:docPr id="17" name="Picture 4"/>
@@ -1503,7 +1597,7 @@
                     </pic:cNvPicPr>
                   </pic:nvPicPr>
                   <pic:blipFill>
-                    <a:blip r:embed="rId9" cstate="print"/>
+                    <a:blip r:embed="rId11" cstate="print"/>
                     <a:srcRect l="29668" t="20939" r="29415" b="29127"/>
                     <a:stretch>
                       <a:fillRect/>
@@ -1586,10 +1680,10 @@
           <w:noProof/>
           <w:sz w:val="24"/>
           <w:szCs w:val="24"/>
-          <w:lang w:eastAsia="en-GB"/>
+          <w:lang w:val="en-US"/>
         </w:rPr>
         <w:drawing>
-          <wp:inline distT="0" distB="0" distL="0" distR="0">
+          <wp:inline distT="0" distB="0" distL="0" distR="0" wp14:anchorId="62B6B514" wp14:editId="164DBBC0">
             <wp:extent cx="285750" cy="219075"/>
             <wp:effectExtent l="19050" t="0" r="0" b="0"/>
             <wp:docPr id="39" name="Picture 10"/>
@@ -1606,7 +1700,7 @@
                     </pic:cNvPicPr>
                   </pic:nvPicPr>
                   <pic:blipFill>
-                    <a:blip r:embed="rId10" cstate="print"/>
+                    <a:blip r:embed="rId12" cstate="print"/>
                     <a:srcRect/>
                     <a:stretch>
                       <a:fillRect/>
@@ -1864,10 +1958,10 @@
           <w:rFonts w:ascii="Calibri" w:hAnsi="Calibri"/>
           <w:noProof/>
           <w:szCs w:val="24"/>
-          <w:lang w:eastAsia="en-GB"/>
+          <w:lang w:val="en-US" w:eastAsia="en-US"/>
         </w:rPr>
         <w:drawing>
-          <wp:inline distT="0" distB="0" distL="0" distR="0">
+          <wp:inline distT="0" distB="0" distL="0" distR="0" wp14:anchorId="3F28756A" wp14:editId="0E2D33FC">
             <wp:extent cx="269875" cy="228600"/>
             <wp:effectExtent l="0" t="0" r="0" b="0"/>
             <wp:docPr id="8" name="Picture 8"/>
@@ -1884,10 +1978,10 @@
                     </pic:cNvPicPr>
                   </pic:nvPicPr>
                   <pic:blipFill>
-                    <a:blip r:embed="rId11">
+                    <a:blip r:embed="rId13">
                       <a:extLst>
                         <a:ext uri="{28A0092B-C50C-407E-A947-70E740481C1C}">
-                          <a14:useLocalDpi xmlns:a14="http://schemas.microsoft.com/office/drawing/2010/main" xmlns:wps="http://schemas.microsoft.com/office/word/2010/wordprocessingShape" xmlns:wpi="http://schemas.microsoft.com/office/word/2010/wordprocessingInk" xmlns:wpg="http://schemas.microsoft.com/office/word/2010/wordprocessingGroup" xmlns:w15="http://schemas.microsoft.com/office/word/2012/wordml" xmlns:w14="http://schemas.microsoft.com/office/word/2010/wordml" xmlns:w="http://schemas.openxmlformats.org/wordprocessingml/2006/main" xmlns:w10="urn:schemas-microsoft-com:office:word" xmlns:wp14="http://schemas.microsoft.com/office/word/2010/wordprocessingDrawing" xmlns:v="urn:schemas-microsoft-com:vml" xmlns:o="urn:schemas-microsoft-com:office:office" xmlns:mv="urn:schemas-microsoft-com:mac:vml" xmlns:mc="http://schemas.openxmlformats.org/markup-compatibility/2006" xmlns:mo="http://schemas.microsoft.com/office/mac/office/2008/main" xmlns:wpc="http://schemas.microsoft.com/office/word/2010/wordprocessingCanvas" xmlns="" val="0"/>
+                          <a14:useLocalDpi xmlns:a14="http://schemas.microsoft.com/office/drawing/2010/main" val="0"/>
                         </a:ext>
                       </a:extLst>
                     </a:blip>
@@ -1949,10 +2043,10 @@
           <w:rFonts w:ascii="Calibri" w:hAnsi="Calibri"/>
           <w:noProof/>
           <w:szCs w:val="24"/>
-          <w:lang w:eastAsia="en-GB"/>
+          <w:lang w:val="en-US" w:eastAsia="en-US"/>
         </w:rPr>
         <w:drawing>
-          <wp:inline distT="0" distB="0" distL="0" distR="0">
+          <wp:inline distT="0" distB="0" distL="0" distR="0" wp14:anchorId="7730012B" wp14:editId="07A9B86C">
             <wp:extent cx="241300" cy="234950"/>
             <wp:effectExtent l="0" t="0" r="0" b="0"/>
             <wp:docPr id="2" name="Picture 2"/>
@@ -1969,10 +2063,10 @@
                     </pic:cNvPicPr>
                   </pic:nvPicPr>
                   <pic:blipFill>
-                    <a:blip r:embed="rId12">
+                    <a:blip r:embed="rId14">
                       <a:extLst>
                         <a:ext uri="{28A0092B-C50C-407E-A947-70E740481C1C}">
-                          <a14:useLocalDpi xmlns:a14="http://schemas.microsoft.com/office/drawing/2010/main" xmlns:wps="http://schemas.microsoft.com/office/word/2010/wordprocessingShape" xmlns:wpi="http://schemas.microsoft.com/office/word/2010/wordprocessingInk" xmlns:wpg="http://schemas.microsoft.com/office/word/2010/wordprocessingGroup" xmlns:w15="http://schemas.microsoft.com/office/word/2012/wordml" xmlns:w14="http://schemas.microsoft.com/office/word/2010/wordml" xmlns:w="http://schemas.openxmlformats.org/wordprocessingml/2006/main" xmlns:w10="urn:schemas-microsoft-com:office:word" xmlns:wp14="http://schemas.microsoft.com/office/word/2010/wordprocessingDrawing" xmlns:v="urn:schemas-microsoft-com:vml" xmlns:o="urn:schemas-microsoft-com:office:office" xmlns:mv="urn:schemas-microsoft-com:mac:vml" xmlns:mc="http://schemas.openxmlformats.org/markup-compatibility/2006" xmlns:mo="http://schemas.microsoft.com/office/mac/office/2008/main" xmlns:wpc="http://schemas.microsoft.com/office/word/2010/wordprocessingCanvas" xmlns="" val="0"/>
+                          <a14:useLocalDpi xmlns:a14="http://schemas.microsoft.com/office/drawing/2010/main" val="0"/>
                         </a:ext>
                       </a:extLst>
                     </a:blip>
@@ -2062,10 +2156,10 @@
           <w:rFonts w:ascii="Calibri" w:hAnsi="Calibri"/>
           <w:noProof/>
           <w:szCs w:val="24"/>
-          <w:lang w:eastAsia="en-GB"/>
+          <w:lang w:val="en-US" w:eastAsia="en-US"/>
         </w:rPr>
         <w:drawing>
-          <wp:inline distT="0" distB="0" distL="0" distR="0">
+          <wp:inline distT="0" distB="0" distL="0" distR="0" wp14:anchorId="1514CCFF" wp14:editId="5A090A3B">
             <wp:extent cx="166370" cy="249555"/>
             <wp:effectExtent l="0" t="0" r="0" b="0"/>
             <wp:docPr id="9" name="Picture 9"/>
@@ -2082,10 +2176,10 @@
                     </pic:cNvPicPr>
                   </pic:nvPicPr>
                   <pic:blipFill>
-                    <a:blip r:embed="rId13">
+                    <a:blip r:embed="rId15">
                       <a:extLst>
                         <a:ext uri="{28A0092B-C50C-407E-A947-70E740481C1C}">
-                          <a14:useLocalDpi xmlns:a14="http://schemas.microsoft.com/office/drawing/2010/main" xmlns:wps="http://schemas.microsoft.com/office/word/2010/wordprocessingShape" xmlns:wpi="http://schemas.microsoft.com/office/word/2010/wordprocessingInk" xmlns:wpg="http://schemas.microsoft.com/office/word/2010/wordprocessingGroup" xmlns:w15="http://schemas.microsoft.com/office/word/2012/wordml" xmlns:w14="http://schemas.microsoft.com/office/word/2010/wordml" xmlns:w="http://schemas.openxmlformats.org/wordprocessingml/2006/main" xmlns:w10="urn:schemas-microsoft-com:office:word" xmlns:wp14="http://schemas.microsoft.com/office/word/2010/wordprocessingDrawing" xmlns:v="urn:schemas-microsoft-com:vml" xmlns:o="urn:schemas-microsoft-com:office:office" xmlns:mv="urn:schemas-microsoft-com:mac:vml" xmlns:mc="http://schemas.openxmlformats.org/markup-compatibility/2006" xmlns:mo="http://schemas.microsoft.com/office/mac/office/2008/main" xmlns:wpc="http://schemas.microsoft.com/office/word/2010/wordprocessingCanvas" xmlns="" val="0"/>
+                          <a14:useLocalDpi xmlns:a14="http://schemas.microsoft.com/office/drawing/2010/main" val="0"/>
                         </a:ext>
                       </a:extLst>
                     </a:blip>
@@ -2225,10 +2319,10 @@
           <w:rFonts w:ascii="Calibri" w:hAnsi="Calibri"/>
           <w:noProof/>
           <w:szCs w:val="24"/>
-          <w:lang w:eastAsia="en-GB"/>
+          <w:lang w:val="en-US" w:eastAsia="en-US"/>
         </w:rPr>
         <w:drawing>
-          <wp:inline distT="0" distB="0" distL="0" distR="0">
+          <wp:inline distT="0" distB="0" distL="0" distR="0" wp14:anchorId="27DA7119" wp14:editId="023182A2">
             <wp:extent cx="236220" cy="220980"/>
             <wp:effectExtent l="0" t="0" r="0" b="0"/>
             <wp:docPr id="11" name="Picture 11"/>
@@ -2245,10 +2339,10 @@
                     </pic:cNvPicPr>
                   </pic:nvPicPr>
                   <pic:blipFill>
-                    <a:blip r:embed="rId14">
+                    <a:blip r:embed="rId16">
                       <a:extLst>
                         <a:ext uri="{28A0092B-C50C-407E-A947-70E740481C1C}">
-                          <a14:useLocalDpi xmlns:a14="http://schemas.microsoft.com/office/drawing/2010/main" xmlns:wps="http://schemas.microsoft.com/office/word/2010/wordprocessingShape" xmlns:wpi="http://schemas.microsoft.com/office/word/2010/wordprocessingInk" xmlns:wpg="http://schemas.microsoft.com/office/word/2010/wordprocessingGroup" xmlns:w15="http://schemas.microsoft.com/office/word/2012/wordml" xmlns:w14="http://schemas.microsoft.com/office/word/2010/wordml" xmlns:w="http://schemas.openxmlformats.org/wordprocessingml/2006/main" xmlns:w10="urn:schemas-microsoft-com:office:word" xmlns:wp14="http://schemas.microsoft.com/office/word/2010/wordprocessingDrawing" xmlns:v="urn:schemas-microsoft-com:vml" xmlns:o="urn:schemas-microsoft-com:office:office" xmlns:mv="urn:schemas-microsoft-com:mac:vml" xmlns:mc="http://schemas.openxmlformats.org/markup-compatibility/2006" xmlns:mo="http://schemas.microsoft.com/office/mac/office/2008/main" xmlns:wpc="http://schemas.microsoft.com/office/word/2010/wordprocessingCanvas" xmlns="" val="0"/>
+                          <a14:useLocalDpi xmlns:a14="http://schemas.microsoft.com/office/drawing/2010/main" val="0"/>
                         </a:ext>
                       </a:extLst>
                     </a:blip>
@@ -2319,10 +2413,10 @@
           <w:rFonts w:ascii="Calibri" w:hAnsi="Calibri"/>
           <w:noProof/>
           <w:szCs w:val="24"/>
-          <w:lang w:eastAsia="en-GB"/>
+          <w:lang w:val="en-US" w:eastAsia="en-US"/>
         </w:rPr>
         <w:drawing>
-          <wp:inline distT="0" distB="0" distL="0" distR="0">
+          <wp:inline distT="0" distB="0" distL="0" distR="0" wp14:anchorId="406D3D52" wp14:editId="39D63CAC">
             <wp:extent cx="236220" cy="220980"/>
             <wp:effectExtent l="0" t="0" r="0" b="0"/>
             <wp:docPr id="13" name="Picture 13"/>
@@ -2339,10 +2433,10 @@
                     </pic:cNvPicPr>
                   </pic:nvPicPr>
                   <pic:blipFill>
-                    <a:blip r:embed="rId14">
+                    <a:blip r:embed="rId16">
                       <a:extLst>
                         <a:ext uri="{28A0092B-C50C-407E-A947-70E740481C1C}">
-                          <a14:useLocalDpi xmlns:a14="http://schemas.microsoft.com/office/drawing/2010/main" xmlns:wps="http://schemas.microsoft.com/office/word/2010/wordprocessingShape" xmlns:wpi="http://schemas.microsoft.com/office/word/2010/wordprocessingInk" xmlns:wpg="http://schemas.microsoft.com/office/word/2010/wordprocessingGroup" xmlns:w15="http://schemas.microsoft.com/office/word/2012/wordml" xmlns:w14="http://schemas.microsoft.com/office/word/2010/wordml" xmlns:w="http://schemas.openxmlformats.org/wordprocessingml/2006/main" xmlns:w10="urn:schemas-microsoft-com:office:word" xmlns:wp14="http://schemas.microsoft.com/office/word/2010/wordprocessingDrawing" xmlns:v="urn:schemas-microsoft-com:vml" xmlns:o="urn:schemas-microsoft-com:office:office" xmlns:mv="urn:schemas-microsoft-com:mac:vml" xmlns:mc="http://schemas.openxmlformats.org/markup-compatibility/2006" xmlns:mo="http://schemas.microsoft.com/office/mac/office/2008/main" xmlns:wpc="http://schemas.microsoft.com/office/word/2010/wordprocessingCanvas" xmlns="" val="0"/>
+                          <a14:useLocalDpi xmlns:a14="http://schemas.microsoft.com/office/drawing/2010/main" val="0"/>
                         </a:ext>
                       </a:extLst>
                     </a:blip>
@@ -2584,10 +2678,10 @@
           <w:noProof/>
           <w:sz w:val="24"/>
           <w:szCs w:val="24"/>
-          <w:lang w:eastAsia="en-GB"/>
+          <w:lang w:val="en-US"/>
         </w:rPr>
         <w:drawing>
-          <wp:inline distT="0" distB="0" distL="0" distR="0">
+          <wp:inline distT="0" distB="0" distL="0" distR="0" wp14:anchorId="6AE260B5" wp14:editId="09A4F1E0">
             <wp:extent cx="2255952" cy="3151596"/>
             <wp:effectExtent l="0" t="0" r="0" b="0"/>
             <wp:docPr id="16" name="Picture 16"/>
@@ -2604,10 +2698,10 @@
                     </pic:cNvPicPr>
                   </pic:nvPicPr>
                   <pic:blipFill>
-                    <a:blip r:embed="rId15">
+                    <a:blip r:embed="rId17">
                       <a:extLst>
                         <a:ext uri="{28A0092B-C50C-407E-A947-70E740481C1C}">
-                          <a14:useLocalDpi xmlns:a14="http://schemas.microsoft.com/office/drawing/2010/main" xmlns:wps="http://schemas.microsoft.com/office/word/2010/wordprocessingShape" xmlns:wpi="http://schemas.microsoft.com/office/word/2010/wordprocessingInk" xmlns:wpg="http://schemas.microsoft.com/office/word/2010/wordprocessingGroup" xmlns:w15="http://schemas.microsoft.com/office/word/2012/wordml" xmlns:w14="http://schemas.microsoft.com/office/word/2010/wordml" xmlns:w="http://schemas.openxmlformats.org/wordprocessingml/2006/main" xmlns:w10="urn:schemas-microsoft-com:office:word" xmlns:wp14="http://schemas.microsoft.com/office/word/2010/wordprocessingDrawing" xmlns:v="urn:schemas-microsoft-com:vml" xmlns:o="urn:schemas-microsoft-com:office:office" xmlns:mv="urn:schemas-microsoft-com:mac:vml" xmlns:mc="http://schemas.openxmlformats.org/markup-compatibility/2006" xmlns:mo="http://schemas.microsoft.com/office/mac/office/2008/main" xmlns:wpc="http://schemas.microsoft.com/office/word/2010/wordprocessingCanvas" xmlns="" val="0"/>
+                          <a14:useLocalDpi xmlns:a14="http://schemas.microsoft.com/office/drawing/2010/main" val="0"/>
                         </a:ext>
                       </a:extLst>
                     </a:blip>
@@ -2748,10 +2842,10 @@
           <w:noProof/>
           <w:sz w:val="24"/>
           <w:szCs w:val="24"/>
-          <w:lang w:eastAsia="en-GB"/>
+          <w:lang w:val="en-US"/>
         </w:rPr>
         <w:drawing>
-          <wp:inline distT="0" distB="0" distL="0" distR="0">
+          <wp:inline distT="0" distB="0" distL="0" distR="0" wp14:anchorId="17DFC411" wp14:editId="7E7181A9">
             <wp:extent cx="1392382" cy="171199"/>
             <wp:effectExtent l="0" t="0" r="0" b="0"/>
             <wp:docPr id="18" name="Picture 18"/>
@@ -2768,10 +2862,10 @@
                     </pic:cNvPicPr>
                   </pic:nvPicPr>
                   <pic:blipFill>
-                    <a:blip r:embed="rId16">
+                    <a:blip r:embed="rId18">
                       <a:extLst>
                         <a:ext uri="{28A0092B-C50C-407E-A947-70E740481C1C}">
-                          <a14:useLocalDpi xmlns:a14="http://schemas.microsoft.com/office/drawing/2010/main" xmlns:wps="http://schemas.microsoft.com/office/word/2010/wordprocessingShape" xmlns:wpi="http://schemas.microsoft.com/office/word/2010/wordprocessingInk" xmlns:wpg="http://schemas.microsoft.com/office/word/2010/wordprocessingGroup" xmlns:w15="http://schemas.microsoft.com/office/word/2012/wordml" xmlns:w14="http://schemas.microsoft.com/office/word/2010/wordml" xmlns:w="http://schemas.openxmlformats.org/wordprocessingml/2006/main" xmlns:w10="urn:schemas-microsoft-com:office:word" xmlns:wp14="http://schemas.microsoft.com/office/word/2010/wordprocessingDrawing" xmlns:v="urn:schemas-microsoft-com:vml" xmlns:o="urn:schemas-microsoft-com:office:office" xmlns:mv="urn:schemas-microsoft-com:mac:vml" xmlns:mc="http://schemas.openxmlformats.org/markup-compatibility/2006" xmlns:mo="http://schemas.microsoft.com/office/mac/office/2008/main" xmlns:wpc="http://schemas.microsoft.com/office/word/2010/wordprocessingCanvas" xmlns="" val="0"/>
+                          <a14:useLocalDpi xmlns:a14="http://schemas.microsoft.com/office/drawing/2010/main" val="0"/>
                         </a:ext>
                       </a:extLst>
                     </a:blip>
@@ -3069,10 +3163,10 @@
           <w:rFonts w:ascii="Calibri" w:hAnsi="Calibri"/>
           <w:noProof/>
           <w:szCs w:val="24"/>
-          <w:lang w:eastAsia="en-GB"/>
+          <w:lang w:val="en-US" w:eastAsia="en-US"/>
         </w:rPr>
         <w:drawing>
-          <wp:inline distT="0" distB="0" distL="0" distR="0">
+          <wp:inline distT="0" distB="0" distL="0" distR="0" wp14:anchorId="63882727" wp14:editId="7952FF9F">
             <wp:extent cx="1219200" cy="4642485"/>
             <wp:effectExtent l="0" t="0" r="0" b="0"/>
             <wp:docPr id="19" name="Picture 19"/>
@@ -3089,10 +3183,10 @@
                     </pic:cNvPicPr>
                   </pic:nvPicPr>
                   <pic:blipFill>
-                    <a:blip r:embed="rId17">
+                    <a:blip r:embed="rId19">
                       <a:extLst>
                         <a:ext uri="{28A0092B-C50C-407E-A947-70E740481C1C}">
-                          <a14:useLocalDpi xmlns:a14="http://schemas.microsoft.com/office/drawing/2010/main" xmlns:wps="http://schemas.microsoft.com/office/word/2010/wordprocessingShape" xmlns:wpi="http://schemas.microsoft.com/office/word/2010/wordprocessingInk" xmlns:wpg="http://schemas.microsoft.com/office/word/2010/wordprocessingGroup" xmlns:w15="http://schemas.microsoft.com/office/word/2012/wordml" xmlns:w14="http://schemas.microsoft.com/office/word/2010/wordml" xmlns:w="http://schemas.openxmlformats.org/wordprocessingml/2006/main" xmlns:w10="urn:schemas-microsoft-com:office:word" xmlns:wp14="http://schemas.microsoft.com/office/word/2010/wordprocessingDrawing" xmlns:v="urn:schemas-microsoft-com:vml" xmlns:o="urn:schemas-microsoft-com:office:office" xmlns:mv="urn:schemas-microsoft-com:mac:vml" xmlns:mc="http://schemas.openxmlformats.org/markup-compatibility/2006" xmlns:mo="http://schemas.microsoft.com/office/mac/office/2008/main" xmlns:wpc="http://schemas.microsoft.com/office/word/2010/wordprocessingCanvas" xmlns="" val="0"/>
+                          <a14:useLocalDpi xmlns:a14="http://schemas.microsoft.com/office/drawing/2010/main" val="0"/>
                         </a:ext>
                       </a:extLst>
                     </a:blip>
@@ -3156,10 +3250,10 @@
           <w:rFonts w:ascii="Calibri" w:hAnsi="Calibri"/>
           <w:noProof/>
           <w:szCs w:val="24"/>
-          <w:lang w:eastAsia="en-GB"/>
+          <w:lang w:val="en-US" w:eastAsia="en-US"/>
         </w:rPr>
         <w:drawing>
-          <wp:inline distT="0" distB="0" distL="0" distR="0">
+          <wp:inline distT="0" distB="0" distL="0" distR="0" wp14:anchorId="00256BA7" wp14:editId="369FA6EE">
             <wp:extent cx="124460" cy="124460"/>
             <wp:effectExtent l="19050" t="0" r="8890" b="0"/>
             <wp:docPr id="4" name="Picture 4"/>
@@ -3176,7 +3270,7 @@
                     </pic:cNvPicPr>
                   </pic:nvPicPr>
                   <pic:blipFill>
-                    <a:blip r:embed="rId18" cstate="print"/>
+                    <a:blip r:embed="rId20" cstate="print"/>
                     <a:srcRect/>
                     <a:stretch>
                       <a:fillRect/>
@@ -3216,10 +3310,10 @@
           <w:rFonts w:ascii="Calibri" w:hAnsi="Calibri"/>
           <w:noProof/>
           <w:szCs w:val="24"/>
-          <w:lang w:eastAsia="en-GB"/>
+          <w:lang w:val="en-US" w:eastAsia="en-US"/>
         </w:rPr>
         <w:drawing>
-          <wp:inline distT="0" distB="0" distL="0" distR="0">
+          <wp:inline distT="0" distB="0" distL="0" distR="0" wp14:anchorId="25D3DA52" wp14:editId="4B6B4631">
             <wp:extent cx="124460" cy="124460"/>
             <wp:effectExtent l="19050" t="0" r="8890" b="0"/>
             <wp:docPr id="3" name="Picture 5"/>
@@ -3236,7 +3330,7 @@
                     </pic:cNvPicPr>
                   </pic:nvPicPr>
                   <pic:blipFill>
-                    <a:blip r:embed="rId18" cstate="print"/>
+                    <a:blip r:embed="rId20" cstate="print"/>
                     <a:srcRect/>
                     <a:stretch>
                       <a:fillRect/>
@@ -3464,7 +3558,7 @@
           <w:szCs w:val="24"/>
           <w:lang w:eastAsia="en-GB"/>
         </w:rPr>
-        <w:pict>
+        <w:pict w14:anchorId="6D70ADCC">
           <v:rect id="Rectangle 21" o:spid="_x0000_s1037" style="position:absolute;margin-left:181.25pt;margin-top:10.3pt;width:15.65pt;height:30.8pt;z-index:251678720;visibility:visible" o:gfxdata="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" filled="f" strokeweight="1.25pt"/>
         </w:pict>
       </w:r>
@@ -3473,10 +3567,10 @@
           <w:noProof/>
           <w:sz w:val="24"/>
           <w:szCs w:val="24"/>
-          <w:lang w:eastAsia="en-GB"/>
+          <w:lang w:val="en-US"/>
         </w:rPr>
         <w:drawing>
-          <wp:anchor distT="0" distB="0" distL="114300" distR="114300" simplePos="0" relativeHeight="251677696" behindDoc="0" locked="0" layoutInCell="1" allowOverlap="1">
+          <wp:anchor distT="0" distB="0" distL="114300" distR="114300" simplePos="0" relativeHeight="251677696" behindDoc="0" locked="0" layoutInCell="1" allowOverlap="1" wp14:anchorId="16C86FCF" wp14:editId="2276260D">
             <wp:simplePos x="0" y="0"/>
             <wp:positionH relativeFrom="column">
               <wp:posOffset>2296160</wp:posOffset>
@@ -3501,7 +3595,7 @@
                     </pic:cNvPicPr>
                   </pic:nvPicPr>
                   <pic:blipFill>
-                    <a:blip r:embed="rId19" cstate="print"/>
+                    <a:blip r:embed="rId21" cstate="print"/>
                     <a:srcRect/>
                     <a:stretch>
                       <a:fillRect/>
@@ -4588,10 +4682,10 @@
           <w:noProof/>
           <w:sz w:val="24"/>
           <w:szCs w:val="24"/>
-          <w:lang w:eastAsia="en-GB"/>
+          <w:lang w:val="en-US"/>
         </w:rPr>
         <w:drawing>
-          <wp:inline distT="0" distB="0" distL="0" distR="0">
+          <wp:inline distT="0" distB="0" distL="0" distR="0" wp14:anchorId="299E9000" wp14:editId="43070A38">
             <wp:extent cx="5131448" cy="2605540"/>
             <wp:effectExtent l="19050" t="0" r="0" b="0"/>
             <wp:docPr id="5" name="Picture 1"/>
@@ -4608,7 +4702,7 @@
                     </pic:cNvPicPr>
                   </pic:nvPicPr>
                   <pic:blipFill>
-                    <a:blip r:embed="rId20"/>
+                    <a:blip r:embed="rId22"/>
                     <a:srcRect l="21594" t="18712" r="1206" b="11619"/>
                     <a:stretch>
                       <a:fillRect/>
@@ -5244,10 +5338,10 @@
           <w:noProof/>
           <w:sz w:val="24"/>
           <w:szCs w:val="24"/>
-          <w:lang w:eastAsia="en-GB"/>
+          <w:lang w:val="en-US"/>
         </w:rPr>
         <w:drawing>
-          <wp:inline distT="0" distB="0" distL="0" distR="0">
+          <wp:inline distT="0" distB="0" distL="0" distR="0" wp14:anchorId="001FE55B" wp14:editId="62AE93D2">
             <wp:extent cx="285750" cy="219075"/>
             <wp:effectExtent l="19050" t="0" r="0" b="0"/>
             <wp:docPr id="50" name="Picture 10"/>
@@ -5264,7 +5358,7 @@
                     </pic:cNvPicPr>
                   </pic:nvPicPr>
                   <pic:blipFill>
-                    <a:blip r:embed="rId10" cstate="print"/>
+                    <a:blip r:embed="rId12" cstate="print"/>
                     <a:srcRect/>
                     <a:stretch>
                       <a:fillRect/>
@@ -5474,8 +5568,8 @@
           <w:szCs w:val="24"/>
           <w:lang w:eastAsia="en-GB"/>
         </w:rPr>
-        <w:pict>
-          <v:rect id="Rectangle 22" o:spid="_x0000_s1036" style="position:absolute;left:0;text-align:left;margin-left:103.4pt;margin-top:57.2pt;width:48.7pt;height:11.65pt;z-index:251679744;visibility:visible" o:gfxdata="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" filled="f" strokecolor="red" strokeweight="1.5pt"/>
+        <w:pict w14:anchorId="5E69CF3B">
+          <v:rect id="Rectangle 22" o:spid="_x0000_s1036" style="position:absolute;left:0;text-align:left;margin-left:110pt;margin-top:51.75pt;width:48.7pt;height:11.65pt;z-index:251679744;visibility:visible" o:gfxdata="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" filled="f" strokecolor="red" strokeweight="1.5pt"/>
         </w:pict>
       </w:r>
       <w:r>
@@ -5484,10 +5578,10 @@
           <w:noProof/>
           <w:sz w:val="24"/>
           <w:szCs w:val="24"/>
-          <w:lang w:eastAsia="en-GB"/>
+          <w:lang w:val="en-US"/>
         </w:rPr>
         <w:drawing>
-          <wp:inline distT="0" distB="0" distL="0" distR="0">
+          <wp:inline distT="0" distB="0" distL="0" distR="0" wp14:anchorId="1C4000E6" wp14:editId="5E6F31B3">
             <wp:extent cx="4338734" cy="3279207"/>
             <wp:effectExtent l="19050" t="0" r="4666" b="0"/>
             <wp:docPr id="1" name="Picture 1"/>
@@ -5504,7 +5598,7 @@
                     </pic:cNvPicPr>
                   </pic:nvPicPr>
                   <pic:blipFill rotWithShape="1">
-                    <a:blip r:embed="rId21"/>
+                    <a:blip r:embed="rId23"/>
                     <a:srcRect t="2737" r="29967" b="5035"/>
                     <a:stretch/>
                   </pic:blipFill>
@@ -5522,7 +5616,7 @@
                     </a:ln>
                     <a:extLst>
                       <a:ext uri="{53640926-AAD7-44d8-BBD7-CCE9431645EC}">
-                        <a14:shadowObscured xmlns:a14="http://schemas.microsoft.com/office/drawing/2010/main" xmlns:w="http://schemas.openxmlformats.org/wordprocessingml/2006/main" xmlns:w10="urn:schemas-microsoft-com:office:word" xmlns:v="urn:schemas-microsoft-com:vml" xmlns:o="urn:schemas-microsoft-com:office:office" xmlns="" xmlns:wps="http://schemas.microsoft.com/office/word/2010/wordprocessingShape" xmlns:wpi="http://schemas.microsoft.com/office/word/2010/wordprocessingInk" xmlns:wpg="http://schemas.microsoft.com/office/word/2010/wordprocessingGroup" xmlns:w15="http://schemas.microsoft.com/office/word/2012/wordml" xmlns:w14="http://schemas.microsoft.com/office/word/2010/wordml" xmlns:wp14="http://schemas.microsoft.com/office/word/2010/wordprocessingDrawing" xmlns:mv="urn:schemas-microsoft-com:mac:vml" xmlns:mc="http://schemas.openxmlformats.org/markup-compatibility/2006" xmlns:mo="http://schemas.microsoft.com/office/mac/office/2008/main" xmlns:wpc="http://schemas.microsoft.com/office/word/2010/wordprocessingCanvas"/>
+                        <a14:shadowObscured xmlns:a14="http://schemas.microsoft.com/office/drawing/2010/main"/>
                       </a:ext>
                     </a:extLst>
                   </pic:spPr>
@@ -5595,6 +5689,14 @@
           <w:sz w:val="24"/>
           <w:szCs w:val="24"/>
         </w:rPr>
+        <w:t xml:space="preserve"> </w:t>
+      </w:r>
+      <w:r>
+        <w:rPr>
+          <w:rFonts w:ascii="Calibri" w:hAnsi="Calibri"/>
+          <w:sz w:val="24"/>
+          <w:szCs w:val="24"/>
+        </w:rPr>
         <w:t>&lt;null&gt; values there has been a problem importing your data (</w:t>
       </w:r>
       <w:r>
@@ -5730,10 +5832,10 @@
           <w:noProof/>
           <w:sz w:val="24"/>
           <w:szCs w:val="24"/>
-          <w:lang w:eastAsia="en-GB"/>
+          <w:lang w:val="en-US"/>
         </w:rPr>
         <w:drawing>
-          <wp:inline distT="0" distB="0" distL="0" distR="0">
+          <wp:inline distT="0" distB="0" distL="0" distR="0" wp14:anchorId="6AD27811" wp14:editId="27550E6D">
             <wp:extent cx="180975" cy="152400"/>
             <wp:effectExtent l="19050" t="0" r="9525" b="0"/>
             <wp:docPr id="67" name="Picture 17"/>
@@ -5750,7 +5852,7 @@
                     </pic:cNvPicPr>
                   </pic:nvPicPr>
                   <pic:blipFill>
-                    <a:blip r:embed="rId22" cstate="print"/>
+                    <a:blip r:embed="rId24" cstate="print"/>
                     <a:srcRect/>
                     <a:stretch>
                       <a:fillRect/>
@@ -5983,8 +6085,8 @@
           <w:szCs w:val="24"/>
           <w:lang w:eastAsia="en-GB"/>
         </w:rPr>
-        <w:pict>
-          <v:shapetype id="_x0000_t32" coordsize="21600,21600" o:spt="32" o:oned="t" path="m,l21600,21600e" filled="f">
+        <w:pict w14:anchorId="051734F5">
+          <v:shapetype id="_x0000_t32" coordsize="21600,21600" o:spt="32" o:oned="t" path="m0,0l21600,21600e" filled="f">
             <v:path arrowok="t" fillok="f" o:connecttype="none"/>
             <o:lock v:ext="edit" shapetype="t"/>
           </v:shapetype>
@@ -5999,8 +6101,8 @@
           <w:szCs w:val="24"/>
           <w:lang w:eastAsia="en-GB"/>
         </w:rPr>
-        <w:pict>
-          <v:shape id="AutoShape 30" o:spid="_x0000_s1034" type="#_x0000_t32" style="position:absolute;left:0;text-align:left;margin-left:147.05pt;margin-top:64.15pt;width:22.6pt;height:0;z-index:251687936;visibility:visible;mso-wrap-distance-top:-3e-5mm;mso-wrap-distance-bottom:-3e-5mm" o:gfxdata="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" strokecolor="red" strokeweight="1.75pt"/>
+        <w:pict w14:anchorId="665747CF">
+          <v:shape id="AutoShape 30" o:spid="_x0000_s1034" type="#_x0000_t32" style="position:absolute;left:0;text-align:left;margin-left:147.05pt;margin-top:64.15pt;width:22.6pt;height:0;z-index:251687936;visibility:visible;mso-wrap-distance-top:-1emu;mso-wrap-distance-bottom:-1emu" o:gfxdata="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" strokecolor="red" strokeweight="1.75pt"/>
         </w:pict>
       </w:r>
       <w:r>
@@ -6011,7 +6113,7 @@
           <w:szCs w:val="24"/>
           <w:lang w:eastAsia="en-GB"/>
         </w:rPr>
-        <w:pict>
+        <w:pict w14:anchorId="3D6AC1DE">
           <v:shape id="AutoShape 29" o:spid="_x0000_s1033" type="#_x0000_t32" style="position:absolute;left:0;text-align:left;margin-left:147.05pt;margin-top:24.75pt;width:22.6pt;height:15.8pt;z-index:251686912;visibility:visible" o:gfxdata="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" strokecolor="red" strokeweight="1.75pt"/>
         </w:pict>
       </w:r>
@@ -6023,7 +6125,7 @@
           <w:szCs w:val="24"/>
           <w:lang w:eastAsia="en-GB"/>
         </w:rPr>
-        <w:pict>
+        <w:pict w14:anchorId="439C2A2E">
           <v:rect id="Rectangle 28" o:spid="_x0000_s1032" style="position:absolute;left:0;text-align:left;margin-left:33.8pt;margin-top:89.9pt;width:114.65pt;height:35.6pt;z-index:251685888;visibility:visible" o:gfxdata="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" stroked="f">
             <v:textbox>
               <w:txbxContent>
@@ -6055,7 +6157,7 @@
           <w:szCs w:val="24"/>
           <w:lang w:eastAsia="en-GB"/>
         </w:rPr>
-        <w:pict>
+        <w:pict w14:anchorId="590AF9F4">
           <v:rect id="Rectangle 27" o:spid="_x0000_s1027" style="position:absolute;left:0;text-align:left;margin-left:38.2pt;margin-top:40.55pt;width:108.85pt;height:48.15pt;z-index:251684864;visibility:visible" o:gfxdata="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" stroked="f">
             <v:textbox>
               <w:txbxContent>
@@ -6087,7 +6189,7 @@
           <w:szCs w:val="24"/>
           <w:lang w:eastAsia="en-GB"/>
         </w:rPr>
-        <w:pict>
+        <w:pict w14:anchorId="1523FE47">
           <v:rect id="Rectangle 26" o:spid="_x0000_s1028" style="position:absolute;left:0;text-align:left;margin-left:59.15pt;margin-top:7pt;width:89.3pt;height:35.6pt;z-index:251683840;visibility:visible" o:gfxdata="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" stroked="f">
             <v:textbox>
               <w:txbxContent>
@@ -6119,7 +6221,7 @@
           <w:szCs w:val="24"/>
           <w:lang w:eastAsia="en-GB"/>
         </w:rPr>
-        <w:pict>
+        <w:pict w14:anchorId="20DEAE34">
           <v:rect id="Rectangle 24" o:spid="_x0000_s1031" style="position:absolute;left:0;text-align:left;margin-left:169.65pt;margin-top:51.95pt;width:199.85pt;height:16.7pt;z-index:251681792;visibility:visible" o:gfxdata="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" filled="f" strokecolor="red" strokeweight="2.25pt"/>
         </w:pict>
       </w:r>
@@ -6131,7 +6233,7 @@
           <w:szCs w:val="24"/>
           <w:lang w:eastAsia="en-GB"/>
         </w:rPr>
-        <w:pict>
+        <w:pict w14:anchorId="19CDD483">
           <v:rect id="Rectangle 25" o:spid="_x0000_s1030" style="position:absolute;left:0;text-align:left;margin-left:169.05pt;margin-top:71.85pt;width:199.85pt;height:16.7pt;z-index:251682816;visibility:visible" o:gfxdata="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" filled="f" strokecolor="red" strokeweight="2.25pt"/>
         </w:pict>
       </w:r>
@@ -6143,7 +6245,7 @@
           <w:szCs w:val="24"/>
           <w:lang w:eastAsia="en-GB"/>
         </w:rPr>
-        <w:pict>
+        <w:pict w14:anchorId="085E7458">
           <v:rect id="Rectangle 23" o:spid="_x0000_s1029" style="position:absolute;left:0;text-align:left;margin-left:169.65pt;margin-top:31.65pt;width:199.85pt;height:16.7pt;z-index:251680768;visibility:visible" o:gfxdata="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" filled="f" strokecolor="red" strokeweight="2.25pt"/>
         </w:pict>
       </w:r>
@@ -6153,10 +6255,10 @@
           <w:noProof/>
           <w:sz w:val="24"/>
           <w:szCs w:val="24"/>
-          <w:lang w:eastAsia="en-GB"/>
+          <w:lang w:val="en-US"/>
         </w:rPr>
         <w:drawing>
-          <wp:inline distT="0" distB="0" distL="0" distR="0">
+          <wp:inline distT="0" distB="0" distL="0" distR="0" wp14:anchorId="2AA203C6" wp14:editId="2477986D">
             <wp:extent cx="2767283" cy="2772509"/>
             <wp:effectExtent l="19050" t="0" r="0" b="0"/>
             <wp:docPr id="79" name="Picture 4"/>
@@ -6173,7 +6275,7 @@
                     </pic:cNvPicPr>
                   </pic:nvPicPr>
                   <pic:blipFill>
-                    <a:blip r:embed="rId23"/>
+                    <a:blip r:embed="rId25"/>
                     <a:srcRect l="38601" t="21886" r="38372" b="39313"/>
                     <a:stretch>
                       <a:fillRect/>
@@ -6588,10 +6690,10 @@
           <w:noProof/>
           <w:sz w:val="24"/>
           <w:szCs w:val="24"/>
-          <w:lang w:eastAsia="en-GB"/>
+          <w:lang w:val="en-US"/>
         </w:rPr>
         <w:drawing>
-          <wp:inline distT="0" distB="0" distL="0" distR="0">
+          <wp:inline distT="0" distB="0" distL="0" distR="0" wp14:anchorId="1B1F4ABE" wp14:editId="1A8316E5">
             <wp:extent cx="123825" cy="123825"/>
             <wp:effectExtent l="19050" t="0" r="9525" b="0"/>
             <wp:docPr id="65" name="Picture 19"/>
@@ -6608,7 +6710,7 @@
                     </pic:cNvPicPr>
                   </pic:nvPicPr>
                   <pic:blipFill>
-                    <a:blip r:embed="rId18" cstate="print"/>
+                    <a:blip r:embed="rId20" cstate="print"/>
                     <a:srcRect/>
                     <a:stretch>
                       <a:fillRect/>
@@ -6639,6 +6741,14 @@
       <w:r>
         <w:rPr>
           <w:rFonts w:ascii="Calibri" w:hAnsi="Calibri"/>
+          <w:sz w:val="24"/>
+          <w:szCs w:val="24"/>
+        </w:rPr>
+        <w:t xml:space="preserve"> </w:t>
+      </w:r>
+      <w:r>
+        <w:rPr>
+          <w:rFonts w:ascii="Calibri" w:hAnsi="Calibri"/>
           <w:b/>
           <w:sz w:val="24"/>
           <w:szCs w:val="24"/>
@@ -6784,10 +6894,10 @@
           <w:noProof/>
           <w:sz w:val="24"/>
           <w:szCs w:val="24"/>
-          <w:lang w:eastAsia="en-GB"/>
+          <w:lang w:val="en-US"/>
         </w:rPr>
         <w:drawing>
-          <wp:inline distT="0" distB="0" distL="0" distR="0">
+          <wp:inline distT="0" distB="0" distL="0" distR="0" wp14:anchorId="321207B0" wp14:editId="78BDC320">
             <wp:extent cx="209550" cy="209550"/>
             <wp:effectExtent l="19050" t="0" r="0" b="0"/>
             <wp:docPr id="64" name="Picture 20"/>
@@ -6804,7 +6914,7 @@
                     </pic:cNvPicPr>
                   </pic:nvPicPr>
                   <pic:blipFill>
-                    <a:blip r:embed="rId24" cstate="print"/>
+                    <a:blip r:embed="rId26" cstate="print"/>
                     <a:srcRect/>
                     <a:stretch>
                       <a:fillRect/>
@@ -7018,7 +7128,25 @@
           <w:sz w:val="24"/>
           <w:szCs w:val="24"/>
         </w:rPr>
-        <w:t xml:space="preserve">Toggle editingmode </w:t>
+        <w:t>Toggle editing</w:t>
+      </w:r>
+      <w:r>
+        <w:rPr>
+          <w:rFonts w:ascii="Calibri" w:hAnsi="Calibri"/>
+          <w:b/>
+          <w:sz w:val="24"/>
+          <w:szCs w:val="24"/>
+        </w:rPr>
+        <w:t xml:space="preserve"> </w:t>
+      </w:r>
+      <w:r>
+        <w:rPr>
+          <w:rFonts w:ascii="Calibri" w:hAnsi="Calibri"/>
+          <w:b/>
+          <w:sz w:val="24"/>
+          <w:szCs w:val="24"/>
+        </w:rPr>
+        <w:t xml:space="preserve">mode </w:t>
       </w:r>
       <w:r>
         <w:rPr>
@@ -7026,10 +7154,10 @@
           <w:noProof/>
           <w:sz w:val="24"/>
           <w:szCs w:val="24"/>
-          <w:lang w:eastAsia="en-GB"/>
+          <w:lang w:val="en-US"/>
         </w:rPr>
         <w:drawing>
-          <wp:inline distT="0" distB="0" distL="0" distR="0">
+          <wp:inline distT="0" distB="0" distL="0" distR="0" wp14:anchorId="22F39AD0" wp14:editId="7686DE86">
             <wp:extent cx="161925" cy="180975"/>
             <wp:effectExtent l="19050" t="0" r="9525" b="0"/>
             <wp:docPr id="70" name="Picture 21"/>
@@ -7046,7 +7174,7 @@
                     </pic:cNvPicPr>
                   </pic:nvPicPr>
                   <pic:blipFill>
-                    <a:blip r:embed="rId25" cstate="print"/>
+                    <a:blip r:embed="rId27" cstate="print"/>
                     <a:srcRect/>
                     <a:stretch>
                       <a:fillRect/>
@@ -7119,10 +7247,10 @@
           <w:noProof/>
           <w:sz w:val="24"/>
           <w:szCs w:val="24"/>
-          <w:lang w:eastAsia="en-GB"/>
+          <w:lang w:val="en-US"/>
         </w:rPr>
         <w:drawing>
-          <wp:inline distT="0" distB="0" distL="0" distR="0">
+          <wp:inline distT="0" distB="0" distL="0" distR="0" wp14:anchorId="2F13A707" wp14:editId="1FFB8432">
             <wp:extent cx="152400" cy="152400"/>
             <wp:effectExtent l="19050" t="0" r="0" b="0"/>
             <wp:docPr id="71" name="Picture 22"/>
@@ -7139,7 +7267,7 @@
                     </pic:cNvPicPr>
                   </pic:nvPicPr>
                   <pic:blipFill>
-                    <a:blip r:embed="rId26" cstate="print"/>
+                    <a:blip r:embed="rId28" cstate="print"/>
                     <a:srcRect/>
                     <a:stretch>
                       <a:fillRect/>
@@ -7351,11 +7479,28 @@
       <w:r>
         <w:rPr>
           <w:rFonts w:ascii="Calibri" w:hAnsi="Calibri"/>
+          <w:sz w:val="24"/>
+          <w:szCs w:val="24"/>
+        </w:rPr>
+        <w:t xml:space="preserve"> </w:t>
+      </w:r>
+      <w:r>
+        <w:rPr>
+          <w:rFonts w:ascii="Calibri" w:hAnsi="Calibri"/>
           <w:b/>
           <w:sz w:val="24"/>
           <w:szCs w:val="24"/>
         </w:rPr>
         <w:t>Width</w:t>
+      </w:r>
+      <w:r>
+        <w:rPr>
+          <w:rFonts w:ascii="Calibri" w:hAnsi="Calibri"/>
+          <w:b/>
+          <w:sz w:val="24"/>
+          <w:szCs w:val="24"/>
+        </w:rPr>
+        <w:t xml:space="preserve"> </w:t>
       </w:r>
       <w:r>
         <w:rPr>
@@ -7634,10 +7779,10 @@
           <w:noProof/>
           <w:sz w:val="24"/>
           <w:szCs w:val="24"/>
-          <w:lang w:eastAsia="en-GB"/>
+          <w:lang w:val="en-US"/>
         </w:rPr>
         <w:drawing>
-          <wp:inline distT="0" distB="0" distL="0" distR="0">
+          <wp:inline distT="0" distB="0" distL="0" distR="0" wp14:anchorId="0F0B450A" wp14:editId="3E644010">
             <wp:extent cx="247650" cy="247650"/>
             <wp:effectExtent l="19050" t="0" r="0" b="0"/>
             <wp:docPr id="72" name="Picture 23"/>
@@ -7654,7 +7799,7 @@
                     </pic:cNvPicPr>
                   </pic:nvPicPr>
                   <pic:blipFill>
-                    <a:blip r:embed="rId27" cstate="print"/>
+                    <a:blip r:embed="rId29" cstate="print"/>
                     <a:srcRect/>
                     <a:stretch>
                       <a:fillRect/>
@@ -7718,10 +7863,10 @@
           <w:noProof/>
           <w:sz w:val="24"/>
           <w:szCs w:val="24"/>
-          <w:lang w:eastAsia="en-GB"/>
+          <w:lang w:val="en-US"/>
         </w:rPr>
         <w:drawing>
-          <wp:inline distT="0" distB="0" distL="0" distR="0">
+          <wp:inline distT="0" distB="0" distL="0" distR="0" wp14:anchorId="26FA7ED4" wp14:editId="72E05CC2">
             <wp:extent cx="123825" cy="123825"/>
             <wp:effectExtent l="19050" t="0" r="9525" b="0"/>
             <wp:docPr id="73" name="Picture 24"/>
@@ -7738,7 +7883,7 @@
                     </pic:cNvPicPr>
                   </pic:nvPicPr>
                   <pic:blipFill>
-                    <a:blip r:embed="rId18" cstate="print"/>
+                    <a:blip r:embed="rId20" cstate="print"/>
                     <a:srcRect/>
                     <a:stretch>
                       <a:fillRect/>
@@ -7827,10 +7972,10 @@
           <w:noProof/>
           <w:sz w:val="24"/>
           <w:szCs w:val="24"/>
-          <w:lang w:eastAsia="en-GB"/>
+          <w:lang w:val="en-US"/>
         </w:rPr>
         <w:drawing>
-          <wp:inline distT="0" distB="0" distL="0" distR="0">
+          <wp:inline distT="0" distB="0" distL="0" distR="0" wp14:anchorId="24538533" wp14:editId="3329BFC8">
             <wp:extent cx="114300" cy="104775"/>
             <wp:effectExtent l="19050" t="0" r="0" b="0"/>
             <wp:docPr id="74" name="Picture 25"/>
@@ -7847,7 +7992,7 @@
                     </pic:cNvPicPr>
                   </pic:nvPicPr>
                   <pic:blipFill>
-                    <a:blip r:embed="rId28" cstate="print"/>
+                    <a:blip r:embed="rId30" cstate="print"/>
                     <a:srcRect/>
                     <a:stretch>
                       <a:fillRect/>
@@ -7878,6 +8023,14 @@
       <w:r>
         <w:rPr>
           <w:rFonts w:ascii="Calibri" w:hAnsi="Calibri"/>
+          <w:sz w:val="24"/>
+          <w:szCs w:val="24"/>
+        </w:rPr>
+        <w:t xml:space="preserve"> </w:t>
+      </w:r>
+      <w:r>
+        <w:rPr>
+          <w:rFonts w:ascii="Calibri" w:hAnsi="Calibri"/>
           <w:b/>
           <w:sz w:val="24"/>
           <w:szCs w:val="24"/>
@@ -8060,7 +8213,25 @@
           <w:sz w:val="24"/>
           <w:szCs w:val="24"/>
         </w:rPr>
-        <w:t xml:space="preserve">Toggle editingmode </w:t>
+        <w:t>Toggle editing</w:t>
+      </w:r>
+      <w:r>
+        <w:rPr>
+          <w:rFonts w:ascii="Calibri" w:hAnsi="Calibri"/>
+          <w:b/>
+          <w:sz w:val="24"/>
+          <w:szCs w:val="24"/>
+        </w:rPr>
+        <w:t xml:space="preserve"> </w:t>
+      </w:r>
+      <w:r>
+        <w:rPr>
+          <w:rFonts w:ascii="Calibri" w:hAnsi="Calibri"/>
+          <w:b/>
+          <w:sz w:val="24"/>
+          <w:szCs w:val="24"/>
+        </w:rPr>
+        <w:t xml:space="preserve">mode </w:t>
       </w:r>
       <w:r>
         <w:rPr>
@@ -8068,10 +8239,10 @@
           <w:noProof/>
           <w:sz w:val="24"/>
           <w:szCs w:val="24"/>
-          <w:lang w:eastAsia="en-GB"/>
+          <w:lang w:val="en-US"/>
         </w:rPr>
         <w:drawing>
-          <wp:inline distT="0" distB="0" distL="0" distR="0">
+          <wp:inline distT="0" distB="0" distL="0" distR="0" wp14:anchorId="63AF35B8" wp14:editId="53ACBA6B">
             <wp:extent cx="190500" cy="180975"/>
             <wp:effectExtent l="19050" t="0" r="0" b="0"/>
             <wp:docPr id="75" name="Picture 26"/>
@@ -8088,7 +8259,7 @@
                     </pic:cNvPicPr>
                   </pic:nvPicPr>
                   <pic:blipFill>
-                    <a:blip r:embed="rId29" cstate="print"/>
+                    <a:blip r:embed="rId31" cstate="print"/>
                     <a:srcRect/>
                     <a:stretch>
                       <a:fillRect/>
@@ -8170,10 +8341,10 @@
           <w:noProof/>
           <w:sz w:val="24"/>
           <w:szCs w:val="24"/>
-          <w:lang w:eastAsia="en-GB"/>
+          <w:lang w:val="en-US"/>
         </w:rPr>
         <w:drawing>
-          <wp:inline distT="0" distB="0" distL="0" distR="0">
+          <wp:inline distT="0" distB="0" distL="0" distR="0" wp14:anchorId="24788E43" wp14:editId="3FF66FB0">
             <wp:extent cx="209550" cy="209550"/>
             <wp:effectExtent l="19050" t="0" r="0" b="0"/>
             <wp:docPr id="76" name="Picture 27"/>
@@ -8190,7 +8361,7 @@
                     </pic:cNvPicPr>
                   </pic:nvPicPr>
                   <pic:blipFill>
-                    <a:blip r:embed="rId24" cstate="print"/>
+                    <a:blip r:embed="rId26" cstate="print"/>
                     <a:srcRect/>
                     <a:stretch>
                       <a:fillRect/>
@@ -8394,6 +8565,14 @@
       </w:r>
       <w:r>
         <w:rPr>
+          <w:rFonts w:ascii="Courier New" w:hAnsi="Courier New" w:cs="Courier New"/>
+          <w:sz w:val="24"/>
+          <w:szCs w:val="24"/>
+        </w:rPr>
+        <w:t xml:space="preserve"> </w:t>
+      </w:r>
+      <w:r>
+        <w:rPr>
           <w:sz w:val="24"/>
           <w:szCs w:val="24"/>
         </w:rPr>
@@ -8406,8 +8585,6 @@
         </w:rPr>
         <w:t>.</w:t>
       </w:r>
-      <w:bookmarkStart w:id="0" w:name="_GoBack"/>
-      <w:bookmarkEnd w:id="0"/>
     </w:p>
     <w:p>
       <w:pPr>
@@ -8436,7 +8613,23 @@
           <w:sz w:val="24"/>
           <w:szCs w:val="24"/>
         </w:rPr>
-        <w:t>Singlesymbol</w:t>
+        <w:t>Single</w:t>
+      </w:r>
+      <w:r>
+        <w:rPr>
+          <w:b/>
+          <w:sz w:val="24"/>
+          <w:szCs w:val="24"/>
+        </w:rPr>
+        <w:t xml:space="preserve"> </w:t>
+      </w:r>
+      <w:r>
+        <w:rPr>
+          <w:b/>
+          <w:sz w:val="24"/>
+          <w:szCs w:val="24"/>
+        </w:rPr>
+        <w:t>symbol</w:t>
       </w:r>
       <w:r>
         <w:rPr>
@@ -8713,6 +8906,13 @@
           <w:sz w:val="24"/>
           <w:szCs w:val="24"/>
         </w:rPr>
+        <w:t xml:space="preserve"> </w:t>
+      </w:r>
+      <w:r>
+        <w:rPr>
+          <w:sz w:val="24"/>
+          <w:szCs w:val="24"/>
+        </w:rPr>
         <w:t>t</w:t>
       </w:r>
       <w:r>
@@ -9172,7 +9372,7 @@
         </w:rPr>
         <w:t xml:space="preserve">Try downloading and mapping some Energy Estimate data from </w:t>
       </w:r>
-      <w:hyperlink r:id="rId30" w:history="1">
+      <w:hyperlink r:id="rId32" w:history="1">
         <w:r>
           <w:rPr>
             <w:rStyle w:val="Hyperlink"/>
@@ -9207,10 +9407,10 @@
           <w:noProof/>
           <w:sz w:val="24"/>
           <w:szCs w:val="24"/>
-          <w:lang w:eastAsia="en-GB"/>
+          <w:lang w:val="en-US"/>
         </w:rPr>
         <w:drawing>
-          <wp:anchor distT="0" distB="0" distL="114300" distR="114300" simplePos="0" relativeHeight="251689984" behindDoc="0" locked="0" layoutInCell="1" allowOverlap="1">
+          <wp:anchor distT="0" distB="0" distL="114300" distR="114300" simplePos="0" relativeHeight="251689984" behindDoc="0" locked="0" layoutInCell="1" allowOverlap="1" wp14:anchorId="6C279A7C" wp14:editId="465E884C">
             <wp:simplePos x="0" y="0"/>
             <wp:positionH relativeFrom="column">
               <wp:posOffset>5393483</wp:posOffset>
@@ -9235,10 +9435,10 @@
                     </pic:cNvPicPr>
                   </pic:nvPicPr>
                   <pic:blipFill>
-                    <a:blip r:embed="rId31">
+                    <a:blip r:embed="rId33">
                       <a:extLst>
                         <a:ext uri="{28A0092B-C50C-407E-A947-70E740481C1C}">
-                          <a14:useLocalDpi xmlns:a14="http://schemas.microsoft.com/office/drawing/2010/main" xmlns:wps="http://schemas.microsoft.com/office/word/2010/wordprocessingShape" xmlns:wpi="http://schemas.microsoft.com/office/word/2010/wordprocessingInk" xmlns:wpg="http://schemas.microsoft.com/office/word/2010/wordprocessingGroup" xmlns:w15="http://schemas.microsoft.com/office/word/2012/wordml" xmlns:w14="http://schemas.microsoft.com/office/word/2010/wordml" xmlns:w="http://schemas.openxmlformats.org/wordprocessingml/2006/main" xmlns:w10="urn:schemas-microsoft-com:office:word" xmlns:wp14="http://schemas.microsoft.com/office/word/2010/wordprocessingDrawing" xmlns:v="urn:schemas-microsoft-com:vml" xmlns:o="urn:schemas-microsoft-com:office:office" xmlns:mv="urn:schemas-microsoft-com:mac:vml" xmlns:mc="http://schemas.openxmlformats.org/markup-compatibility/2006" xmlns:mo="http://schemas.microsoft.com/office/mac/office/2008/main" xmlns:wpc="http://schemas.microsoft.com/office/word/2010/wordprocessingCanvas" xmlns="" val="0"/>
+                          <a14:useLocalDpi xmlns:a14="http://schemas.microsoft.com/office/drawing/2010/main" val="0"/>
                         </a:ext>
                       </a:extLst>
                     </a:blip>
@@ -9261,7 +9461,7 @@
                     </a:ln>
                     <a:extLst>
                       <a:ext uri="{FAA26D3D-D897-4be2-8F04-BA451C77F1D7}">
-                        <ma14:placeholderFlag xmlns:ma14="http://schemas.microsoft.com/office/mac/drawingml/2011/main" xmlns:wps="http://schemas.microsoft.com/office/word/2010/wordprocessingShape" xmlns:wpi="http://schemas.microsoft.com/office/word/2010/wordprocessingInk" xmlns:wpg="http://schemas.microsoft.com/office/word/2010/wordprocessingGroup" xmlns:w15="http://schemas.microsoft.com/office/word/2012/wordml" xmlns:w14="http://schemas.microsoft.com/office/word/2010/wordml" xmlns:w="http://schemas.openxmlformats.org/wordprocessingml/2006/main" xmlns:w10="urn:schemas-microsoft-com:office:word" xmlns:wp14="http://schemas.microsoft.com/office/word/2010/wordprocessingDrawing" xmlns:v="urn:schemas-microsoft-com:vml" xmlns:o="urn:schemas-microsoft-com:office:office" xmlns:mv="urn:schemas-microsoft-com:mac:vml" xmlns:mc="http://schemas.openxmlformats.org/markup-compatibility/2006" xmlns:mo="http://schemas.microsoft.com/office/mac/office/2008/main" xmlns:wpc="http://schemas.microsoft.com/office/word/2010/wordprocessingCanvas" xmlns=""/>
+                        <ma14:placeholderFlag xmlns:ma14="http://schemas.microsoft.com/office/mac/drawingml/2011/main"/>
                       </a:ext>
                     </a:extLst>
                   </pic:spPr>
@@ -9325,12 +9525,20 @@
         <w:rPr>
           <w:i/>
         </w:rPr>
-        <w:t>23/09</w:t>
-      </w:r>
+        <w:t>30</w:t>
+      </w:r>
+      <w:bookmarkStart w:id="0" w:name="_GoBack"/>
+      <w:bookmarkEnd w:id="0"/>
       <w:r>
         <w:rPr>
           <w:i/>
         </w:rPr>
+        <w:t>/09</w:t>
+      </w:r>
+      <w:r>
+        <w:rPr>
+          <w:i/>
+        </w:rPr>
         <w:t>/2015</w:t>
       </w:r>
       <w:r>
@@ -9365,7 +9573,7 @@
         </w:rPr>
         <w:t xml:space="preserve"> License. To view a copy of this license, visit </w:t>
       </w:r>
-      <w:hyperlink r:id="rId32" w:history="1">
+      <w:hyperlink r:id="rId34" w:history="1">
         <w:r>
           <w:rPr>
             <w:i/>
@@ -9381,8 +9589,8 @@
       </w:r>
     </w:p>
     <w:sectPr>
-      <w:headerReference w:type="default" r:id="rId33"/>
-      <w:footerReference w:type="default" r:id="rId34"/>
+      <w:headerReference w:type="default" r:id="rId35"/>
+      <w:footerReference w:type="default" r:id="rId36"/>
       <w:pgSz w:w="11906" w:h="16838"/>
       <w:pgMar w:top="720" w:right="720" w:bottom="720" w:left="720" w:header="227" w:footer="227" w:gutter="0"/>
       <w:cols w:space="708"/>
@@ -9392,15 +9600,9 @@
 </w:document>
 </file>
 
-<file path=word/commentsExtended.xml><?xml version="1.0" encoding="utf-8"?>
-<w15:commentsEx xmlns:wpc="http://schemas.microsoft.com/office/word/2010/wordprocessingCanvas" xmlns:mo="http://schemas.microsoft.com/office/mac/office/2008/main" xmlns:mc="http://schemas.openxmlformats.org/markup-compatibility/2006" xmlns:mv="urn:schemas-microsoft-com:mac:vml" xmlns:o="urn:schemas-microsoft-com:office:office" xmlns:r="http://schemas.openxmlformats.org/officeDocument/2006/relationships" xmlns:m="http://schemas.openxmlformats.org/officeDocument/2006/math" xmlns:v="urn:schemas-microsoft-com:vml" xmlns:wp14="http://schemas.microsoft.com/office/word/2010/wordprocessingDrawing" xmlns:wp="http://schemas.openxmlformats.org/drawingml/2006/wordprocessingDrawing" xmlns:w10="urn:schemas-microsoft-com:office:word" xmlns:w="http://schemas.openxmlformats.org/wordprocessingml/2006/main" xmlns:w14="http://schemas.microsoft.com/office/word/2010/wordml" xmlns:w15="http://schemas.microsoft.com/office/word/2012/wordml" xmlns:wpg="http://schemas.microsoft.com/office/word/2010/wordprocessingGroup" xmlns:wpi="http://schemas.microsoft.com/office/word/2010/wordprocessingInk" xmlns:wne="http://schemas.microsoft.com/office/word/2006/wordml" xmlns:wps="http://schemas.microsoft.com/office/word/2010/wordprocessingShape" mc:Ignorable="w14 w15 wp14 mv">
-  <w15:commentEx w15:paraId="19BB6EAC" w15:done="0"/>
-</w15:commentsEx>
-</file>
-
 <file path=word/endnotes.xml><?xml version="1.0" encoding="utf-8"?>
-<w:endnotes xmlns:ve="http://schemas.openxmlformats.org/markup-compatibility/2006" xmlns:o="urn:schemas-microsoft-com:office:office" xmlns:r="http://schemas.openxmlformats.org/officeDocument/2006/relationships" xmlns:m="http://schemas.openxmlformats.org/officeDocument/2006/math" xmlns:v="urn:schemas-microsoft-com:vml" xmlns:wp="http://schemas.openxmlformats.org/drawingml/2006/wordprocessingDrawing" xmlns:w10="urn:schemas-microsoft-com:office:word" xmlns:w="http://schemas.openxmlformats.org/wordprocessingml/2006/main" xmlns:wne="http://schemas.microsoft.com/office/word/2006/wordml">
-  <w:endnote w:type="separator" w:id="0">
+<w:endnotes xmlns:wpc="http://schemas.microsoft.com/office/word/2010/wordprocessingCanvas" xmlns:mo="http://schemas.microsoft.com/office/mac/office/2008/main" xmlns:mc="http://schemas.openxmlformats.org/markup-compatibility/2006" xmlns:mv="urn:schemas-microsoft-com:mac:vml" xmlns:o="urn:schemas-microsoft-com:office:office" xmlns:r="http://schemas.openxmlformats.org/officeDocument/2006/relationships" xmlns:m="http://schemas.openxmlformats.org/officeDocument/2006/math" xmlns:v="urn:schemas-microsoft-com:vml" xmlns:wp14="http://schemas.microsoft.com/office/word/2010/wordprocessingDrawing" xmlns:wp="http://schemas.openxmlformats.org/drawingml/2006/wordprocessingDrawing" xmlns:w10="urn:schemas-microsoft-com:office:word" xmlns:w="http://schemas.openxmlformats.org/wordprocessingml/2006/main" xmlns:w14="http://schemas.microsoft.com/office/word/2010/wordml" xmlns:wpg="http://schemas.microsoft.com/office/word/2010/wordprocessingGroup" xmlns:wpi="http://schemas.microsoft.com/office/word/2010/wordprocessingInk" xmlns:wne="http://schemas.microsoft.com/office/word/2006/wordml" xmlns:wps="http://schemas.microsoft.com/office/word/2010/wordprocessingShape" mc:Ignorable="w14 wp14 mv">
+  <w:endnote w:type="separator" w:id="-1">
     <w:p>
       <w:pPr>
         <w:spacing w:after="0" w:line="240" w:lineRule="auto"/>
@@ -9410,7 +9612,7 @@
       </w:r>
     </w:p>
   </w:endnote>
-  <w:endnote w:type="continuationSeparator" w:id="1">
+  <w:endnote w:type="continuationSeparator" w:id="0">
     <w:p>
       <w:pPr>
         <w:spacing w:after="0" w:line="240" w:lineRule="auto"/>
@@ -9424,7 +9626,7 @@
 </file>
 
 <file path=word/footer1.xml><?xml version="1.0" encoding="utf-8"?>
-<w:ftr xmlns:ve="http://schemas.openxmlformats.org/markup-compatibility/2006" xmlns:o="urn:schemas-microsoft-com:office:office" xmlns:r="http://schemas.openxmlformats.org/officeDocument/2006/relationships" xmlns:m="http://schemas.openxmlformats.org/officeDocument/2006/math" xmlns:v="urn:schemas-microsoft-com:vml" xmlns:wp="http://schemas.openxmlformats.org/drawingml/2006/wordprocessingDrawing" xmlns:w10="urn:schemas-microsoft-com:office:word" xmlns:w="http://schemas.openxmlformats.org/wordprocessingml/2006/main" xmlns:wne="http://schemas.microsoft.com/office/word/2006/wordml">
+<w:ftr xmlns:wpc="http://schemas.microsoft.com/office/word/2010/wordprocessingCanvas" xmlns:mo="http://schemas.microsoft.com/office/mac/office/2008/main" xmlns:mc="http://schemas.openxmlformats.org/markup-compatibility/2006" xmlns:mv="urn:schemas-microsoft-com:mac:vml" xmlns:o="urn:schemas-microsoft-com:office:office" xmlns:r="http://schemas.openxmlformats.org/officeDocument/2006/relationships" xmlns:m="http://schemas.openxmlformats.org/officeDocument/2006/math" xmlns:v="urn:schemas-microsoft-com:vml" xmlns:wp14="http://schemas.microsoft.com/office/word/2010/wordprocessingDrawing" xmlns:wp="http://schemas.openxmlformats.org/drawingml/2006/wordprocessingDrawing" xmlns:w10="urn:schemas-microsoft-com:office:word" xmlns:w="http://schemas.openxmlformats.org/wordprocessingml/2006/main" xmlns:w14="http://schemas.microsoft.com/office/word/2010/wordml" xmlns:wpg="http://schemas.microsoft.com/office/word/2010/wordprocessingGroup" xmlns:wpi="http://schemas.microsoft.com/office/word/2010/wordprocessingInk" xmlns:wne="http://schemas.microsoft.com/office/word/2006/wordml" xmlns:wps="http://schemas.microsoft.com/office/word/2010/wordprocessingShape" mc:Ignorable="w14 wp14">
   <w:p>
     <w:pPr>
       <w:pStyle w:val="Footer"/>
@@ -9461,7 +9663,7 @@
         <w:sz w:val="20"/>
         <w:szCs w:val="20"/>
       </w:rPr>
-      <w:t>1</w:t>
+      <w:t>8</w:t>
     </w:r>
     <w:r>
       <w:rPr>
@@ -9475,8 +9677,8 @@
 </file>
 
 <file path=word/footnotes.xml><?xml version="1.0" encoding="utf-8"?>
-<w:footnotes xmlns:ve="http://schemas.openxmlformats.org/markup-compatibility/2006" xmlns:o="urn:schemas-microsoft-com:office:office" xmlns:r="http://schemas.openxmlformats.org/officeDocument/2006/relationships" xmlns:m="http://schemas.openxmlformats.org/officeDocument/2006/math" xmlns:v="urn:schemas-microsoft-com:vml" xmlns:wp="http://schemas.openxmlformats.org/drawingml/2006/wordprocessingDrawing" xmlns:w10="urn:schemas-microsoft-com:office:word" xmlns:w="http://schemas.openxmlformats.org/wordprocessingml/2006/main" xmlns:wne="http://schemas.microsoft.com/office/word/2006/wordml">
-  <w:footnote w:type="separator" w:id="0">
+<w:footnotes xmlns:wpc="http://schemas.microsoft.com/office/word/2010/wordprocessingCanvas" xmlns:mo="http://schemas.microsoft.com/office/mac/office/2008/main" xmlns:mc="http://schemas.openxmlformats.org/markup-compatibility/2006" xmlns:mv="urn:schemas-microsoft-com:mac:vml" xmlns:o="urn:schemas-microsoft-com:office:office" xmlns:r="http://schemas.openxmlformats.org/officeDocument/2006/relationships" xmlns:m="http://schemas.openxmlformats.org/officeDocument/2006/math" xmlns:v="urn:schemas-microsoft-com:vml" xmlns:wp14="http://schemas.microsoft.com/office/word/2010/wordprocessingDrawing" xmlns:wp="http://schemas.openxmlformats.org/drawingml/2006/wordprocessingDrawing" xmlns:w10="urn:schemas-microsoft-com:office:word" xmlns:w="http://schemas.openxmlformats.org/wordprocessingml/2006/main" xmlns:w14="http://schemas.microsoft.com/office/word/2010/wordml" xmlns:wpg="http://schemas.microsoft.com/office/word/2010/wordprocessingGroup" xmlns:wpi="http://schemas.microsoft.com/office/word/2010/wordprocessingInk" xmlns:wne="http://schemas.microsoft.com/office/word/2006/wordml" xmlns:wps="http://schemas.microsoft.com/office/word/2010/wordprocessingShape" mc:Ignorable="w14 wp14 mv">
+  <w:footnote w:type="separator" w:id="-1">
     <w:p>
       <w:pPr>
         <w:spacing w:after="0" w:line="240" w:lineRule="auto"/>
@@ -9486,7 +9688,7 @@
       </w:r>
     </w:p>
   </w:footnote>
-  <w:footnote w:type="continuationSeparator" w:id="1">
+  <w:footnote w:type="continuationSeparator" w:id="0">
     <w:p>
       <w:pPr>
         <w:spacing w:after="0" w:line="240" w:lineRule="auto"/>
@@ -9500,7 +9702,7 @@
 </file>
 
 <file path=word/header1.xml><?xml version="1.0" encoding="utf-8"?>
-<w:hdr xmlns:ve="http://schemas.openxmlformats.org/markup-compatibility/2006" xmlns:o="urn:schemas-microsoft-com:office:office" xmlns:r="http://schemas.openxmlformats.org/officeDocument/2006/relationships" xmlns:m="http://schemas.openxmlformats.org/officeDocument/2006/math" xmlns:v="urn:schemas-microsoft-com:vml" xmlns:wp="http://schemas.openxmlformats.org/drawingml/2006/wordprocessingDrawing" xmlns:w10="urn:schemas-microsoft-com:office:word" xmlns:w="http://schemas.openxmlformats.org/wordprocessingml/2006/main" xmlns:wne="http://schemas.microsoft.com/office/word/2006/wordml">
+<w:hdr xmlns:wpc="http://schemas.microsoft.com/office/word/2010/wordprocessingCanvas" xmlns:mo="http://schemas.microsoft.com/office/mac/office/2008/main" xmlns:mc="http://schemas.openxmlformats.org/markup-compatibility/2006" xmlns:mv="urn:schemas-microsoft-com:mac:vml" xmlns:o="urn:schemas-microsoft-com:office:office" xmlns:r="http://schemas.openxmlformats.org/officeDocument/2006/relationships" xmlns:m="http://schemas.openxmlformats.org/officeDocument/2006/math" xmlns:v="urn:schemas-microsoft-com:vml" xmlns:wp14="http://schemas.microsoft.com/office/word/2010/wordprocessingDrawing" xmlns:wp="http://schemas.openxmlformats.org/drawingml/2006/wordprocessingDrawing" xmlns:w10="urn:schemas-microsoft-com:office:word" xmlns:w="http://schemas.openxmlformats.org/wordprocessingml/2006/main" xmlns:w14="http://schemas.microsoft.com/office/word/2010/wordml" xmlns:wpg="http://schemas.microsoft.com/office/word/2010/wordprocessingGroup" xmlns:wpi="http://schemas.microsoft.com/office/word/2010/wordprocessingInk" xmlns:wne="http://schemas.microsoft.com/office/word/2006/wordml" xmlns:wps="http://schemas.microsoft.com/office/word/2010/wordprocessingShape" mc:Ignorable="w14 wp14">
   <w:tbl>
     <w:tblPr>
       <w:tblW w:w="10701" w:type="dxa"/>
@@ -9511,7 +9713,7 @@
         <w:bottom w:w="72" w:type="dxa"/>
         <w:right w:w="115" w:type="dxa"/>
       </w:tblCellMar>
-      <w:tblLook w:val="0000"/>
+      <w:tblLook w:val="0000" w:firstRow="0" w:lastRow="0" w:firstColumn="0" w:lastColumn="0" w:noHBand="0" w:noVBand="0"/>
     </w:tblPr>
     <w:tblGrid>
       <w:gridCol w:w="10701"/>
@@ -9561,7 +9763,7 @@
 </file>
 
 <file path=word/numbering.xml><?xml version="1.0" encoding="utf-8"?>
-<w:numbering xmlns:ve="http://schemas.openxmlformats.org/markup-compatibility/2006" xmlns:o="urn:schemas-microsoft-com:office:office" xmlns:r="http://schemas.openxmlformats.org/officeDocument/2006/relationships" xmlns:m="http://schemas.openxmlformats.org/officeDocument/2006/math" xmlns:v="urn:schemas-microsoft-com:vml" xmlns:wp="http://schemas.openxmlformats.org/drawingml/2006/wordprocessingDrawing" xmlns:w10="urn:schemas-microsoft-com:office:word" xmlns:w="http://schemas.openxmlformats.org/wordprocessingml/2006/main" xmlns:wne="http://schemas.microsoft.com/office/word/2006/wordml">
+<w:numbering xmlns:wpc="http://schemas.microsoft.com/office/word/2010/wordprocessingCanvas" xmlns:mo="http://schemas.microsoft.com/office/mac/office/2008/main" xmlns:mc="http://schemas.openxmlformats.org/markup-compatibility/2006" xmlns:mv="urn:schemas-microsoft-com:mac:vml" xmlns:o="urn:schemas-microsoft-com:office:office" xmlns:r="http://schemas.openxmlformats.org/officeDocument/2006/relationships" xmlns:m="http://schemas.openxmlformats.org/officeDocument/2006/math" xmlns:v="urn:schemas-microsoft-com:vml" xmlns:wp14="http://schemas.microsoft.com/office/word/2010/wordprocessingDrawing" xmlns:wp="http://schemas.openxmlformats.org/drawingml/2006/wordprocessingDrawing" xmlns:w10="urn:schemas-microsoft-com:office:word" xmlns:w="http://schemas.openxmlformats.org/wordprocessingml/2006/main" xmlns:w14="http://schemas.microsoft.com/office/word/2010/wordml" xmlns:wpg="http://schemas.microsoft.com/office/word/2010/wordprocessingGroup" xmlns:wpi="http://schemas.microsoft.com/office/word/2010/wordprocessingInk" xmlns:wne="http://schemas.microsoft.com/office/word/2006/wordml" xmlns:wps="http://schemas.microsoft.com/office/word/2010/wordprocessingShape" mc:Ignorable="w14 wp14 mv">
   <w:abstractNum w:abstractNumId="0">
     <w:nsid w:val="00000001"/>
     <w:multiLevelType w:val="multilevel"/>
@@ -13891,16 +14093,8 @@
 </w:numbering>
 </file>
 
-<file path=word/people.xml><?xml version="1.0" encoding="utf-8"?>
-<w15:people xmlns:wpc="http://schemas.microsoft.com/office/word/2010/wordprocessingCanvas" xmlns:mo="http://schemas.microsoft.com/office/mac/office/2008/main" xmlns:mc="http://schemas.openxmlformats.org/markup-compatibility/2006" xmlns:mv="urn:schemas-microsoft-com:mac:vml" xmlns:o="urn:schemas-microsoft-com:office:office" xmlns:r="http://schemas.openxmlformats.org/officeDocument/2006/relationships" xmlns:m="http://schemas.openxmlformats.org/officeDocument/2006/math" xmlns:v="urn:schemas-microsoft-com:vml" xmlns:wp14="http://schemas.microsoft.com/office/word/2010/wordprocessingDrawing" xmlns:wp="http://schemas.openxmlformats.org/drawingml/2006/wordprocessingDrawing" xmlns:w10="urn:schemas-microsoft-com:office:word" xmlns:w="http://schemas.openxmlformats.org/wordprocessingml/2006/main" xmlns:w14="http://schemas.microsoft.com/office/word/2010/wordml" xmlns:w15="http://schemas.microsoft.com/office/word/2012/wordml" xmlns:wpg="http://schemas.microsoft.com/office/word/2010/wordprocessingGroup" xmlns:wpi="http://schemas.microsoft.com/office/word/2010/wordprocessingInk" xmlns:wne="http://schemas.microsoft.com/office/word/2006/wordml" xmlns:wps="http://schemas.microsoft.com/office/word/2010/wordprocessingShape" mc:Ignorable="w14 w15 wp14 mv">
-  <w15:person w15:author="Bearman, Nick">
-    <w15:presenceInfo w15:providerId="None" w15:userId="Bearman, Nick"/>
-  </w15:person>
-</w15:people>
-</file>
-
 <file path=word/styles.xml><?xml version="1.0" encoding="utf-8"?>
-<w:styles xmlns:r="http://schemas.openxmlformats.org/officeDocument/2006/relationships" xmlns:w="http://schemas.openxmlformats.org/wordprocessingml/2006/main">
+<w:styles xmlns:mc="http://schemas.openxmlformats.org/markup-compatibility/2006" xmlns:r="http://schemas.openxmlformats.org/officeDocument/2006/relationships" xmlns:w="http://schemas.openxmlformats.org/wordprocessingml/2006/main" xmlns:w14="http://schemas.microsoft.com/office/word/2010/wordml" mc:Ignorable="w14">
   <w:docDefaults>
     <w:rPrDefault>
       <w:rPr>
@@ -13916,7 +14110,7 @@
       </w:pPr>
     </w:pPrDefault>
   </w:docDefaults>
-  <w:latentStyles w:defLockedState="0" w:defUIPriority="99" w:defSemiHidden="1" w:defUnhideWhenUsed="1" w:defQFormat="0" w:count="267">
+  <w:latentStyles w:defLockedState="0" w:defUIPriority="99" w:defSemiHidden="1" w:defUnhideWhenUsed="1" w:defQFormat="0" w:count="276">
     <w:lsdException w:name="Normal" w:semiHidden="0" w:uiPriority="0" w:unhideWhenUsed="0" w:qFormat="1"/>
     <w:lsdException w:name="heading 1" w:semiHidden="0" w:uiPriority="0" w:unhideWhenUsed="0" w:qFormat="1"/>
     <w:lsdException w:name="heading 2" w:uiPriority="0" w:qFormat="1"/>
@@ -14125,7 +14319,6 @@
     <w:uiPriority w:val="99"/>
     <w:semiHidden/>
     <w:unhideWhenUsed/>
-    <w:qFormat/>
     <w:tblPr>
       <w:tblInd w:w="0" w:type="dxa"/>
       <w:tblCellMar>
@@ -14425,6 +14618,192 @@
 </w:styles>
 </file>
 
+<file path=word/stylesWithEffects.xml><?xml version="1.0" encoding="utf-8"?>
+<w:styles xmlns:wpc="http://schemas.microsoft.com/office/word/2010/wordprocessingCanvas" xmlns:mo="http://schemas.microsoft.com/office/mac/office/2008/main" xmlns:mc="http://schemas.openxmlformats.org/markup-compatibility/2006" xmlns:mv="urn:schemas-microsoft-com:mac:vml" xmlns:o="urn:schemas-microsoft-com:office:office" xmlns:r="http://schemas.openxmlformats.org/officeDocument/2006/relationships" xmlns:m="http://schemas.openxmlformats.org/officeDocument/2006/math" xmlns:v="urn:schemas-microsoft-com:vml" xmlns:wp14="http://schemas.microsoft.com/office/word/2010/wordprocessingDrawing" xmlns:wp="http://schemas.openxmlformats.org/drawingml/2006/wordprocessingDrawing" xmlns:w10="urn:schemas-microsoft-com:office:word" xmlns:w="http://schemas.openxmlformats.org/wordprocessingml/2006/main" xmlns:w14="http://schemas.microsoft.com/office/word/2010/wordml" xmlns:wpg="http://schemas.microsoft.com/office/word/2010/wordprocessingGroup" xmlns:wpi="http://schemas.microsoft.com/office/word/2010/wordprocessingInk" xmlns:wne="http://schemas.microsoft.com/office/word/2006/wordml" xmlns:wps="http://schemas.microsoft.com/office/word/2010/wordprocessingShape" mc:Ignorable="w14 wp14 mv">
+  <w:docDefaults>
+    <w:rPrDefault>
+      <w:rPr>
+        <w:rFonts w:asciiTheme="minorHAnsi" w:eastAsiaTheme="minorEastAsia" w:hAnsiTheme="minorHAnsi" w:cstheme="minorBidi"/>
+        <w:sz w:val="24"/>
+        <w:szCs w:val="24"/>
+        <w:lang w:val="en-GB" w:eastAsia="ja-JP" w:bidi="ar-SA"/>
+      </w:rPr>
+    </w:rPrDefault>
+    <w:pPrDefault/>
+  </w:docDefaults>
+  <w:latentStyles w:defLockedState="0" w:defUIPriority="99" w:defSemiHidden="1" w:defUnhideWhenUsed="1" w:defQFormat="0" w:count="276">
+    <w:lsdException w:name="Normal" w:semiHidden="0" w:uiPriority="0" w:unhideWhenUsed="0" w:qFormat="1"/>
+    <w:lsdException w:name="heading 1" w:semiHidden="0" w:uiPriority="9" w:unhideWhenUsed="0" w:qFormat="1"/>
+    <w:lsdException w:name="heading 2" w:uiPriority="9" w:qFormat="1"/>
+    <w:lsdException w:name="heading 3" w:uiPriority="9" w:qFormat="1"/>
+    <w:lsdException w:name="heading 4" w:uiPriority="9" w:qFormat="1"/>
+    <w:lsdException w:name="heading 5" w:uiPriority="9" w:qFormat="1"/>
+    <w:lsdException w:name="heading 6" w:uiPriority="9" w:qFormat="1"/>
+    <w:lsdException w:name="heading 7" w:uiPriority="9" w:qFormat="1"/>
+    <w:lsdException w:name="heading 8" w:uiPriority="9" w:qFormat="1"/>
+    <w:lsdException w:name="heading 9" w:uiPriority="9" w:qFormat="1"/>
+    <w:lsdException w:name="toc 1" w:uiPriority="39"/>
+    <w:lsdException w:name="toc 2" w:uiPriority="39"/>
+    <w:lsdException w:name="toc 3" w:uiPriority="39"/>
+    <w:lsdException w:name="toc 4" w:uiPriority="39"/>
+    <w:lsdException w:name="toc 5" w:uiPriority="39"/>
+    <w:lsdException w:name="toc 6" w:uiPriority="39"/>
+    <w:lsdException w:name="toc 7" w:uiPriority="39"/>
+    <w:lsdException w:name="toc 8" w:uiPriority="39"/>
+    <w:lsdException w:name="toc 9" w:uiPriority="39"/>
+    <w:lsdException w:name="caption" w:uiPriority="35" w:qFormat="1"/>
+    <w:lsdException w:name="Title" w:semiHidden="0" w:uiPriority="10" w:unhideWhenUsed="0" w:qFormat="1"/>
+    <w:lsdException w:name="Default Paragraph Font" w:uiPriority="1"/>
+    <w:lsdException w:name="Subtitle" w:semiHidden="0" w:uiPriority="11" w:unhideWhenUsed="0" w:qFormat="1"/>
+    <w:lsdException w:name="Strong" w:semiHidden="0" w:uiPriority="22" w:unhideWhenUsed="0" w:qFormat="1"/>
+    <w:lsdException w:name="Emphasis" w:semiHidden="0" w:uiPriority="20" w:unhideWhenUsed="0" w:qFormat="1"/>
+    <w:lsdException w:name="Table Grid" w:semiHidden="0" w:uiPriority="59" w:unhideWhenUsed="0"/>
+    <w:lsdException w:name="Placeholder Text" w:unhideWhenUsed="0"/>
+    <w:lsdException w:name="No Spacing" w:semiHidden="0" w:uiPriority="1" w:unhideWhenUsed="0" w:qFormat="1"/>
+    <w:lsdException w:name="Light Shading" w:semiHidden="0" w:uiPriority="60" w:unhideWhenUsed="0"/>
+    <w:lsdException w:name="Light List" w:semiHidden="0" w:uiPriority="61" w:unhideWhenUsed="0"/>
+    <w:lsdException w:name="Light Grid" w:semiHidden="0" w:uiPriority="62" w:unhideWhenUsed="0"/>
+    <w:lsdException w:name="Medium Shading 1" w:semiHidden="0" w:uiPriority="63" w:unhideWhenUsed="0"/>
+    <w:lsdException w:name="Medium Shading 2" w:semiHidden="0" w:uiPriority="64" w:unhideWhenUsed="0"/>
+    <w:lsdException w:name="Medium List 1" w:semiHidden="0" w:uiPriority="65" w:unhideWhenUsed="0"/>
+    <w:lsdException w:name="Medium List 2" w:semiHidden="0" w:uiPriority="66" w:unhideWhenUsed="0"/>
+    <w:lsdException w:name="Medium Grid 1" w:semiHidden="0" w:uiPriority="67" w:unhideWhenUsed="0"/>
+    <w:lsdException w:name="Medium Grid 2" w:semiHidden="0" w:uiPriority="68" w:unhideWhenUsed="0"/>
+    <w:lsdException w:name="Medium Grid 3" w:semiHidden="0" w:uiPriority="69" w:unhideWhenUsed="0"/>
+    <w:lsdException w:name="Dark List" w:semiHidden="0" w:uiPriority="70" w:unhideWhenUsed="0"/>
+    <w:lsdException w:name="Colorful Shading" w:semiHidden="0" w:uiPriority="71" w:unhideWhenUsed="0"/>
+    <w:lsdException w:name="Colorful List" w:semiHidden="0" w:uiPriority="72" w:unhideWhenUsed="0"/>
+    <w:lsdException w:name="Colorful Grid" w:semiHidden="0" w:uiPriority="73" w:unhideWhenUsed="0"/>
+    <w:lsdException w:name="Light Shading Accent 1" w:semiHidden="0" w:uiPriority="60" w:unhideWhenUsed="0"/>
+    <w:lsdException w:name="Light List Accent 1" w:semiHidden="0" w:uiPriority="61" w:unhideWhenUsed="0"/>
+    <w:lsdException w:name="Light Grid Accent 1" w:semiHidden="0" w:uiPriority="62" w:unhideWhenUsed="0"/>
+    <w:lsdException w:name="Medium Shading 1 Accent 1" w:semiHidden="0" w:uiPriority="63" w:unhideWhenUsed="0"/>
+    <w:lsdException w:name="Medium Shading 2 Accent 1" w:semiHidden="0" w:uiPriority="64" w:unhideWhenUsed="0"/>
+    <w:lsdException w:name="Medium List 1 Accent 1" w:semiHidden="0" w:uiPriority="65" w:unhideWhenUsed="0"/>
+    <w:lsdException w:name="Revision" w:unhideWhenUsed="0"/>
+    <w:lsdException w:name="List Paragraph" w:semiHidden="0" w:uiPriority="34" w:unhideWhenUsed="0" w:qFormat="1"/>
+    <w:lsdException w:name="Quote" w:semiHidden="0" w:uiPriority="29" w:unhideWhenUsed="0" w:qFormat="1"/>
+    <w:lsdException w:name="Intense Quote" w:semiHidden="0" w:uiPriority="30" w:unhideWhenUsed="0" w:qFormat="1"/>
+    <w:lsdException w:name="Medium List 2 Accent 1" w:semiHidden="0" w:uiPriority="66" w:unhideWhenUsed="0"/>
+    <w:lsdException w:name="Medium Grid 1 Accent 1" w:semiHidden="0" w:uiPriority="67" w:unhideWhenUsed="0"/>
+    <w:lsdException w:name="Medium Grid 2 Accent 1" w:semiHidden="0" w:uiPriority="68" w:unhideWhenUsed="0"/>
+    <w:lsdException w:name="Medium Grid 3 Accent 1" w:semiHidden="0" w:uiPriority="69" w:unhideWhenUsed="0"/>
+    <w:lsdException w:name="Dark List Accent 1" w:semiHidden="0" w:uiPriority="70" w:unhideWhenUsed="0"/>
+    <w:lsdException w:name="Colorful Shading Accent 1" w:semiHidden="0" w:uiPriority="71" w:unhideWhenUsed="0"/>
+    <w:lsdException w:name="Colorful List Accent 1" w:semiHidden="0" w:uiPriority="72" w:unhideWhenUsed="0"/>
+    <w:lsdException w:name="Colorful Grid Accent 1" w:semiHidden="0" w:uiPriority="73" w:unhideWhenUsed="0"/>
+    <w:lsdException w:name="Light Shading Accent 2" w:semiHidden="0" w:uiPriority="60" w:unhideWhenUsed="0"/>
+    <w:lsdException w:name="Light List Accent 2" w:semiHidden="0" w:uiPriority="61" w:unhideWhenUsed="0"/>
+    <w:lsdException w:name="Light Grid Accent 2" w:semiHidden="0" w:uiPriority="62" w:unhideWhenUsed="0"/>
+    <w:lsdException w:name="Medium Shading 1 Accent 2" w:semiHidden="0" w:uiPriority="63" w:unhideWhenUsed="0"/>
+    <w:lsdException w:name="Medium Shading 2 Accent 2" w:semiHidden="0" w:uiPriority="64" w:unhideWhenUsed="0"/>
+    <w:lsdException w:name="Medium List 1 Accent 2" w:semiHidden="0" w:uiPriority="65" w:unhideWhenUsed="0"/>
+    <w:lsdException w:name="Medium List 2 Accent 2" w:semiHidden="0" w:uiPriority="66" w:unhideWhenUsed="0"/>
+    <w:lsdException w:name="Medium Grid 1 Accent 2" w:semiHidden="0" w:uiPriority="67" w:unhideWhenUsed="0"/>
+    <w:lsdException w:name="Medium Grid 2 Accent 2" w:semiHidden="0" w:uiPriority="68" w:unhideWhenUsed="0"/>
+    <w:lsdException w:name="Medium Grid 3 Accent 2" w:semiHidden="0" w:uiPriority="69" w:unhideWhenUsed="0"/>
+    <w:lsdException w:name="Dark List Accent 2" w:semiHidden="0" w:uiPriority="70" w:unhideWhenUsed="0"/>
+    <w:lsdException w:name="Colorful Shading Accent 2" w:semiHidden="0" w:uiPriority="71" w:unhideWhenUsed="0"/>
+    <w:lsdException w:name="Colorful List Accent 2" w:semiHidden="0" w:uiPriority="72" w:unhideWhenUsed="0"/>
+    <w:lsdException w:name="Colorful Grid Accent 2" w:semiHidden="0" w:uiPriority="73" w:unhideWhenUsed="0"/>
+    <w:lsdException w:name="Light Shading Accent 3" w:semiHidden="0" w:uiPriority="60" w:unhideWhenUsed="0"/>
+    <w:lsdException w:name="Light List Accent 3" w:semiHidden="0" w:uiPriority="61" w:unhideWhenUsed="0"/>
+    <w:lsdException w:name="Light Grid Accent 3" w:semiHidden="0" w:uiPriority="62" w:unhideWhenUsed="0"/>
+    <w:lsdException w:name="Medium Shading 1 Accent 3" w:semiHidden="0" w:uiPriority="63" w:unhideWhenUsed="0"/>
+    <w:lsdException w:name="Medium Shading 2 Accent 3" w:semiHidden="0" w:uiPriority="64" w:unhideWhenUsed="0"/>
+    <w:lsdException w:name="Medium List 1 Accent 3" w:semiHidden="0" w:uiPriority="65" w:unhideWhenUsed="0"/>
+    <w:lsdException w:name="Medium List 2 Accent 3" w:semiHidden="0" w:uiPriority="66" w:unhideWhenUsed="0"/>
+    <w:lsdException w:name="Medium Grid 1 Accent 3" w:semiHidden="0" w:uiPriority="67" w:unhideWhenUsed="0"/>
+    <w:lsdException w:name="Medium Grid 2 Accent 3" w:semiHidden="0" w:uiPriority="68" w:unhideWhenUsed="0"/>
+    <w:lsdException w:name="Medium Grid 3 Accent 3" w:semiHidden="0" w:uiPriority="69" w:unhideWhenUsed="0"/>
+    <w:lsdException w:name="Dark List Accent 3" w:semiHidden="0" w:uiPriority="70" w:unhideWhenUsed="0"/>
+    <w:lsdException w:name="Colorful Shading Accent 3" w:semiHidden="0" w:uiPriority="71" w:unhideWhenUsed="0"/>
+    <w:lsdException w:name="Colorful List Accent 3" w:semiHidden="0" w:uiPriority="72" w:unhideWhenUsed="0"/>
+    <w:lsdException w:name="Colorful Grid Accent 3" w:semiHidden="0" w:uiPriority="73" w:unhideWhenUsed="0"/>
+    <w:lsdException w:name="Light Shading Accent 4" w:semiHidden="0" w:uiPriority="60" w:unhideWhenUsed="0"/>
+    <w:lsdException w:name="Light List Accent 4" w:semiHidden="0" w:uiPriority="61" w:unhideWhenUsed="0"/>
+    <w:lsdException w:name="Light Grid Accent 4" w:semiHidden="0" w:uiPriority="62" w:unhideWhenUsed="0"/>
+    <w:lsdException w:name="Medium Shading 1 Accent 4" w:semiHidden="0" w:uiPriority="63" w:unhideWhenUsed="0"/>
+    <w:lsdException w:name="Medium Shading 2 Accent 4" w:semiHidden="0" w:uiPriority="64" w:unhideWhenUsed="0"/>
+    <w:lsdException w:name="Medium List 1 Accent 4" w:semiHidden="0" w:uiPriority="65" w:unhideWhenUsed="0"/>
+    <w:lsdException w:name="Medium List 2 Accent 4" w:semiHidden="0" w:uiPriority="66" w:unhideWhenUsed="0"/>
+    <w:lsdException w:name="Medium Grid 1 Accent 4" w:semiHidden="0" w:uiPriority="67" w:unhideWhenUsed="0"/>
+    <w:lsdException w:name="Medium Grid 2 Accent 4" w:semiHidden="0" w:uiPriority="68" w:unhideWhenUsed="0"/>
+    <w:lsdException w:name="Medium Grid 3 Accent 4" w:semiHidden="0" w:uiPriority="69" w:unhideWhenUsed="0"/>
+    <w:lsdException w:name="Dark List Accent 4" w:semiHidden="0" w:uiPriority="70" w:unhideWhenUsed="0"/>
+    <w:lsdException w:name="Colorful Shading Accent 4" w:semiHidden="0" w:uiPriority="71" w:unhideWhenUsed="0"/>
+    <w:lsdException w:name="Colorful List Accent 4" w:semiHidden="0" w:uiPriority="72" w:unhideWhenUsed="0"/>
+    <w:lsdException w:name="Colorful Grid Accent 4" w:semiHidden="0" w:uiPriority="73" w:unhideWhenUsed="0"/>
+    <w:lsdException w:name="Light Shading Accent 5" w:semiHidden="0" w:uiPriority="60" w:unhideWhenUsed="0"/>
+    <w:lsdException w:name="Light List Accent 5" w:semiHidden="0" w:uiPriority="61" w:unhideWhenUsed="0"/>
+    <w:lsdException w:name="Light Grid Accent 5" w:semiHidden="0" w:uiPriority="62" w:unhideWhenUsed="0"/>
+    <w:lsdException w:name="Medium Shading 1 Accent 5" w:semiHidden="0" w:uiPriority="63" w:unhideWhenUsed="0"/>
+    <w:lsdException w:name="Medium Shading 2 Accent 5" w:semiHidden="0" w:uiPriority="64" w:unhideWhenUsed="0"/>
+    <w:lsdException w:name="Medium List 1 Accent 5" w:semiHidden="0" w:uiPriority="65" w:unhideWhenUsed="0"/>
+    <w:lsdException w:name="Medium List 2 Accent 5" w:semiHidden="0" w:uiPriority="66" w:unhideWhenUsed="0"/>
+    <w:lsdException w:name="Medium Grid 1 Accent 5" w:semiHidden="0" w:uiPriority="67" w:unhideWhenUsed="0"/>
+    <w:lsdException w:name="Medium Grid 2 Accent 5" w:semiHidden="0" w:uiPriority="68" w:unhideWhenUsed="0"/>
+    <w:lsdException w:name="Medium Grid 3 Accent 5" w:semiHidden="0" w:uiPriority="69" w:unhideWhenUsed="0"/>
+    <w:lsdException w:name="Dark List Accent 5" w:semiHidden="0" w:uiPriority="70" w:unhideWhenUsed="0"/>
+    <w:lsdException w:name="Colorful Shading Accent 5" w:semiHidden="0" w:uiPriority="71" w:unhideWhenUsed="0"/>
+    <w:lsdException w:name="Colorful List Accent 5" w:semiHidden="0" w:uiPriority="72" w:unhideWhenUsed="0"/>
+    <w:lsdException w:name="Colorful Grid Accent 5" w:semiHidden="0" w:uiPriority="73" w:unhideWhenUsed="0"/>
+    <w:lsdException w:name="Light Shading Accent 6" w:semiHidden="0" w:uiPriority="60" w:unhideWhenUsed="0"/>
+    <w:lsdException w:name="Light List Accent 6" w:semiHidden="0" w:uiPriority="61" w:unhideWhenUsed="0"/>
+    <w:lsdException w:name="Light Grid Accent 6" w:semiHidden="0" w:uiPriority="62" w:unhideWhenUsed="0"/>
+    <w:lsdException w:name="Medium Shading 1 Accent 6" w:semiHidden="0" w:uiPriority="63" w:unhideWhenUsed="0"/>
+    <w:lsdException w:name="Medium Shading 2 Accent 6" w:semiHidden="0" w:uiPriority="64" w:unhideWhenUsed="0"/>
+    <w:lsdException w:name="Medium List 1 Accent 6" w:semiHidden="0" w:uiPriority="65" w:unhideWhenUsed="0"/>
+    <w:lsdException w:name="Medium List 2 Accent 6" w:semiHidden="0" w:uiPriority="66" w:unhideWhenUsed="0"/>
+    <w:lsdException w:name="Medium Grid 1 Accent 6" w:semiHidden="0" w:uiPriority="67" w:unhideWhenUsed="0"/>
+    <w:lsdException w:name="Medium Grid 2 Accent 6" w:semiHidden="0" w:uiPriority="68" w:unhideWhenUsed="0"/>
+    <w:lsdException w:name="Medium Grid 3 Accent 6" w:semiHidden="0" w:uiPriority="69" w:unhideWhenUsed="0"/>
+    <w:lsdException w:name="Dark List Accent 6" w:semiHidden="0" w:uiPriority="70" w:unhideWhenUsed="0"/>
+    <w:lsdException w:name="Colorful Shading Accent 6" w:semiHidden="0" w:uiPriority="71" w:unhideWhenUsed="0"/>
+    <w:lsdException w:name="Colorful List Accent 6" w:semiHidden="0" w:uiPriority="72" w:unhideWhenUsed="0"/>
+    <w:lsdException w:name="Colorful Grid Accent 6" w:semiHidden="0" w:uiPriority="73" w:unhideWhenUsed="0"/>
+    <w:lsdException w:name="Subtle Emphasis" w:semiHidden="0" w:uiPriority="19" w:unhideWhenUsed="0" w:qFormat="1"/>
+    <w:lsdException w:name="Intense Emphasis" w:semiHidden="0" w:uiPriority="21" w:unhideWhenUsed="0" w:qFormat="1"/>
+    <w:lsdException w:name="Subtle Reference" w:semiHidden="0" w:uiPriority="31" w:unhideWhenUsed="0" w:qFormat="1"/>
+    <w:lsdException w:name="Intense Reference" w:semiHidden="0" w:uiPriority="32" w:unhideWhenUsed="0" w:qFormat="1"/>
+    <w:lsdException w:name="Book Title" w:semiHidden="0" w:uiPriority="33" w:unhideWhenUsed="0" w:qFormat="1"/>
+    <w:lsdException w:name="Bibliography" w:uiPriority="37"/>
+    <w:lsdException w:name="TOC Heading" w:uiPriority="39" w:qFormat="1"/>
+  </w:latentStyles>
+  <w:style w:type="paragraph" w:default="1" w:styleId="Normal">
+    <w:name w:val="Normal"/>
+    <w:qFormat/>
+  </w:style>
+  <w:style w:type="character" w:default="1" w:styleId="DefaultParagraphFont">
+    <w:name w:val="Default Paragraph Font"/>
+    <w:uiPriority w:val="1"/>
+    <w:semiHidden/>
+    <w:unhideWhenUsed/>
+  </w:style>
+  <w:style w:type="table" w:default="1" w:styleId="TableNormal">
+    <w:name w:val="Normal Table"/>
+    <w:uiPriority w:val="99"/>
+    <w:semiHidden/>
+    <w:unhideWhenUsed/>
+    <w:tblPr>
+      <w:tblInd w:w="0" w:type="dxa"/>
+      <w:tblCellMar>
+        <w:top w:w="0" w:type="dxa"/>
+        <w:left w:w="108" w:type="dxa"/>
+        <w:bottom w:w="0" w:type="dxa"/>
+        <w:right w:w="108" w:type="dxa"/>
+      </w:tblCellMar>
+    </w:tblPr>
+  </w:style>
+  <w:style w:type="numbering" w:default="1" w:styleId="NoList">
+    <w:name w:val="No List"/>
+    <w:uiPriority w:val="99"/>
+    <w:semiHidden/>
+    <w:unhideWhenUsed/>
+  </w:style>
+</w:styles>
+</file>
+
 <file path=word/theme/theme1.xml><?xml version="1.0" encoding="utf-8"?>
 <a:theme xmlns:a="http://schemas.openxmlformats.org/drawingml/2006/main" name="Office Theme">
   <a:themeElements>
@@ -14715,7 +15094,7 @@
 </file>
 
 <file path=customXml/itemProps1.xml><?xml version="1.0" encoding="utf-8"?>
-<ds:datastoreItem xmlns:ds="http://schemas.openxmlformats.org/officeDocument/2006/customXml" ds:itemID="{E9BE2F5F-86FD-1543-BA06-510BBB057426}">
+<ds:datastoreItem xmlns:ds="http://schemas.openxmlformats.org/officeDocument/2006/customXml" ds:itemID="{37D7D8C9-7D3D-5843-B16B-EDF5389DF5D8}">
   <ds:schemaRefs>
     <ds:schemaRef ds:uri="http://schemas.openxmlformats.org/officeDocument/2006/bibliography"/>
   </ds:schemaRefs>

</xml_diff>

<commit_message>
Minor typos in instructions
</commit_message>
<xml_diff>
--- a/practicals/Practical-1.docx
+++ b/practicals/Practical-1.docx
@@ -1,6 +1,6 @@
 
 <file path=word/document.xml><?xml version="1.0" encoding="utf-8"?>
-<w:document xmlns:wpc="http://schemas.microsoft.com/office/word/2010/wordprocessingCanvas" xmlns:mo="http://schemas.microsoft.com/office/mac/office/2008/main" xmlns:mc="http://schemas.openxmlformats.org/markup-compatibility/2006" xmlns:mv="urn:schemas-microsoft-com:mac:vml" xmlns:o="urn:schemas-microsoft-com:office:office" xmlns:r="http://schemas.openxmlformats.org/officeDocument/2006/relationships" xmlns:m="http://schemas.openxmlformats.org/officeDocument/2006/math" xmlns:v="urn:schemas-microsoft-com:vml" xmlns:wp14="http://schemas.microsoft.com/office/word/2010/wordprocessingDrawing" xmlns:wp="http://schemas.openxmlformats.org/drawingml/2006/wordprocessingDrawing" xmlns:w10="urn:schemas-microsoft-com:office:word" xmlns:w="http://schemas.openxmlformats.org/wordprocessingml/2006/main" xmlns:w14="http://schemas.microsoft.com/office/word/2010/wordml" xmlns:wpg="http://schemas.microsoft.com/office/word/2010/wordprocessingGroup" xmlns:wpi="http://schemas.microsoft.com/office/word/2010/wordprocessingInk" xmlns:wne="http://schemas.microsoft.com/office/word/2006/wordml" xmlns:wps="http://schemas.microsoft.com/office/word/2010/wordprocessingShape" mc:Ignorable="w14 wp14 mv">
+<w:document xmlns:wpc="http://schemas.microsoft.com/office/word/2010/wordprocessingCanvas" xmlns:mc="http://schemas.openxmlformats.org/markup-compatibility/2006" xmlns:o="urn:schemas-microsoft-com:office:office" xmlns:r="http://schemas.openxmlformats.org/officeDocument/2006/relationships" xmlns:m="http://schemas.openxmlformats.org/officeDocument/2006/math" xmlns:v="urn:schemas-microsoft-com:vml" xmlns:wp14="http://schemas.microsoft.com/office/word/2010/wordprocessingDrawing" xmlns:wp="http://schemas.openxmlformats.org/drawingml/2006/wordprocessingDrawing" xmlns:w10="urn:schemas-microsoft-com:office:word" xmlns:w="http://schemas.openxmlformats.org/wordprocessingml/2006/main" xmlns:w14="http://schemas.microsoft.com/office/word/2010/wordml" xmlns:wpg="http://schemas.microsoft.com/office/word/2010/wordprocessingGroup" xmlns:wpi="http://schemas.microsoft.com/office/word/2010/wordprocessingInk" xmlns:wne="http://schemas.microsoft.com/office/word/2006/wordml" xmlns:wps="http://schemas.microsoft.com/office/word/2010/wordprocessingShape" mc:Ignorable="w14 wp14">
   <w:body>
     <w:p>
       <w:pPr>
@@ -861,6 +861,7 @@
         </w:rPr>
         <w:t xml:space="preserve">names (e.g. </w:t>
       </w:r>
+      <w:proofErr w:type="spellStart"/>
       <w:r>
         <w:rPr>
           <w:rFonts w:ascii="Courier New" w:hAnsi="Courier New" w:cs="Courier New"/>
@@ -869,6 +870,7 @@
         </w:rPr>
         <w:t>world_countries</w:t>
       </w:r>
+      <w:proofErr w:type="spellEnd"/>
       <w:r>
         <w:rPr>
           <w:rFonts w:ascii="Calibri" w:hAnsi="Calibri"/>
@@ -1557,7 +1559,23 @@
           <w:rFonts w:ascii="Calibri" w:hAnsi="Calibri"/>
           <w:szCs w:val="24"/>
         </w:rPr>
-        <w:t>” tickbox to stop it opening every time you run QGIS.</w:t>
+        <w:t xml:space="preserve">” </w:t>
+      </w:r>
+      <w:proofErr w:type="spellStart"/>
+      <w:r>
+        <w:rPr>
+          <w:rFonts w:ascii="Calibri" w:hAnsi="Calibri"/>
+          <w:szCs w:val="24"/>
+        </w:rPr>
+        <w:t>tickbox</w:t>
+      </w:r>
+      <w:proofErr w:type="spellEnd"/>
+      <w:r>
+        <w:rPr>
+          <w:rFonts w:ascii="Calibri" w:hAnsi="Calibri"/>
+          <w:szCs w:val="24"/>
+        </w:rPr>
+        <w:t xml:space="preserve"> to stop it opening every time you run QGIS.</w:t>
       </w:r>
     </w:p>
     <w:p>
@@ -1577,7 +1595,7 @@
         <w:rPr>
           <w:rFonts w:ascii="Calibri" w:hAnsi="Calibri"/>
           <w:noProof/>
-          <w:lang w:val="en-US" w:eastAsia="en-US"/>
+          <w:lang w:eastAsia="en-GB"/>
         </w:rPr>
         <w:drawing>
           <wp:inline distT="0" distB="0" distL="0" distR="0" wp14:anchorId="7CF4C29B" wp14:editId="54DAA347">
@@ -1680,7 +1698,7 @@
           <w:noProof/>
           <w:sz w:val="24"/>
           <w:szCs w:val="24"/>
-          <w:lang w:val="en-US"/>
+          <w:lang w:eastAsia="en-GB"/>
         </w:rPr>
         <w:drawing>
           <wp:inline distT="0" distB="0" distL="0" distR="0" wp14:anchorId="62B6B514" wp14:editId="164DBBC0">
@@ -1825,7 +1843,43 @@
           <w:sz w:val="24"/>
           <w:szCs w:val="24"/>
         </w:rPr>
-        <w:t>ESRI Shapefiles (*.shp *.SHP)</w:t>
+        <w:t xml:space="preserve">ESRI </w:t>
+      </w:r>
+      <w:proofErr w:type="spellStart"/>
+      <w:r>
+        <w:rPr>
+          <w:rFonts w:ascii="Courier New" w:hAnsi="Courier New" w:cs="Courier New"/>
+          <w:sz w:val="24"/>
+          <w:szCs w:val="24"/>
+        </w:rPr>
+        <w:t>Shapefiles</w:t>
+      </w:r>
+      <w:proofErr w:type="spellEnd"/>
+      <w:r>
+        <w:rPr>
+          <w:rFonts w:ascii="Courier New" w:hAnsi="Courier New" w:cs="Courier New"/>
+          <w:sz w:val="24"/>
+          <w:szCs w:val="24"/>
+        </w:rPr>
+        <w:t xml:space="preserve"> (*.</w:t>
+      </w:r>
+      <w:proofErr w:type="spellStart"/>
+      <w:r>
+        <w:rPr>
+          <w:rFonts w:ascii="Courier New" w:hAnsi="Courier New" w:cs="Courier New"/>
+          <w:sz w:val="24"/>
+          <w:szCs w:val="24"/>
+        </w:rPr>
+        <w:t>shp</w:t>
+      </w:r>
+      <w:proofErr w:type="spellEnd"/>
+      <w:r>
+        <w:rPr>
+          <w:rFonts w:ascii="Courier New" w:hAnsi="Courier New" w:cs="Courier New"/>
+          <w:sz w:val="24"/>
+          <w:szCs w:val="24"/>
+        </w:rPr>
+        <w:t xml:space="preserve"> *.SHP)</w:t>
       </w:r>
       <w:r>
         <w:rPr>
@@ -1835,6 +1889,7 @@
         </w:rPr>
         <w:t xml:space="preserve">. Select the </w:t>
       </w:r>
+      <w:proofErr w:type="spellStart"/>
       <w:r>
         <w:rPr>
           <w:rFonts w:ascii="Courier New" w:hAnsi="Courier New" w:cs="Courier New"/>
@@ -1843,6 +1898,7 @@
         </w:rPr>
         <w:t>world_countries.shp</w:t>
       </w:r>
+      <w:proofErr w:type="spellEnd"/>
       <w:r>
         <w:rPr>
           <w:rFonts w:ascii="Calibri" w:hAnsi="Calibri"/>
@@ -1958,7 +2014,7 @@
           <w:rFonts w:ascii="Calibri" w:hAnsi="Calibri"/>
           <w:noProof/>
           <w:szCs w:val="24"/>
-          <w:lang w:val="en-US" w:eastAsia="en-US"/>
+          <w:lang w:eastAsia="en-GB"/>
         </w:rPr>
         <w:drawing>
           <wp:inline distT="0" distB="0" distL="0" distR="0" wp14:anchorId="3F28756A" wp14:editId="0E2D33FC">
@@ -2036,14 +2092,23 @@
           <w:rFonts w:ascii="Calibri" w:hAnsi="Calibri"/>
           <w:szCs w:val="24"/>
         </w:rPr>
-        <w:t xml:space="preserve"> tool </w:t>
-      </w:r>
+        <w:t xml:space="preserve"> </w:t>
+      </w:r>
+      <w:proofErr w:type="gramStart"/>
+      <w:r>
+        <w:rPr>
+          <w:rFonts w:ascii="Calibri" w:hAnsi="Calibri"/>
+          <w:szCs w:val="24"/>
+        </w:rPr>
+        <w:t xml:space="preserve">tool </w:t>
+      </w:r>
+      <w:proofErr w:type="gramEnd"/>
       <w:r>
         <w:rPr>
           <w:rFonts w:ascii="Calibri" w:hAnsi="Calibri"/>
           <w:noProof/>
           <w:szCs w:val="24"/>
-          <w:lang w:val="en-US" w:eastAsia="en-US"/>
+          <w:lang w:eastAsia="en-GB"/>
         </w:rPr>
         <w:drawing>
           <wp:inline distT="0" distB="0" distL="0" distR="0" wp14:anchorId="7730012B" wp14:editId="07A9B86C">
@@ -2156,7 +2221,7 @@
           <w:rFonts w:ascii="Calibri" w:hAnsi="Calibri"/>
           <w:noProof/>
           <w:szCs w:val="24"/>
-          <w:lang w:val="en-US" w:eastAsia="en-US"/>
+          <w:lang w:eastAsia="en-GB"/>
         </w:rPr>
         <w:drawing>
           <wp:inline distT="0" distB="0" distL="0" distR="0" wp14:anchorId="1514CCFF" wp14:editId="5A090A3B">
@@ -2319,7 +2384,7 @@
           <w:rFonts w:ascii="Calibri" w:hAnsi="Calibri"/>
           <w:noProof/>
           <w:szCs w:val="24"/>
-          <w:lang w:val="en-US" w:eastAsia="en-US"/>
+          <w:lang w:eastAsia="en-GB"/>
         </w:rPr>
         <w:drawing>
           <wp:inline distT="0" distB="0" distL="0" distR="0" wp14:anchorId="27DA7119" wp14:editId="023182A2">
@@ -2382,7 +2447,23 @@
           <w:rFonts w:ascii="Calibri" w:hAnsi="Calibri"/>
           <w:szCs w:val="24"/>
         </w:rPr>
-        <w:t xml:space="preserve">a country on the map and see the attribute information stored in the shapefile about that country. </w:t>
+        <w:t xml:space="preserve">a country on the map and see the attribute information stored in the </w:t>
+      </w:r>
+      <w:proofErr w:type="spellStart"/>
+      <w:r>
+        <w:rPr>
+          <w:rFonts w:ascii="Calibri" w:hAnsi="Calibri"/>
+          <w:szCs w:val="24"/>
+        </w:rPr>
+        <w:t>shapefile</w:t>
+      </w:r>
+      <w:proofErr w:type="spellEnd"/>
+      <w:r>
+        <w:rPr>
+          <w:rFonts w:ascii="Calibri" w:hAnsi="Calibri"/>
+          <w:szCs w:val="24"/>
+        </w:rPr>
+        <w:t xml:space="preserve"> about that country. </w:t>
       </w:r>
     </w:p>
     <w:p>
@@ -2406,14 +2487,23 @@
           <w:rFonts w:ascii="Calibri" w:hAnsi="Calibri"/>
           <w:szCs w:val="24"/>
         </w:rPr>
-        <w:t xml:space="preserve">Select the identify features tool </w:t>
-      </w:r>
+        <w:t xml:space="preserve">Select the identify features </w:t>
+      </w:r>
+      <w:proofErr w:type="gramStart"/>
+      <w:r>
+        <w:rPr>
+          <w:rFonts w:ascii="Calibri" w:hAnsi="Calibri"/>
+          <w:szCs w:val="24"/>
+        </w:rPr>
+        <w:t xml:space="preserve">tool </w:t>
+      </w:r>
+      <w:proofErr w:type="gramEnd"/>
       <w:r>
         <w:rPr>
           <w:rFonts w:ascii="Calibri" w:hAnsi="Calibri"/>
           <w:noProof/>
           <w:szCs w:val="24"/>
-          <w:lang w:val="en-US" w:eastAsia="en-US"/>
+          <w:lang w:eastAsia="en-GB"/>
         </w:rPr>
         <w:drawing>
           <wp:inline distT="0" distB="0" distL="0" distR="0" wp14:anchorId="406D3D52" wp14:editId="39D63CAC">
@@ -2553,6 +2643,7 @@
         </w:rPr>
         <w:t xml:space="preserve">When we added the </w:t>
       </w:r>
+      <w:proofErr w:type="spellStart"/>
       <w:r>
         <w:rPr>
           <w:rFonts w:ascii="Courier New" w:hAnsi="Courier New" w:cs="Courier New"/>
@@ -2569,6 +2660,7 @@
         </w:rPr>
         <w:t>ountries</w:t>
       </w:r>
+      <w:proofErr w:type="spellEnd"/>
       <w:r>
         <w:rPr>
           <w:rFonts w:ascii="Courier New" w:hAnsi="Courier New" w:cs="Courier New"/>
@@ -2577,6 +2669,7 @@
         </w:rPr>
         <w:t xml:space="preserve"> </w:t>
       </w:r>
+      <w:proofErr w:type="spellStart"/>
       <w:r>
         <w:rPr>
           <w:rFonts w:ascii="Calibri" w:hAnsi="Calibri"/>
@@ -2584,7 +2677,17 @@
           <w:sz w:val="24"/>
           <w:szCs w:val="24"/>
         </w:rPr>
-        <w:t xml:space="preserve">shapefile, QGIS randomly assigned a colour. We can change this to something more sensible – green, for instance. </w:t>
+        <w:t>shapefile</w:t>
+      </w:r>
+      <w:proofErr w:type="spellEnd"/>
+      <w:r>
+        <w:rPr>
+          <w:rFonts w:ascii="Calibri" w:hAnsi="Calibri"/>
+          <w:bCs/>
+          <w:sz w:val="24"/>
+          <w:szCs w:val="24"/>
+        </w:rPr>
+        <w:t xml:space="preserve">, QGIS randomly assigned a colour. We can change this to something more sensible – green, for instance. </w:t>
       </w:r>
     </w:p>
     <w:p>
@@ -2612,6 +2715,7 @@
         </w:rPr>
         <w:t xml:space="preserve">Right click on the </w:t>
       </w:r>
+      <w:proofErr w:type="spellStart"/>
       <w:r>
         <w:rPr>
           <w:rFonts w:ascii="Courier New" w:hAnsi="Courier New" w:cs="Courier New"/>
@@ -2620,6 +2724,7 @@
         </w:rPr>
         <w:t>world_countries</w:t>
       </w:r>
+      <w:proofErr w:type="spellEnd"/>
       <w:r>
         <w:rPr>
           <w:rFonts w:ascii="Calibri" w:hAnsi="Calibri"/>
@@ -2678,7 +2783,7 @@
           <w:noProof/>
           <w:sz w:val="24"/>
           <w:szCs w:val="24"/>
-          <w:lang w:val="en-US"/>
+          <w:lang w:eastAsia="en-GB"/>
         </w:rPr>
         <w:drawing>
           <wp:inline distT="0" distB="0" distL="0" distR="0" wp14:anchorId="6AE260B5" wp14:editId="09A4F1E0">
@@ -2833,7 +2938,27 @@
           <w:sz w:val="24"/>
           <w:szCs w:val="24"/>
         </w:rPr>
-        <w:t xml:space="preserve">To change the colour, click on the drop down menu next to the color option: </w:t>
+        <w:t xml:space="preserve">To change the colour, click on the drop down menu next to the </w:t>
+      </w:r>
+      <w:proofErr w:type="spellStart"/>
+      <w:r>
+        <w:rPr>
+          <w:rFonts w:ascii="Calibri" w:hAnsi="Calibri"/>
+          <w:bCs/>
+          <w:sz w:val="24"/>
+          <w:szCs w:val="24"/>
+        </w:rPr>
+        <w:t>color</w:t>
+      </w:r>
+      <w:proofErr w:type="spellEnd"/>
+      <w:r>
+        <w:rPr>
+          <w:rFonts w:ascii="Calibri" w:hAnsi="Calibri"/>
+          <w:bCs/>
+          <w:sz w:val="24"/>
+          <w:szCs w:val="24"/>
+        </w:rPr>
+        <w:t xml:space="preserve"> option: </w:t>
       </w:r>
       <w:r>
         <w:rPr>
@@ -2842,7 +2967,7 @@
           <w:noProof/>
           <w:sz w:val="24"/>
           <w:szCs w:val="24"/>
-          <w:lang w:val="en-US"/>
+          <w:lang w:eastAsia="en-GB"/>
         </w:rPr>
         <w:drawing>
           <wp:inline distT="0" distB="0" distL="0" distR="0" wp14:anchorId="17DFC411" wp14:editId="7E7181A9">
@@ -2917,18 +3042,19 @@
           <w:sz w:val="24"/>
           <w:szCs w:val="24"/>
         </w:rPr>
-        <w:t xml:space="preserve">You can then either select one of the preset colours, or click on </w:t>
-      </w:r>
-      <w:r>
-        <w:rPr>
-          <w:rFonts w:ascii="Calibri" w:hAnsi="Calibri"/>
-          <w:b/>
+        <w:t xml:space="preserve">You can then either select one of the </w:t>
+      </w:r>
+      <w:proofErr w:type="spellStart"/>
+      <w:r>
+        <w:rPr>
+          <w:rFonts w:ascii="Calibri" w:hAnsi="Calibri"/>
           <w:bCs/>
           <w:sz w:val="24"/>
           <w:szCs w:val="24"/>
         </w:rPr>
-        <w:t>Choose color…</w:t>
-      </w:r>
+        <w:t>preset</w:t>
+      </w:r>
+      <w:proofErr w:type="spellEnd"/>
       <w:r>
         <w:rPr>
           <w:rFonts w:ascii="Calibri" w:hAnsi="Calibri"/>
@@ -2936,7 +3062,68 @@
           <w:sz w:val="24"/>
           <w:szCs w:val="24"/>
         </w:rPr>
-        <w:t xml:space="preserve"> and select a colour from the color picker. Use either option, and change the colour to something you like. </w:t>
+        <w:t xml:space="preserve"> colours, or click on </w:t>
+      </w:r>
+      <w:r>
+        <w:rPr>
+          <w:rFonts w:ascii="Calibri" w:hAnsi="Calibri"/>
+          <w:b/>
+          <w:bCs/>
+          <w:sz w:val="24"/>
+          <w:szCs w:val="24"/>
+        </w:rPr>
+        <w:t xml:space="preserve">Choose </w:t>
+      </w:r>
+      <w:proofErr w:type="spellStart"/>
+      <w:r>
+        <w:rPr>
+          <w:rFonts w:ascii="Calibri" w:hAnsi="Calibri"/>
+          <w:b/>
+          <w:bCs/>
+          <w:sz w:val="24"/>
+          <w:szCs w:val="24"/>
+        </w:rPr>
+        <w:t>color</w:t>
+      </w:r>
+      <w:proofErr w:type="spellEnd"/>
+      <w:r>
+        <w:rPr>
+          <w:rFonts w:ascii="Calibri" w:hAnsi="Calibri"/>
+          <w:b/>
+          <w:bCs/>
+          <w:sz w:val="24"/>
+          <w:szCs w:val="24"/>
+        </w:rPr>
+        <w:t>…</w:t>
+      </w:r>
+      <w:r>
+        <w:rPr>
+          <w:rFonts w:ascii="Calibri" w:hAnsi="Calibri"/>
+          <w:bCs/>
+          <w:sz w:val="24"/>
+          <w:szCs w:val="24"/>
+        </w:rPr>
+        <w:t xml:space="preserve"> and select a colour from the </w:t>
+      </w:r>
+      <w:proofErr w:type="spellStart"/>
+      <w:r>
+        <w:rPr>
+          <w:rFonts w:ascii="Calibri" w:hAnsi="Calibri"/>
+          <w:bCs/>
+          <w:sz w:val="24"/>
+          <w:szCs w:val="24"/>
+        </w:rPr>
+        <w:t>color</w:t>
+      </w:r>
+      <w:proofErr w:type="spellEnd"/>
+      <w:r>
+        <w:rPr>
+          <w:rFonts w:ascii="Calibri" w:hAnsi="Calibri"/>
+          <w:bCs/>
+          <w:sz w:val="24"/>
+          <w:szCs w:val="24"/>
+        </w:rPr>
+        <w:t xml:space="preserve"> picker. Use either option, and change the colour to something you like. </w:t>
       </w:r>
     </w:p>
     <w:p>
@@ -3163,7 +3350,7 @@
           <w:rFonts w:ascii="Calibri" w:hAnsi="Calibri"/>
           <w:noProof/>
           <w:szCs w:val="24"/>
-          <w:lang w:val="en-US" w:eastAsia="en-US"/>
+          <w:lang w:eastAsia="en-GB"/>
         </w:rPr>
         <w:drawing>
           <wp:inline distT="0" distB="0" distL="0" distR="0" wp14:anchorId="63882727" wp14:editId="7952FF9F">
@@ -3243,14 +3430,23 @@
           <w:rFonts w:ascii="Calibri" w:hAnsi="Calibri"/>
           <w:szCs w:val="24"/>
         </w:rPr>
-        <w:t xml:space="preserve">You can click different toolbars on/off by checking their checkbox </w:t>
-      </w:r>
+        <w:t xml:space="preserve">You can click different toolbars on/off by checking their </w:t>
+      </w:r>
+      <w:proofErr w:type="gramStart"/>
+      <w:r>
+        <w:rPr>
+          <w:rFonts w:ascii="Calibri" w:hAnsi="Calibri"/>
+          <w:szCs w:val="24"/>
+        </w:rPr>
+        <w:t xml:space="preserve">checkbox </w:t>
+      </w:r>
+      <w:proofErr w:type="gramEnd"/>
       <w:r>
         <w:rPr>
           <w:rFonts w:ascii="Calibri" w:hAnsi="Calibri"/>
           <w:noProof/>
           <w:szCs w:val="24"/>
-          <w:lang w:val="en-US" w:eastAsia="en-US"/>
+          <w:lang w:eastAsia="en-GB"/>
         </w:rPr>
         <w:drawing>
           <wp:inline distT="0" distB="0" distL="0" distR="0" wp14:anchorId="00256BA7" wp14:editId="369FA6EE">
@@ -3310,7 +3506,7 @@
           <w:rFonts w:ascii="Calibri" w:hAnsi="Calibri"/>
           <w:noProof/>
           <w:szCs w:val="24"/>
-          <w:lang w:val="en-US" w:eastAsia="en-US"/>
+          <w:lang w:eastAsia="en-GB"/>
         </w:rPr>
         <w:drawing>
           <wp:inline distT="0" distB="0" distL="0" distR="0" wp14:anchorId="25D3DA52" wp14:editId="4B6B4631">
@@ -3567,7 +3763,7 @@
           <w:noProof/>
           <w:sz w:val="24"/>
           <w:szCs w:val="24"/>
-          <w:lang w:val="en-US"/>
+          <w:lang w:eastAsia="en-GB"/>
         </w:rPr>
         <w:drawing>
           <wp:anchor distT="0" distB="0" distL="114300" distR="114300" simplePos="0" relativeHeight="251677696" behindDoc="0" locked="0" layoutInCell="1" allowOverlap="1" wp14:anchorId="16C86FCF" wp14:editId="2276260D">
@@ -3707,24 +3903,95 @@
           <w:sz w:val="24"/>
           <w:szCs w:val="24"/>
         </w:rPr>
-        <w:t>Using the same process as previously (</w:t>
-      </w:r>
-      <w:r>
-        <w:rPr>
-          <w:rFonts w:ascii="Calibri" w:hAnsi="Calibri"/>
-          <w:b/>
-          <w:sz w:val="24"/>
-          <w:szCs w:val="24"/>
-        </w:rPr>
-        <w:t>Add Vector Data &gt; Browse &gt; …</w:t>
-      </w:r>
-      <w:r>
-        <w:rPr>
-          <w:rFonts w:ascii="Calibri" w:hAnsi="Calibri"/>
-          <w:sz w:val="24"/>
-          <w:szCs w:val="24"/>
-        </w:rPr>
-        <w:t xml:space="preserve">) add three more shapefiles to the map. The files to add are: </w:t>
+        <w:t>Using the same process as previously</w:t>
+      </w:r>
+      <w:r>
+        <w:rPr>
+          <w:rFonts w:ascii="Calibri" w:hAnsi="Calibri"/>
+          <w:sz w:val="24"/>
+          <w:szCs w:val="24"/>
+        </w:rPr>
+        <w:t xml:space="preserve"> (or select </w:t>
+      </w:r>
+      <w:r>
+        <w:rPr>
+          <w:rFonts w:ascii="Calibri" w:hAnsi="Calibri"/>
+          <w:b/>
+          <w:sz w:val="24"/>
+          <w:szCs w:val="24"/>
+        </w:rPr>
+        <w:t xml:space="preserve">Layer &gt; </w:t>
+      </w:r>
+      <w:r>
+        <w:rPr>
+          <w:rFonts w:ascii="Calibri" w:hAnsi="Calibri"/>
+          <w:b/>
+          <w:sz w:val="24"/>
+          <w:szCs w:val="24"/>
+        </w:rPr>
+        <w:t xml:space="preserve">Add </w:t>
+      </w:r>
+      <w:r>
+        <w:rPr>
+          <w:rFonts w:ascii="Calibri" w:hAnsi="Calibri"/>
+          <w:b/>
+          <w:sz w:val="24"/>
+          <w:szCs w:val="24"/>
+        </w:rPr>
+        <w:t xml:space="preserve">Layer &gt; Add </w:t>
+      </w:r>
+      <w:r>
+        <w:rPr>
+          <w:rFonts w:ascii="Calibri" w:hAnsi="Calibri"/>
+          <w:b/>
+          <w:sz w:val="24"/>
+          <w:szCs w:val="24"/>
+        </w:rPr>
+        <w:t xml:space="preserve">Vector </w:t>
+      </w:r>
+      <w:r>
+        <w:rPr>
+          <w:rFonts w:ascii="Calibri" w:hAnsi="Calibri"/>
+          <w:b/>
+          <w:sz w:val="24"/>
+          <w:szCs w:val="24"/>
+        </w:rPr>
+        <w:t>Layer…</w:t>
+      </w:r>
+      <w:r>
+        <w:rPr>
+          <w:rFonts w:ascii="Calibri" w:hAnsi="Calibri"/>
+          <w:b/>
+          <w:sz w:val="24"/>
+          <w:szCs w:val="24"/>
+        </w:rPr>
+        <w:t xml:space="preserve"> &gt; Browse &gt; …</w:t>
+      </w:r>
+      <w:r>
+        <w:rPr>
+          <w:rFonts w:ascii="Calibri" w:hAnsi="Calibri"/>
+          <w:sz w:val="24"/>
+          <w:szCs w:val="24"/>
+        </w:rPr>
+        <w:t xml:space="preserve">) add three more </w:t>
+      </w:r>
+      <w:proofErr w:type="spellStart"/>
+      <w:r>
+        <w:rPr>
+          <w:rFonts w:ascii="Calibri" w:hAnsi="Calibri"/>
+          <w:sz w:val="24"/>
+          <w:szCs w:val="24"/>
+        </w:rPr>
+        <w:t>shapefiles</w:t>
+      </w:r>
+      <w:proofErr w:type="spellEnd"/>
+      <w:r>
+        <w:rPr>
+          <w:rFonts w:ascii="Calibri" w:hAnsi="Calibri"/>
+          <w:sz w:val="24"/>
+          <w:szCs w:val="24"/>
+        </w:rPr>
+        <w:t xml:space="preserve"> to the map. The files to add are: </w:t>
       </w:r>
       <w:r>
         <w:rPr>
@@ -3732,14 +3999,24 @@
           <w:sz w:val="24"/>
           <w:szCs w:val="24"/>
         </w:rPr>
-        <w:t>world_deg30.shp, world_lakes.shp</w:t>
-      </w:r>
+        <w:t xml:space="preserve">world_deg30.shp, </w:t>
+      </w:r>
+      <w:proofErr w:type="spellStart"/>
       <w:r>
         <w:rPr>
           <w:rFonts w:ascii="Courier New" w:hAnsi="Courier New" w:cs="Courier New"/>
           <w:sz w:val="24"/>
           <w:szCs w:val="24"/>
         </w:rPr>
+        <w:t>world_lakes.shp</w:t>
+      </w:r>
+      <w:proofErr w:type="spellEnd"/>
+      <w:r>
+        <w:rPr>
+          <w:rFonts w:ascii="Courier New" w:hAnsi="Courier New" w:cs="Courier New"/>
+          <w:sz w:val="24"/>
+          <w:szCs w:val="24"/>
+        </w:rPr>
         <w:t xml:space="preserve"> </w:t>
       </w:r>
       <w:r>
@@ -3748,6 +4025,7 @@
           <w:sz w:val="24"/>
           <w:szCs w:val="24"/>
         </w:rPr>
+        <w:lastRenderedPageBreak/>
         <w:t>and</w:t>
       </w:r>
       <w:r>
@@ -3758,6 +4036,7 @@
         </w:rPr>
         <w:t xml:space="preserve"> </w:t>
       </w:r>
+      <w:proofErr w:type="spellStart"/>
       <w:r>
         <w:rPr>
           <w:rFonts w:ascii="Courier New" w:hAnsi="Courier New" w:cs="Courier New"/>
@@ -3766,6 +4045,7 @@
         </w:rPr>
         <w:t>world_rivers.shp</w:t>
       </w:r>
+      <w:proofErr w:type="spellEnd"/>
       <w:r>
         <w:rPr>
           <w:rFonts w:ascii="Courier New" w:hAnsi="Courier New" w:cs="Courier New"/>
@@ -3774,14 +4054,23 @@
         </w:rPr>
         <w:t xml:space="preserve"> </w:t>
       </w:r>
-      <w:r>
-        <w:rPr>
-          <w:rFonts w:ascii="Calibri" w:hAnsi="Calibri"/>
-          <w:sz w:val="24"/>
-          <w:szCs w:val="24"/>
-        </w:rPr>
-        <w:lastRenderedPageBreak/>
-        <w:t>shapefiles. To select multiple files, select the one at the top of the list, hold down Shift on the keyboard and click on the bottom file.</w:t>
+      <w:proofErr w:type="spellStart"/>
+      <w:r>
+        <w:rPr>
+          <w:rFonts w:ascii="Calibri" w:hAnsi="Calibri"/>
+          <w:sz w:val="24"/>
+          <w:szCs w:val="24"/>
+        </w:rPr>
+        <w:t>shapefiles</w:t>
+      </w:r>
+      <w:proofErr w:type="spellEnd"/>
+      <w:r>
+        <w:rPr>
+          <w:rFonts w:ascii="Calibri" w:hAnsi="Calibri"/>
+          <w:sz w:val="24"/>
+          <w:szCs w:val="24"/>
+        </w:rPr>
+        <w:t>. To select multiple files, select the one at the top of the list, hold down Shift on the keyboard and click on the bottom file.</w:t>
       </w:r>
     </w:p>
     <w:p>
@@ -3852,14 +4141,52 @@
         </w:rPr>
         <w:t xml:space="preserve">Re-order the layers (by dragging them up or down) so they are in this order (from top to bottom):  </w:t>
       </w:r>
+      <w:proofErr w:type="spellStart"/>
       <w:r>
         <w:rPr>
           <w:rFonts w:ascii="Courier New" w:hAnsi="Courier New" w:cs="Courier New"/>
           <w:sz w:val="24"/>
           <w:szCs w:val="24"/>
         </w:rPr>
-        <w:t>world_lakes, world_rivers, world_countries</w:t>
-      </w:r>
+        <w:t>world_lakes</w:t>
+      </w:r>
+      <w:proofErr w:type="spellEnd"/>
+      <w:r>
+        <w:rPr>
+          <w:rFonts w:ascii="Courier New" w:hAnsi="Courier New" w:cs="Courier New"/>
+          <w:sz w:val="24"/>
+          <w:szCs w:val="24"/>
+        </w:rPr>
+        <w:t xml:space="preserve">, </w:t>
+      </w:r>
+      <w:proofErr w:type="spellStart"/>
+      <w:r>
+        <w:rPr>
+          <w:rFonts w:ascii="Courier New" w:hAnsi="Courier New" w:cs="Courier New"/>
+          <w:sz w:val="24"/>
+          <w:szCs w:val="24"/>
+        </w:rPr>
+        <w:t>world_rivers</w:t>
+      </w:r>
+      <w:proofErr w:type="spellEnd"/>
+      <w:r>
+        <w:rPr>
+          <w:rFonts w:ascii="Courier New" w:hAnsi="Courier New" w:cs="Courier New"/>
+          <w:sz w:val="24"/>
+          <w:szCs w:val="24"/>
+        </w:rPr>
+        <w:t xml:space="preserve">, </w:t>
+      </w:r>
+      <w:proofErr w:type="spellStart"/>
+      <w:r>
+        <w:rPr>
+          <w:rFonts w:ascii="Courier New" w:hAnsi="Courier New" w:cs="Courier New"/>
+          <w:sz w:val="24"/>
+          <w:szCs w:val="24"/>
+        </w:rPr>
+        <w:t>world_countries</w:t>
+      </w:r>
+      <w:proofErr w:type="spellEnd"/>
       <w:r>
         <w:rPr>
           <w:rFonts w:ascii="Calibri" w:hAnsi="Calibri"/>
@@ -4550,15 +4877,37 @@
           <w:sz w:val="24"/>
           <w:szCs w:val="24"/>
         </w:rPr>
-        <w:t>WGS 84 (EPSG:4326)</w:t>
-      </w:r>
-      <w:r>
-        <w:rPr>
-          <w:rFonts w:ascii="Calibri" w:hAnsi="Calibri"/>
+        <w:t>WGS 84 (EPSG</w:t>
+      </w:r>
+      <w:proofErr w:type="gramStart"/>
+      <w:r>
+        <w:rPr>
+          <w:rFonts w:ascii="Calibri" w:hAnsi="Calibri"/>
+          <w:b/>
           <w:bCs/>
           <w:sz w:val="24"/>
           <w:szCs w:val="24"/>
         </w:rPr>
+        <w:t>:4326</w:t>
+      </w:r>
+      <w:proofErr w:type="gramEnd"/>
+      <w:r>
+        <w:rPr>
+          <w:rFonts w:ascii="Calibri" w:hAnsi="Calibri"/>
+          <w:b/>
+          <w:bCs/>
+          <w:sz w:val="24"/>
+          <w:szCs w:val="24"/>
+        </w:rPr>
+        <w:t>)</w:t>
+      </w:r>
+      <w:r>
+        <w:rPr>
+          <w:rFonts w:ascii="Calibri" w:hAnsi="Calibri"/>
+          <w:bCs/>
+          <w:sz w:val="24"/>
+          <w:szCs w:val="24"/>
+        </w:rPr>
         <w:t xml:space="preserve"> is selected</w:t>
       </w:r>
       <w:r>
@@ -4568,7 +4917,35 @@
           <w:sz w:val="24"/>
           <w:szCs w:val="24"/>
         </w:rPr>
-        <w:t xml:space="preserve"> (type the ID number in the filter box if needed)</w:t>
+        <w:t xml:space="preserve"> (type the ID number</w:t>
+      </w:r>
+      <w:r>
+        <w:rPr>
+          <w:rFonts w:ascii="Calibri" w:hAnsi="Calibri"/>
+          <w:bCs/>
+          <w:sz w:val="24"/>
+          <w:szCs w:val="24"/>
+        </w:rPr>
+        <w:t xml:space="preserve"> </w:t>
+      </w:r>
+      <w:r>
+        <w:rPr>
+          <w:rFonts w:ascii="Calibri" w:hAnsi="Calibri"/>
+          <w:b/>
+          <w:bCs/>
+          <w:sz w:val="24"/>
+          <w:szCs w:val="24"/>
+        </w:rPr>
+        <w:t>4362</w:t>
+      </w:r>
+      <w:r>
+        <w:rPr>
+          <w:rFonts w:ascii="Calibri" w:hAnsi="Calibri"/>
+          <w:bCs/>
+          <w:sz w:val="24"/>
+          <w:szCs w:val="24"/>
+        </w:rPr>
+        <w:t xml:space="preserve"> in the filter box if needed)</w:t>
       </w:r>
       <w:r>
         <w:rPr>
@@ -4682,7 +5059,7 @@
           <w:noProof/>
           <w:sz w:val="24"/>
           <w:szCs w:val="24"/>
-          <w:lang w:val="en-US"/>
+          <w:lang w:eastAsia="en-GB"/>
         </w:rPr>
         <w:drawing>
           <wp:inline distT="0" distB="0" distL="0" distR="0" wp14:anchorId="299E9000" wp14:editId="43070A38">
@@ -4830,6 +5207,7 @@
         </w:rPr>
         <w:t xml:space="preserve">We only need the </w:t>
       </w:r>
+      <w:proofErr w:type="spellStart"/>
       <w:r>
         <w:rPr>
           <w:rFonts w:ascii="Courier New" w:hAnsi="Courier New" w:cs="Courier New"/>
@@ -4838,6 +5216,7 @@
         </w:rPr>
         <w:t>world_countries</w:t>
       </w:r>
+      <w:proofErr w:type="spellEnd"/>
       <w:r>
         <w:rPr>
           <w:rFonts w:ascii="Calibri" w:hAnsi="Calibri"/>
@@ -4879,6 +5258,7 @@
         </w:rPr>
         <w:t xml:space="preserve">Not every dataset you want to use comes as a </w:t>
       </w:r>
+      <w:proofErr w:type="spellStart"/>
       <w:r>
         <w:rPr>
           <w:rFonts w:ascii="Calibri" w:hAnsi="Calibri"/>
@@ -4897,8 +5277,9 @@
           <w:szCs w:val="24"/>
           <w:shd w:val="clear" w:color="auto" w:fill="FFFFFF"/>
         </w:rPr>
-        <w:t>hapefile or in a spatial format (in fact, the majority do not!). Often data will be in the format of a report, spreadsheet or table that you need to link to your existing spatial data for use in some analysis. For example, you may be working with population data for a country where the data is in a table, csv, Excel file</w:t>
-      </w:r>
+        <w:t>hapefile</w:t>
+      </w:r>
+      <w:proofErr w:type="spellEnd"/>
       <w:r>
         <w:rPr>
           <w:rFonts w:ascii="Calibri" w:hAnsi="Calibri"/>
@@ -4907,7 +5288,7 @@
           <w:szCs w:val="24"/>
           <w:shd w:val="clear" w:color="auto" w:fill="FFFFFF"/>
         </w:rPr>
-        <w:t xml:space="preserve"> (.xls, .xlsx)</w:t>
+        <w:t xml:space="preserve"> or in a spatial format (in fact, the majority do not!). Often data will be in the format of a report, spreadsheet or table that you need to link to your existing spatial data for use in some analysis. For example, you may be working with population data for a country where the data is in a table, csv, Excel file</w:t>
       </w:r>
       <w:r>
         <w:rPr>
@@ -4917,8 +5298,63 @@
           <w:szCs w:val="24"/>
           <w:shd w:val="clear" w:color="auto" w:fill="FFFFFF"/>
         </w:rPr>
+        <w:t xml:space="preserve"> (.</w:t>
+      </w:r>
+      <w:proofErr w:type="spellStart"/>
+      <w:r>
+        <w:rPr>
+          <w:rFonts w:ascii="Calibri" w:hAnsi="Calibri"/>
+          <w:i/>
+          <w:sz w:val="24"/>
+          <w:szCs w:val="24"/>
+          <w:shd w:val="clear" w:color="auto" w:fill="FFFFFF"/>
+        </w:rPr>
+        <w:t>xls</w:t>
+      </w:r>
+      <w:proofErr w:type="spellEnd"/>
+      <w:r>
+        <w:rPr>
+          <w:rFonts w:ascii="Calibri" w:hAnsi="Calibri"/>
+          <w:i/>
+          <w:sz w:val="24"/>
+          <w:szCs w:val="24"/>
+          <w:shd w:val="clear" w:color="auto" w:fill="FFFFFF"/>
+        </w:rPr>
+        <w:t>, .</w:t>
+      </w:r>
+      <w:proofErr w:type="spellStart"/>
+      <w:r>
+        <w:rPr>
+          <w:rFonts w:ascii="Calibri" w:hAnsi="Calibri"/>
+          <w:i/>
+          <w:sz w:val="24"/>
+          <w:szCs w:val="24"/>
+          <w:shd w:val="clear" w:color="auto" w:fill="FFFFFF"/>
+        </w:rPr>
+        <w:t>xlsx</w:t>
+      </w:r>
+      <w:proofErr w:type="spellEnd"/>
+      <w:r>
+        <w:rPr>
+          <w:rFonts w:ascii="Calibri" w:hAnsi="Calibri"/>
+          <w:i/>
+          <w:sz w:val="24"/>
+          <w:szCs w:val="24"/>
+          <w:shd w:val="clear" w:color="auto" w:fill="FFFFFF"/>
+        </w:rPr>
+        <w:t>)</w:t>
+      </w:r>
+      <w:r>
+        <w:rPr>
+          <w:rFonts w:ascii="Calibri" w:hAnsi="Calibri"/>
+          <w:i/>
+          <w:sz w:val="24"/>
+          <w:szCs w:val="24"/>
+          <w:shd w:val="clear" w:color="auto" w:fill="FFFFFF"/>
+        </w:rPr>
         <w:t xml:space="preserve">, or any other non-spatial format. To map this data, you have to merge this with a </w:t>
       </w:r>
+      <w:proofErr w:type="spellStart"/>
       <w:r>
         <w:rPr>
           <w:rFonts w:ascii="Calibri" w:hAnsi="Calibri"/>
@@ -4937,14 +5373,25 @@
           <w:szCs w:val="24"/>
           <w:shd w:val="clear" w:color="auto" w:fill="FFFFFF"/>
         </w:rPr>
-        <w:t xml:space="preserve">hapefile containing country boundaries. This operation is known as a Join and this section will cover how to carry out table joins in QGIS. </w:t>
-      </w:r>
+        <w:t>hapefile</w:t>
+      </w:r>
+      <w:proofErr w:type="spellEnd"/>
       <w:r>
         <w:rPr>
           <w:rFonts w:ascii="Calibri" w:hAnsi="Calibri"/>
           <w:i/>
           <w:sz w:val="24"/>
           <w:szCs w:val="24"/>
+          <w:shd w:val="clear" w:color="auto" w:fill="FFFFFF"/>
+        </w:rPr>
+        <w:t xml:space="preserve"> containing country boundaries. This operation is known as a Join and this section will cover how to carry out table joins in QGIS. </w:t>
+      </w:r>
+      <w:r>
+        <w:rPr>
+          <w:rFonts w:ascii="Calibri" w:hAnsi="Calibri"/>
+          <w:i/>
+          <w:sz w:val="24"/>
+          <w:szCs w:val="24"/>
         </w:rPr>
         <w:t xml:space="preserve">To demonstrate </w:t>
       </w:r>
@@ -4966,6 +5413,7 @@
         </w:rPr>
         <w:t xml:space="preserve"> we will join a table of updated population data to our </w:t>
       </w:r>
+      <w:proofErr w:type="spellStart"/>
       <w:r>
         <w:rPr>
           <w:rFonts w:ascii="Courier New" w:hAnsi="Courier New" w:cs="Courier New"/>
@@ -4975,6 +5423,7 @@
         </w:rPr>
         <w:t>world_countries</w:t>
       </w:r>
+      <w:proofErr w:type="spellEnd"/>
       <w:r>
         <w:rPr>
           <w:rFonts w:ascii="Calibri" w:hAnsi="Calibri"/>
@@ -5111,6 +5560,7 @@
         </w:rPr>
         <w:t xml:space="preserve">Open the Attribute table of the </w:t>
       </w:r>
+      <w:proofErr w:type="spellStart"/>
       <w:r>
         <w:rPr>
           <w:rFonts w:ascii="Courier New" w:hAnsi="Courier New" w:cs="Courier New"/>
@@ -5119,6 +5569,7 @@
         </w:rPr>
         <w:t>world_countries</w:t>
       </w:r>
+      <w:proofErr w:type="spellEnd"/>
       <w:r>
         <w:rPr>
           <w:rFonts w:ascii="Calibri" w:hAnsi="Calibri"/>
@@ -5338,7 +5789,7 @@
           <w:noProof/>
           <w:sz w:val="24"/>
           <w:szCs w:val="24"/>
-          <w:lang w:val="en-US"/>
+          <w:lang w:eastAsia="en-GB"/>
         </w:rPr>
         <w:drawing>
           <wp:inline distT="0" distB="0" distL="0" distR="0" wp14:anchorId="001FE55B" wp14:editId="62AE93D2">
@@ -5449,8 +5900,18 @@
           <w:sz w:val="24"/>
           <w:szCs w:val="24"/>
         </w:rPr>
-        <w:t>ESRI Shapefiles</w:t>
-      </w:r>
+        <w:t xml:space="preserve">ESRI </w:t>
+      </w:r>
+      <w:proofErr w:type="spellStart"/>
+      <w:r>
+        <w:rPr>
+          <w:rFonts w:ascii="Courier New" w:hAnsi="Courier New" w:cs="Courier New"/>
+          <w:sz w:val="24"/>
+          <w:szCs w:val="24"/>
+        </w:rPr>
+        <w:t>Shapefiles</w:t>
+      </w:r>
+      <w:proofErr w:type="spellEnd"/>
       <w:r>
         <w:rPr>
           <w:rFonts w:ascii="Calibri" w:hAnsi="Calibri"/>
@@ -5578,7 +6039,7 @@
           <w:noProof/>
           <w:sz w:val="24"/>
           <w:szCs w:val="24"/>
-          <w:lang w:val="en-US"/>
+          <w:lang w:eastAsia="en-GB"/>
         </w:rPr>
         <w:drawing>
           <wp:inline distT="0" distB="0" distL="0" distR="0" wp14:anchorId="1C4000E6" wp14:editId="5E6F31B3">
@@ -5615,7 +6076,7 @@
                       <a:noFill/>
                     </a:ln>
                     <a:extLst>
-                      <a:ext uri="{53640926-AAD7-44d8-BBD7-CCE9431645EC}">
+                      <a:ext uri="{53640926-AAD7-44D8-BBD7-CCE9431645EC}">
                         <a14:shadowObscured xmlns:a14="http://schemas.microsoft.com/office/drawing/2010/main"/>
                       </a:ext>
                     </a:extLst>
@@ -5754,6 +6215,7 @@
         </w:rPr>
         <w:t xml:space="preserve">Now we will join this table layer with your spatial data. Right-click on the </w:t>
       </w:r>
+      <w:proofErr w:type="spellStart"/>
       <w:r>
         <w:rPr>
           <w:rFonts w:ascii="Courier New" w:hAnsi="Courier New" w:cs="Courier New"/>
@@ -5762,6 +6224,7 @@
         </w:rPr>
         <w:t>world_countires</w:t>
       </w:r>
+      <w:proofErr w:type="spellEnd"/>
       <w:r>
         <w:rPr>
           <w:rFonts w:ascii="Calibri" w:hAnsi="Calibri"/>
@@ -5832,7 +6295,7 @@
           <w:noProof/>
           <w:sz w:val="24"/>
           <w:szCs w:val="24"/>
-          <w:lang w:val="en-US"/>
+          <w:lang w:eastAsia="en-GB"/>
         </w:rPr>
         <w:drawing>
           <wp:inline distT="0" distB="0" distL="0" distR="0" wp14:anchorId="6AD27811" wp14:editId="27550E6D">
@@ -6086,7 +6549,7 @@
           <w:lang w:eastAsia="en-GB"/>
         </w:rPr>
         <w:pict w14:anchorId="051734F5">
-          <v:shapetype id="_x0000_t32" coordsize="21600,21600" o:spt="32" o:oned="t" path="m0,0l21600,21600e" filled="f">
+          <v:shapetype id="_x0000_t32" coordsize="21600,21600" o:spt="32" o:oned="t" path="m,l21600,21600e" filled="f">
             <v:path arrowok="t" fillok="f" o:connecttype="none"/>
             <o:lock v:ext="edit" shapetype="t"/>
           </v:shapetype>
@@ -6102,7 +6565,7 @@
           <w:lang w:eastAsia="en-GB"/>
         </w:rPr>
         <w:pict w14:anchorId="665747CF">
-          <v:shape id="AutoShape 30" o:spid="_x0000_s1034" type="#_x0000_t32" style="position:absolute;left:0;text-align:left;margin-left:147.05pt;margin-top:64.15pt;width:22.6pt;height:0;z-index:251687936;visibility:visible;mso-wrap-distance-top:-1emu;mso-wrap-distance-bottom:-1emu" o:gfxdata="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" strokecolor="red" strokeweight="1.75pt"/>
+          <v:shape id="AutoShape 30" o:spid="_x0000_s1034" type="#_x0000_t32" style="position:absolute;left:0;text-align:left;margin-left:147.05pt;margin-top:64.15pt;width:22.6pt;height:0;z-index:251687936;visibility:visible;mso-wrap-distance-top:-3e-5mm;mso-wrap-distance-bottom:-3e-5mm" o:gfxdata="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" strokecolor="red" strokeweight="1.75pt"/>
         </w:pict>
       </w:r>
       <w:r>
@@ -6255,7 +6718,7 @@
           <w:noProof/>
           <w:sz w:val="24"/>
           <w:szCs w:val="24"/>
-          <w:lang w:val="en-US"/>
+          <w:lang w:eastAsia="en-GB"/>
         </w:rPr>
         <w:drawing>
           <wp:inline distT="0" distB="0" distL="0" distR="0" wp14:anchorId="2AA203C6" wp14:editId="2477986D">
@@ -6383,6 +6846,7 @@
         </w:rPr>
         <w:t xml:space="preserve"> of </w:t>
       </w:r>
+      <w:proofErr w:type="spellStart"/>
       <w:r>
         <w:rPr>
           <w:rFonts w:ascii="Courier New" w:hAnsi="Courier New" w:cs="Courier New"/>
@@ -6391,6 +6855,7 @@
         </w:rPr>
         <w:t>world_countries</w:t>
       </w:r>
+      <w:proofErr w:type="spellEnd"/>
       <w:r>
         <w:rPr>
           <w:rFonts w:ascii="Calibri" w:hAnsi="Calibri"/>
@@ -6444,6 +6909,7 @@
         </w:rPr>
         <w:t xml:space="preserve">The join that we have made is not permanent; it is a temporary link between the two datasets. To make the Join permanent we need to save a new copy of the </w:t>
       </w:r>
+      <w:proofErr w:type="spellStart"/>
       <w:r>
         <w:rPr>
           <w:rFonts w:ascii="Courier New" w:hAnsi="Courier New" w:cs="Courier New"/>
@@ -6452,6 +6918,7 @@
         </w:rPr>
         <w:t>world_countries</w:t>
       </w:r>
+      <w:proofErr w:type="spellEnd"/>
       <w:r>
         <w:rPr>
           <w:rFonts w:ascii="Calibri" w:hAnsi="Calibri"/>
@@ -6492,6 +6959,7 @@
         </w:rPr>
         <w:t xml:space="preserve">Right-click </w:t>
       </w:r>
+      <w:proofErr w:type="spellStart"/>
       <w:r>
         <w:rPr>
           <w:rFonts w:ascii="Courier New" w:hAnsi="Courier New" w:cs="Courier New"/>
@@ -6500,6 +6968,7 @@
         </w:rPr>
         <w:t>world_countries</w:t>
       </w:r>
+      <w:proofErr w:type="spellEnd"/>
       <w:r>
         <w:rPr>
           <w:rFonts w:ascii="Calibri" w:hAnsi="Calibri"/>
@@ -6567,8 +7036,18 @@
           <w:sz w:val="24"/>
           <w:szCs w:val="24"/>
         </w:rPr>
-        <w:t>ESRI Shapefile</w:t>
-      </w:r>
+        <w:t xml:space="preserve">ESRI </w:t>
+      </w:r>
+      <w:proofErr w:type="spellStart"/>
+      <w:r>
+        <w:rPr>
+          <w:rFonts w:ascii="Courier New" w:hAnsi="Courier New" w:cs="Courier New"/>
+          <w:sz w:val="24"/>
+          <w:szCs w:val="24"/>
+        </w:rPr>
+        <w:t>Shapefile</w:t>
+      </w:r>
+      <w:proofErr w:type="spellEnd"/>
     </w:p>
     <w:p>
       <w:pPr>
@@ -6591,6 +7070,7 @@
         </w:rPr>
         <w:t xml:space="preserve">Save the new layer as </w:t>
       </w:r>
+      <w:proofErr w:type="spellStart"/>
       <w:r>
         <w:rPr>
           <w:rFonts w:ascii="Courier New" w:hAnsi="Courier New" w:cs="Courier New"/>
@@ -6599,6 +7079,7 @@
         </w:rPr>
         <w:t>world_countries_updated</w:t>
       </w:r>
+      <w:proofErr w:type="spellEnd"/>
       <w:r>
         <w:rPr>
           <w:rFonts w:ascii="Calibri" w:hAnsi="Calibri" w:cs="Courier New"/>
@@ -6690,7 +7171,7 @@
           <w:noProof/>
           <w:sz w:val="24"/>
           <w:szCs w:val="24"/>
-          <w:lang w:val="en-US"/>
+          <w:lang w:eastAsia="en-GB"/>
         </w:rPr>
         <w:drawing>
           <wp:inline distT="0" distB="0" distL="0" distR="0" wp14:anchorId="1B1F4ABE" wp14:editId="1A8316E5">
@@ -6832,6 +7313,7 @@
         </w:rPr>
         <w:t xml:space="preserve">Right-click </w:t>
       </w:r>
+      <w:proofErr w:type="spellStart"/>
       <w:r>
         <w:rPr>
           <w:rFonts w:ascii="Courier New" w:hAnsi="Courier New" w:cs="Courier New"/>
@@ -6840,6 +7322,7 @@
         </w:rPr>
         <w:t>world_countries</w:t>
       </w:r>
+      <w:proofErr w:type="spellEnd"/>
       <w:r>
         <w:rPr>
           <w:rFonts w:ascii="Calibri" w:hAnsi="Calibri"/>
@@ -6894,7 +7377,7 @@
           <w:noProof/>
           <w:sz w:val="24"/>
           <w:szCs w:val="24"/>
-          <w:lang w:val="en-US"/>
+          <w:lang w:eastAsia="en-GB"/>
         </w:rPr>
         <w:drawing>
           <wp:inline distT="0" distB="0" distL="0" distR="0" wp14:anchorId="321207B0" wp14:editId="78BDC320">
@@ -7083,6 +7566,7 @@
         </w:rPr>
         <w:t xml:space="preserve">of </w:t>
       </w:r>
+      <w:proofErr w:type="spellStart"/>
       <w:r>
         <w:rPr>
           <w:rFonts w:ascii="Courier New" w:hAnsi="Courier New" w:cs="Courier New"/>
@@ -7091,6 +7575,7 @@
         </w:rPr>
         <w:t>world_countries_updated</w:t>
       </w:r>
+      <w:proofErr w:type="spellEnd"/>
     </w:p>
     <w:p>
       <w:pPr>
@@ -7154,7 +7639,7 @@
           <w:noProof/>
           <w:sz w:val="24"/>
           <w:szCs w:val="24"/>
-          <w:lang w:val="en-US"/>
+          <w:lang w:eastAsia="en-GB"/>
         </w:rPr>
         <w:drawing>
           <wp:inline distT="0" distB="0" distL="0" distR="0" wp14:anchorId="22F39AD0" wp14:editId="7686DE86">
@@ -7247,7 +7732,7 @@
           <w:noProof/>
           <w:sz w:val="24"/>
           <w:szCs w:val="24"/>
-          <w:lang w:val="en-US"/>
+          <w:lang w:eastAsia="en-GB"/>
         </w:rPr>
         <w:drawing>
           <wp:inline distT="0" distB="0" distL="0" distR="0" wp14:anchorId="2F13A707" wp14:editId="1FFB8432">
@@ -7779,7 +8264,7 @@
           <w:noProof/>
           <w:sz w:val="24"/>
           <w:szCs w:val="24"/>
-          <w:lang w:val="en-US"/>
+          <w:lang w:eastAsia="en-GB"/>
         </w:rPr>
         <w:drawing>
           <wp:inline distT="0" distB="0" distL="0" distR="0" wp14:anchorId="0F0B450A" wp14:editId="3E644010">
@@ -7863,7 +8348,7 @@
           <w:noProof/>
           <w:sz w:val="24"/>
           <w:szCs w:val="24"/>
-          <w:lang w:val="en-US"/>
+          <w:lang w:eastAsia="en-GB"/>
         </w:rPr>
         <w:drawing>
           <wp:inline distT="0" distB="0" distL="0" distR="0" wp14:anchorId="26FA7ED4" wp14:editId="72E05CC2">
@@ -7972,7 +8457,7 @@
           <w:noProof/>
           <w:sz w:val="24"/>
           <w:szCs w:val="24"/>
-          <w:lang w:val="en-US"/>
+          <w:lang w:eastAsia="en-GB"/>
         </w:rPr>
         <w:drawing>
           <wp:inline distT="0" distB="0" distL="0" distR="0" wp14:anchorId="24538533" wp14:editId="3329BFC8">
@@ -8119,7 +8604,25 @@
           <w:sz w:val="24"/>
           <w:szCs w:val="24"/>
         </w:rPr>
-        <w:t>"pop_2011_p" - "POP2004"</w:t>
+        <w:t>"pop_2011_p" - "POP2004</w:t>
+      </w:r>
+      <w:r>
+        <w:rPr>
+          <w:rFonts w:ascii="Courier New" w:hAnsi="Courier New" w:cs="Courier New"/>
+          <w:sz w:val="24"/>
+          <w:szCs w:val="24"/>
+        </w:rPr>
+        <w:t xml:space="preserve"> </w:t>
+      </w:r>
+      <w:bookmarkStart w:id="0" w:name="_GoBack"/>
+      <w:bookmarkEnd w:id="0"/>
+      <w:r>
+        <w:rPr>
+          <w:rFonts w:ascii="Courier New" w:hAnsi="Courier New" w:cs="Courier New"/>
+          <w:sz w:val="24"/>
+          <w:szCs w:val="24"/>
+        </w:rPr>
+        <w:t>"</w:t>
       </w:r>
       <w:r>
         <w:rPr>
@@ -8182,7 +8685,55 @@
           <w:sz w:val="24"/>
           <w:szCs w:val="24"/>
         </w:rPr>
-        <w:t xml:space="preserve"> field will populate with the calculated values (the first few values should be 75, 632 and 5644, for Luxembourg, Switzerland and France respectively, ask if this is not the case)</w:t>
+        <w:t xml:space="preserve"> field will populate with the calculated values (the first few values should be 75</w:t>
+      </w:r>
+      <w:r>
+        <w:rPr>
+          <w:rFonts w:ascii="Calibri" w:hAnsi="Calibri"/>
+          <w:sz w:val="24"/>
+          <w:szCs w:val="24"/>
+        </w:rPr>
+        <w:t xml:space="preserve"> (Luxembourg)</w:t>
+      </w:r>
+      <w:r>
+        <w:rPr>
+          <w:rFonts w:ascii="Calibri" w:hAnsi="Calibri"/>
+          <w:sz w:val="24"/>
+          <w:szCs w:val="24"/>
+        </w:rPr>
+        <w:t>, 632</w:t>
+      </w:r>
+      <w:r>
+        <w:rPr>
+          <w:rFonts w:ascii="Calibri" w:hAnsi="Calibri"/>
+          <w:sz w:val="24"/>
+          <w:szCs w:val="24"/>
+        </w:rPr>
+        <w:t xml:space="preserve"> (Switzerland)</w:t>
+      </w:r>
+      <w:r>
+        <w:rPr>
+          <w:rFonts w:ascii="Calibri" w:hAnsi="Calibri"/>
+          <w:sz w:val="24"/>
+          <w:szCs w:val="24"/>
+        </w:rPr>
+        <w:t xml:space="preserve"> and 5644</w:t>
+      </w:r>
+      <w:r>
+        <w:rPr>
+          <w:rFonts w:ascii="Calibri" w:hAnsi="Calibri"/>
+          <w:sz w:val="24"/>
+          <w:szCs w:val="24"/>
+        </w:rPr>
+        <w:t xml:space="preserve"> (France)</w:t>
+      </w:r>
+      <w:r>
+        <w:rPr>
+          <w:rFonts w:ascii="Calibri" w:hAnsi="Calibri"/>
+          <w:sz w:val="24"/>
+          <w:szCs w:val="24"/>
+        </w:rPr>
+        <w:t>, ask if this is not the case)</w:t>
       </w:r>
     </w:p>
     <w:p>
@@ -8239,7 +8790,7 @@
           <w:noProof/>
           <w:sz w:val="24"/>
           <w:szCs w:val="24"/>
-          <w:lang w:val="en-US"/>
+          <w:lang w:eastAsia="en-GB"/>
         </w:rPr>
         <w:drawing>
           <wp:inline distT="0" distB="0" distL="0" distR="0" wp14:anchorId="63AF35B8" wp14:editId="53ACBA6B">
@@ -8341,7 +8892,7 @@
           <w:noProof/>
           <w:sz w:val="24"/>
           <w:szCs w:val="24"/>
-          <w:lang w:val="en-US"/>
+          <w:lang w:eastAsia="en-GB"/>
         </w:rPr>
         <w:drawing>
           <wp:inline distT="0" distB="0" distL="0" distR="0" wp14:anchorId="24788E43" wp14:editId="3FF66FB0">
@@ -8431,7 +8982,25 @@
           <w:sz w:val="24"/>
           <w:szCs w:val="24"/>
         </w:rPr>
-        <w:t xml:space="preserve">By the time you get to this section, we should have completed the ‘Classification Exercise’ worksheet. If we haven’t yet, please let me know that you have reached this point. </w:t>
+        <w:t xml:space="preserve">By the time you get to this section, we should have completed the ‘Classification Exercise’ worksheet. </w:t>
+      </w:r>
+      <w:proofErr w:type="gramStart"/>
+      <w:r>
+        <w:rPr>
+          <w:i/>
+          <w:sz w:val="24"/>
+          <w:szCs w:val="24"/>
+        </w:rPr>
+        <w:t>If we haven’t yet, please let me know that you have reached this point.</w:t>
+      </w:r>
+      <w:proofErr w:type="gramEnd"/>
+      <w:r>
+        <w:rPr>
+          <w:i/>
+          <w:sz w:val="24"/>
+          <w:szCs w:val="24"/>
+        </w:rPr>
+        <w:t xml:space="preserve"> </w:t>
       </w:r>
     </w:p>
     <w:p>
@@ -8555,6 +9124,7 @@
         </w:rPr>
         <w:t xml:space="preserve"> for the </w:t>
       </w:r>
+      <w:proofErr w:type="spellStart"/>
       <w:r>
         <w:rPr>
           <w:rFonts w:ascii="Courier New" w:hAnsi="Courier New" w:cs="Courier New"/>
@@ -8563,6 +9133,7 @@
         </w:rPr>
         <w:t>world_countries_updated</w:t>
       </w:r>
+      <w:proofErr w:type="spellEnd"/>
       <w:r>
         <w:rPr>
           <w:rFonts w:ascii="Courier New" w:hAnsi="Courier New" w:cs="Courier New"/>
@@ -8942,7 +9513,23 @@
           <w:sz w:val="24"/>
           <w:szCs w:val="24"/>
         </w:rPr>
-        <w:t>ow do the different methods change the classification of the data. Which is “right”?</w:t>
+        <w:t xml:space="preserve">ow do the different methods change the classification of the </w:t>
+      </w:r>
+      <w:proofErr w:type="gramStart"/>
+      <w:r>
+        <w:rPr>
+          <w:sz w:val="24"/>
+          <w:szCs w:val="24"/>
+        </w:rPr>
+        <w:t>data.</w:t>
+      </w:r>
+      <w:proofErr w:type="gramEnd"/>
+      <w:r>
+        <w:rPr>
+          <w:sz w:val="24"/>
+          <w:szCs w:val="24"/>
+        </w:rPr>
+        <w:t xml:space="preserve"> Which is “right”?</w:t>
       </w:r>
     </w:p>
     <w:p>
@@ -9008,7 +9595,21 @@
           <w:sz w:val="24"/>
           <w:szCs w:val="24"/>
         </w:rPr>
-        <w:t>Try changing the location of the class boundaries – use the Histogram tool in QGIS.</w:t>
+        <w:t xml:space="preserve">Try changing </w:t>
+      </w:r>
+      <w:r>
+        <w:rPr>
+          <w:sz w:val="24"/>
+          <w:szCs w:val="24"/>
+        </w:rPr>
+        <w:t>the</w:t>
+      </w:r>
+      <w:r>
+        <w:rPr>
+          <w:sz w:val="24"/>
+          <w:szCs w:val="24"/>
+        </w:rPr>
+        <w:t xml:space="preserve"> class boundaries – use the Histogram tool in QGIS.</w:t>
       </w:r>
     </w:p>
     <w:p>
@@ -9033,7 +9634,23 @@
           <w:sz w:val="24"/>
           <w:szCs w:val="24"/>
         </w:rPr>
-        <w:t xml:space="preserve">Once you have finished, remember to save your QGIS Project. If you wish to open this up on another computer, you will need to copy the QGIS Project File (*.qgs) and the data files (everything you downloaded from the zip file). </w:t>
+        <w:t>Once you have finished, remember to save your QGIS Project. If you wish to open this up on another computer, you will need to copy the QGIS Project File (*.</w:t>
+      </w:r>
+      <w:proofErr w:type="spellStart"/>
+      <w:r>
+        <w:rPr>
+          <w:sz w:val="24"/>
+          <w:szCs w:val="24"/>
+        </w:rPr>
+        <w:t>qgs</w:t>
+      </w:r>
+      <w:proofErr w:type="spellEnd"/>
+      <w:r>
+        <w:rPr>
+          <w:sz w:val="24"/>
+          <w:szCs w:val="24"/>
+        </w:rPr>
+        <w:t xml:space="preserve">) and the data files (everything you downloaded from the zip file). </w:t>
       </w:r>
     </w:p>
     <w:p>
@@ -9252,90 +9869,10 @@
           <w:szCs w:val="28"/>
           <w:lang w:eastAsia="ar-SA"/>
         </w:rPr>
-        <w:t>8. Adding a Basemap (optional exercise)</w:t>
-      </w:r>
-    </w:p>
-    <w:p>
-      <w:pPr>
-        <w:spacing w:after="0" w:line="240" w:lineRule="auto"/>
-        <w:rPr>
-          <w:rFonts w:ascii="Calibri" w:hAnsi="Calibri"/>
-          <w:sz w:val="24"/>
-          <w:szCs w:val="24"/>
-        </w:rPr>
-      </w:pPr>
-      <w:r>
-        <w:rPr>
-          <w:rFonts w:ascii="Calibri" w:hAnsi="Calibri"/>
-          <w:sz w:val="24"/>
-          <w:szCs w:val="24"/>
-        </w:rPr>
-        <w:t xml:space="preserve">We have the option of adding a base map to the data we have in QGIS. We can do this through a plugin called </w:t>
-      </w:r>
-      <w:r>
-        <w:rPr>
-          <w:rFonts w:ascii="Calibri" w:hAnsi="Calibri"/>
-          <w:b/>
-          <w:sz w:val="24"/>
-          <w:szCs w:val="24"/>
-        </w:rPr>
-        <w:t>OpenLayers Plugin</w:t>
-      </w:r>
-      <w:r>
-        <w:rPr>
-          <w:rFonts w:ascii="Calibri" w:hAnsi="Calibri"/>
-          <w:sz w:val="24"/>
-          <w:szCs w:val="24"/>
-        </w:rPr>
-        <w:t xml:space="preserve">. To install it, click </w:t>
-      </w:r>
-      <w:r>
-        <w:rPr>
-          <w:rFonts w:ascii="Calibri" w:hAnsi="Calibri"/>
-          <w:b/>
-          <w:sz w:val="24"/>
-          <w:szCs w:val="24"/>
-        </w:rPr>
-        <w:t>Plugins &gt; Manage and Install Plugins…</w:t>
-      </w:r>
-      <w:r>
-        <w:rPr>
-          <w:rFonts w:ascii="Calibri" w:hAnsi="Calibri"/>
-          <w:sz w:val="24"/>
-          <w:szCs w:val="24"/>
-        </w:rPr>
-        <w:t xml:space="preserve"> Then select the plugin and click install</w:t>
-      </w:r>
-      <w:r>
-        <w:rPr>
-          <w:rFonts w:ascii="Calibri" w:hAnsi="Calibri"/>
-          <w:sz w:val="24"/>
-          <w:szCs w:val="24"/>
-        </w:rPr>
-        <w:t>.</w:t>
-      </w:r>
-      <w:r>
-        <w:rPr>
-          <w:rFonts w:ascii="Calibri" w:hAnsi="Calibri"/>
-          <w:sz w:val="24"/>
-          <w:szCs w:val="24"/>
-        </w:rPr>
-        <w:t xml:space="preserve"> Once installed, it is accessed through the web menu at the top of the window. </w:t>
-      </w:r>
-    </w:p>
-    <w:p>
-      <w:pPr>
-        <w:spacing w:after="0" w:line="240" w:lineRule="auto"/>
-        <w:rPr>
-          <w:rFonts w:ascii="Calibri" w:hAnsi="Calibri"/>
-          <w:sz w:val="24"/>
-          <w:szCs w:val="24"/>
-        </w:rPr>
-      </w:pPr>
-    </w:p>
-    <w:p>
-      <w:pPr>
-        <w:spacing w:before="120" w:after="120" w:line="240" w:lineRule="auto"/>
+        <w:t xml:space="preserve">8. Adding a </w:t>
+      </w:r>
+      <w:proofErr w:type="spellStart"/>
+      <w:r>
         <w:rPr>
           <w:rFonts w:ascii="Calibri" w:eastAsia="Times New Roman" w:hAnsi="Calibri"/>
           <w:b/>
@@ -9343,7 +9880,9 @@
           <w:szCs w:val="28"/>
           <w:lang w:eastAsia="ar-SA"/>
         </w:rPr>
-      </w:pPr>
+        <w:t>Basemap</w:t>
+      </w:r>
+      <w:proofErr w:type="spellEnd"/>
       <w:r>
         <w:rPr>
           <w:rFonts w:ascii="Calibri" w:eastAsia="Times New Roman" w:hAnsi="Calibri"/>
@@ -9352,6 +9891,117 @@
           <w:szCs w:val="28"/>
           <w:lang w:eastAsia="ar-SA"/>
         </w:rPr>
+        <w:t xml:space="preserve"> (optional exercise)</w:t>
+      </w:r>
+    </w:p>
+    <w:p>
+      <w:pPr>
+        <w:spacing w:after="0" w:line="240" w:lineRule="auto"/>
+        <w:rPr>
+          <w:rFonts w:ascii="Calibri" w:hAnsi="Calibri"/>
+          <w:sz w:val="24"/>
+          <w:szCs w:val="24"/>
+        </w:rPr>
+      </w:pPr>
+      <w:r>
+        <w:rPr>
+          <w:rFonts w:ascii="Calibri" w:hAnsi="Calibri"/>
+          <w:sz w:val="24"/>
+          <w:szCs w:val="24"/>
+        </w:rPr>
+        <w:t xml:space="preserve">We have the option of adding a base map to the data we have in QGIS. We can do this through a plugin called </w:t>
+      </w:r>
+      <w:proofErr w:type="spellStart"/>
+      <w:r>
+        <w:rPr>
+          <w:rFonts w:ascii="Calibri" w:hAnsi="Calibri"/>
+          <w:b/>
+          <w:sz w:val="24"/>
+          <w:szCs w:val="24"/>
+        </w:rPr>
+        <w:t>OpenLayers</w:t>
+      </w:r>
+      <w:proofErr w:type="spellEnd"/>
+      <w:r>
+        <w:rPr>
+          <w:rFonts w:ascii="Calibri" w:hAnsi="Calibri"/>
+          <w:b/>
+          <w:sz w:val="24"/>
+          <w:szCs w:val="24"/>
+        </w:rPr>
+        <w:t xml:space="preserve"> Plugin</w:t>
+      </w:r>
+      <w:r>
+        <w:rPr>
+          <w:rFonts w:ascii="Calibri" w:hAnsi="Calibri"/>
+          <w:sz w:val="24"/>
+          <w:szCs w:val="24"/>
+        </w:rPr>
+        <w:t xml:space="preserve">. To install it, click </w:t>
+      </w:r>
+      <w:r>
+        <w:rPr>
+          <w:rFonts w:ascii="Calibri" w:hAnsi="Calibri"/>
+          <w:b/>
+          <w:sz w:val="24"/>
+          <w:szCs w:val="24"/>
+        </w:rPr>
+        <w:t>Plugins &gt; Manage and Install Plugins…</w:t>
+      </w:r>
+      <w:r>
+        <w:rPr>
+          <w:rFonts w:ascii="Calibri" w:hAnsi="Calibri"/>
+          <w:sz w:val="24"/>
+          <w:szCs w:val="24"/>
+        </w:rPr>
+        <w:t xml:space="preserve"> Then select the plugin and click install</w:t>
+      </w:r>
+      <w:r>
+        <w:rPr>
+          <w:rFonts w:ascii="Calibri" w:hAnsi="Calibri"/>
+          <w:sz w:val="24"/>
+          <w:szCs w:val="24"/>
+        </w:rPr>
+        <w:t>.</w:t>
+      </w:r>
+      <w:r>
+        <w:rPr>
+          <w:rFonts w:ascii="Calibri" w:hAnsi="Calibri"/>
+          <w:sz w:val="24"/>
+          <w:szCs w:val="24"/>
+        </w:rPr>
+        <w:t xml:space="preserve"> Once installed, it is accessed through the web menu at the top of the window. </w:t>
+      </w:r>
+    </w:p>
+    <w:p>
+      <w:pPr>
+        <w:spacing w:after="0" w:line="240" w:lineRule="auto"/>
+        <w:rPr>
+          <w:rFonts w:ascii="Calibri" w:hAnsi="Calibri"/>
+          <w:sz w:val="24"/>
+          <w:szCs w:val="24"/>
+        </w:rPr>
+      </w:pPr>
+    </w:p>
+    <w:p>
+      <w:pPr>
+        <w:spacing w:before="120" w:after="120" w:line="240" w:lineRule="auto"/>
+        <w:rPr>
+          <w:rFonts w:ascii="Calibri" w:eastAsia="Times New Roman" w:hAnsi="Calibri"/>
+          <w:b/>
+          <w:sz w:val="28"/>
+          <w:szCs w:val="28"/>
+          <w:lang w:eastAsia="ar-SA"/>
+        </w:rPr>
+      </w:pPr>
+      <w:r>
+        <w:rPr>
+          <w:rFonts w:ascii="Calibri" w:eastAsia="Times New Roman" w:hAnsi="Calibri"/>
+          <w:b/>
+          <w:sz w:val="28"/>
+          <w:szCs w:val="28"/>
+          <w:lang w:eastAsia="ar-SA"/>
+        </w:rPr>
         <w:t>9. Downloading and Presenting Data (optional exercise)</w:t>
       </w:r>
     </w:p>
@@ -9364,6 +10014,7 @@
           <w:szCs w:val="24"/>
         </w:rPr>
       </w:pPr>
+      <w:proofErr w:type="gramStart"/>
       <w:r>
         <w:rPr>
           <w:rFonts w:ascii="Calibri" w:hAnsi="Calibri"/>
@@ -9389,7 +10040,32 @@
           <w:sz w:val="24"/>
           <w:szCs w:val="24"/>
         </w:rPr>
-        <w:t xml:space="preserve"> for a Local Authority of your choice. You will need to register to download the data, and then search for the Local Authority (e.g. Liverpool) and download the data. Choose a appropriate way of symbolising the data and think about the questions these data could answer. </w:t>
+        <w:t xml:space="preserve"> for a Local Authority of your choice.</w:t>
+      </w:r>
+      <w:proofErr w:type="gramEnd"/>
+      <w:r>
+        <w:rPr>
+          <w:rFonts w:ascii="Calibri" w:hAnsi="Calibri"/>
+          <w:sz w:val="24"/>
+          <w:szCs w:val="24"/>
+        </w:rPr>
+        <w:t xml:space="preserve"> You will need to register to download the data, and then search for the Local Authority (e.g. Liverpool) and download the data. Choose a</w:t>
+      </w:r>
+      <w:r>
+        <w:rPr>
+          <w:rFonts w:ascii="Calibri" w:hAnsi="Calibri"/>
+          <w:sz w:val="24"/>
+          <w:szCs w:val="24"/>
+        </w:rPr>
+        <w:t>n</w:t>
+      </w:r>
+      <w:r>
+        <w:rPr>
+          <w:rFonts w:ascii="Calibri" w:hAnsi="Calibri"/>
+          <w:sz w:val="24"/>
+          <w:szCs w:val="24"/>
+        </w:rPr>
+        <w:t xml:space="preserve"> appropriate way of symbolising the data and think about the questions these data could answer. </w:t>
       </w:r>
     </w:p>
     <w:p>
@@ -9407,7 +10083,7 @@
           <w:noProof/>
           <w:sz w:val="24"/>
           <w:szCs w:val="24"/>
-          <w:lang w:val="en-US"/>
+          <w:lang w:eastAsia="en-GB"/>
         </w:rPr>
         <w:drawing>
           <wp:anchor distT="0" distB="0" distL="114300" distR="114300" simplePos="0" relativeHeight="251689984" behindDoc="0" locked="0" layoutInCell="1" allowOverlap="1" wp14:anchorId="6C279A7C" wp14:editId="465E884C">
@@ -9461,7 +10137,7 @@
                     </a:ln>
                     <a:extLst>
                       <a:ext uri="{FAA26D3D-D897-4be2-8F04-BA451C77F1D7}">
-                        <ma14:placeholderFlag xmlns:ma14="http://schemas.microsoft.com/office/mac/drawingml/2011/main"/>
+                        <ma14:placeholderFlag xmlns="" xmlns:mo="http://schemas.microsoft.com/office/mac/office/2008/main" xmlns:mv="urn:schemas-microsoft-com:mac:vml" xmlns:o="urn:schemas-microsoft-com:office:office" xmlns:v="urn:schemas-microsoft-com:vml" xmlns:w10="urn:schemas-microsoft-com:office:word" xmlns:w="http://schemas.openxmlformats.org/wordprocessingml/2006/main" xmlns:ma14="http://schemas.microsoft.com/office/mac/drawingml/2011/main"/>
                       </a:ext>
                     </a:extLst>
                   </pic:spPr>
@@ -9527,8 +10203,6 @@
         </w:rPr>
         <w:t>30</w:t>
       </w:r>
-      <w:bookmarkStart w:id="0" w:name="_GoBack"/>
-      <w:bookmarkEnd w:id="0"/>
       <w:r>
         <w:rPr>
           <w:i/>
@@ -9559,7 +10233,21 @@
         <w:rPr>
           <w:i/>
         </w:rPr>
-        <w:t>This work is licensed under the Creative Commons Attribution-ShareAlike 4.0 International</w:t>
+        <w:t>This work is licensed under the Creative Commons Attribution-</w:t>
+      </w:r>
+      <w:proofErr w:type="spellStart"/>
+      <w:r>
+        <w:rPr>
+          <w:i/>
+        </w:rPr>
+        <w:t>ShareAlike</w:t>
+      </w:r>
+      <w:proofErr w:type="spellEnd"/>
+      <w:r>
+        <w:rPr>
+          <w:i/>
+        </w:rPr>
+        <w:t xml:space="preserve"> 4.0 International</w:t>
       </w:r>
       <w:r>
         <w:rPr>
@@ -9601,7 +10289,7 @@
 </file>
 
 <file path=word/endnotes.xml><?xml version="1.0" encoding="utf-8"?>
-<w:endnotes xmlns:wpc="http://schemas.microsoft.com/office/word/2010/wordprocessingCanvas" xmlns:mo="http://schemas.microsoft.com/office/mac/office/2008/main" xmlns:mc="http://schemas.openxmlformats.org/markup-compatibility/2006" xmlns:mv="urn:schemas-microsoft-com:mac:vml" xmlns:o="urn:schemas-microsoft-com:office:office" xmlns:r="http://schemas.openxmlformats.org/officeDocument/2006/relationships" xmlns:m="http://schemas.openxmlformats.org/officeDocument/2006/math" xmlns:v="urn:schemas-microsoft-com:vml" xmlns:wp14="http://schemas.microsoft.com/office/word/2010/wordprocessingDrawing" xmlns:wp="http://schemas.openxmlformats.org/drawingml/2006/wordprocessingDrawing" xmlns:w10="urn:schemas-microsoft-com:office:word" xmlns:w="http://schemas.openxmlformats.org/wordprocessingml/2006/main" xmlns:w14="http://schemas.microsoft.com/office/word/2010/wordml" xmlns:wpg="http://schemas.microsoft.com/office/word/2010/wordprocessingGroup" xmlns:wpi="http://schemas.microsoft.com/office/word/2010/wordprocessingInk" xmlns:wne="http://schemas.microsoft.com/office/word/2006/wordml" xmlns:wps="http://schemas.microsoft.com/office/word/2010/wordprocessingShape" mc:Ignorable="w14 wp14 mv">
+<w:endnotes xmlns:wpc="http://schemas.microsoft.com/office/word/2010/wordprocessingCanvas" xmlns:mc="http://schemas.openxmlformats.org/markup-compatibility/2006" xmlns:o="urn:schemas-microsoft-com:office:office" xmlns:r="http://schemas.openxmlformats.org/officeDocument/2006/relationships" xmlns:m="http://schemas.openxmlformats.org/officeDocument/2006/math" xmlns:v="urn:schemas-microsoft-com:vml" xmlns:wp14="http://schemas.microsoft.com/office/word/2010/wordprocessingDrawing" xmlns:wp="http://schemas.openxmlformats.org/drawingml/2006/wordprocessingDrawing" xmlns:w10="urn:schemas-microsoft-com:office:word" xmlns:w="http://schemas.openxmlformats.org/wordprocessingml/2006/main" xmlns:w14="http://schemas.microsoft.com/office/word/2010/wordml" xmlns:wpg="http://schemas.microsoft.com/office/word/2010/wordprocessingGroup" xmlns:wpi="http://schemas.microsoft.com/office/word/2010/wordprocessingInk" xmlns:wne="http://schemas.microsoft.com/office/word/2006/wordml" xmlns:wps="http://schemas.microsoft.com/office/word/2010/wordprocessingShape" mc:Ignorable="w14 wp14">
   <w:endnote w:type="separator" w:id="-1">
     <w:p>
       <w:pPr>
@@ -9626,7 +10314,7 @@
 </file>
 
 <file path=word/footer1.xml><?xml version="1.0" encoding="utf-8"?>
-<w:ftr xmlns:wpc="http://schemas.microsoft.com/office/word/2010/wordprocessingCanvas" xmlns:mo="http://schemas.microsoft.com/office/mac/office/2008/main" xmlns:mc="http://schemas.openxmlformats.org/markup-compatibility/2006" xmlns:mv="urn:schemas-microsoft-com:mac:vml" xmlns:o="urn:schemas-microsoft-com:office:office" xmlns:r="http://schemas.openxmlformats.org/officeDocument/2006/relationships" xmlns:m="http://schemas.openxmlformats.org/officeDocument/2006/math" xmlns:v="urn:schemas-microsoft-com:vml" xmlns:wp14="http://schemas.microsoft.com/office/word/2010/wordprocessingDrawing" xmlns:wp="http://schemas.openxmlformats.org/drawingml/2006/wordprocessingDrawing" xmlns:w10="urn:schemas-microsoft-com:office:word" xmlns:w="http://schemas.openxmlformats.org/wordprocessingml/2006/main" xmlns:w14="http://schemas.microsoft.com/office/word/2010/wordml" xmlns:wpg="http://schemas.microsoft.com/office/word/2010/wordprocessingGroup" xmlns:wpi="http://schemas.microsoft.com/office/word/2010/wordprocessingInk" xmlns:wne="http://schemas.microsoft.com/office/word/2006/wordml" xmlns:wps="http://schemas.microsoft.com/office/word/2010/wordprocessingShape" mc:Ignorable="w14 wp14">
+<w:ftr xmlns:wpc="http://schemas.microsoft.com/office/word/2010/wordprocessingCanvas" xmlns:mc="http://schemas.openxmlformats.org/markup-compatibility/2006" xmlns:o="urn:schemas-microsoft-com:office:office" xmlns:r="http://schemas.openxmlformats.org/officeDocument/2006/relationships" xmlns:m="http://schemas.openxmlformats.org/officeDocument/2006/math" xmlns:v="urn:schemas-microsoft-com:vml" xmlns:wp14="http://schemas.microsoft.com/office/word/2010/wordprocessingDrawing" xmlns:wp="http://schemas.openxmlformats.org/drawingml/2006/wordprocessingDrawing" xmlns:w10="urn:schemas-microsoft-com:office:word" xmlns:w="http://schemas.openxmlformats.org/wordprocessingml/2006/main" xmlns:w14="http://schemas.microsoft.com/office/word/2010/wordml" xmlns:wpg="http://schemas.microsoft.com/office/word/2010/wordprocessingGroup" xmlns:wpi="http://schemas.microsoft.com/office/word/2010/wordprocessingInk" xmlns:wne="http://schemas.microsoft.com/office/word/2006/wordml" xmlns:wps="http://schemas.microsoft.com/office/word/2010/wordprocessingShape" mc:Ignorable="w14 wp14">
   <w:p>
     <w:pPr>
       <w:pStyle w:val="Footer"/>
@@ -9663,7 +10351,7 @@
         <w:sz w:val="20"/>
         <w:szCs w:val="20"/>
       </w:rPr>
-      <w:t>8</w:t>
+      <w:t>7</w:t>
     </w:r>
     <w:r>
       <w:rPr>
@@ -9677,7 +10365,7 @@
 </file>
 
 <file path=word/footnotes.xml><?xml version="1.0" encoding="utf-8"?>
-<w:footnotes xmlns:wpc="http://schemas.microsoft.com/office/word/2010/wordprocessingCanvas" xmlns:mo="http://schemas.microsoft.com/office/mac/office/2008/main" xmlns:mc="http://schemas.openxmlformats.org/markup-compatibility/2006" xmlns:mv="urn:schemas-microsoft-com:mac:vml" xmlns:o="urn:schemas-microsoft-com:office:office" xmlns:r="http://schemas.openxmlformats.org/officeDocument/2006/relationships" xmlns:m="http://schemas.openxmlformats.org/officeDocument/2006/math" xmlns:v="urn:schemas-microsoft-com:vml" xmlns:wp14="http://schemas.microsoft.com/office/word/2010/wordprocessingDrawing" xmlns:wp="http://schemas.openxmlformats.org/drawingml/2006/wordprocessingDrawing" xmlns:w10="urn:schemas-microsoft-com:office:word" xmlns:w="http://schemas.openxmlformats.org/wordprocessingml/2006/main" xmlns:w14="http://schemas.microsoft.com/office/word/2010/wordml" xmlns:wpg="http://schemas.microsoft.com/office/word/2010/wordprocessingGroup" xmlns:wpi="http://schemas.microsoft.com/office/word/2010/wordprocessingInk" xmlns:wne="http://schemas.microsoft.com/office/word/2006/wordml" xmlns:wps="http://schemas.microsoft.com/office/word/2010/wordprocessingShape" mc:Ignorable="w14 wp14 mv">
+<w:footnotes xmlns:wpc="http://schemas.microsoft.com/office/word/2010/wordprocessingCanvas" xmlns:mc="http://schemas.openxmlformats.org/markup-compatibility/2006" xmlns:o="urn:schemas-microsoft-com:office:office" xmlns:r="http://schemas.openxmlformats.org/officeDocument/2006/relationships" xmlns:m="http://schemas.openxmlformats.org/officeDocument/2006/math" xmlns:v="urn:schemas-microsoft-com:vml" xmlns:wp14="http://schemas.microsoft.com/office/word/2010/wordprocessingDrawing" xmlns:wp="http://schemas.openxmlformats.org/drawingml/2006/wordprocessingDrawing" xmlns:w10="urn:schemas-microsoft-com:office:word" xmlns:w="http://schemas.openxmlformats.org/wordprocessingml/2006/main" xmlns:w14="http://schemas.microsoft.com/office/word/2010/wordml" xmlns:wpg="http://schemas.microsoft.com/office/word/2010/wordprocessingGroup" xmlns:wpi="http://schemas.microsoft.com/office/word/2010/wordprocessingInk" xmlns:wne="http://schemas.microsoft.com/office/word/2006/wordml" xmlns:wps="http://schemas.microsoft.com/office/word/2010/wordprocessingShape" mc:Ignorable="w14 wp14">
   <w:footnote w:type="separator" w:id="-1">
     <w:p>
       <w:pPr>
@@ -9702,7 +10390,7 @@
 </file>
 
 <file path=word/header1.xml><?xml version="1.0" encoding="utf-8"?>
-<w:hdr xmlns:wpc="http://schemas.microsoft.com/office/word/2010/wordprocessingCanvas" xmlns:mo="http://schemas.microsoft.com/office/mac/office/2008/main" xmlns:mc="http://schemas.openxmlformats.org/markup-compatibility/2006" xmlns:mv="urn:schemas-microsoft-com:mac:vml" xmlns:o="urn:schemas-microsoft-com:office:office" xmlns:r="http://schemas.openxmlformats.org/officeDocument/2006/relationships" xmlns:m="http://schemas.openxmlformats.org/officeDocument/2006/math" xmlns:v="urn:schemas-microsoft-com:vml" xmlns:wp14="http://schemas.microsoft.com/office/word/2010/wordprocessingDrawing" xmlns:wp="http://schemas.openxmlformats.org/drawingml/2006/wordprocessingDrawing" xmlns:w10="urn:schemas-microsoft-com:office:word" xmlns:w="http://schemas.openxmlformats.org/wordprocessingml/2006/main" xmlns:w14="http://schemas.microsoft.com/office/word/2010/wordml" xmlns:wpg="http://schemas.microsoft.com/office/word/2010/wordprocessingGroup" xmlns:wpi="http://schemas.microsoft.com/office/word/2010/wordprocessingInk" xmlns:wne="http://schemas.microsoft.com/office/word/2006/wordml" xmlns:wps="http://schemas.microsoft.com/office/word/2010/wordprocessingShape" mc:Ignorable="w14 wp14">
+<w:hdr xmlns:wpc="http://schemas.microsoft.com/office/word/2010/wordprocessingCanvas" xmlns:mc="http://schemas.openxmlformats.org/markup-compatibility/2006" xmlns:o="urn:schemas-microsoft-com:office:office" xmlns:r="http://schemas.openxmlformats.org/officeDocument/2006/relationships" xmlns:m="http://schemas.openxmlformats.org/officeDocument/2006/math" xmlns:v="urn:schemas-microsoft-com:vml" xmlns:wp14="http://schemas.microsoft.com/office/word/2010/wordprocessingDrawing" xmlns:wp="http://schemas.openxmlformats.org/drawingml/2006/wordprocessingDrawing" xmlns:w10="urn:schemas-microsoft-com:office:word" xmlns:w="http://schemas.openxmlformats.org/wordprocessingml/2006/main" xmlns:w14="http://schemas.microsoft.com/office/word/2010/wordml" xmlns:wpg="http://schemas.microsoft.com/office/word/2010/wordprocessingGroup" xmlns:wpi="http://schemas.microsoft.com/office/word/2010/wordprocessingInk" xmlns:wne="http://schemas.microsoft.com/office/word/2006/wordml" xmlns:wps="http://schemas.microsoft.com/office/word/2010/wordprocessingShape" mc:Ignorable="w14 wp14">
   <w:tbl>
     <w:tblPr>
       <w:tblW w:w="10701" w:type="dxa"/>
@@ -9763,7 +10451,7 @@
 </file>
 
 <file path=word/numbering.xml><?xml version="1.0" encoding="utf-8"?>
-<w:numbering xmlns:wpc="http://schemas.microsoft.com/office/word/2010/wordprocessingCanvas" xmlns:mo="http://schemas.microsoft.com/office/mac/office/2008/main" xmlns:mc="http://schemas.openxmlformats.org/markup-compatibility/2006" xmlns:mv="urn:schemas-microsoft-com:mac:vml" xmlns:o="urn:schemas-microsoft-com:office:office" xmlns:r="http://schemas.openxmlformats.org/officeDocument/2006/relationships" xmlns:m="http://schemas.openxmlformats.org/officeDocument/2006/math" xmlns:v="urn:schemas-microsoft-com:vml" xmlns:wp14="http://schemas.microsoft.com/office/word/2010/wordprocessingDrawing" xmlns:wp="http://schemas.openxmlformats.org/drawingml/2006/wordprocessingDrawing" xmlns:w10="urn:schemas-microsoft-com:office:word" xmlns:w="http://schemas.openxmlformats.org/wordprocessingml/2006/main" xmlns:w14="http://schemas.microsoft.com/office/word/2010/wordml" xmlns:wpg="http://schemas.microsoft.com/office/word/2010/wordprocessingGroup" xmlns:wpi="http://schemas.microsoft.com/office/word/2010/wordprocessingInk" xmlns:wne="http://schemas.microsoft.com/office/word/2006/wordml" xmlns:wps="http://schemas.microsoft.com/office/word/2010/wordprocessingShape" mc:Ignorable="w14 wp14 mv">
+<w:numbering xmlns:wpc="http://schemas.microsoft.com/office/word/2010/wordprocessingCanvas" xmlns:mc="http://schemas.openxmlformats.org/markup-compatibility/2006" xmlns:o="urn:schemas-microsoft-com:office:office" xmlns:r="http://schemas.openxmlformats.org/officeDocument/2006/relationships" xmlns:m="http://schemas.openxmlformats.org/officeDocument/2006/math" xmlns:v="urn:schemas-microsoft-com:vml" xmlns:wp14="http://schemas.microsoft.com/office/word/2010/wordprocessingDrawing" xmlns:wp="http://schemas.openxmlformats.org/drawingml/2006/wordprocessingDrawing" xmlns:w10="urn:schemas-microsoft-com:office:word" xmlns:w="http://schemas.openxmlformats.org/wordprocessingml/2006/main" xmlns:w14="http://schemas.microsoft.com/office/word/2010/wordml" xmlns:wpg="http://schemas.microsoft.com/office/word/2010/wordprocessingGroup" xmlns:wpi="http://schemas.microsoft.com/office/word/2010/wordprocessingInk" xmlns:wne="http://schemas.microsoft.com/office/word/2006/wordml" xmlns:wps="http://schemas.microsoft.com/office/word/2010/wordprocessingShape" mc:Ignorable="w14 wp14">
   <w:abstractNum w:abstractNumId="0">
     <w:nsid w:val="00000001"/>
     <w:multiLevelType w:val="multilevel"/>
@@ -14110,7 +14798,7 @@
       </w:pPr>
     </w:pPrDefault>
   </w:docDefaults>
-  <w:latentStyles w:defLockedState="0" w:defUIPriority="99" w:defSemiHidden="1" w:defUnhideWhenUsed="1" w:defQFormat="0" w:count="276">
+  <w:latentStyles w:defLockedState="0" w:defUIPriority="99" w:defSemiHidden="1" w:defUnhideWhenUsed="1" w:defQFormat="0" w:count="267">
     <w:lsdException w:name="Normal" w:semiHidden="0" w:uiPriority="0" w:unhideWhenUsed="0" w:qFormat="1"/>
     <w:lsdException w:name="heading 1" w:semiHidden="0" w:uiPriority="0" w:unhideWhenUsed="0" w:qFormat="1"/>
     <w:lsdException w:name="heading 2" w:uiPriority="0" w:qFormat="1"/>
@@ -14428,7 +15116,6 @@
       <w:lang w:eastAsia="en-GB"/>
     </w:rPr>
     <w:tblPr>
-      <w:tblInd w:w="0" w:type="dxa"/>
       <w:tblBorders>
         <w:top w:val="single" w:sz="4" w:space="0" w:color="auto"/>
         <w:left w:val="single" w:sz="4" w:space="0" w:color="auto"/>
@@ -14437,12 +15124,6 @@
         <w:insideH w:val="single" w:sz="4" w:space="0" w:color="auto"/>
         <w:insideV w:val="single" w:sz="4" w:space="0" w:color="auto"/>
       </w:tblBorders>
-      <w:tblCellMar>
-        <w:top w:w="0" w:type="dxa"/>
-        <w:left w:w="108" w:type="dxa"/>
-        <w:bottom w:w="0" w:type="dxa"/>
-        <w:right w:w="108" w:type="dxa"/>
-      </w:tblCellMar>
     </w:tblPr>
   </w:style>
   <w:style w:type="paragraph" w:styleId="BalloonText">
@@ -14619,7 +15300,7 @@
 </file>
 
 <file path=word/stylesWithEffects.xml><?xml version="1.0" encoding="utf-8"?>
-<w:styles xmlns:wpc="http://schemas.microsoft.com/office/word/2010/wordprocessingCanvas" xmlns:mo="http://schemas.microsoft.com/office/mac/office/2008/main" xmlns:mc="http://schemas.openxmlformats.org/markup-compatibility/2006" xmlns:mv="urn:schemas-microsoft-com:mac:vml" xmlns:o="urn:schemas-microsoft-com:office:office" xmlns:r="http://schemas.openxmlformats.org/officeDocument/2006/relationships" xmlns:m="http://schemas.openxmlformats.org/officeDocument/2006/math" xmlns:v="urn:schemas-microsoft-com:vml" xmlns:wp14="http://schemas.microsoft.com/office/word/2010/wordprocessingDrawing" xmlns:wp="http://schemas.openxmlformats.org/drawingml/2006/wordprocessingDrawing" xmlns:w10="urn:schemas-microsoft-com:office:word" xmlns:w="http://schemas.openxmlformats.org/wordprocessingml/2006/main" xmlns:w14="http://schemas.microsoft.com/office/word/2010/wordml" xmlns:wpg="http://schemas.microsoft.com/office/word/2010/wordprocessingGroup" xmlns:wpi="http://schemas.microsoft.com/office/word/2010/wordprocessingInk" xmlns:wne="http://schemas.microsoft.com/office/word/2006/wordml" xmlns:wps="http://schemas.microsoft.com/office/word/2010/wordprocessingShape" mc:Ignorable="w14 wp14 mv">
+<w:styles xmlns:wpc="http://schemas.microsoft.com/office/word/2010/wordprocessingCanvas" xmlns:mc="http://schemas.openxmlformats.org/markup-compatibility/2006" xmlns:o="urn:schemas-microsoft-com:office:office" xmlns:r="http://schemas.openxmlformats.org/officeDocument/2006/relationships" xmlns:m="http://schemas.openxmlformats.org/officeDocument/2006/math" xmlns:v="urn:schemas-microsoft-com:vml" xmlns:wp14="http://schemas.microsoft.com/office/word/2010/wordprocessingDrawing" xmlns:wp="http://schemas.openxmlformats.org/drawingml/2006/wordprocessingDrawing" xmlns:w10="urn:schemas-microsoft-com:office:word" xmlns:w="http://schemas.openxmlformats.org/wordprocessingml/2006/main" xmlns:w14="http://schemas.microsoft.com/office/word/2010/wordml" xmlns:wpg="http://schemas.microsoft.com/office/word/2010/wordprocessingGroup" xmlns:wpi="http://schemas.microsoft.com/office/word/2010/wordprocessingInk" xmlns:wne="http://schemas.microsoft.com/office/word/2006/wordml" xmlns:wps="http://schemas.microsoft.com/office/word/2010/wordprocessingShape" mc:Ignorable="w14 wp14">
   <w:docDefaults>
     <w:rPrDefault>
       <w:rPr>
@@ -14631,7 +15312,7 @@
     </w:rPrDefault>
     <w:pPrDefault/>
   </w:docDefaults>
-  <w:latentStyles w:defLockedState="0" w:defUIPriority="99" w:defSemiHidden="1" w:defUnhideWhenUsed="1" w:defQFormat="0" w:count="276">
+  <w:latentStyles w:defLockedState="0" w:defUIPriority="99" w:defSemiHidden="1" w:defUnhideWhenUsed="1" w:defQFormat="0" w:count="267">
     <w:lsdException w:name="Normal" w:semiHidden="0" w:uiPriority="0" w:unhideWhenUsed="0" w:qFormat="1"/>
     <w:lsdException w:name="heading 1" w:semiHidden="0" w:uiPriority="9" w:unhideWhenUsed="0" w:qFormat="1"/>
     <w:lsdException w:name="heading 2" w:uiPriority="9" w:qFormat="1"/>
@@ -15094,7 +15775,7 @@
 </file>
 
 <file path=customXml/itemProps1.xml><?xml version="1.0" encoding="utf-8"?>
-<ds:datastoreItem xmlns:ds="http://schemas.openxmlformats.org/officeDocument/2006/customXml" ds:itemID="{37D7D8C9-7D3D-5843-B16B-EDF5389DF5D8}">
+<ds:datastoreItem xmlns:ds="http://schemas.openxmlformats.org/officeDocument/2006/customXml" ds:itemID="{BEB5AD4F-B994-4EC3-B373-CF0F57CDFE93}">
   <ds:schemaRefs>
     <ds:schemaRef ds:uri="http://schemas.openxmlformats.org/officeDocument/2006/bibliography"/>
   </ds:schemaRefs>

</xml_diff>

<commit_message>
Updates to course for teaching on Tue 1st Nov 2016
</commit_message>
<xml_diff>
--- a/practicals/Practical-1.docx
+++ b/practicals/Practical-1.docx
@@ -861,7 +861,6 @@
         </w:rPr>
         <w:t xml:space="preserve">names (e.g. </w:t>
       </w:r>
-      <w:proofErr w:type="spellStart"/>
       <w:r>
         <w:rPr>
           <w:rFonts w:ascii="Courier New" w:hAnsi="Courier New" w:cs="Courier New"/>
@@ -870,7 +869,6 @@
         </w:rPr>
         <w:t>world_countries</w:t>
       </w:r>
-      <w:proofErr w:type="spellEnd"/>
       <w:r>
         <w:rPr>
           <w:rFonts w:ascii="Calibri" w:hAnsi="Calibri"/>
@@ -1524,8 +1522,10 @@
           <w:bCs/>
           <w:szCs w:val="24"/>
         </w:rPr>
-        <w:t>2.10.1</w:t>
-      </w:r>
+        <w:t>2.14</w:t>
+      </w:r>
+      <w:bookmarkStart w:id="0" w:name="_GoBack"/>
+      <w:bookmarkEnd w:id="0"/>
       <w:r>
         <w:rPr>
           <w:rFonts w:ascii="Calibri" w:hAnsi="Calibri"/>
@@ -1585,23 +1585,7 @@
           <w:rFonts w:ascii="Calibri" w:hAnsi="Calibri"/>
           <w:szCs w:val="24"/>
         </w:rPr>
-        <w:t xml:space="preserve">” </w:t>
-      </w:r>
-      <w:proofErr w:type="spellStart"/>
-      <w:r>
-        <w:rPr>
-          <w:rFonts w:ascii="Calibri" w:hAnsi="Calibri"/>
-          <w:szCs w:val="24"/>
-        </w:rPr>
-        <w:t>tickbox</w:t>
-      </w:r>
-      <w:proofErr w:type="spellEnd"/>
-      <w:r>
-        <w:rPr>
-          <w:rFonts w:ascii="Calibri" w:hAnsi="Calibri"/>
-          <w:szCs w:val="24"/>
-        </w:rPr>
-        <w:t xml:space="preserve"> to stop it opening every time you run QGIS.</w:t>
+        <w:t>” tickbox to stop it opening every time you run QGIS.</w:t>
       </w:r>
     </w:p>
     <w:p>
@@ -1869,62 +1853,24 @@
           <w:sz w:val="24"/>
           <w:szCs w:val="24"/>
         </w:rPr>
-        <w:t xml:space="preserve">ESRI </w:t>
-      </w:r>
-      <w:proofErr w:type="spellStart"/>
+        <w:t>ESRI Shapefiles (*.shp *.SHP)</w:t>
+      </w:r>
+      <w:r>
+        <w:rPr>
+          <w:rFonts w:ascii="Calibri" w:hAnsi="Calibri"/>
+          <w:sz w:val="24"/>
+          <w:szCs w:val="24"/>
+        </w:rPr>
+        <w:t xml:space="preserve">. Select the </w:t>
+      </w:r>
       <w:r>
         <w:rPr>
           <w:rFonts w:ascii="Courier New" w:hAnsi="Courier New" w:cs="Courier New"/>
           <w:sz w:val="24"/>
           <w:szCs w:val="24"/>
         </w:rPr>
-        <w:t>Shapefiles</w:t>
-      </w:r>
-      <w:proofErr w:type="spellEnd"/>
-      <w:r>
-        <w:rPr>
-          <w:rFonts w:ascii="Courier New" w:hAnsi="Courier New" w:cs="Courier New"/>
-          <w:sz w:val="24"/>
-          <w:szCs w:val="24"/>
-        </w:rPr>
-        <w:t xml:space="preserve"> (*.</w:t>
-      </w:r>
-      <w:proofErr w:type="spellStart"/>
-      <w:r>
-        <w:rPr>
-          <w:rFonts w:ascii="Courier New" w:hAnsi="Courier New" w:cs="Courier New"/>
-          <w:sz w:val="24"/>
-          <w:szCs w:val="24"/>
-        </w:rPr>
-        <w:t>shp</w:t>
-      </w:r>
-      <w:proofErr w:type="spellEnd"/>
-      <w:r>
-        <w:rPr>
-          <w:rFonts w:ascii="Courier New" w:hAnsi="Courier New" w:cs="Courier New"/>
-          <w:sz w:val="24"/>
-          <w:szCs w:val="24"/>
-        </w:rPr>
-        <w:t xml:space="preserve"> *.SHP)</w:t>
-      </w:r>
-      <w:r>
-        <w:rPr>
-          <w:rFonts w:ascii="Calibri" w:hAnsi="Calibri"/>
-          <w:sz w:val="24"/>
-          <w:szCs w:val="24"/>
-        </w:rPr>
-        <w:t xml:space="preserve">. Select the </w:t>
-      </w:r>
-      <w:proofErr w:type="spellStart"/>
-      <w:r>
-        <w:rPr>
-          <w:rFonts w:ascii="Courier New" w:hAnsi="Courier New" w:cs="Courier New"/>
-          <w:sz w:val="24"/>
-          <w:szCs w:val="24"/>
-        </w:rPr>
         <w:t>world_countries.shp</w:t>
       </w:r>
-      <w:proofErr w:type="spellEnd"/>
       <w:r>
         <w:rPr>
           <w:rFonts w:ascii="Calibri" w:hAnsi="Calibri"/>
@@ -2464,23 +2410,7 @@
           <w:rFonts w:ascii="Calibri" w:hAnsi="Calibri"/>
           <w:szCs w:val="24"/>
         </w:rPr>
-        <w:t xml:space="preserve">a country on the map and see the attribute information stored in the </w:t>
-      </w:r>
-      <w:proofErr w:type="spellStart"/>
-      <w:r>
-        <w:rPr>
-          <w:rFonts w:ascii="Calibri" w:hAnsi="Calibri"/>
-          <w:szCs w:val="24"/>
-        </w:rPr>
-        <w:t>shapefile</w:t>
-      </w:r>
-      <w:proofErr w:type="spellEnd"/>
-      <w:r>
-        <w:rPr>
-          <w:rFonts w:ascii="Calibri" w:hAnsi="Calibri"/>
-          <w:szCs w:val="24"/>
-        </w:rPr>
-        <w:t xml:space="preserve"> about that country. </w:t>
+        <w:t xml:space="preserve">a country on the map and see the attribute information stored in the shapefile about that country. </w:t>
       </w:r>
     </w:p>
     <w:p>
@@ -2651,7 +2581,6 @@
         </w:rPr>
         <w:t xml:space="preserve">When we added the </w:t>
       </w:r>
-      <w:proofErr w:type="spellStart"/>
       <w:r>
         <w:rPr>
           <w:rFonts w:ascii="Courier New" w:hAnsi="Courier New" w:cs="Courier New"/>
@@ -2668,7 +2597,6 @@
         </w:rPr>
         <w:t>ountries</w:t>
       </w:r>
-      <w:proofErr w:type="spellEnd"/>
       <w:r>
         <w:rPr>
           <w:rFonts w:ascii="Courier New" w:hAnsi="Courier New" w:cs="Courier New"/>
@@ -2677,7 +2605,6 @@
         </w:rPr>
         <w:t xml:space="preserve"> </w:t>
       </w:r>
-      <w:proofErr w:type="spellStart"/>
       <w:r>
         <w:rPr>
           <w:rFonts w:ascii="Calibri" w:hAnsi="Calibri"/>
@@ -2685,17 +2612,7 @@
           <w:sz w:val="24"/>
           <w:szCs w:val="24"/>
         </w:rPr>
-        <w:t>shapefile</w:t>
-      </w:r>
-      <w:proofErr w:type="spellEnd"/>
-      <w:r>
-        <w:rPr>
-          <w:rFonts w:ascii="Calibri" w:hAnsi="Calibri"/>
-          <w:bCs/>
-          <w:sz w:val="24"/>
-          <w:szCs w:val="24"/>
-        </w:rPr>
-        <w:t xml:space="preserve">, QGIS randomly assigned a colour. We can change this to something more sensible – green, for instance. </w:t>
+        <w:t xml:space="preserve">shapefile, QGIS randomly assigned a colour. We can change this to something more sensible – green, for instance. </w:t>
       </w:r>
     </w:p>
     <w:p>
@@ -2723,7 +2640,6 @@
         </w:rPr>
         <w:t xml:space="preserve">Right click on the </w:t>
       </w:r>
-      <w:proofErr w:type="spellStart"/>
       <w:r>
         <w:rPr>
           <w:rFonts w:ascii="Courier New" w:hAnsi="Courier New" w:cs="Courier New"/>
@@ -2732,7 +2648,6 @@
         </w:rPr>
         <w:t>world_countries</w:t>
       </w:r>
-      <w:proofErr w:type="spellEnd"/>
       <w:r>
         <w:rPr>
           <w:rFonts w:ascii="Calibri" w:hAnsi="Calibri"/>
@@ -2946,27 +2861,7 @@
           <w:sz w:val="24"/>
           <w:szCs w:val="24"/>
         </w:rPr>
-        <w:t xml:space="preserve">To change the colour, click on the drop down menu next to the </w:t>
-      </w:r>
-      <w:proofErr w:type="spellStart"/>
-      <w:r>
-        <w:rPr>
-          <w:rFonts w:ascii="Calibri" w:hAnsi="Calibri"/>
-          <w:bCs/>
-          <w:sz w:val="24"/>
-          <w:szCs w:val="24"/>
-        </w:rPr>
-        <w:t>color</w:t>
-      </w:r>
-      <w:proofErr w:type="spellEnd"/>
-      <w:r>
-        <w:rPr>
-          <w:rFonts w:ascii="Calibri" w:hAnsi="Calibri"/>
-          <w:bCs/>
-          <w:sz w:val="24"/>
-          <w:szCs w:val="24"/>
-        </w:rPr>
-        <w:t xml:space="preserve"> option: </w:t>
+        <w:t xml:space="preserve">To change the colour, click on the drop down menu next to the color option: </w:t>
       </w:r>
       <w:r>
         <w:rPr>
@@ -3050,19 +2945,18 @@
           <w:sz w:val="24"/>
           <w:szCs w:val="24"/>
         </w:rPr>
-        <w:t xml:space="preserve">You can then either select one of the </w:t>
-      </w:r>
-      <w:proofErr w:type="spellStart"/>
-      <w:r>
-        <w:rPr>
-          <w:rFonts w:ascii="Calibri" w:hAnsi="Calibri"/>
+        <w:t xml:space="preserve">You can then either select one of the preset colours, or click on </w:t>
+      </w:r>
+      <w:r>
+        <w:rPr>
+          <w:rFonts w:ascii="Calibri" w:hAnsi="Calibri"/>
+          <w:b/>
           <w:bCs/>
           <w:sz w:val="24"/>
           <w:szCs w:val="24"/>
         </w:rPr>
-        <w:t>preset</w:t>
-      </w:r>
-      <w:proofErr w:type="spellEnd"/>
+        <w:t>Choose color…</w:t>
+      </w:r>
       <w:r>
         <w:rPr>
           <w:rFonts w:ascii="Calibri" w:hAnsi="Calibri"/>
@@ -3070,68 +2964,7 @@
           <w:sz w:val="24"/>
           <w:szCs w:val="24"/>
         </w:rPr>
-        <w:t xml:space="preserve"> colours, or click on </w:t>
-      </w:r>
-      <w:r>
-        <w:rPr>
-          <w:rFonts w:ascii="Calibri" w:hAnsi="Calibri"/>
-          <w:b/>
-          <w:bCs/>
-          <w:sz w:val="24"/>
-          <w:szCs w:val="24"/>
-        </w:rPr>
-        <w:t xml:space="preserve">Choose </w:t>
-      </w:r>
-      <w:proofErr w:type="spellStart"/>
-      <w:r>
-        <w:rPr>
-          <w:rFonts w:ascii="Calibri" w:hAnsi="Calibri"/>
-          <w:b/>
-          <w:bCs/>
-          <w:sz w:val="24"/>
-          <w:szCs w:val="24"/>
-        </w:rPr>
-        <w:t>color</w:t>
-      </w:r>
-      <w:proofErr w:type="spellEnd"/>
-      <w:r>
-        <w:rPr>
-          <w:rFonts w:ascii="Calibri" w:hAnsi="Calibri"/>
-          <w:b/>
-          <w:bCs/>
-          <w:sz w:val="24"/>
-          <w:szCs w:val="24"/>
-        </w:rPr>
-        <w:t>…</w:t>
-      </w:r>
-      <w:r>
-        <w:rPr>
-          <w:rFonts w:ascii="Calibri" w:hAnsi="Calibri"/>
-          <w:bCs/>
-          <w:sz w:val="24"/>
-          <w:szCs w:val="24"/>
-        </w:rPr>
-        <w:t xml:space="preserve"> and select a colour from the </w:t>
-      </w:r>
-      <w:proofErr w:type="spellStart"/>
-      <w:r>
-        <w:rPr>
-          <w:rFonts w:ascii="Calibri" w:hAnsi="Calibri"/>
-          <w:bCs/>
-          <w:sz w:val="24"/>
-          <w:szCs w:val="24"/>
-        </w:rPr>
-        <w:t>color</w:t>
-      </w:r>
-      <w:proofErr w:type="spellEnd"/>
-      <w:r>
-        <w:rPr>
-          <w:rFonts w:ascii="Calibri" w:hAnsi="Calibri"/>
-          <w:bCs/>
-          <w:sz w:val="24"/>
-          <w:szCs w:val="24"/>
-        </w:rPr>
-        <w:t xml:space="preserve"> picker. Use either option, and change the colour to something you like. </w:t>
+        <w:t xml:space="preserve"> and select a colour from the color picker. Use either option, and change the colour to something you like. </w:t>
       </w:r>
     </w:p>
     <w:p>
@@ -3972,25 +3805,7 @@
           <w:sz w:val="24"/>
           <w:szCs w:val="24"/>
         </w:rPr>
-        <w:t xml:space="preserve">) add three more </w:t>
-      </w:r>
-      <w:proofErr w:type="spellStart"/>
-      <w:r>
-        <w:rPr>
-          <w:rFonts w:ascii="Calibri" w:hAnsi="Calibri"/>
-          <w:sz w:val="24"/>
-          <w:szCs w:val="24"/>
-        </w:rPr>
-        <w:t>shapefiles</w:t>
-      </w:r>
-      <w:proofErr w:type="spellEnd"/>
-      <w:r>
-        <w:rPr>
-          <w:rFonts w:ascii="Calibri" w:hAnsi="Calibri"/>
-          <w:sz w:val="24"/>
-          <w:szCs w:val="24"/>
-        </w:rPr>
-        <w:t xml:space="preserve"> to the map. The files to add are: </w:t>
+        <w:t xml:space="preserve">) add three more shapefiles to the map. The files to add are: </w:t>
       </w:r>
       <w:r>
         <w:rPr>
@@ -3998,18 +3813,8 @@
           <w:sz w:val="24"/>
           <w:szCs w:val="24"/>
         </w:rPr>
-        <w:t xml:space="preserve">world_deg30.shp, </w:t>
-      </w:r>
-      <w:proofErr w:type="spellStart"/>
-      <w:r>
-        <w:rPr>
-          <w:rFonts w:ascii="Courier New" w:hAnsi="Courier New" w:cs="Courier New"/>
-          <w:sz w:val="24"/>
-          <w:szCs w:val="24"/>
-        </w:rPr>
-        <w:t>world_lakes.shp</w:t>
-      </w:r>
-      <w:proofErr w:type="spellEnd"/>
+        <w:t>world_deg30.shp, world_lakes.shp</w:t>
+      </w:r>
       <w:r>
         <w:rPr>
           <w:rFonts w:ascii="Courier New" w:hAnsi="Courier New" w:cs="Courier New"/>
@@ -4035,7 +3840,6 @@
         </w:rPr>
         <w:t xml:space="preserve"> </w:t>
       </w:r>
-      <w:proofErr w:type="spellStart"/>
       <w:r>
         <w:rPr>
           <w:rFonts w:ascii="Courier New" w:hAnsi="Courier New" w:cs="Courier New"/>
@@ -4044,7 +3848,6 @@
         </w:rPr>
         <w:t>world_rivers.shp</w:t>
       </w:r>
-      <w:proofErr w:type="spellEnd"/>
       <w:r>
         <w:rPr>
           <w:rFonts w:ascii="Courier New" w:hAnsi="Courier New" w:cs="Courier New"/>
@@ -4053,23 +3856,13 @@
         </w:rPr>
         <w:t xml:space="preserve"> </w:t>
       </w:r>
-      <w:proofErr w:type="spellStart"/>
-      <w:r>
-        <w:rPr>
-          <w:rFonts w:ascii="Calibri" w:hAnsi="Calibri"/>
-          <w:sz w:val="24"/>
-          <w:szCs w:val="24"/>
-        </w:rPr>
-        <w:t>shapefiles</w:t>
-      </w:r>
-      <w:proofErr w:type="spellEnd"/>
-      <w:r>
-        <w:rPr>
-          <w:rFonts w:ascii="Calibri" w:hAnsi="Calibri"/>
-          <w:sz w:val="24"/>
-          <w:szCs w:val="24"/>
-        </w:rPr>
-        <w:t>. To select multiple files, select the one at the top of the list, hold down Shift on the keyboard and click on the bottom file.</w:t>
+      <w:r>
+        <w:rPr>
+          <w:rFonts w:ascii="Calibri" w:hAnsi="Calibri"/>
+          <w:sz w:val="24"/>
+          <w:szCs w:val="24"/>
+        </w:rPr>
+        <w:t>shapefiles. To select multiple files, select the one at the top of the list, hold down Shift on the keyboard and click on the bottom file.</w:t>
       </w:r>
     </w:p>
     <w:p>
@@ -4140,52 +3933,14 @@
         </w:rPr>
         <w:t xml:space="preserve">Re-order the layers (by dragging them up or down) so they are in this order (from top to bottom):  </w:t>
       </w:r>
-      <w:proofErr w:type="spellStart"/>
       <w:r>
         <w:rPr>
           <w:rFonts w:ascii="Courier New" w:hAnsi="Courier New" w:cs="Courier New"/>
           <w:sz w:val="24"/>
           <w:szCs w:val="24"/>
         </w:rPr>
-        <w:t>world_lakes</w:t>
-      </w:r>
-      <w:proofErr w:type="spellEnd"/>
-      <w:r>
-        <w:rPr>
-          <w:rFonts w:ascii="Courier New" w:hAnsi="Courier New" w:cs="Courier New"/>
-          <w:sz w:val="24"/>
-          <w:szCs w:val="24"/>
-        </w:rPr>
-        <w:t xml:space="preserve">, </w:t>
-      </w:r>
-      <w:proofErr w:type="spellStart"/>
-      <w:r>
-        <w:rPr>
-          <w:rFonts w:ascii="Courier New" w:hAnsi="Courier New" w:cs="Courier New"/>
-          <w:sz w:val="24"/>
-          <w:szCs w:val="24"/>
-        </w:rPr>
-        <w:t>world_rivers</w:t>
-      </w:r>
-      <w:proofErr w:type="spellEnd"/>
-      <w:r>
-        <w:rPr>
-          <w:rFonts w:ascii="Courier New" w:hAnsi="Courier New" w:cs="Courier New"/>
-          <w:sz w:val="24"/>
-          <w:szCs w:val="24"/>
-        </w:rPr>
-        <w:t xml:space="preserve">, </w:t>
-      </w:r>
-      <w:proofErr w:type="spellStart"/>
-      <w:r>
-        <w:rPr>
-          <w:rFonts w:ascii="Courier New" w:hAnsi="Courier New" w:cs="Courier New"/>
-          <w:sz w:val="24"/>
-          <w:szCs w:val="24"/>
-        </w:rPr>
-        <w:t>world_countries</w:t>
-      </w:r>
-      <w:proofErr w:type="spellEnd"/>
+        <w:t>world_lakes, world_rivers, world_countries</w:t>
+      </w:r>
       <w:r>
         <w:rPr>
           <w:rFonts w:ascii="Calibri" w:hAnsi="Calibri"/>
@@ -4876,29 +4631,7 @@
           <w:sz w:val="24"/>
           <w:szCs w:val="24"/>
         </w:rPr>
-        <w:t>WGS 84 (EPSG</w:t>
-      </w:r>
-      <w:proofErr w:type="gramStart"/>
-      <w:r>
-        <w:rPr>
-          <w:rFonts w:ascii="Calibri" w:hAnsi="Calibri"/>
-          <w:b/>
-          <w:bCs/>
-          <w:sz w:val="24"/>
-          <w:szCs w:val="24"/>
-        </w:rPr>
-        <w:t>:4326</w:t>
-      </w:r>
-      <w:proofErr w:type="gramEnd"/>
-      <w:r>
-        <w:rPr>
-          <w:rFonts w:ascii="Calibri" w:hAnsi="Calibri"/>
-          <w:b/>
-          <w:bCs/>
-          <w:sz w:val="24"/>
-          <w:szCs w:val="24"/>
-        </w:rPr>
-        <w:t>)</w:t>
+        <w:t>WGS 84 (EPSG:4326)</w:t>
       </w:r>
       <w:r>
         <w:rPr>
@@ -5206,7 +4939,6 @@
         </w:rPr>
         <w:t xml:space="preserve">We only need the </w:t>
       </w:r>
-      <w:proofErr w:type="spellStart"/>
       <w:r>
         <w:rPr>
           <w:rFonts w:ascii="Courier New" w:hAnsi="Courier New" w:cs="Courier New"/>
@@ -5215,7 +4947,6 @@
         </w:rPr>
         <w:t>world_countries</w:t>
       </w:r>
-      <w:proofErr w:type="spellEnd"/>
       <w:r>
         <w:rPr>
           <w:rFonts w:ascii="Calibri" w:hAnsi="Calibri"/>
@@ -5257,7 +4988,6 @@
         </w:rPr>
         <w:t xml:space="preserve">Not every dataset you want to use comes as a </w:t>
       </w:r>
-      <w:proofErr w:type="spellStart"/>
       <w:r>
         <w:rPr>
           <w:rFonts w:ascii="Calibri" w:hAnsi="Calibri"/>
@@ -5276,9 +5006,8 @@
           <w:szCs w:val="24"/>
           <w:shd w:val="clear" w:color="auto" w:fill="FFFFFF"/>
         </w:rPr>
-        <w:t>hapefile</w:t>
-      </w:r>
-      <w:proofErr w:type="spellEnd"/>
+        <w:t>hapefile or in a spatial format (in fact, the majority do not!). Often data will be in the format of a report, spreadsheet or table that you need to link to your existing spatial data for use in some analysis. For example, you may be working with population data for a country where the data is in a table, csv, Excel file</w:t>
+      </w:r>
       <w:r>
         <w:rPr>
           <w:rFonts w:ascii="Calibri" w:hAnsi="Calibri"/>
@@ -5287,7 +5016,7 @@
           <w:szCs w:val="24"/>
           <w:shd w:val="clear" w:color="auto" w:fill="FFFFFF"/>
         </w:rPr>
-        <w:t xml:space="preserve"> or in a spatial format (in fact, the majority do not!). Often data will be in the format of a report, spreadsheet or table that you need to link to your existing spatial data for use in some analysis. For example, you may be working with population data for a country where the data is in a table, csv, Excel file</w:t>
+        <w:t xml:space="preserve"> (.xls, .xlsx)</w:t>
       </w:r>
       <w:r>
         <w:rPr>
@@ -5297,9 +5026,8 @@
           <w:szCs w:val="24"/>
           <w:shd w:val="clear" w:color="auto" w:fill="FFFFFF"/>
         </w:rPr>
-        <w:t xml:space="preserve"> (.</w:t>
-      </w:r>
-      <w:proofErr w:type="spellStart"/>
+        <w:t xml:space="preserve">, or any other non-spatial format. To map this data, you have to merge this with a </w:t>
+      </w:r>
       <w:r>
         <w:rPr>
           <w:rFonts w:ascii="Calibri" w:hAnsi="Calibri"/>
@@ -5308,9 +5036,8 @@
           <w:szCs w:val="24"/>
           <w:shd w:val="clear" w:color="auto" w:fill="FFFFFF"/>
         </w:rPr>
-        <w:t>xls</w:t>
-      </w:r>
-      <w:proofErr w:type="spellEnd"/>
+        <w:t>S</w:t>
+      </w:r>
       <w:r>
         <w:rPr>
           <w:rFonts w:ascii="Calibri" w:hAnsi="Calibri"/>
@@ -5319,29 +5046,25 @@
           <w:szCs w:val="24"/>
           <w:shd w:val="clear" w:color="auto" w:fill="FFFFFF"/>
         </w:rPr>
-        <w:t>, .</w:t>
-      </w:r>
-      <w:proofErr w:type="spellStart"/>
+        <w:t xml:space="preserve">hapefile containing country boundaries. This operation is known as a Join and this section will cover how to carry out table joins in QGIS. </w:t>
+      </w:r>
       <w:r>
         <w:rPr>
           <w:rFonts w:ascii="Calibri" w:hAnsi="Calibri"/>
           <w:i/>
           <w:sz w:val="24"/>
           <w:szCs w:val="24"/>
-          <w:shd w:val="clear" w:color="auto" w:fill="FFFFFF"/>
-        </w:rPr>
-        <w:t>xlsx</w:t>
-      </w:r>
-      <w:proofErr w:type="spellEnd"/>
+        </w:rPr>
+        <w:t xml:space="preserve">To demonstrate </w:t>
+      </w:r>
       <w:r>
         <w:rPr>
           <w:rFonts w:ascii="Calibri" w:hAnsi="Calibri"/>
           <w:i/>
           <w:sz w:val="24"/>
           <w:szCs w:val="24"/>
-          <w:shd w:val="clear" w:color="auto" w:fill="FFFFFF"/>
-        </w:rPr>
-        <w:t>)</w:t>
+        </w:rPr>
+        <w:t>this</w:t>
       </w:r>
       <w:r>
         <w:rPr>
@@ -5349,70 +5072,9 @@
           <w:i/>
           <w:sz w:val="24"/>
           <w:szCs w:val="24"/>
-          <w:shd w:val="clear" w:color="auto" w:fill="FFFFFF"/>
-        </w:rPr>
-        <w:t xml:space="preserve">, or any other non-spatial format. To map this data, you have to merge this with a </w:t>
-      </w:r>
-      <w:proofErr w:type="spellStart"/>
-      <w:r>
-        <w:rPr>
-          <w:rFonts w:ascii="Calibri" w:hAnsi="Calibri"/>
-          <w:i/>
-          <w:sz w:val="24"/>
-          <w:szCs w:val="24"/>
-          <w:shd w:val="clear" w:color="auto" w:fill="FFFFFF"/>
-        </w:rPr>
-        <w:t>S</w:t>
-      </w:r>
-      <w:r>
-        <w:rPr>
-          <w:rFonts w:ascii="Calibri" w:hAnsi="Calibri"/>
-          <w:i/>
-          <w:sz w:val="24"/>
-          <w:szCs w:val="24"/>
-          <w:shd w:val="clear" w:color="auto" w:fill="FFFFFF"/>
-        </w:rPr>
-        <w:t>hapefile</w:t>
-      </w:r>
-      <w:proofErr w:type="spellEnd"/>
-      <w:r>
-        <w:rPr>
-          <w:rFonts w:ascii="Calibri" w:hAnsi="Calibri"/>
-          <w:i/>
-          <w:sz w:val="24"/>
-          <w:szCs w:val="24"/>
-          <w:shd w:val="clear" w:color="auto" w:fill="FFFFFF"/>
-        </w:rPr>
-        <w:t xml:space="preserve"> containing country boundaries. This operation is known as a Join and this section will cover how to carry out table joins in QGIS. </w:t>
-      </w:r>
-      <w:r>
-        <w:rPr>
-          <w:rFonts w:ascii="Calibri" w:hAnsi="Calibri"/>
-          <w:i/>
-          <w:sz w:val="24"/>
-          <w:szCs w:val="24"/>
-        </w:rPr>
-        <w:t xml:space="preserve">To demonstrate </w:t>
-      </w:r>
-      <w:r>
-        <w:rPr>
-          <w:rFonts w:ascii="Calibri" w:hAnsi="Calibri"/>
-          <w:i/>
-          <w:sz w:val="24"/>
-          <w:szCs w:val="24"/>
-        </w:rPr>
-        <w:t>this</w:t>
-      </w:r>
-      <w:r>
-        <w:rPr>
-          <w:rFonts w:ascii="Calibri" w:hAnsi="Calibri"/>
-          <w:i/>
-          <w:sz w:val="24"/>
-          <w:szCs w:val="24"/>
         </w:rPr>
         <w:t xml:space="preserve"> we will join a table of updated population data to our </w:t>
       </w:r>
-      <w:proofErr w:type="spellStart"/>
       <w:r>
         <w:rPr>
           <w:rFonts w:ascii="Courier New" w:hAnsi="Courier New" w:cs="Courier New"/>
@@ -5422,7 +5084,6 @@
         </w:rPr>
         <w:t>world_countries</w:t>
       </w:r>
-      <w:proofErr w:type="spellEnd"/>
       <w:r>
         <w:rPr>
           <w:rFonts w:ascii="Calibri" w:hAnsi="Calibri"/>
@@ -5559,7 +5220,6 @@
         </w:rPr>
         <w:t xml:space="preserve">Open the Attribute table of the </w:t>
       </w:r>
-      <w:proofErr w:type="spellStart"/>
       <w:r>
         <w:rPr>
           <w:rFonts w:ascii="Courier New" w:hAnsi="Courier New" w:cs="Courier New"/>
@@ -5568,7 +5228,6 @@
         </w:rPr>
         <w:t>world_countries</w:t>
       </w:r>
-      <w:proofErr w:type="spellEnd"/>
       <w:r>
         <w:rPr>
           <w:rFonts w:ascii="Calibri" w:hAnsi="Calibri"/>
@@ -5899,18 +5558,8 @@
           <w:sz w:val="24"/>
           <w:szCs w:val="24"/>
         </w:rPr>
-        <w:t xml:space="preserve">ESRI </w:t>
-      </w:r>
-      <w:proofErr w:type="spellStart"/>
-      <w:r>
-        <w:rPr>
-          <w:rFonts w:ascii="Courier New" w:hAnsi="Courier New" w:cs="Courier New"/>
-          <w:sz w:val="24"/>
-          <w:szCs w:val="24"/>
-        </w:rPr>
-        <w:t>Shapefiles</w:t>
-      </w:r>
-      <w:proofErr w:type="spellEnd"/>
+        <w:t>ESRI Shapefiles</w:t>
+      </w:r>
       <w:r>
         <w:rPr>
           <w:rFonts w:ascii="Calibri" w:hAnsi="Calibri"/>
@@ -6214,7 +5863,6 @@
         </w:rPr>
         <w:t xml:space="preserve">Now we will join this table layer with your spatial data. Right-click on the </w:t>
       </w:r>
-      <w:proofErr w:type="spellStart"/>
       <w:r>
         <w:rPr>
           <w:rFonts w:ascii="Courier New" w:hAnsi="Courier New" w:cs="Courier New"/>
@@ -6223,7 +5871,6 @@
         </w:rPr>
         <w:t>world_countires</w:t>
       </w:r>
-      <w:proofErr w:type="spellEnd"/>
       <w:r>
         <w:rPr>
           <w:rFonts w:ascii="Calibri" w:hAnsi="Calibri"/>
@@ -6845,7 +6492,6 @@
         </w:rPr>
         <w:t xml:space="preserve"> of </w:t>
       </w:r>
-      <w:proofErr w:type="spellStart"/>
       <w:r>
         <w:rPr>
           <w:rFonts w:ascii="Courier New" w:hAnsi="Courier New" w:cs="Courier New"/>
@@ -6854,7 +6500,6 @@
         </w:rPr>
         <w:t>world_countries</w:t>
       </w:r>
-      <w:proofErr w:type="spellEnd"/>
       <w:r>
         <w:rPr>
           <w:rFonts w:ascii="Calibri" w:hAnsi="Calibri"/>
@@ -6908,7 +6553,6 @@
         </w:rPr>
         <w:t xml:space="preserve">The join that we have made is not permanent; it is a temporary link between the two datasets. To make the Join permanent we need to save a new copy of the </w:t>
       </w:r>
-      <w:proofErr w:type="spellStart"/>
       <w:r>
         <w:rPr>
           <w:rFonts w:ascii="Courier New" w:hAnsi="Courier New" w:cs="Courier New"/>
@@ -6917,7 +6561,6 @@
         </w:rPr>
         <w:t>world_countries</w:t>
       </w:r>
-      <w:proofErr w:type="spellEnd"/>
       <w:r>
         <w:rPr>
           <w:rFonts w:ascii="Calibri" w:hAnsi="Calibri"/>
@@ -6958,7 +6601,6 @@
         </w:rPr>
         <w:t xml:space="preserve">Right-click </w:t>
       </w:r>
-      <w:proofErr w:type="spellStart"/>
       <w:r>
         <w:rPr>
           <w:rFonts w:ascii="Courier New" w:hAnsi="Courier New" w:cs="Courier New"/>
@@ -6967,7 +6609,6 @@
         </w:rPr>
         <w:t>world_countries</w:t>
       </w:r>
-      <w:proofErr w:type="spellEnd"/>
       <w:r>
         <w:rPr>
           <w:rFonts w:ascii="Calibri" w:hAnsi="Calibri"/>
@@ -7035,18 +6676,8 @@
           <w:sz w:val="24"/>
           <w:szCs w:val="24"/>
         </w:rPr>
-        <w:t xml:space="preserve">ESRI </w:t>
-      </w:r>
-      <w:proofErr w:type="spellStart"/>
-      <w:r>
-        <w:rPr>
-          <w:rFonts w:ascii="Courier New" w:hAnsi="Courier New" w:cs="Courier New"/>
-          <w:sz w:val="24"/>
-          <w:szCs w:val="24"/>
-        </w:rPr>
-        <w:t>Shapefile</w:t>
-      </w:r>
-      <w:proofErr w:type="spellEnd"/>
+        <w:t>ESRI Shapefile</w:t>
+      </w:r>
     </w:p>
     <w:p>
       <w:pPr>
@@ -7069,7 +6700,6 @@
         </w:rPr>
         <w:t xml:space="preserve">Save the new layer as </w:t>
       </w:r>
-      <w:proofErr w:type="spellStart"/>
       <w:r>
         <w:rPr>
           <w:rFonts w:ascii="Courier New" w:hAnsi="Courier New" w:cs="Courier New"/>
@@ -7078,7 +6708,6 @@
         </w:rPr>
         <w:t>world_countries_updated</w:t>
       </w:r>
-      <w:proofErr w:type="spellEnd"/>
       <w:r>
         <w:rPr>
           <w:rFonts w:ascii="Calibri" w:hAnsi="Calibri" w:cs="Courier New"/>
@@ -7312,7 +6941,6 @@
         </w:rPr>
         <w:t xml:space="preserve">Right-click </w:t>
       </w:r>
-      <w:proofErr w:type="spellStart"/>
       <w:r>
         <w:rPr>
           <w:rFonts w:ascii="Courier New" w:hAnsi="Courier New" w:cs="Courier New"/>
@@ -7321,7 +6949,6 @@
         </w:rPr>
         <w:t>world_countries</w:t>
       </w:r>
-      <w:proofErr w:type="spellEnd"/>
       <w:r>
         <w:rPr>
           <w:rFonts w:ascii="Calibri" w:hAnsi="Calibri"/>
@@ -7565,7 +7192,6 @@
         </w:rPr>
         <w:t xml:space="preserve">of </w:t>
       </w:r>
-      <w:proofErr w:type="spellStart"/>
       <w:r>
         <w:rPr>
           <w:rFonts w:ascii="Courier New" w:hAnsi="Courier New" w:cs="Courier New"/>
@@ -7574,7 +7200,6 @@
         </w:rPr>
         <w:t>world_countries_updated</w:t>
       </w:r>
-      <w:proofErr w:type="spellEnd"/>
     </w:p>
     <w:p>
       <w:pPr>
@@ -9103,7 +8728,6 @@
         </w:rPr>
         <w:t xml:space="preserve"> for the </w:t>
       </w:r>
-      <w:proofErr w:type="spellStart"/>
       <w:r>
         <w:rPr>
           <w:rFonts w:ascii="Courier New" w:hAnsi="Courier New" w:cs="Courier New"/>
@@ -9112,7 +8736,6 @@
         </w:rPr>
         <w:t>world_countries_updated</w:t>
       </w:r>
-      <w:proofErr w:type="spellEnd"/>
       <w:r>
         <w:rPr>
           <w:rFonts w:ascii="Courier New" w:hAnsi="Courier New" w:cs="Courier New"/>
@@ -9492,23 +9115,7 @@
           <w:sz w:val="24"/>
           <w:szCs w:val="24"/>
         </w:rPr>
-        <w:t xml:space="preserve">ow do the different methods change the classification of the </w:t>
-      </w:r>
-      <w:proofErr w:type="gramStart"/>
-      <w:r>
-        <w:rPr>
-          <w:sz w:val="24"/>
-          <w:szCs w:val="24"/>
-        </w:rPr>
-        <w:t>data.</w:t>
-      </w:r>
-      <w:proofErr w:type="gramEnd"/>
-      <w:r>
-        <w:rPr>
-          <w:sz w:val="24"/>
-          <w:szCs w:val="24"/>
-        </w:rPr>
-        <w:t xml:space="preserve"> Which is “right”?</w:t>
+        <w:t>ow do the different methods change the classification of the data. Which is “right”?</w:t>
       </w:r>
     </w:p>
     <w:p>
@@ -9613,23 +9220,7 @@
           <w:sz w:val="24"/>
           <w:szCs w:val="24"/>
         </w:rPr>
-        <w:t>Once you have finished, remember to save your QGIS Project. If you wish to open this up on another computer, you will need to copy the QGIS Project File (*.</w:t>
-      </w:r>
-      <w:proofErr w:type="spellStart"/>
-      <w:r>
-        <w:rPr>
-          <w:sz w:val="24"/>
-          <w:szCs w:val="24"/>
-        </w:rPr>
-        <w:t>qgs</w:t>
-      </w:r>
-      <w:proofErr w:type="spellEnd"/>
-      <w:r>
-        <w:rPr>
-          <w:sz w:val="24"/>
-          <w:szCs w:val="24"/>
-        </w:rPr>
-        <w:t xml:space="preserve">) and the data files (everything you downloaded from the zip file). </w:t>
+        <w:t xml:space="preserve">Once you have finished, remember to save your QGIS Project. If you wish to open this up on another computer, you will need to copy the QGIS Project File (*.qgs) and the data files (everything you downloaded from the zip file). </w:t>
       </w:r>
     </w:p>
     <w:p>
@@ -9701,16 +9292,7 @@
           <w:sz w:val="24"/>
           <w:szCs w:val="24"/>
         </w:rPr>
-        <w:t xml:space="preserve"> written in place of the number, which means the number is missing. You do need to be aware of how missing values are represented, because each data set is likely to use a different setting. Some population data uses a value of ‘-99’ to represent a missing value, w</w:t>
-      </w:r>
-      <w:bookmarkStart w:id="0" w:name="_GoBack"/>
-      <w:bookmarkEnd w:id="0"/>
-      <w:r>
-        <w:rPr>
-          <w:sz w:val="24"/>
-          <w:szCs w:val="24"/>
-        </w:rPr>
-        <w:t xml:space="preserve">hich will play havoc with the population change calculation. Some will also use a value of 0, which is more subtly misleading, and can often be missed, because a value of 0 population (meaning a missing value) is very different to a value of 0 (meaning a population count of 0). </w:t>
+        <w:t xml:space="preserve"> written in place of the number, which means the number is missing. You do need to be aware of how missing values are represented, because each data set is likely to use a different setting. Some population data uses a value of ‘-99’ to represent a missing value, which will play havoc with the population change calculation. Some will also use a value of 0, which is more subtly misleading, and can often be missed, because a value of 0 population (meaning a missing value) is very different to a value of 0 (meaning a population count of 0). </w:t>
       </w:r>
     </w:p>
     <w:p>
@@ -9857,29 +9439,7 @@
           <w:szCs w:val="28"/>
           <w:lang w:eastAsia="ar-SA"/>
         </w:rPr>
-        <w:t xml:space="preserve">8. Adding a </w:t>
-      </w:r>
-      <w:proofErr w:type="spellStart"/>
-      <w:r>
-        <w:rPr>
-          <w:rFonts w:ascii="Calibri" w:eastAsia="Times New Roman" w:hAnsi="Calibri"/>
-          <w:b/>
-          <w:sz w:val="28"/>
-          <w:szCs w:val="28"/>
-          <w:lang w:eastAsia="ar-SA"/>
-        </w:rPr>
-        <w:t>Basemap</w:t>
-      </w:r>
-      <w:proofErr w:type="spellEnd"/>
-      <w:r>
-        <w:rPr>
-          <w:rFonts w:ascii="Calibri" w:eastAsia="Times New Roman" w:hAnsi="Calibri"/>
-          <w:b/>
-          <w:sz w:val="28"/>
-          <w:szCs w:val="28"/>
-          <w:lang w:eastAsia="ar-SA"/>
-        </w:rPr>
-        <w:t xml:space="preserve"> (optional exercise)</w:t>
+        <w:t>8. Adding a Basemap (optional exercise)</w:t>
       </w:r>
     </w:p>
     <w:p>
@@ -9899,25 +9459,14 @@
         </w:rPr>
         <w:t xml:space="preserve">We have the option of adding a base map to the data we have in QGIS. We can do this through a plugin called </w:t>
       </w:r>
-      <w:proofErr w:type="spellStart"/>
-      <w:r>
-        <w:rPr>
-          <w:rFonts w:ascii="Calibri" w:hAnsi="Calibri"/>
-          <w:b/>
-          <w:sz w:val="24"/>
-          <w:szCs w:val="24"/>
-        </w:rPr>
-        <w:t>OpenLayers</w:t>
-      </w:r>
-      <w:proofErr w:type="spellEnd"/>
-      <w:r>
-        <w:rPr>
-          <w:rFonts w:ascii="Calibri" w:hAnsi="Calibri"/>
-          <w:b/>
-          <w:sz w:val="24"/>
-          <w:szCs w:val="24"/>
-        </w:rPr>
-        <w:t xml:space="preserve"> Plugin</w:t>
+      <w:r>
+        <w:rPr>
+          <w:rFonts w:ascii="Calibri" w:hAnsi="Calibri"/>
+          <w:b/>
+          <w:sz w:val="24"/>
+          <w:szCs w:val="24"/>
+        </w:rPr>
+        <w:t>OpenLayers Plugin</w:t>
       </w:r>
       <w:r>
         <w:rPr>
@@ -10161,7 +9710,7 @@
         <w:rPr>
           <w:i/>
         </w:rPr>
-        <w:t>GIS 2.10.1</w:t>
+        <w:t>GIS 2.14</w:t>
       </w:r>
       <w:r>
         <w:rPr>
@@ -10179,53 +9728,27 @@
         <w:rPr>
           <w:i/>
         </w:rPr>
-        <w:t>30</w:t>
+        <w:t>26/10/2016</w:t>
       </w:r>
       <w:r>
         <w:rPr>
           <w:i/>
         </w:rPr>
-        <w:t>/09</w:t>
-      </w:r>
-      <w:r>
+        <w:t xml:space="preserve"> by Nick Bearman.</w:t>
+      </w:r>
+    </w:p>
+    <w:p>
+      <w:pPr>
+        <w:spacing w:after="0"/>
         <w:rPr>
           <w:i/>
         </w:rPr>
-        <w:t>/2015</w:t>
-      </w:r>
+      </w:pPr>
       <w:r>
         <w:rPr>
           <w:i/>
         </w:rPr>
-        <w:t xml:space="preserve"> by Nick Bearman.</w:t>
-      </w:r>
-    </w:p>
-    <w:p>
-      <w:pPr>
-        <w:spacing w:after="0"/>
-        <w:rPr>
-          <w:i/>
-        </w:rPr>
-      </w:pPr>
-      <w:r>
-        <w:rPr>
-          <w:i/>
-        </w:rPr>
-        <w:t>This work is licensed under the Creative Commons Attribution-</w:t>
-      </w:r>
-      <w:proofErr w:type="spellStart"/>
-      <w:r>
-        <w:rPr>
-          <w:i/>
-        </w:rPr>
-        <w:t>ShareAlike</w:t>
-      </w:r>
-      <w:proofErr w:type="spellEnd"/>
-      <w:r>
-        <w:rPr>
-          <w:i/>
-        </w:rPr>
-        <w:t xml:space="preserve"> 4.0 International</w:t>
+        <w:t>This work is licensed under the Creative Commons Attribution-ShareAlike 4.0 International</w:t>
       </w:r>
       <w:r>
         <w:rPr>
@@ -10255,8 +9778,12 @@
       </w:r>
     </w:p>
     <w:sectPr>
-      <w:headerReference w:type="default" r:id="rId37"/>
-      <w:footerReference w:type="default" r:id="rId38"/>
+      <w:headerReference w:type="even" r:id="rId37"/>
+      <w:headerReference w:type="default" r:id="rId38"/>
+      <w:footerReference w:type="even" r:id="rId39"/>
+      <w:footerReference w:type="default" r:id="rId40"/>
+      <w:headerReference w:type="first" r:id="rId41"/>
+      <w:footerReference w:type="first" r:id="rId42"/>
       <w:pgSz w:w="11906" w:h="16838"/>
       <w:pgMar w:top="720" w:right="720" w:bottom="720" w:left="720" w:header="227" w:footer="227" w:gutter="0"/>
       <w:cols w:space="708"/>
@@ -10296,6 +9823,16 @@
   <w:p>
     <w:pPr>
       <w:pStyle w:val="Footer"/>
+    </w:pPr>
+  </w:p>
+</w:ftr>
+</file>
+
+<file path=word/footer2.xml><?xml version="1.0" encoding="utf-8"?>
+<w:ftr xmlns:wpc="http://schemas.microsoft.com/office/word/2010/wordprocessingCanvas" xmlns:mo="http://schemas.microsoft.com/office/mac/office/2008/main" xmlns:mc="http://schemas.openxmlformats.org/markup-compatibility/2006" xmlns:mv="urn:schemas-microsoft-com:mac:vml" xmlns:o="urn:schemas-microsoft-com:office:office" xmlns:r="http://schemas.openxmlformats.org/officeDocument/2006/relationships" xmlns:m="http://schemas.openxmlformats.org/officeDocument/2006/math" xmlns:v="urn:schemas-microsoft-com:vml" xmlns:wp14="http://schemas.microsoft.com/office/word/2010/wordprocessingDrawing" xmlns:wp="http://schemas.openxmlformats.org/drawingml/2006/wordprocessingDrawing" xmlns:w10="urn:schemas-microsoft-com:office:word" xmlns:w="http://schemas.openxmlformats.org/wordprocessingml/2006/main" xmlns:w14="http://schemas.microsoft.com/office/word/2010/wordml" xmlns:wpg="http://schemas.microsoft.com/office/word/2010/wordprocessingGroup" xmlns:wpi="http://schemas.microsoft.com/office/word/2010/wordprocessingInk" xmlns:wne="http://schemas.microsoft.com/office/word/2006/wordml" xmlns:wps="http://schemas.microsoft.com/office/word/2010/wordprocessingShape" mc:Ignorable="w14 wp14">
+  <w:p>
+    <w:pPr>
+      <w:pStyle w:val="Footer"/>
       <w:jc w:val="center"/>
       <w:rPr>
         <w:sz w:val="20"/>
@@ -10329,7 +9866,7 @@
         <w:sz w:val="20"/>
         <w:szCs w:val="20"/>
       </w:rPr>
-      <w:t>8</w:t>
+      <w:t>1</w:t>
     </w:r>
     <w:r>
       <w:rPr>
@@ -10338,6 +9875,16 @@
       </w:rPr>
       <w:fldChar w:fldCharType="end"/>
     </w:r>
+  </w:p>
+</w:ftr>
+</file>
+
+<file path=word/footer3.xml><?xml version="1.0" encoding="utf-8"?>
+<w:ftr xmlns:wpc="http://schemas.microsoft.com/office/word/2010/wordprocessingCanvas" xmlns:mo="http://schemas.microsoft.com/office/mac/office/2008/main" xmlns:mc="http://schemas.openxmlformats.org/markup-compatibility/2006" xmlns:mv="urn:schemas-microsoft-com:mac:vml" xmlns:o="urn:schemas-microsoft-com:office:office" xmlns:r="http://schemas.openxmlformats.org/officeDocument/2006/relationships" xmlns:m="http://schemas.openxmlformats.org/officeDocument/2006/math" xmlns:v="urn:schemas-microsoft-com:vml" xmlns:wp14="http://schemas.microsoft.com/office/word/2010/wordprocessingDrawing" xmlns:wp="http://schemas.openxmlformats.org/drawingml/2006/wordprocessingDrawing" xmlns:w10="urn:schemas-microsoft-com:office:word" xmlns:w="http://schemas.openxmlformats.org/wordprocessingml/2006/main" xmlns:w14="http://schemas.microsoft.com/office/word/2010/wordml" xmlns:wpg="http://schemas.microsoft.com/office/word/2010/wordprocessingGroup" xmlns:wpi="http://schemas.microsoft.com/office/word/2010/wordprocessingInk" xmlns:wne="http://schemas.microsoft.com/office/word/2006/wordml" xmlns:wps="http://schemas.microsoft.com/office/word/2010/wordprocessingShape" mc:Ignorable="w14 wp14">
+  <w:p>
+    <w:pPr>
+      <w:pStyle w:val="Footer"/>
+    </w:pPr>
   </w:p>
 </w:ftr>
 </file>
@@ -10368,6 +9915,16 @@
 </file>
 
 <file path=word/header1.xml><?xml version="1.0" encoding="utf-8"?>
+<w:hdr xmlns:wpc="http://schemas.microsoft.com/office/word/2010/wordprocessingCanvas" xmlns:mo="http://schemas.microsoft.com/office/mac/office/2008/main" xmlns:mc="http://schemas.openxmlformats.org/markup-compatibility/2006" xmlns:mv="urn:schemas-microsoft-com:mac:vml" xmlns:o="urn:schemas-microsoft-com:office:office" xmlns:r="http://schemas.openxmlformats.org/officeDocument/2006/relationships" xmlns:m="http://schemas.openxmlformats.org/officeDocument/2006/math" xmlns:v="urn:schemas-microsoft-com:vml" xmlns:wp14="http://schemas.microsoft.com/office/word/2010/wordprocessingDrawing" xmlns:wp="http://schemas.openxmlformats.org/drawingml/2006/wordprocessingDrawing" xmlns:w10="urn:schemas-microsoft-com:office:word" xmlns:w="http://schemas.openxmlformats.org/wordprocessingml/2006/main" xmlns:w14="http://schemas.microsoft.com/office/word/2010/wordml" xmlns:wpg="http://schemas.microsoft.com/office/word/2010/wordprocessingGroup" xmlns:wpi="http://schemas.microsoft.com/office/word/2010/wordprocessingInk" xmlns:wne="http://schemas.microsoft.com/office/word/2006/wordml" xmlns:wps="http://schemas.microsoft.com/office/word/2010/wordprocessingShape" mc:Ignorable="w14 wp14">
+  <w:p>
+    <w:pPr>
+      <w:pStyle w:val="Header"/>
+    </w:pPr>
+  </w:p>
+</w:hdr>
+</file>
+
+<file path=word/header2.xml><?xml version="1.0" encoding="utf-8"?>
 <w:hdr xmlns:wpc="http://schemas.microsoft.com/office/word/2010/wordprocessingCanvas" xmlns:mo="http://schemas.microsoft.com/office/mac/office/2008/main" xmlns:mc="http://schemas.openxmlformats.org/markup-compatibility/2006" xmlns:mv="urn:schemas-microsoft-com:mac:vml" xmlns:o="urn:schemas-microsoft-com:office:office" xmlns:r="http://schemas.openxmlformats.org/officeDocument/2006/relationships" xmlns:m="http://schemas.openxmlformats.org/officeDocument/2006/math" xmlns:v="urn:schemas-microsoft-com:vml" xmlns:wp14="http://schemas.microsoft.com/office/word/2010/wordprocessingDrawing" xmlns:wp="http://schemas.openxmlformats.org/drawingml/2006/wordprocessingDrawing" xmlns:w10="urn:schemas-microsoft-com:office:word" xmlns:w="http://schemas.openxmlformats.org/wordprocessingml/2006/main" xmlns:w14="http://schemas.microsoft.com/office/word/2010/wordml" xmlns:wpg="http://schemas.microsoft.com/office/word/2010/wordprocessingGroup" xmlns:wpi="http://schemas.microsoft.com/office/word/2010/wordprocessingInk" xmlns:wne="http://schemas.microsoft.com/office/word/2006/wordml" xmlns:wps="http://schemas.microsoft.com/office/word/2010/wordprocessingShape" mc:Ignorable="w14 wp14">
   <w:tbl>
     <w:tblPr>
@@ -10420,6 +9977,16 @@
       </w:tc>
     </w:tr>
   </w:tbl>
+  <w:p>
+    <w:pPr>
+      <w:pStyle w:val="Header"/>
+    </w:pPr>
+  </w:p>
+</w:hdr>
+</file>
+
+<file path=word/header3.xml><?xml version="1.0" encoding="utf-8"?>
+<w:hdr xmlns:wpc="http://schemas.microsoft.com/office/word/2010/wordprocessingCanvas" xmlns:mo="http://schemas.microsoft.com/office/mac/office/2008/main" xmlns:mc="http://schemas.openxmlformats.org/markup-compatibility/2006" xmlns:mv="urn:schemas-microsoft-com:mac:vml" xmlns:o="urn:schemas-microsoft-com:office:office" xmlns:r="http://schemas.openxmlformats.org/officeDocument/2006/relationships" xmlns:m="http://schemas.openxmlformats.org/officeDocument/2006/math" xmlns:v="urn:schemas-microsoft-com:vml" xmlns:wp14="http://schemas.microsoft.com/office/word/2010/wordprocessingDrawing" xmlns:wp="http://schemas.openxmlformats.org/drawingml/2006/wordprocessingDrawing" xmlns:w10="urn:schemas-microsoft-com:office:word" xmlns:w="http://schemas.openxmlformats.org/wordprocessingml/2006/main" xmlns:w14="http://schemas.microsoft.com/office/word/2010/wordml" xmlns:wpg="http://schemas.microsoft.com/office/word/2010/wordprocessingGroup" xmlns:wpi="http://schemas.microsoft.com/office/word/2010/wordprocessingInk" xmlns:wne="http://schemas.microsoft.com/office/word/2006/wordml" xmlns:wps="http://schemas.microsoft.com/office/word/2010/wordprocessingShape" mc:Ignorable="w14 wp14">
   <w:p>
     <w:pPr>
       <w:pStyle w:val="Header"/>
@@ -15120,6 +14687,7 @@
   <w:style w:type="character" w:default="1" w:styleId="DefaultParagraphFont">
     <w:name w:val="Default Paragraph Font"/>
     <w:uiPriority w:val="1"/>
+    <w:semiHidden/>
     <w:unhideWhenUsed/>
   </w:style>
   <w:style w:type="table" w:default="1" w:styleId="TableNormal">
@@ -15902,7 +15470,7 @@
 </file>
 
 <file path=customXml/itemProps1.xml><?xml version="1.0" encoding="utf-8"?>
-<ds:datastoreItem xmlns:ds="http://schemas.openxmlformats.org/officeDocument/2006/customXml" ds:itemID="{748BEF6F-B8EF-5040-8254-02FF7B0A2271}">
+<ds:datastoreItem xmlns:ds="http://schemas.openxmlformats.org/officeDocument/2006/customXml" ds:itemID="{DF44D23B-A318-8847-AF47-518DABCA7E10}">
   <ds:schemaRefs>
     <ds:schemaRef ds:uri="http://schemas.openxmlformats.org/officeDocument/2006/bibliography"/>
   </ds:schemaRefs>

</xml_diff>

<commit_message>
Updates to practical 1 to update content to reflect new data in world_countries.shp, including readme.txt
</commit_message>
<xml_diff>
--- a/practicals/Practical-1.docx
+++ b/practicals/Practical-1.docx
@@ -30,10 +30,10 @@
         <w:tblStyle w:val="TableGrid"/>
         <w:tblW w:w="10657" w:type="dxa"/>
         <w:jc w:val="left"/>
-        <w:tblInd w:w="-10" w:type="dxa"/>
+        <w:tblInd w:w="-20" w:type="dxa"/>
         <w:tblCellMar>
           <w:top w:w="0" w:type="dxa"/>
-          <w:left w:w="98" w:type="dxa"/>
+          <w:left w:w="88" w:type="dxa"/>
           <w:bottom w:w="0" w:type="dxa"/>
           <w:right w:w="108" w:type="dxa"/>
         </w:tblCellMar>
@@ -59,7 +59,7 @@
             </w:tcBorders>
             <w:shd w:color="auto" w:fill="BFBFBF" w:themeFill="background1" w:themeFillShade="bf" w:val="clear"/>
             <w:tcMar>
-              <w:left w:w="98" w:type="dxa"/>
+              <w:left w:w="88" w:type="dxa"/>
             </w:tcMar>
           </w:tcPr>
           <w:p>
@@ -99,7 +99,7 @@
             </w:tcBorders>
             <w:shd w:color="auto" w:fill="auto" w:val="clear"/>
             <w:tcMar>
-              <w:left w:w="98" w:type="dxa"/>
+              <w:left w:w="88" w:type="dxa"/>
             </w:tcMar>
           </w:tcPr>
           <w:p>
@@ -139,7 +139,7 @@
             </w:tcBorders>
             <w:shd w:color="auto" w:fill="BFBFBF" w:themeFill="background1" w:themeFillShade="bf" w:val="clear"/>
             <w:tcMar>
-              <w:left w:w="98" w:type="dxa"/>
+              <w:left w:w="88" w:type="dxa"/>
             </w:tcMar>
           </w:tcPr>
           <w:p>
@@ -182,7 +182,7 @@
             </w:tcBorders>
             <w:shd w:color="auto" w:fill="D9D9D9" w:themeFill="background1" w:themeFillShade="d9" w:val="clear"/>
             <w:tcMar>
-              <w:left w:w="98" w:type="dxa"/>
+              <w:left w:w="88" w:type="dxa"/>
             </w:tcMar>
           </w:tcPr>
           <w:p>
@@ -219,7 +219,7 @@
             </w:tcBorders>
             <w:shd w:color="auto" w:fill="auto" w:val="clear"/>
             <w:tcMar>
-              <w:left w:w="98" w:type="dxa"/>
+              <w:left w:w="88" w:type="dxa"/>
             </w:tcMar>
           </w:tcPr>
           <w:p>
@@ -256,7 +256,7 @@
             </w:tcBorders>
             <w:shd w:color="auto" w:fill="D9D9D9" w:themeFill="background1" w:themeFillShade="d9" w:val="clear"/>
             <w:tcMar>
-              <w:left w:w="98" w:type="dxa"/>
+              <w:left w:w="88" w:type="dxa"/>
             </w:tcMar>
           </w:tcPr>
           <w:p>
@@ -296,7 +296,7 @@
             </w:tcBorders>
             <w:shd w:color="auto" w:fill="D9D9D9" w:themeFill="background1" w:themeFillShade="d9" w:val="clear"/>
             <w:tcMar>
-              <w:left w:w="98" w:type="dxa"/>
+              <w:left w:w="88" w:type="dxa"/>
             </w:tcMar>
           </w:tcPr>
           <w:p>
@@ -333,7 +333,7 @@
             </w:tcBorders>
             <w:shd w:color="auto" w:fill="auto" w:val="clear"/>
             <w:tcMar>
-              <w:left w:w="98" w:type="dxa"/>
+              <w:left w:w="88" w:type="dxa"/>
             </w:tcMar>
           </w:tcPr>
           <w:p>
@@ -370,7 +370,7 @@
             </w:tcBorders>
             <w:shd w:color="auto" w:fill="D9D9D9" w:themeFill="background1" w:themeFillShade="d9" w:val="clear"/>
             <w:tcMar>
-              <w:left w:w="98" w:type="dxa"/>
+              <w:left w:w="88" w:type="dxa"/>
             </w:tcMar>
           </w:tcPr>
           <w:p>
@@ -410,7 +410,7 @@
             </w:tcBorders>
             <w:shd w:color="auto" w:fill="D9D9D9" w:themeFill="background1" w:themeFillShade="d9" w:val="clear"/>
             <w:tcMar>
-              <w:left w:w="98" w:type="dxa"/>
+              <w:left w:w="88" w:type="dxa"/>
             </w:tcMar>
           </w:tcPr>
           <w:p>
@@ -447,7 +447,7 @@
             </w:tcBorders>
             <w:shd w:color="auto" w:fill="auto" w:val="clear"/>
             <w:tcMar>
-              <w:left w:w="98" w:type="dxa"/>
+              <w:left w:w="88" w:type="dxa"/>
             </w:tcMar>
           </w:tcPr>
           <w:p>
@@ -484,7 +484,7 @@
             </w:tcBorders>
             <w:shd w:color="auto" w:fill="D9D9D9" w:themeFill="background1" w:themeFillShade="d9" w:val="clear"/>
             <w:tcMar>
-              <w:left w:w="98" w:type="dxa"/>
+              <w:left w:w="88" w:type="dxa"/>
             </w:tcMar>
           </w:tcPr>
           <w:p>
@@ -524,7 +524,7 @@
             </w:tcBorders>
             <w:shd w:color="auto" w:fill="D9D9D9" w:themeFill="background1" w:themeFillShade="d9" w:val="clear"/>
             <w:tcMar>
-              <w:left w:w="98" w:type="dxa"/>
+              <w:left w:w="88" w:type="dxa"/>
             </w:tcMar>
           </w:tcPr>
           <w:p>
@@ -561,7 +561,7 @@
             </w:tcBorders>
             <w:shd w:color="auto" w:fill="auto" w:val="clear"/>
             <w:tcMar>
-              <w:left w:w="98" w:type="dxa"/>
+              <w:left w:w="88" w:type="dxa"/>
             </w:tcMar>
           </w:tcPr>
           <w:p>
@@ -598,7 +598,7 @@
             </w:tcBorders>
             <w:shd w:color="auto" w:fill="D9D9D9" w:themeFill="background1" w:themeFillShade="d9" w:val="clear"/>
             <w:tcMar>
-              <w:left w:w="98" w:type="dxa"/>
+              <w:left w:w="88" w:type="dxa"/>
             </w:tcMar>
           </w:tcPr>
           <w:p>
@@ -642,7 +642,7 @@
             </w:tcBorders>
             <w:shd w:color="auto" w:fill="D9D9D9" w:themeFill="background1" w:themeFillShade="d9" w:val="clear"/>
             <w:tcMar>
-              <w:left w:w="98" w:type="dxa"/>
+              <w:left w:w="88" w:type="dxa"/>
             </w:tcMar>
           </w:tcPr>
           <w:p>
@@ -679,7 +679,7 @@
             </w:tcBorders>
             <w:shd w:color="auto" w:fill="auto" w:val="clear"/>
             <w:tcMar>
-              <w:left w:w="98" w:type="dxa"/>
+              <w:left w:w="88" w:type="dxa"/>
             </w:tcMar>
           </w:tcPr>
           <w:p>
@@ -716,7 +716,7 @@
             </w:tcBorders>
             <w:shd w:color="auto" w:fill="D9D9D9" w:themeFill="background1" w:themeFillShade="d9" w:val="clear"/>
             <w:tcMar>
-              <w:left w:w="98" w:type="dxa"/>
+              <w:left w:w="88" w:type="dxa"/>
             </w:tcMar>
           </w:tcPr>
           <w:p>
@@ -1251,12 +1251,6 @@
           <w:t>www.github.com/nickbearman/intro-qgis-spatial-data/</w:t>
         </w:r>
       </w:hyperlink>
-      <w:r>
-        <w:rPr>
-          <w:rFonts w:ascii="Calibri" w:hAnsi="Calibri" w:asciiTheme="minorHAnsi" w:hAnsiTheme="minorHAnsi"/>
-        </w:rPr>
-        <w:t xml:space="preserve"> or Moodle</w:t>
-      </w:r>
     </w:p>
     <w:p>
       <w:pPr>
@@ -1343,16 +1337,7 @@
           <w:bCs/>
           <w:szCs w:val="24"/>
         </w:rPr>
-        <w:t>QGIS Desktop 2.1</w:t>
-      </w:r>
-      <w:r>
-        <w:rPr>
-          <w:rFonts w:ascii="Calibri" w:hAnsi="Calibri"/>
-          <w:b/>
-          <w:bCs/>
-          <w:szCs w:val="24"/>
-        </w:rPr>
-        <w:t>8</w:t>
+        <w:t>QGIS Desktop 2.18</w:t>
       </w:r>
       <w:r>
         <w:rPr>
@@ -1485,7 +1470,7 @@
           <w:sz w:val="24"/>
           <w:szCs w:val="24"/>
         </w:rPr>
-        <w:t>Add Vector Layer</w:t>
+        <w:t xml:space="preserve">Add Vector Layer </w:t>
       </w:r>
       <w:r>
         <w:rPr>
@@ -1878,7 +1863,7 @@
           <w:rFonts w:ascii="Calibri" w:hAnsi="Calibri"/>
           <w:szCs w:val="24"/>
         </w:rPr>
-        <w:t xml:space="preserve"> tool to move around the map by clicking on the tool</w:t>
+        <w:t xml:space="preserve"> tool to move around the map by clicking on the tool </w:t>
       </w:r>
       <w:r>
         <w:rPr>
@@ -2994,14 +2979,16 @@
           <w:b/>
           <w:szCs w:val="24"/>
         </w:rPr>
-        <w:t xml:space="preserve"> File</w:t>
-      </w:r>
-      <w:r>
-        <w:rPr>
-          <w:rFonts w:ascii="Calibri" w:hAnsi="Calibri"/>
-          <w:szCs w:val="24"/>
-        </w:rPr>
-        <w:t>;</w:t>
+        <w:t xml:space="preserve"> Manage Layers; Map Navigation</w:t>
+      </w:r>
+      <w:r>
+        <w:rPr>
+          <w:rFonts w:ascii="Calibri" w:hAnsi="Calibri"/>
+          <w:b w:val="false"/>
+          <w:bCs w:val="false"/>
+          <w:szCs w:val="24"/>
+        </w:rPr>
+        <w:t xml:space="preserve"> and </w:t>
       </w:r>
       <w:r>
         <w:rPr>
@@ -3009,37 +2996,16 @@
           <w:b/>
           <w:szCs w:val="24"/>
         </w:rPr>
-        <w:t xml:space="preserve"> Label</w:t>
-      </w:r>
-      <w:r>
-        <w:rPr>
-          <w:rFonts w:ascii="Calibri" w:hAnsi="Calibri"/>
-          <w:szCs w:val="24"/>
-        </w:rPr>
-        <w:t>;</w:t>
-      </w:r>
-      <w:r>
-        <w:rPr>
-          <w:rFonts w:ascii="Calibri" w:hAnsi="Calibri"/>
-          <w:b/>
-          <w:szCs w:val="24"/>
-        </w:rPr>
-        <w:t xml:space="preserve"> Manage Layers </w:t>
-      </w:r>
-      <w:r>
-        <w:rPr>
-          <w:rFonts w:ascii="Calibri" w:hAnsi="Calibri"/>
-          <w:szCs w:val="24"/>
-        </w:rPr>
-        <w:t>and</w:t>
-      </w:r>
-      <w:r>
-        <w:rPr>
-          <w:rFonts w:ascii="Calibri" w:hAnsi="Calibri"/>
-          <w:b/>
-          <w:szCs w:val="24"/>
-        </w:rPr>
-        <w:t xml:space="preserve"> Map Navigation</w:t>
+        <w:t>Project Toolbar</w:t>
+      </w:r>
+      <w:r>
+        <w:rPr>
+          <w:rFonts w:ascii="Calibri" w:hAnsi="Calibri"/>
+          <w:b w:val="false"/>
+          <w:bCs w:val="false"/>
+          <w:szCs w:val="24"/>
+        </w:rPr>
+        <w:t>.</w:t>
       </w:r>
     </w:p>
     <w:p>
@@ -3152,7 +3118,7 @@
                 <wp:positionV relativeFrom="paragraph">
                   <wp:posOffset>130810</wp:posOffset>
                 </wp:positionV>
-                <wp:extent cx="200660" cy="393065"/>
+                <wp:extent cx="201930" cy="394335"/>
                 <wp:effectExtent l="0" t="0" r="0" b="0"/>
                 <wp:wrapNone/>
                 <wp:docPr id="13" name="Rectangle 21"/>
@@ -3163,7 +3129,7 @@
                       <wps:spPr>
                         <a:xfrm>
                           <a:off x="0" y="0"/>
-                          <a:ext cx="200160" cy="392400"/>
+                          <a:ext cx="201240" cy="393840"/>
                         </a:xfrm>
                         <a:prstGeom prst="rect">
                           <a:avLst/>
@@ -3191,7 +3157,7 @@
           </mc:Choice>
           <mc:Fallback>
             <w:pict>
-              <v:rect id="shape_0" ID="Rectangle 21" stroked="t" style="position:absolute;margin-left:181.25pt;margin-top:10.3pt;width:15.7pt;height:30.85pt">
+              <v:rect id="shape_0" ID="Rectangle 21" stroked="t" style="position:absolute;margin-left:181.25pt;margin-top:10.3pt;width:15.8pt;height:30.95pt">
                 <w10:wrap type="none"/>
                 <v:fill o:detectmouseclick="t" on="false"/>
                 <v:stroke color="black" weight="15840" joinstyle="round" endcap="flat"/>
@@ -4425,7 +4391,7 @@
                 <wp:positionV relativeFrom="paragraph">
                   <wp:posOffset>60960</wp:posOffset>
                 </wp:positionV>
-                <wp:extent cx="6273800" cy="1301750"/>
+                <wp:extent cx="6275070" cy="1301750"/>
                 <wp:effectExtent l="0" t="0" r="0" b="0"/>
                 <wp:wrapNone/>
                 <wp:docPr id="16" name="Shape1"/>
@@ -4436,7 +4402,7 @@
                       <wps:spPr>
                         <a:xfrm>
                           <a:off x="0" y="0"/>
-                          <a:ext cx="6273000" cy="1301040"/>
+                          <a:ext cx="6274440" cy="1301040"/>
                         </a:xfrm>
                         <a:prstGeom prst="rect">
                           <a:avLst/>
@@ -4510,7 +4476,7 @@
           </mc:Choice>
           <mc:Fallback>
             <w:pict>
-              <v:rect id="shape_0" ID="Shape1" stroked="t" style="position:absolute;margin-left:18.95pt;margin-top:4.8pt;width:493.9pt;height:102.4pt">
+              <v:rect id="shape_0" ID="Shape1" stroked="t" style="position:absolute;margin-left:18.95pt;margin-top:4.8pt;width:494pt;height:102.4pt">
                 <w10:wrap type="square"/>
                 <v:fill o:detectmouseclick="t" on="false"/>
                 <v:stroke color="black" joinstyle="round" endcap="flat"/>
@@ -4908,14 +4874,30 @@
           <w:sz w:val="24"/>
           <w:szCs w:val="24"/>
         </w:rPr>
-        <w:t>pop.xls</w:t>
-      </w:r>
-      <w:r>
-        <w:rPr>
-          <w:sz w:val="24"/>
-          <w:szCs w:val="24"/>
-        </w:rPr>
-        <w:t xml:space="preserve">. Double-click this file and it should open in Excel. The dataset contains two fields, a unique identifier called </w:t>
+        <w:t>pop2015.xls</w:t>
+      </w:r>
+      <w:r>
+        <w:rPr>
+          <w:sz w:val="24"/>
+          <w:szCs w:val="24"/>
+        </w:rPr>
+        <w:t xml:space="preserve">. Double-click this file and it should open in Excel. The dataset contains three fields, a unique identifier called </w:t>
+      </w:r>
+      <w:r>
+        <w:rPr>
+          <w:b/>
+          <w:bCs/>
+          <w:sz w:val="24"/>
+          <w:szCs w:val="24"/>
+        </w:rPr>
+        <w:t>UN_Code</w:t>
+      </w:r>
+      <w:r>
+        <w:rPr>
+          <w:sz w:val="24"/>
+          <w:szCs w:val="24"/>
+        </w:rPr>
+        <w:t xml:space="preserve">, the country </w:t>
       </w:r>
       <w:r>
         <w:rPr>
@@ -4931,7 +4913,7 @@
           <w:sz w:val="24"/>
           <w:szCs w:val="24"/>
         </w:rPr>
-        <w:t xml:space="preserve"> and the other named </w:t>
+        <w:t xml:space="preserve"> and population data for 2015 called </w:t>
       </w:r>
       <w:r>
         <w:rPr>
@@ -4940,16 +4922,7 @@
           <w:sz w:val="24"/>
           <w:szCs w:val="24"/>
         </w:rPr>
-        <w:t>pop</w:t>
-      </w:r>
-      <w:r>
-        <w:rPr>
-          <w:rFonts w:cs="Courier New"/>
-          <w:b/>
-          <w:sz w:val="24"/>
-          <w:szCs w:val="24"/>
-        </w:rPr>
-        <w:t>_2011</w:t>
+        <w:t>POP2015</w:t>
       </w:r>
       <w:r>
         <w:rPr>
@@ -5034,7 +5007,7 @@
           <w:sz w:val="24"/>
           <w:szCs w:val="24"/>
         </w:rPr>
-        <w:t>Add Vector Layer</w:t>
+        <w:t xml:space="preserve">Add Vector Layer </w:t>
       </w:r>
       <w:r>
         <w:rPr>
@@ -5123,7 +5096,7 @@
           <w:sz w:val="24"/>
           <w:szCs w:val="24"/>
         </w:rPr>
-        <w:t>pop.xls</w:t>
+        <w:t>pop2015.xls</w:t>
       </w:r>
       <w:r>
         <w:rPr>
@@ -5239,7 +5212,7 @@
             <wp:positionV relativeFrom="paragraph">
               <wp:posOffset>114935</wp:posOffset>
             </wp:positionV>
-            <wp:extent cx="5310505" cy="3654425"/>
+            <wp:extent cx="5142230" cy="3382010"/>
             <wp:effectExtent l="0" t="0" r="0" b="0"/>
             <wp:wrapSquare wrapText="largest"/>
             <wp:docPr id="19" name="Image4" descr=""/>
@@ -5264,7 +5237,7 @@
                   <pic:spPr bwMode="auto">
                     <a:xfrm>
                       <a:off x="0" y="0"/>
-                      <a:ext cx="5310505" cy="3654425"/>
+                      <a:ext cx="5142230" cy="3382010"/>
                     </a:xfrm>
                     <a:prstGeom prst="rect">
                       <a:avLst/>
@@ -5625,7 +5598,7 @@
           <w:szCs w:val="24"/>
           <w:lang w:val="en-GB" w:eastAsia="en-US" w:bidi="ar-SA"/>
         </w:rPr>
-        <w:t>pop_pop_2011_None</w:t>
+        <w:t>pop2015</w:t>
       </w:r>
       <w:r>
         <w:rPr>
@@ -5647,7 +5620,7 @@
           <w:sz w:val="24"/>
           <w:szCs w:val="24"/>
         </w:rPr>
-        <w:t xml:space="preserve"> to check that the data appears correctly (if you have all &lt;null&gt; values there has been a problem importing your data, adding it again). You should see both fields with data populated, the first row containing Afghanistan with a population of 25500 (‘000s people). </w:t>
+        <w:t xml:space="preserve"> to check that the data appears correctly (if you have all &lt;null&gt; values there has been a problem importing your data, adding it again). You should see both fields with data populated, the first row containing Antigua and Barbuda with a population of 92 (‘000s people). </w:t>
       </w:r>
       <w:r>
         <w:rPr>
@@ -5844,7 +5817,7 @@
           <w:szCs w:val="24"/>
           <w:lang w:val="en-GB" w:eastAsia="en-US" w:bidi="ar-SA"/>
         </w:rPr>
-        <w:t>pop_pop_2011_None</w:t>
+        <w:t>pop2015</w:t>
       </w:r>
       <w:r>
         <w:rPr>
@@ -5889,7 +5862,7 @@
           <w:sz w:val="24"/>
           <w:szCs w:val="24"/>
         </w:rPr>
-        <w:t>NAME</w:t>
+        <w:t>Name</w:t>
       </w:r>
       <w:r>
         <w:rPr>
@@ -5976,15 +5949,15 @@
           <w:szCs w:val="24"/>
         </w:rPr>
         <w:drawing>
-          <wp:anchor behindDoc="0" distT="0" distB="0" distL="0" distR="0" simplePos="0" locked="0" layoutInCell="1" allowOverlap="1" relativeHeight="8">
+          <wp:anchor behindDoc="0" distT="0" distB="0" distL="0" distR="0" simplePos="0" locked="0" layoutInCell="1" allowOverlap="1" relativeHeight="10">
             <wp:simplePos x="0" y="0"/>
             <wp:positionH relativeFrom="column">
-              <wp:posOffset>960755</wp:posOffset>
+              <wp:posOffset>865505</wp:posOffset>
             </wp:positionH>
             <wp:positionV relativeFrom="paragraph">
-              <wp:posOffset>127635</wp:posOffset>
+              <wp:posOffset>88265</wp:posOffset>
             </wp:positionV>
-            <wp:extent cx="4321810" cy="2797175"/>
+            <wp:extent cx="4754880" cy="2752725"/>
             <wp:effectExtent l="0" t="0" r="0" b="0"/>
             <wp:wrapSquare wrapText="largest"/>
             <wp:docPr id="21" name="Image5" descr=""/>
@@ -6009,7 +5982,7 @@
                   <pic:spPr bwMode="auto">
                     <a:xfrm>
                       <a:off x="0" y="0"/>
-                      <a:ext cx="4321810" cy="2797175"/>
+                      <a:ext cx="4754880" cy="2752725"/>
                     </a:xfrm>
                     <a:prstGeom prst="rect">
                       <a:avLst/>
@@ -6581,7 +6554,7 @@
           <w:sz w:val="24"/>
           <w:szCs w:val="24"/>
         </w:rPr>
-        <w:t>pop pop_2011 None_pop_2011</w:t>
+        <w:t>pop2015_POP2015</w:t>
       </w:r>
       <w:r>
         <w:rPr>
@@ -6973,7 +6946,7 @@
           <w:sz w:val="24"/>
           <w:szCs w:val="24"/>
         </w:rPr>
-        <w:t>pop pop_20</w:t>
+        <w:t>pop2015_PO</w:t>
       </w:r>
       <w:r>
         <w:rPr>
@@ -7196,18 +7169,42 @@
       <w:pPr>
         <w:pStyle w:val="Normal"/>
         <w:spacing w:lineRule="auto" w:line="240" w:before="0" w:after="0"/>
-        <w:rPr>
-          <w:rFonts w:ascii="Calibri" w:hAnsi="Calibri"/>
-          <w:sz w:val="24"/>
-          <w:szCs w:val="24"/>
-        </w:rPr>
-      </w:pPr>
-      <w:r>
-        <w:rPr>
-          <w:sz w:val="24"/>
-          <w:szCs w:val="24"/>
-        </w:rPr>
-        <w:t>We will now add a new field to the attribute table and calculate some values (the change in population between 2004 and 2011) using a simple mathematical operation. This can be useful when you want to create new data or undertake some analyses.</w:t>
+        <w:rPr/>
+      </w:pPr>
+      <w:r>
+        <w:rPr>
+          <w:sz w:val="24"/>
+          <w:szCs w:val="24"/>
+        </w:rPr>
+        <w:t>We will now add a new field to the attribute table and calculate some values (the change in population between 200</w:t>
+      </w:r>
+      <w:r>
+        <w:rPr>
+          <w:sz w:val="24"/>
+          <w:szCs w:val="24"/>
+        </w:rPr>
+        <w:t>5</w:t>
+      </w:r>
+      <w:r>
+        <w:rPr>
+          <w:sz w:val="24"/>
+          <w:szCs w:val="24"/>
+        </w:rPr>
+        <w:t xml:space="preserve"> and 201</w:t>
+      </w:r>
+      <w:r>
+        <w:rPr>
+          <w:sz w:val="24"/>
+          <w:szCs w:val="24"/>
+        </w:rPr>
+        <w:t>5</w:t>
+      </w:r>
+      <w:r>
+        <w:rPr>
+          <w:sz w:val="24"/>
+          <w:szCs w:val="24"/>
+        </w:rPr>
+        <w:t>) using a simple mathematical operation. This can be useful when you want to create new data or undertake some analyses.</w:t>
       </w:r>
     </w:p>
     <w:p>
@@ -7354,11 +7351,7 @@
           <w:numId w:val="13"/>
         </w:numPr>
         <w:spacing w:lineRule="auto" w:line="240" w:before="0" w:after="0"/>
-        <w:rPr>
-          <w:rFonts w:ascii="Calibri" w:hAnsi="Calibri"/>
-          <w:sz w:val="24"/>
-          <w:szCs w:val="24"/>
-        </w:rPr>
+        <w:rPr/>
       </w:pPr>
       <w:r>
         <w:rPr>
@@ -7373,7 +7366,23 @@
           <w:sz w:val="24"/>
           <w:szCs w:val="24"/>
         </w:rPr>
-        <w:t xml:space="preserve">New column </w:t>
+        <w:t xml:space="preserve">New </w:t>
+      </w:r>
+      <w:r>
+        <w:rPr>
+          <w:b/>
+          <w:sz w:val="24"/>
+          <w:szCs w:val="24"/>
+        </w:rPr>
+        <w:t>field</w:t>
+      </w:r>
+      <w:r>
+        <w:rPr>
+          <w:b/>
+          <w:sz w:val="24"/>
+          <w:szCs w:val="24"/>
+        </w:rPr>
+        <w:t xml:space="preserve"> </w:t>
       </w:r>
       <w:r>
         <w:rPr>
@@ -7627,7 +7636,7 @@
         <mc:AlternateContent>
           <mc:Choice Requires="wps">
             <w:drawing>
-              <wp:anchor behindDoc="0" distT="0" distB="0" distL="0" distR="0" simplePos="0" locked="0" layoutInCell="1" allowOverlap="1" relativeHeight="9">
+              <wp:anchor behindDoc="0" distT="0" distB="0" distL="0" distR="0" simplePos="0" locked="0" layoutInCell="1" allowOverlap="1" relativeHeight="8">
                 <wp:simplePos x="0" y="0"/>
                 <wp:positionH relativeFrom="column">
                   <wp:posOffset>248920</wp:posOffset>
@@ -7635,7 +7644,7 @@
                 <wp:positionV relativeFrom="paragraph">
                   <wp:posOffset>137160</wp:posOffset>
                 </wp:positionV>
-                <wp:extent cx="6280150" cy="557530"/>
+                <wp:extent cx="6281420" cy="557530"/>
                 <wp:effectExtent l="0" t="0" r="0" b="0"/>
                 <wp:wrapNone/>
                 <wp:docPr id="26" name="Shape2"/>
@@ -7646,7 +7655,7 @@
                       <wps:spPr>
                         <a:xfrm>
                           <a:off x="0" y="0"/>
-                          <a:ext cx="6279480" cy="556920"/>
+                          <a:ext cx="6280920" cy="556920"/>
                         </a:xfrm>
                         <a:prstGeom prst="rect">
                           <a:avLst/>
@@ -7810,7 +7819,7 @@
           </mc:Choice>
           <mc:Fallback>
             <w:pict>
-              <v:rect id="shape_0" ID="Shape2" stroked="t" style="position:absolute;margin-left:19.6pt;margin-top:10.8pt;width:494.4pt;height:43.8pt">
+              <v:rect id="shape_0" ID="Shape2" stroked="t" style="position:absolute;margin-left:19.6pt;margin-top:10.8pt;width:494.5pt;height:43.8pt">
                 <w10:wrap type="square"/>
                 <v:fill o:detectmouseclick="t" on="false"/>
                 <v:stroke color="black" joinstyle="round" endcap="flat"/>
@@ -8269,7 +8278,35 @@
           <w:sz w:val="24"/>
           <w:szCs w:val="24"/>
         </w:rPr>
-        <w:t xml:space="preserve">Under the list in the center, click on the expand sign next to </w:t>
+        <w:t xml:space="preserve">Under the list in the </w:t>
+      </w:r>
+      <w:r>
+        <w:rPr>
+          <w:sz w:val="24"/>
+          <w:szCs w:val="24"/>
+        </w:rPr>
+        <w:t>centre</w:t>
+      </w:r>
+      <w:r>
+        <w:rPr>
+          <w:sz w:val="24"/>
+          <w:szCs w:val="24"/>
+        </w:rPr>
+        <w:t xml:space="preserve">, click on the expand </w:t>
+      </w:r>
+      <w:r>
+        <w:rPr>
+          <w:sz w:val="24"/>
+          <w:szCs w:val="24"/>
+        </w:rPr>
+        <w:t>arrow</w:t>
+      </w:r>
+      <w:r>
+        <w:rPr>
+          <w:sz w:val="24"/>
+          <w:szCs w:val="24"/>
+        </w:rPr>
+        <w:t xml:space="preserve"> next to </w:t>
       </w:r>
       <w:r>
         <w:rPr>
@@ -8303,14 +8340,22 @@
           <w:sz w:val="24"/>
           <w:szCs w:val="24"/>
         </w:rPr>
-        <w:t>pop pop_20</w:t>
-      </w:r>
-      <w:r>
-        <w:rPr>
-          <w:sz w:val="24"/>
-          <w:szCs w:val="24"/>
-        </w:rPr>
-        <w:t xml:space="preserve"> to add it to the Expression (the full name of the field has been cut off)</w:t>
+        <w:t>pop</w:t>
+      </w:r>
+      <w:r>
+        <w:rPr>
+          <w:rFonts w:cs="Courier New" w:ascii="Courier New" w:hAnsi="Courier New"/>
+          <w:sz w:val="24"/>
+          <w:szCs w:val="24"/>
+        </w:rPr>
+        <w:t>2015_PO</w:t>
+      </w:r>
+      <w:r>
+        <w:rPr>
+          <w:sz w:val="24"/>
+          <w:szCs w:val="24"/>
+        </w:rPr>
+        <w:t xml:space="preserve"> to add it to the Expression </w:t>
       </w:r>
     </w:p>
     <w:p>
@@ -8328,7 +8373,21 @@
           <w:sz w:val="24"/>
           <w:szCs w:val="24"/>
         </w:rPr>
-        <w:t xml:space="preserve">Now click on the minus (-) sign and double-click on </w:t>
+        <w:t xml:space="preserve">Now </w:t>
+      </w:r>
+      <w:r>
+        <w:rPr>
+          <w:sz w:val="24"/>
+          <w:szCs w:val="24"/>
+        </w:rPr>
+        <w:t>single-</w:t>
+      </w:r>
+      <w:r>
+        <w:rPr>
+          <w:sz w:val="24"/>
+          <w:szCs w:val="24"/>
+        </w:rPr>
+        <w:t xml:space="preserve">click on the minus (-) sign and double-click on </w:t>
       </w:r>
       <w:r>
         <w:rPr>
@@ -8336,7 +8395,15 @@
           <w:sz w:val="24"/>
           <w:szCs w:val="24"/>
         </w:rPr>
-        <w:t>POP2004</w:t>
+        <w:t>POP200</w:t>
+      </w:r>
+      <w:r>
+        <w:rPr>
+          <w:rFonts w:cs="Courier New" w:ascii="Courier New" w:hAnsi="Courier New"/>
+          <w:sz w:val="24"/>
+          <w:szCs w:val="24"/>
+        </w:rPr>
+        <w:t>5</w:t>
       </w:r>
       <w:r>
         <w:rPr>
@@ -8351,7 +8418,55 @@
           <w:sz w:val="24"/>
           <w:szCs w:val="24"/>
         </w:rPr>
-        <w:t xml:space="preserve">"pop_2011_p" – "POP2004" </w:t>
+        <w:t>"pop</w:t>
+      </w:r>
+      <w:r>
+        <w:rPr>
+          <w:rFonts w:cs="Courier New" w:ascii="Courier New" w:hAnsi="Courier New"/>
+          <w:sz w:val="24"/>
+          <w:szCs w:val="24"/>
+        </w:rPr>
+        <w:t>2015</w:t>
+      </w:r>
+      <w:r>
+        <w:rPr>
+          <w:rFonts w:cs="Courier New" w:ascii="Courier New" w:hAnsi="Courier New"/>
+          <w:sz w:val="24"/>
+          <w:szCs w:val="24"/>
+        </w:rPr>
+        <w:t>_</w:t>
+      </w:r>
+      <w:r>
+        <w:rPr>
+          <w:rFonts w:cs="Courier New" w:ascii="Courier New" w:hAnsi="Courier New"/>
+          <w:sz w:val="24"/>
+          <w:szCs w:val="24"/>
+        </w:rPr>
+        <w:t>PO</w:t>
+      </w:r>
+      <w:r>
+        <w:rPr>
+          <w:rFonts w:cs="Courier New" w:ascii="Courier New" w:hAnsi="Courier New"/>
+          <w:sz w:val="24"/>
+          <w:szCs w:val="24"/>
+        </w:rPr>
+        <w:t>" – "POP200</w:t>
+      </w:r>
+      <w:r>
+        <w:rPr>
+          <w:rFonts w:cs="Courier New" w:ascii="Courier New" w:hAnsi="Courier New"/>
+          <w:sz w:val="24"/>
+          <w:szCs w:val="24"/>
+        </w:rPr>
+        <w:t>5</w:t>
+      </w:r>
+      <w:r>
+        <w:rPr>
+          <w:rFonts w:cs="Courier New" w:ascii="Courier New" w:hAnsi="Courier New"/>
+          <w:sz w:val="24"/>
+          <w:szCs w:val="24"/>
+        </w:rPr>
+        <w:t xml:space="preserve">" </w:t>
       </w:r>
       <w:r>
         <w:rPr>
@@ -8369,11 +8484,7 @@
           <w:numId w:val="15"/>
         </w:numPr>
         <w:spacing w:lineRule="auto" w:line="240" w:before="0" w:after="0"/>
-        <w:rPr>
-          <w:rFonts w:ascii="Calibri" w:hAnsi="Calibri"/>
-          <w:sz w:val="24"/>
-          <w:szCs w:val="24"/>
-        </w:rPr>
+        <w:rPr/>
       </w:pPr>
       <w:r>
         <w:rPr>
@@ -8410,7 +8521,91 @@
           <w:sz w:val="24"/>
           <w:szCs w:val="24"/>
         </w:rPr>
-        <w:t xml:space="preserve"> field will populate with the calculated values (the first few values should be 75 (Luxembourg), 632 (Switzerland) and 5644 (France), ask if this is not the case)</w:t>
+        <w:t xml:space="preserve"> field will populate with the calculated values (the first few values should be </w:t>
+      </w:r>
+      <w:r>
+        <w:rPr>
+          <w:sz w:val="24"/>
+          <w:szCs w:val="24"/>
+        </w:rPr>
+        <w:t>9</w:t>
+      </w:r>
+      <w:r>
+        <w:rPr>
+          <w:sz w:val="24"/>
+          <w:szCs w:val="24"/>
+        </w:rPr>
+        <w:t xml:space="preserve"> (</w:t>
+      </w:r>
+      <w:r>
+        <w:rPr>
+          <w:sz w:val="24"/>
+          <w:szCs w:val="24"/>
+        </w:rPr>
+        <w:t>Antigua and Barbados</w:t>
+      </w:r>
+      <w:r>
+        <w:rPr>
+          <w:sz w:val="24"/>
+          <w:szCs w:val="24"/>
+        </w:rPr>
+        <w:t xml:space="preserve">), </w:t>
+      </w:r>
+      <w:r>
+        <w:rPr>
+          <w:sz w:val="24"/>
+          <w:szCs w:val="24"/>
+        </w:rPr>
+        <w:t>6399</w:t>
+      </w:r>
+      <w:r>
+        <w:rPr>
+          <w:sz w:val="24"/>
+          <w:szCs w:val="24"/>
+        </w:rPr>
+        <w:t xml:space="preserve"> (</w:t>
+      </w:r>
+      <w:r>
+        <w:rPr>
+          <w:sz w:val="24"/>
+          <w:szCs w:val="24"/>
+        </w:rPr>
+        <w:t>Algeria</w:t>
+      </w:r>
+      <w:r>
+        <w:rPr>
+          <w:sz w:val="24"/>
+          <w:szCs w:val="24"/>
+        </w:rPr>
+        <w:t xml:space="preserve">) and </w:t>
+      </w:r>
+      <w:r>
+        <w:rPr>
+          <w:sz w:val="24"/>
+          <w:szCs w:val="24"/>
+        </w:rPr>
+        <w:t>1191</w:t>
+      </w:r>
+      <w:r>
+        <w:rPr>
+          <w:sz w:val="24"/>
+          <w:szCs w:val="24"/>
+        </w:rPr>
+        <w:t xml:space="preserve"> (</w:t>
+      </w:r>
+      <w:r>
+        <w:rPr>
+          <w:sz w:val="24"/>
+          <w:szCs w:val="24"/>
+        </w:rPr>
+        <w:t>Azerbaijan</w:t>
+      </w:r>
+      <w:r>
+        <w:rPr>
+          <w:sz w:val="24"/>
+          <w:szCs w:val="24"/>
+        </w:rPr>
+        <w:t>), ask if this is not the case)</w:t>
       </w:r>
     </w:p>
     <w:p>
@@ -8651,10 +8846,7 @@
       <w:pPr>
         <w:pStyle w:val="Normal"/>
         <w:spacing w:lineRule="auto" w:line="240" w:before="0" w:after="0"/>
-        <w:rPr>
-          <w:sz w:val="24"/>
-          <w:szCs w:val="24"/>
-        </w:rPr>
+        <w:rPr/>
       </w:pPr>
       <w:r>
         <w:rPr>
@@ -8668,7 +8860,35 @@
           <w:sz w:val="24"/>
           <w:szCs w:val="24"/>
         </w:rPr>
-        <w:t xml:space="preserve">Now we have calculated the change in population between 2004 and 2011, we need to display it on the map. </w:t>
+        <w:t>Now we have calculated the change in population between 200</w:t>
+      </w:r>
+      <w:r>
+        <w:rPr>
+          <w:sz w:val="24"/>
+          <w:szCs w:val="24"/>
+        </w:rPr>
+        <w:t>5</w:t>
+      </w:r>
+      <w:r>
+        <w:rPr>
+          <w:sz w:val="24"/>
+          <w:szCs w:val="24"/>
+        </w:rPr>
+        <w:t xml:space="preserve"> and 201</w:t>
+      </w:r>
+      <w:r>
+        <w:rPr>
+          <w:sz w:val="24"/>
+          <w:szCs w:val="24"/>
+        </w:rPr>
+        <w:t>5</w:t>
+      </w:r>
+      <w:r>
+        <w:rPr>
+          <w:sz w:val="24"/>
+          <w:szCs w:val="24"/>
+        </w:rPr>
+        <w:t xml:space="preserve">, we need to display it on the map. </w:t>
       </w:r>
     </w:p>
     <w:p>
@@ -8679,10 +8899,7 @@
           <w:numId w:val="19"/>
         </w:numPr>
         <w:spacing w:lineRule="auto" w:line="240" w:before="0" w:after="0"/>
-        <w:rPr>
-          <w:sz w:val="24"/>
-          <w:szCs w:val="24"/>
-        </w:rPr>
+        <w:rPr/>
       </w:pPr>
       <w:r>
         <w:rPr>
@@ -8697,6 +8914,35 @@
           <w:sz w:val="24"/>
           <w:szCs w:val="24"/>
         </w:rPr>
+        <w:t>Layer Properties</w:t>
+      </w:r>
+      <w:r>
+        <w:rPr>
+          <w:sz w:val="24"/>
+          <w:szCs w:val="24"/>
+        </w:rPr>
+        <w:t xml:space="preserve"> window </w:t>
+      </w:r>
+      <w:r>
+        <w:rPr>
+          <w:sz w:val="24"/>
+          <w:szCs w:val="24"/>
+        </w:rPr>
+        <w:t xml:space="preserve">and </w:t>
+      </w:r>
+      <w:r>
+        <w:rPr>
+          <w:sz w:val="24"/>
+          <w:szCs w:val="24"/>
+        </w:rPr>
+        <w:t xml:space="preserve">the </w:t>
+      </w:r>
+      <w:r>
+        <w:rPr>
+          <w:b/>
+          <w:sz w:val="24"/>
+          <w:szCs w:val="24"/>
+        </w:rPr>
         <w:t>Style</w:t>
       </w:r>
       <w:r>
@@ -8704,36 +8950,21 @@
           <w:sz w:val="24"/>
           <w:szCs w:val="24"/>
         </w:rPr>
-        <w:t xml:space="preserve"> </w:t>
-      </w:r>
-      <w:r>
-        <w:rPr>
-          <w:sz w:val="24"/>
-          <w:szCs w:val="24"/>
-        </w:rPr>
-        <w:t>tab</w:t>
-      </w:r>
-      <w:r>
-        <w:rPr>
-          <w:sz w:val="24"/>
-          <w:szCs w:val="24"/>
-        </w:rPr>
-        <w:t xml:space="preserve"> of the </w:t>
-      </w:r>
-      <w:r>
-        <w:rPr>
-          <w:b/>
-          <w:sz w:val="24"/>
-          <w:szCs w:val="24"/>
-        </w:rPr>
-        <w:t>Layer Properties</w:t>
-      </w:r>
-      <w:r>
-        <w:rPr>
-          <w:sz w:val="24"/>
-          <w:szCs w:val="24"/>
-        </w:rPr>
-        <w:t xml:space="preserve"> window for the </w:t>
+        <w:t xml:space="preserve"> tab </w:t>
+      </w:r>
+      <w:r>
+        <w:rPr>
+          <w:sz w:val="24"/>
+          <w:szCs w:val="24"/>
+        </w:rPr>
+        <w:t>of</w:t>
+      </w:r>
+      <w:r>
+        <w:rPr>
+          <w:sz w:val="24"/>
+          <w:szCs w:val="24"/>
+        </w:rPr>
+        <w:t xml:space="preserve"> the </w:t>
       </w:r>
       <w:r>
         <w:rPr>
@@ -9121,7 +9352,7 @@
         <mc:AlternateContent>
           <mc:Choice Requires="wps">
             <w:drawing>
-              <wp:anchor behindDoc="0" distT="0" distB="0" distL="0" distR="0" simplePos="0" locked="0" layoutInCell="1" allowOverlap="1" relativeHeight="10">
+              <wp:anchor behindDoc="0" distT="0" distB="0" distL="0" distR="0" simplePos="0" locked="0" layoutInCell="1" allowOverlap="1" relativeHeight="9">
                 <wp:simplePos x="0" y="0"/>
                 <wp:positionH relativeFrom="column">
                   <wp:posOffset>307975</wp:posOffset>
@@ -9129,7 +9360,7 @@
                 <wp:positionV relativeFrom="paragraph">
                   <wp:posOffset>89535</wp:posOffset>
                 </wp:positionV>
-                <wp:extent cx="6148705" cy="2606040"/>
+                <wp:extent cx="6149975" cy="2604770"/>
                 <wp:effectExtent l="0" t="0" r="0" b="0"/>
                 <wp:wrapNone/>
                 <wp:docPr id="32" name="Shape3"/>
@@ -9140,7 +9371,7 @@
                       <wps:spPr>
                         <a:xfrm>
                           <a:off x="0" y="0"/>
-                          <a:ext cx="6148080" cy="2605320"/>
+                          <a:ext cx="6149520" cy="2604240"/>
                         </a:xfrm>
                         <a:prstGeom prst="rect">
                           <a:avLst/>
@@ -9267,7 +9498,25 @@
                                 <w:sz w:val="24"/>
                                 <w:szCs w:val="24"/>
                               </w:rPr>
-                              <w:t xml:space="preserve"> written in place of the number, which means the number is missing. You do need to be aware of how missing values are represented, because each data set is likely to use a different setting. Some population data uses a value of ‘-99’ to represent a missing value, which will play havoc with the population change calculation. Some will also use a value of 0, which is more subtly misleading, and can often be missed, because a value of 0 population (meaning a missing value) is very different to a value of 0 (meaning a population count of 0). </w:t>
+                              <w:t xml:space="preserve"> written in place of the number, which means the number is missing. You do need to be aware of how missing values are represented, because each data set is likely to use a different setting. Some population data uses a value of ‘-</w:t>
+                            </w:r>
+                            <w:r>
+                              <w:rPr>
+                                <w:rFonts w:eastAsia="Calibri" w:cs="" w:cstheme="minorBidi" w:eastAsiaTheme="minorHAnsi"/>
+                                <w:color w:val="00000A"/>
+                                <w:sz w:val="24"/>
+                                <w:szCs w:val="24"/>
+                              </w:rPr>
+                              <w:t>99</w:t>
+                            </w:r>
+                            <w:r>
+                              <w:rPr>
+                                <w:rFonts w:eastAsia="Calibri" w:cs="" w:cstheme="minorBidi" w:eastAsiaTheme="minorHAnsi"/>
+                                <w:color w:val="00000A"/>
+                                <w:sz w:val="24"/>
+                                <w:szCs w:val="24"/>
+                              </w:rPr>
+                              <w:t xml:space="preserve">99’ to represent a missing value, which will play havoc with the population change calculation. Some will also use a value of 0, which is more subtly misleading, and can often be missed, because a value of 0 population (meaning a missing value) is very different to a value of 0 (meaning a population count of 0). </w:t>
                             </w:r>
                           </w:p>
                         </w:txbxContent>
@@ -9283,7 +9532,7 @@
           </mc:Choice>
           <mc:Fallback>
             <w:pict>
-              <v:rect id="shape_0" ID="Shape3" stroked="t" style="position:absolute;margin-left:24.25pt;margin-top:7.05pt;width:484.05pt;height:205.1pt">
+              <v:rect id="shape_0" ID="Shape3" stroked="t" style="position:absolute;margin-left:24.25pt;margin-top:7.05pt;width:484.15pt;height:205pt">
                 <w10:wrap type="square"/>
                 <v:fill o:detectmouseclick="t" on="false"/>
                 <v:stroke color="black" joinstyle="round" endcap="flat"/>
@@ -9396,7 +9645,25 @@
                           <w:sz w:val="24"/>
                           <w:szCs w:val="24"/>
                         </w:rPr>
-                        <w:t xml:space="preserve"> written in place of the number, which means the number is missing. You do need to be aware of how missing values are represented, because each data set is likely to use a different setting. Some population data uses a value of ‘-99’ to represent a missing value, which will play havoc with the population change calculation. Some will also use a value of 0, which is more subtly misleading, and can often be missed, because a value of 0 population (meaning a missing value) is very different to a value of 0 (meaning a population count of 0). </w:t>
+                        <w:t xml:space="preserve"> written in place of the number, which means the number is missing. You do need to be aware of how missing values are represented, because each data set is likely to use a different setting. Some population data uses a value of ‘-</w:t>
+                      </w:r>
+                      <w:r>
+                        <w:rPr>
+                          <w:rFonts w:eastAsia="Calibri" w:cs="" w:cstheme="minorBidi" w:eastAsiaTheme="minorHAnsi"/>
+                          <w:color w:val="00000A"/>
+                          <w:sz w:val="24"/>
+                          <w:szCs w:val="24"/>
+                        </w:rPr>
+                        <w:t>99</w:t>
+                      </w:r>
+                      <w:r>
+                        <w:rPr>
+                          <w:rFonts w:eastAsia="Calibri" w:cs="" w:cstheme="minorBidi" w:eastAsiaTheme="minorHAnsi"/>
+                          <w:color w:val="00000A"/>
+                          <w:sz w:val="24"/>
+                          <w:szCs w:val="24"/>
+                        </w:rPr>
+                        <w:t xml:space="preserve">99’ to represent a missing value, which will play havoc with the population change calculation. Some will also use a value of 0, which is more subtly misleading, and can often be missed, because a value of 0 population (meaning a missing value) is very different to a value of 0 (meaning a population count of 0). </w:t>
                       </w:r>
                     </w:p>
                   </w:txbxContent>
@@ -9687,18 +9954,42 @@
       <w:pPr>
         <w:pStyle w:val="Normal"/>
         <w:spacing w:lineRule="auto" w:line="240" w:before="0" w:after="0"/>
-        <w:rPr>
-          <w:rFonts w:ascii="Calibri" w:hAnsi="Calibri"/>
-          <w:sz w:val="24"/>
-          <w:szCs w:val="24"/>
-        </w:rPr>
-      </w:pPr>
-      <w:r>
-        <w:rPr>
-          <w:sz w:val="24"/>
-          <w:szCs w:val="24"/>
-        </w:rPr>
-        <w:t>Currently we are comparing the increase in numbers of people between 2004 and 2011 in each country. It might make more sense to compare the % increase. Calculate this and then show this on a map. Why is this a more logical way of representing this data?</w:t>
+        <w:rPr/>
+      </w:pPr>
+      <w:r>
+        <w:rPr>
+          <w:sz w:val="24"/>
+          <w:szCs w:val="24"/>
+        </w:rPr>
+        <w:t>Currently we are comparing the increase in numbers of people between 200</w:t>
+      </w:r>
+      <w:r>
+        <w:rPr>
+          <w:sz w:val="24"/>
+          <w:szCs w:val="24"/>
+        </w:rPr>
+        <w:t>5</w:t>
+      </w:r>
+      <w:r>
+        <w:rPr>
+          <w:sz w:val="24"/>
+          <w:szCs w:val="24"/>
+        </w:rPr>
+        <w:t xml:space="preserve"> and 201</w:t>
+      </w:r>
+      <w:r>
+        <w:rPr>
+          <w:sz w:val="24"/>
+          <w:szCs w:val="24"/>
+        </w:rPr>
+        <w:t>5</w:t>
+      </w:r>
+      <w:r>
+        <w:rPr>
+          <w:sz w:val="24"/>
+          <w:szCs w:val="24"/>
+        </w:rPr>
+        <w:t xml:space="preserve"> in each country. It might make more sense to compare the % increase. Calculate this and then show this on a map. Why is this a more logical way of representing this data?</w:t>
       </w:r>
     </w:p>
     <w:p>
@@ -9792,7 +10083,16 @@
           <w:sz w:val="24"/>
           <w:szCs w:val="24"/>
         </w:rPr>
-        <w:t>OSM &gt; OSM Mapnik</w:t>
+        <w:t xml:space="preserve">OSM &gt; OSM </w:t>
+      </w:r>
+      <w:r>
+        <w:rPr>
+          <w:b/>
+          <w:bCs/>
+          <w:sz w:val="24"/>
+          <w:szCs w:val="24"/>
+        </w:rPr>
+        <w:t>Standard</w:t>
       </w:r>
       <w:r>
         <w:rPr>
@@ -9955,7 +10255,19 @@
         <w:rPr>
           <w:i/>
         </w:rPr>
-        <w:t>Written and tested using QGIS 2.18.6 on 05/05/2017 by Nick Bearman, Clear Mapping Co.</w:t>
+        <w:t>Written and tested using QGIS 2.18.6 on 05/0</w:t>
+      </w:r>
+      <w:r>
+        <w:rPr>
+          <w:i/>
+        </w:rPr>
+        <w:t>6</w:t>
+      </w:r>
+      <w:r>
+        <w:rPr>
+          <w:i/>
+        </w:rPr>
+        <w:t>/2017 by Nick Bearman, Clear Mapping Co.</w:t>
       </w:r>
     </w:p>
     <w:p>
@@ -10022,7 +10334,7 @@
       <w:fldChar w:fldCharType="separate"/>
     </w:r>
     <w:r>
-      <w:t>9</w:t>
+      <w:t>8</w:t>
     </w:r>
     <w:r>
       <w:fldChar w:fldCharType="end"/>
@@ -16147,6 +16459,2338 @@
     <w:qFormat/>
     <w:rPr>
       <w:rFonts w:cs="OpenSymbol"/>
+    </w:rPr>
+  </w:style>
+  <w:style w:type="character" w:styleId="ListLabel420">
+    <w:name w:val="ListLabel 420"/>
+    <w:qFormat/>
+    <w:rPr>
+      <w:rFonts w:ascii="Calibri" w:hAnsi="Calibri" w:cs="Symbol"/>
+      <w:sz w:val="24"/>
+    </w:rPr>
+  </w:style>
+  <w:style w:type="character" w:styleId="ListLabel421">
+    <w:name w:val="ListLabel 421"/>
+    <w:qFormat/>
+    <w:rPr>
+      <w:rFonts w:ascii="Calibri" w:hAnsi="Calibri" w:cs="Symbol"/>
+      <w:b/>
+      <w:sz w:val="24"/>
+    </w:rPr>
+  </w:style>
+  <w:style w:type="character" w:styleId="ListLabel422">
+    <w:name w:val="ListLabel 422"/>
+    <w:qFormat/>
+    <w:rPr>
+      <w:rFonts w:cs="Courier New"/>
+    </w:rPr>
+  </w:style>
+  <w:style w:type="character" w:styleId="ListLabel423">
+    <w:name w:val="ListLabel 423"/>
+    <w:qFormat/>
+    <w:rPr>
+      <w:rFonts w:cs="Wingdings"/>
+    </w:rPr>
+  </w:style>
+  <w:style w:type="character" w:styleId="ListLabel424">
+    <w:name w:val="ListLabel 424"/>
+    <w:qFormat/>
+    <w:rPr>
+      <w:rFonts w:cs="Symbol"/>
+    </w:rPr>
+  </w:style>
+  <w:style w:type="character" w:styleId="ListLabel425">
+    <w:name w:val="ListLabel 425"/>
+    <w:qFormat/>
+    <w:rPr>
+      <w:rFonts w:cs="Courier New"/>
+    </w:rPr>
+  </w:style>
+  <w:style w:type="character" w:styleId="ListLabel426">
+    <w:name w:val="ListLabel 426"/>
+    <w:qFormat/>
+    <w:rPr>
+      <w:rFonts w:cs="Wingdings"/>
+    </w:rPr>
+  </w:style>
+  <w:style w:type="character" w:styleId="ListLabel427">
+    <w:name w:val="ListLabel 427"/>
+    <w:qFormat/>
+    <w:rPr>
+      <w:rFonts w:cs="Symbol"/>
+    </w:rPr>
+  </w:style>
+  <w:style w:type="character" w:styleId="ListLabel428">
+    <w:name w:val="ListLabel 428"/>
+    <w:qFormat/>
+    <w:rPr>
+      <w:rFonts w:cs="Courier New"/>
+    </w:rPr>
+  </w:style>
+  <w:style w:type="character" w:styleId="ListLabel429">
+    <w:name w:val="ListLabel 429"/>
+    <w:qFormat/>
+    <w:rPr>
+      <w:rFonts w:cs="Wingdings"/>
+    </w:rPr>
+  </w:style>
+  <w:style w:type="character" w:styleId="ListLabel430">
+    <w:name w:val="ListLabel 430"/>
+    <w:qFormat/>
+    <w:rPr>
+      <w:rFonts w:ascii="Calibri" w:hAnsi="Calibri" w:cs="Symbol"/>
+    </w:rPr>
+  </w:style>
+  <w:style w:type="character" w:styleId="ListLabel431">
+    <w:name w:val="ListLabel 431"/>
+    <w:qFormat/>
+    <w:rPr>
+      <w:rFonts w:cs="Courier New"/>
+    </w:rPr>
+  </w:style>
+  <w:style w:type="character" w:styleId="ListLabel432">
+    <w:name w:val="ListLabel 432"/>
+    <w:qFormat/>
+    <w:rPr>
+      <w:rFonts w:cs="Wingdings"/>
+    </w:rPr>
+  </w:style>
+  <w:style w:type="character" w:styleId="ListLabel433">
+    <w:name w:val="ListLabel 433"/>
+    <w:qFormat/>
+    <w:rPr>
+      <w:rFonts w:cs="Symbol"/>
+    </w:rPr>
+  </w:style>
+  <w:style w:type="character" w:styleId="ListLabel434">
+    <w:name w:val="ListLabel 434"/>
+    <w:qFormat/>
+    <w:rPr>
+      <w:rFonts w:cs="Courier New"/>
+    </w:rPr>
+  </w:style>
+  <w:style w:type="character" w:styleId="ListLabel435">
+    <w:name w:val="ListLabel 435"/>
+    <w:qFormat/>
+    <w:rPr>
+      <w:rFonts w:cs="Wingdings"/>
+    </w:rPr>
+  </w:style>
+  <w:style w:type="character" w:styleId="ListLabel436">
+    <w:name w:val="ListLabel 436"/>
+    <w:qFormat/>
+    <w:rPr>
+      <w:rFonts w:cs="Symbol"/>
+    </w:rPr>
+  </w:style>
+  <w:style w:type="character" w:styleId="ListLabel437">
+    <w:name w:val="ListLabel 437"/>
+    <w:qFormat/>
+    <w:rPr>
+      <w:rFonts w:cs="Courier New"/>
+    </w:rPr>
+  </w:style>
+  <w:style w:type="character" w:styleId="ListLabel438">
+    <w:name w:val="ListLabel 438"/>
+    <w:qFormat/>
+    <w:rPr>
+      <w:rFonts w:cs="Wingdings"/>
+    </w:rPr>
+  </w:style>
+  <w:style w:type="character" w:styleId="ListLabel439">
+    <w:name w:val="ListLabel 439"/>
+    <w:qFormat/>
+    <w:rPr>
+      <w:rFonts w:cs="Symbol"/>
+    </w:rPr>
+  </w:style>
+  <w:style w:type="character" w:styleId="ListLabel440">
+    <w:name w:val="ListLabel 440"/>
+    <w:qFormat/>
+    <w:rPr>
+      <w:rFonts w:cs="Courier New"/>
+    </w:rPr>
+  </w:style>
+  <w:style w:type="character" w:styleId="ListLabel441">
+    <w:name w:val="ListLabel 441"/>
+    <w:qFormat/>
+    <w:rPr>
+      <w:rFonts w:cs="Wingdings"/>
+    </w:rPr>
+  </w:style>
+  <w:style w:type="character" w:styleId="ListLabel442">
+    <w:name w:val="ListLabel 442"/>
+    <w:qFormat/>
+    <w:rPr>
+      <w:rFonts w:cs="Symbol"/>
+    </w:rPr>
+  </w:style>
+  <w:style w:type="character" w:styleId="ListLabel443">
+    <w:name w:val="ListLabel 443"/>
+    <w:qFormat/>
+    <w:rPr>
+      <w:rFonts w:cs="Courier New"/>
+    </w:rPr>
+  </w:style>
+  <w:style w:type="character" w:styleId="ListLabel444">
+    <w:name w:val="ListLabel 444"/>
+    <w:qFormat/>
+    <w:rPr>
+      <w:rFonts w:cs="Wingdings"/>
+    </w:rPr>
+  </w:style>
+  <w:style w:type="character" w:styleId="ListLabel445">
+    <w:name w:val="ListLabel 445"/>
+    <w:qFormat/>
+    <w:rPr>
+      <w:rFonts w:cs="Symbol"/>
+    </w:rPr>
+  </w:style>
+  <w:style w:type="character" w:styleId="ListLabel446">
+    <w:name w:val="ListLabel 446"/>
+    <w:qFormat/>
+    <w:rPr>
+      <w:rFonts w:cs="Courier New"/>
+    </w:rPr>
+  </w:style>
+  <w:style w:type="character" w:styleId="ListLabel447">
+    <w:name w:val="ListLabel 447"/>
+    <w:qFormat/>
+    <w:rPr>
+      <w:rFonts w:cs="Wingdings"/>
+    </w:rPr>
+  </w:style>
+  <w:style w:type="character" w:styleId="ListLabel448">
+    <w:name w:val="ListLabel 448"/>
+    <w:qFormat/>
+    <w:rPr>
+      <w:rFonts w:ascii="Calibri" w:hAnsi="Calibri" w:cs="Symbol"/>
+      <w:b/>
+      <w:sz w:val="24"/>
+    </w:rPr>
+  </w:style>
+  <w:style w:type="character" w:styleId="ListLabel449">
+    <w:name w:val="ListLabel 449"/>
+    <w:qFormat/>
+    <w:rPr>
+      <w:rFonts w:cs="Courier New"/>
+    </w:rPr>
+  </w:style>
+  <w:style w:type="character" w:styleId="ListLabel450">
+    <w:name w:val="ListLabel 450"/>
+    <w:qFormat/>
+    <w:rPr>
+      <w:rFonts w:cs="Wingdings"/>
+    </w:rPr>
+  </w:style>
+  <w:style w:type="character" w:styleId="ListLabel451">
+    <w:name w:val="ListLabel 451"/>
+    <w:qFormat/>
+    <w:rPr>
+      <w:rFonts w:cs="Symbol"/>
+    </w:rPr>
+  </w:style>
+  <w:style w:type="character" w:styleId="ListLabel452">
+    <w:name w:val="ListLabel 452"/>
+    <w:qFormat/>
+    <w:rPr>
+      <w:rFonts w:cs="Courier New"/>
+    </w:rPr>
+  </w:style>
+  <w:style w:type="character" w:styleId="ListLabel453">
+    <w:name w:val="ListLabel 453"/>
+    <w:qFormat/>
+    <w:rPr>
+      <w:rFonts w:cs="Wingdings"/>
+    </w:rPr>
+  </w:style>
+  <w:style w:type="character" w:styleId="ListLabel454">
+    <w:name w:val="ListLabel 454"/>
+    <w:qFormat/>
+    <w:rPr>
+      <w:rFonts w:cs="Symbol"/>
+    </w:rPr>
+  </w:style>
+  <w:style w:type="character" w:styleId="ListLabel455">
+    <w:name w:val="ListLabel 455"/>
+    <w:qFormat/>
+    <w:rPr>
+      <w:rFonts w:cs="Courier New"/>
+    </w:rPr>
+  </w:style>
+  <w:style w:type="character" w:styleId="ListLabel456">
+    <w:name w:val="ListLabel 456"/>
+    <w:qFormat/>
+    <w:rPr>
+      <w:rFonts w:cs="Wingdings"/>
+    </w:rPr>
+  </w:style>
+  <w:style w:type="character" w:styleId="ListLabel457">
+    <w:name w:val="ListLabel 457"/>
+    <w:qFormat/>
+    <w:rPr>
+      <w:rFonts w:ascii="Calibri" w:hAnsi="Calibri" w:cs="Symbol"/>
+      <w:sz w:val="24"/>
+    </w:rPr>
+  </w:style>
+  <w:style w:type="character" w:styleId="ListLabel458">
+    <w:name w:val="ListLabel 458"/>
+    <w:qFormat/>
+    <w:rPr>
+      <w:rFonts w:cs="Courier New"/>
+    </w:rPr>
+  </w:style>
+  <w:style w:type="character" w:styleId="ListLabel459">
+    <w:name w:val="ListLabel 459"/>
+    <w:qFormat/>
+    <w:rPr>
+      <w:rFonts w:cs="Wingdings"/>
+    </w:rPr>
+  </w:style>
+  <w:style w:type="character" w:styleId="ListLabel460">
+    <w:name w:val="ListLabel 460"/>
+    <w:qFormat/>
+    <w:rPr>
+      <w:rFonts w:cs="Symbol"/>
+    </w:rPr>
+  </w:style>
+  <w:style w:type="character" w:styleId="ListLabel461">
+    <w:name w:val="ListLabel 461"/>
+    <w:qFormat/>
+    <w:rPr>
+      <w:rFonts w:cs="Courier New"/>
+    </w:rPr>
+  </w:style>
+  <w:style w:type="character" w:styleId="ListLabel462">
+    <w:name w:val="ListLabel 462"/>
+    <w:qFormat/>
+    <w:rPr>
+      <w:rFonts w:cs="Wingdings"/>
+    </w:rPr>
+  </w:style>
+  <w:style w:type="character" w:styleId="ListLabel463">
+    <w:name w:val="ListLabel 463"/>
+    <w:qFormat/>
+    <w:rPr>
+      <w:rFonts w:cs="Symbol"/>
+    </w:rPr>
+  </w:style>
+  <w:style w:type="character" w:styleId="ListLabel464">
+    <w:name w:val="ListLabel 464"/>
+    <w:qFormat/>
+    <w:rPr>
+      <w:rFonts w:cs="Courier New"/>
+    </w:rPr>
+  </w:style>
+  <w:style w:type="character" w:styleId="ListLabel465">
+    <w:name w:val="ListLabel 465"/>
+    <w:qFormat/>
+    <w:rPr>
+      <w:rFonts w:cs="Wingdings"/>
+    </w:rPr>
+  </w:style>
+  <w:style w:type="character" w:styleId="ListLabel466">
+    <w:name w:val="ListLabel 466"/>
+    <w:qFormat/>
+    <w:rPr>
+      <w:rFonts w:ascii="Calibri" w:hAnsi="Calibri" w:cs="Symbol"/>
+      <w:sz w:val="24"/>
+    </w:rPr>
+  </w:style>
+  <w:style w:type="character" w:styleId="ListLabel467">
+    <w:name w:val="ListLabel 467"/>
+    <w:qFormat/>
+    <w:rPr>
+      <w:rFonts w:cs="Courier New"/>
+    </w:rPr>
+  </w:style>
+  <w:style w:type="character" w:styleId="ListLabel468">
+    <w:name w:val="ListLabel 468"/>
+    <w:qFormat/>
+    <w:rPr>
+      <w:rFonts w:cs="Wingdings"/>
+    </w:rPr>
+  </w:style>
+  <w:style w:type="character" w:styleId="ListLabel469">
+    <w:name w:val="ListLabel 469"/>
+    <w:qFormat/>
+    <w:rPr>
+      <w:rFonts w:cs="Symbol"/>
+    </w:rPr>
+  </w:style>
+  <w:style w:type="character" w:styleId="ListLabel470">
+    <w:name w:val="ListLabel 470"/>
+    <w:qFormat/>
+    <w:rPr>
+      <w:rFonts w:cs="Courier New"/>
+    </w:rPr>
+  </w:style>
+  <w:style w:type="character" w:styleId="ListLabel471">
+    <w:name w:val="ListLabel 471"/>
+    <w:qFormat/>
+    <w:rPr>
+      <w:rFonts w:cs="Wingdings"/>
+    </w:rPr>
+  </w:style>
+  <w:style w:type="character" w:styleId="ListLabel472">
+    <w:name w:val="ListLabel 472"/>
+    <w:qFormat/>
+    <w:rPr>
+      <w:rFonts w:cs="Symbol"/>
+    </w:rPr>
+  </w:style>
+  <w:style w:type="character" w:styleId="ListLabel473">
+    <w:name w:val="ListLabel 473"/>
+    <w:qFormat/>
+    <w:rPr>
+      <w:rFonts w:cs="Courier New"/>
+    </w:rPr>
+  </w:style>
+  <w:style w:type="character" w:styleId="ListLabel474">
+    <w:name w:val="ListLabel 474"/>
+    <w:qFormat/>
+    <w:rPr>
+      <w:rFonts w:cs="Wingdings"/>
+    </w:rPr>
+  </w:style>
+  <w:style w:type="character" w:styleId="ListLabel475">
+    <w:name w:val="ListLabel 475"/>
+    <w:qFormat/>
+    <w:rPr>
+      <w:rFonts w:ascii="Calibri" w:hAnsi="Calibri" w:cs="Symbol"/>
+      <w:sz w:val="24"/>
+    </w:rPr>
+  </w:style>
+  <w:style w:type="character" w:styleId="ListLabel476">
+    <w:name w:val="ListLabel 476"/>
+    <w:qFormat/>
+    <w:rPr>
+      <w:rFonts w:cs="Courier New"/>
+    </w:rPr>
+  </w:style>
+  <w:style w:type="character" w:styleId="ListLabel477">
+    <w:name w:val="ListLabel 477"/>
+    <w:qFormat/>
+    <w:rPr>
+      <w:rFonts w:cs="Wingdings"/>
+    </w:rPr>
+  </w:style>
+  <w:style w:type="character" w:styleId="ListLabel478">
+    <w:name w:val="ListLabel 478"/>
+    <w:qFormat/>
+    <w:rPr>
+      <w:rFonts w:cs="Symbol"/>
+    </w:rPr>
+  </w:style>
+  <w:style w:type="character" w:styleId="ListLabel479">
+    <w:name w:val="ListLabel 479"/>
+    <w:qFormat/>
+    <w:rPr>
+      <w:rFonts w:cs="Courier New"/>
+    </w:rPr>
+  </w:style>
+  <w:style w:type="character" w:styleId="ListLabel480">
+    <w:name w:val="ListLabel 480"/>
+    <w:qFormat/>
+    <w:rPr>
+      <w:rFonts w:cs="Wingdings"/>
+    </w:rPr>
+  </w:style>
+  <w:style w:type="character" w:styleId="ListLabel481">
+    <w:name w:val="ListLabel 481"/>
+    <w:qFormat/>
+    <w:rPr>
+      <w:rFonts w:cs="Symbol"/>
+    </w:rPr>
+  </w:style>
+  <w:style w:type="character" w:styleId="ListLabel482">
+    <w:name w:val="ListLabel 482"/>
+    <w:qFormat/>
+    <w:rPr>
+      <w:rFonts w:cs="Courier New"/>
+    </w:rPr>
+  </w:style>
+  <w:style w:type="character" w:styleId="ListLabel483">
+    <w:name w:val="ListLabel 483"/>
+    <w:qFormat/>
+    <w:rPr>
+      <w:rFonts w:cs="Wingdings"/>
+    </w:rPr>
+  </w:style>
+  <w:style w:type="character" w:styleId="ListLabel484">
+    <w:name w:val="ListLabel 484"/>
+    <w:qFormat/>
+    <w:rPr>
+      <w:rFonts w:cs="Symbol"/>
+      <w:sz w:val="24"/>
+    </w:rPr>
+  </w:style>
+  <w:style w:type="character" w:styleId="ListLabel485">
+    <w:name w:val="ListLabel 485"/>
+    <w:qFormat/>
+    <w:rPr>
+      <w:rFonts w:cs="Courier New"/>
+    </w:rPr>
+  </w:style>
+  <w:style w:type="character" w:styleId="ListLabel486">
+    <w:name w:val="ListLabel 486"/>
+    <w:qFormat/>
+    <w:rPr>
+      <w:rFonts w:cs="Wingdings"/>
+    </w:rPr>
+  </w:style>
+  <w:style w:type="character" w:styleId="ListLabel487">
+    <w:name w:val="ListLabel 487"/>
+    <w:qFormat/>
+    <w:rPr>
+      <w:rFonts w:cs="Symbol"/>
+    </w:rPr>
+  </w:style>
+  <w:style w:type="character" w:styleId="ListLabel488">
+    <w:name w:val="ListLabel 488"/>
+    <w:qFormat/>
+    <w:rPr>
+      <w:rFonts w:cs="Courier New"/>
+    </w:rPr>
+  </w:style>
+  <w:style w:type="character" w:styleId="ListLabel489">
+    <w:name w:val="ListLabel 489"/>
+    <w:qFormat/>
+    <w:rPr>
+      <w:rFonts w:cs="Wingdings"/>
+    </w:rPr>
+  </w:style>
+  <w:style w:type="character" w:styleId="ListLabel490">
+    <w:name w:val="ListLabel 490"/>
+    <w:qFormat/>
+    <w:rPr>
+      <w:rFonts w:cs="Symbol"/>
+    </w:rPr>
+  </w:style>
+  <w:style w:type="character" w:styleId="ListLabel491">
+    <w:name w:val="ListLabel 491"/>
+    <w:qFormat/>
+    <w:rPr>
+      <w:rFonts w:cs="Courier New"/>
+    </w:rPr>
+  </w:style>
+  <w:style w:type="character" w:styleId="ListLabel492">
+    <w:name w:val="ListLabel 492"/>
+    <w:qFormat/>
+    <w:rPr>
+      <w:rFonts w:cs="Wingdings"/>
+    </w:rPr>
+  </w:style>
+  <w:style w:type="character" w:styleId="ListLabel493">
+    <w:name w:val="ListLabel 493"/>
+    <w:qFormat/>
+    <w:rPr>
+      <w:rFonts w:ascii="Calibri" w:hAnsi="Calibri" w:cs="Symbol"/>
+      <w:sz w:val="24"/>
+    </w:rPr>
+  </w:style>
+  <w:style w:type="character" w:styleId="ListLabel494">
+    <w:name w:val="ListLabel 494"/>
+    <w:qFormat/>
+    <w:rPr>
+      <w:rFonts w:ascii="Calibri" w:hAnsi="Calibri" w:cs="Courier New"/>
+      <w:sz w:val="24"/>
+    </w:rPr>
+  </w:style>
+  <w:style w:type="character" w:styleId="ListLabel495">
+    <w:name w:val="ListLabel 495"/>
+    <w:qFormat/>
+    <w:rPr>
+      <w:rFonts w:cs="Wingdings"/>
+    </w:rPr>
+  </w:style>
+  <w:style w:type="character" w:styleId="ListLabel496">
+    <w:name w:val="ListLabel 496"/>
+    <w:qFormat/>
+    <w:rPr>
+      <w:rFonts w:cs="Symbol"/>
+    </w:rPr>
+  </w:style>
+  <w:style w:type="character" w:styleId="ListLabel497">
+    <w:name w:val="ListLabel 497"/>
+    <w:qFormat/>
+    <w:rPr>
+      <w:rFonts w:cs="Courier New"/>
+    </w:rPr>
+  </w:style>
+  <w:style w:type="character" w:styleId="ListLabel498">
+    <w:name w:val="ListLabel 498"/>
+    <w:qFormat/>
+    <w:rPr>
+      <w:rFonts w:cs="Wingdings"/>
+    </w:rPr>
+  </w:style>
+  <w:style w:type="character" w:styleId="ListLabel499">
+    <w:name w:val="ListLabel 499"/>
+    <w:qFormat/>
+    <w:rPr>
+      <w:rFonts w:cs="Symbol"/>
+    </w:rPr>
+  </w:style>
+  <w:style w:type="character" w:styleId="ListLabel500">
+    <w:name w:val="ListLabel 500"/>
+    <w:qFormat/>
+    <w:rPr>
+      <w:rFonts w:cs="Courier New"/>
+    </w:rPr>
+  </w:style>
+  <w:style w:type="character" w:styleId="ListLabel501">
+    <w:name w:val="ListLabel 501"/>
+    <w:qFormat/>
+    <w:rPr>
+      <w:rFonts w:cs="Wingdings"/>
+    </w:rPr>
+  </w:style>
+  <w:style w:type="character" w:styleId="ListLabel502">
+    <w:name w:val="ListLabel 502"/>
+    <w:qFormat/>
+    <w:rPr>
+      <w:rFonts w:ascii="Calibri" w:hAnsi="Calibri" w:cs="Symbol"/>
+      <w:sz w:val="24"/>
+    </w:rPr>
+  </w:style>
+  <w:style w:type="character" w:styleId="ListLabel503">
+    <w:name w:val="ListLabel 503"/>
+    <w:qFormat/>
+    <w:rPr>
+      <w:rFonts w:cs="Courier New"/>
+    </w:rPr>
+  </w:style>
+  <w:style w:type="character" w:styleId="ListLabel504">
+    <w:name w:val="ListLabel 504"/>
+    <w:qFormat/>
+    <w:rPr>
+      <w:rFonts w:cs="Wingdings"/>
+    </w:rPr>
+  </w:style>
+  <w:style w:type="character" w:styleId="ListLabel505">
+    <w:name w:val="ListLabel 505"/>
+    <w:qFormat/>
+    <w:rPr>
+      <w:rFonts w:cs="Symbol"/>
+    </w:rPr>
+  </w:style>
+  <w:style w:type="character" w:styleId="ListLabel506">
+    <w:name w:val="ListLabel 506"/>
+    <w:qFormat/>
+    <w:rPr>
+      <w:rFonts w:cs="Courier New"/>
+    </w:rPr>
+  </w:style>
+  <w:style w:type="character" w:styleId="ListLabel507">
+    <w:name w:val="ListLabel 507"/>
+    <w:qFormat/>
+    <w:rPr>
+      <w:rFonts w:cs="Wingdings"/>
+    </w:rPr>
+  </w:style>
+  <w:style w:type="character" w:styleId="ListLabel508">
+    <w:name w:val="ListLabel 508"/>
+    <w:qFormat/>
+    <w:rPr>
+      <w:rFonts w:cs="Symbol"/>
+    </w:rPr>
+  </w:style>
+  <w:style w:type="character" w:styleId="ListLabel509">
+    <w:name w:val="ListLabel 509"/>
+    <w:qFormat/>
+    <w:rPr>
+      <w:rFonts w:cs="Courier New"/>
+    </w:rPr>
+  </w:style>
+  <w:style w:type="character" w:styleId="ListLabel510">
+    <w:name w:val="ListLabel 510"/>
+    <w:qFormat/>
+    <w:rPr>
+      <w:rFonts w:cs="Wingdings"/>
+    </w:rPr>
+  </w:style>
+  <w:style w:type="character" w:styleId="ListLabel511">
+    <w:name w:val="ListLabel 511"/>
+    <w:qFormat/>
+    <w:rPr>
+      <w:rFonts w:ascii="Calibri" w:hAnsi="Calibri" w:cs="Symbol"/>
+      <w:sz w:val="24"/>
+    </w:rPr>
+  </w:style>
+  <w:style w:type="character" w:styleId="ListLabel512">
+    <w:name w:val="ListLabel 512"/>
+    <w:qFormat/>
+    <w:rPr>
+      <w:rFonts w:cs="Courier New"/>
+    </w:rPr>
+  </w:style>
+  <w:style w:type="character" w:styleId="ListLabel513">
+    <w:name w:val="ListLabel 513"/>
+    <w:qFormat/>
+    <w:rPr>
+      <w:rFonts w:cs="Wingdings"/>
+    </w:rPr>
+  </w:style>
+  <w:style w:type="character" w:styleId="ListLabel514">
+    <w:name w:val="ListLabel 514"/>
+    <w:qFormat/>
+    <w:rPr>
+      <w:rFonts w:cs="Symbol"/>
+    </w:rPr>
+  </w:style>
+  <w:style w:type="character" w:styleId="ListLabel515">
+    <w:name w:val="ListLabel 515"/>
+    <w:qFormat/>
+    <w:rPr>
+      <w:rFonts w:cs="Courier New"/>
+    </w:rPr>
+  </w:style>
+  <w:style w:type="character" w:styleId="ListLabel516">
+    <w:name w:val="ListLabel 516"/>
+    <w:qFormat/>
+    <w:rPr>
+      <w:rFonts w:cs="Wingdings"/>
+    </w:rPr>
+  </w:style>
+  <w:style w:type="character" w:styleId="ListLabel517">
+    <w:name w:val="ListLabel 517"/>
+    <w:qFormat/>
+    <w:rPr>
+      <w:rFonts w:cs="Symbol"/>
+    </w:rPr>
+  </w:style>
+  <w:style w:type="character" w:styleId="ListLabel518">
+    <w:name w:val="ListLabel 518"/>
+    <w:qFormat/>
+    <w:rPr>
+      <w:rFonts w:cs="Courier New"/>
+    </w:rPr>
+  </w:style>
+  <w:style w:type="character" w:styleId="ListLabel519">
+    <w:name w:val="ListLabel 519"/>
+    <w:qFormat/>
+    <w:rPr>
+      <w:rFonts w:cs="Wingdings"/>
+    </w:rPr>
+  </w:style>
+  <w:style w:type="character" w:styleId="ListLabel520">
+    <w:name w:val="ListLabel 520"/>
+    <w:qFormat/>
+    <w:rPr>
+      <w:rFonts w:ascii="Calibri" w:hAnsi="Calibri" w:cs="Symbol"/>
+      <w:sz w:val="24"/>
+    </w:rPr>
+  </w:style>
+  <w:style w:type="character" w:styleId="ListLabel521">
+    <w:name w:val="ListLabel 521"/>
+    <w:qFormat/>
+    <w:rPr>
+      <w:rFonts w:cs="Courier New"/>
+    </w:rPr>
+  </w:style>
+  <w:style w:type="character" w:styleId="ListLabel522">
+    <w:name w:val="ListLabel 522"/>
+    <w:qFormat/>
+    <w:rPr>
+      <w:rFonts w:cs="Wingdings"/>
+    </w:rPr>
+  </w:style>
+  <w:style w:type="character" w:styleId="ListLabel523">
+    <w:name w:val="ListLabel 523"/>
+    <w:qFormat/>
+    <w:rPr>
+      <w:rFonts w:cs="Symbol"/>
+    </w:rPr>
+  </w:style>
+  <w:style w:type="character" w:styleId="ListLabel524">
+    <w:name w:val="ListLabel 524"/>
+    <w:qFormat/>
+    <w:rPr>
+      <w:rFonts w:cs="Courier New"/>
+    </w:rPr>
+  </w:style>
+  <w:style w:type="character" w:styleId="ListLabel525">
+    <w:name w:val="ListLabel 525"/>
+    <w:qFormat/>
+    <w:rPr>
+      <w:rFonts w:cs="Wingdings"/>
+    </w:rPr>
+  </w:style>
+  <w:style w:type="character" w:styleId="ListLabel526">
+    <w:name w:val="ListLabel 526"/>
+    <w:qFormat/>
+    <w:rPr>
+      <w:rFonts w:cs="Symbol"/>
+    </w:rPr>
+  </w:style>
+  <w:style w:type="character" w:styleId="ListLabel527">
+    <w:name w:val="ListLabel 527"/>
+    <w:qFormat/>
+    <w:rPr>
+      <w:rFonts w:cs="Courier New"/>
+    </w:rPr>
+  </w:style>
+  <w:style w:type="character" w:styleId="ListLabel528">
+    <w:name w:val="ListLabel 528"/>
+    <w:qFormat/>
+    <w:rPr>
+      <w:rFonts w:cs="Wingdings"/>
+    </w:rPr>
+  </w:style>
+  <w:style w:type="character" w:styleId="ListLabel529">
+    <w:name w:val="ListLabel 529"/>
+    <w:qFormat/>
+    <w:rPr>
+      <w:rFonts w:ascii="Calibri" w:hAnsi="Calibri" w:cs="Symbol"/>
+      <w:b/>
+      <w:sz w:val="24"/>
+    </w:rPr>
+  </w:style>
+  <w:style w:type="character" w:styleId="ListLabel530">
+    <w:name w:val="ListLabel 530"/>
+    <w:qFormat/>
+    <w:rPr>
+      <w:rFonts w:cs="Courier New"/>
+    </w:rPr>
+  </w:style>
+  <w:style w:type="character" w:styleId="ListLabel531">
+    <w:name w:val="ListLabel 531"/>
+    <w:qFormat/>
+    <w:rPr>
+      <w:rFonts w:cs="Wingdings"/>
+    </w:rPr>
+  </w:style>
+  <w:style w:type="character" w:styleId="ListLabel532">
+    <w:name w:val="ListLabel 532"/>
+    <w:qFormat/>
+    <w:rPr>
+      <w:rFonts w:cs="Symbol"/>
+    </w:rPr>
+  </w:style>
+  <w:style w:type="character" w:styleId="ListLabel533">
+    <w:name w:val="ListLabel 533"/>
+    <w:qFormat/>
+    <w:rPr>
+      <w:rFonts w:cs="Courier New"/>
+    </w:rPr>
+  </w:style>
+  <w:style w:type="character" w:styleId="ListLabel534">
+    <w:name w:val="ListLabel 534"/>
+    <w:qFormat/>
+    <w:rPr>
+      <w:rFonts w:cs="Wingdings"/>
+    </w:rPr>
+  </w:style>
+  <w:style w:type="character" w:styleId="ListLabel535">
+    <w:name w:val="ListLabel 535"/>
+    <w:qFormat/>
+    <w:rPr>
+      <w:rFonts w:cs="Symbol"/>
+    </w:rPr>
+  </w:style>
+  <w:style w:type="character" w:styleId="ListLabel536">
+    <w:name w:val="ListLabel 536"/>
+    <w:qFormat/>
+    <w:rPr>
+      <w:rFonts w:cs="Courier New"/>
+    </w:rPr>
+  </w:style>
+  <w:style w:type="character" w:styleId="ListLabel537">
+    <w:name w:val="ListLabel 537"/>
+    <w:qFormat/>
+    <w:rPr>
+      <w:rFonts w:cs="Wingdings"/>
+    </w:rPr>
+  </w:style>
+  <w:style w:type="character" w:styleId="ListLabel538">
+    <w:name w:val="ListLabel 538"/>
+    <w:qFormat/>
+    <w:rPr>
+      <w:rFonts w:ascii="Calibri" w:hAnsi="Calibri" w:cs="Symbol"/>
+    </w:rPr>
+  </w:style>
+  <w:style w:type="character" w:styleId="ListLabel539">
+    <w:name w:val="ListLabel 539"/>
+    <w:qFormat/>
+    <w:rPr>
+      <w:rFonts w:cs="Courier New"/>
+    </w:rPr>
+  </w:style>
+  <w:style w:type="character" w:styleId="ListLabel540">
+    <w:name w:val="ListLabel 540"/>
+    <w:qFormat/>
+    <w:rPr>
+      <w:rFonts w:cs="Wingdings"/>
+    </w:rPr>
+  </w:style>
+  <w:style w:type="character" w:styleId="ListLabel541">
+    <w:name w:val="ListLabel 541"/>
+    <w:qFormat/>
+    <w:rPr>
+      <w:rFonts w:cs="Symbol"/>
+    </w:rPr>
+  </w:style>
+  <w:style w:type="character" w:styleId="ListLabel542">
+    <w:name w:val="ListLabel 542"/>
+    <w:qFormat/>
+    <w:rPr>
+      <w:rFonts w:cs="Courier New"/>
+    </w:rPr>
+  </w:style>
+  <w:style w:type="character" w:styleId="ListLabel543">
+    <w:name w:val="ListLabel 543"/>
+    <w:qFormat/>
+    <w:rPr>
+      <w:rFonts w:cs="Wingdings"/>
+    </w:rPr>
+  </w:style>
+  <w:style w:type="character" w:styleId="ListLabel544">
+    <w:name w:val="ListLabel 544"/>
+    <w:qFormat/>
+    <w:rPr>
+      <w:rFonts w:cs="Symbol"/>
+    </w:rPr>
+  </w:style>
+  <w:style w:type="character" w:styleId="ListLabel545">
+    <w:name w:val="ListLabel 545"/>
+    <w:qFormat/>
+    <w:rPr>
+      <w:rFonts w:cs="Courier New"/>
+    </w:rPr>
+  </w:style>
+  <w:style w:type="character" w:styleId="ListLabel546">
+    <w:name w:val="ListLabel 546"/>
+    <w:qFormat/>
+    <w:rPr>
+      <w:rFonts w:cs="Wingdings"/>
+    </w:rPr>
+  </w:style>
+  <w:style w:type="character" w:styleId="ListLabel547">
+    <w:name w:val="ListLabel 547"/>
+    <w:qFormat/>
+    <w:rPr>
+      <w:rFonts w:ascii="Calibri" w:hAnsi="Calibri" w:cs="Symbol"/>
+      <w:b/>
+      <w:sz w:val="24"/>
+    </w:rPr>
+  </w:style>
+  <w:style w:type="character" w:styleId="ListLabel548">
+    <w:name w:val="ListLabel 548"/>
+    <w:qFormat/>
+    <w:rPr>
+      <w:rFonts w:cs="Courier New"/>
+    </w:rPr>
+  </w:style>
+  <w:style w:type="character" w:styleId="ListLabel549">
+    <w:name w:val="ListLabel 549"/>
+    <w:qFormat/>
+    <w:rPr>
+      <w:rFonts w:cs="Wingdings"/>
+    </w:rPr>
+  </w:style>
+  <w:style w:type="character" w:styleId="ListLabel550">
+    <w:name w:val="ListLabel 550"/>
+    <w:qFormat/>
+    <w:rPr>
+      <w:rFonts w:cs="Symbol"/>
+    </w:rPr>
+  </w:style>
+  <w:style w:type="character" w:styleId="ListLabel551">
+    <w:name w:val="ListLabel 551"/>
+    <w:qFormat/>
+    <w:rPr>
+      <w:rFonts w:cs="Courier New"/>
+    </w:rPr>
+  </w:style>
+  <w:style w:type="character" w:styleId="ListLabel552">
+    <w:name w:val="ListLabel 552"/>
+    <w:qFormat/>
+    <w:rPr>
+      <w:rFonts w:cs="Wingdings"/>
+    </w:rPr>
+  </w:style>
+  <w:style w:type="character" w:styleId="ListLabel553">
+    <w:name w:val="ListLabel 553"/>
+    <w:qFormat/>
+    <w:rPr>
+      <w:rFonts w:cs="Symbol"/>
+    </w:rPr>
+  </w:style>
+  <w:style w:type="character" w:styleId="ListLabel554">
+    <w:name w:val="ListLabel 554"/>
+    <w:qFormat/>
+    <w:rPr>
+      <w:rFonts w:cs="Courier New"/>
+    </w:rPr>
+  </w:style>
+  <w:style w:type="character" w:styleId="ListLabel555">
+    <w:name w:val="ListLabel 555"/>
+    <w:qFormat/>
+    <w:rPr>
+      <w:rFonts w:cs="Wingdings"/>
+    </w:rPr>
+  </w:style>
+  <w:style w:type="character" w:styleId="ListLabel556">
+    <w:name w:val="ListLabel 556"/>
+    <w:qFormat/>
+    <w:rPr>
+      <w:rFonts w:cs="Symbol"/>
+      <w:sz w:val="24"/>
+    </w:rPr>
+  </w:style>
+  <w:style w:type="character" w:styleId="ListLabel557">
+    <w:name w:val="ListLabel 557"/>
+    <w:qFormat/>
+    <w:rPr>
+      <w:rFonts w:cs="Courier New"/>
+    </w:rPr>
+  </w:style>
+  <w:style w:type="character" w:styleId="ListLabel558">
+    <w:name w:val="ListLabel 558"/>
+    <w:qFormat/>
+    <w:rPr>
+      <w:rFonts w:cs="Wingdings"/>
+    </w:rPr>
+  </w:style>
+  <w:style w:type="character" w:styleId="ListLabel559">
+    <w:name w:val="ListLabel 559"/>
+    <w:qFormat/>
+    <w:rPr>
+      <w:rFonts w:cs="Symbol"/>
+    </w:rPr>
+  </w:style>
+  <w:style w:type="character" w:styleId="ListLabel560">
+    <w:name w:val="ListLabel 560"/>
+    <w:qFormat/>
+    <w:rPr>
+      <w:rFonts w:cs="Courier New"/>
+    </w:rPr>
+  </w:style>
+  <w:style w:type="character" w:styleId="ListLabel561">
+    <w:name w:val="ListLabel 561"/>
+    <w:qFormat/>
+    <w:rPr>
+      <w:rFonts w:cs="Wingdings"/>
+    </w:rPr>
+  </w:style>
+  <w:style w:type="character" w:styleId="ListLabel562">
+    <w:name w:val="ListLabel 562"/>
+    <w:qFormat/>
+    <w:rPr>
+      <w:rFonts w:cs="Symbol"/>
+    </w:rPr>
+  </w:style>
+  <w:style w:type="character" w:styleId="ListLabel563">
+    <w:name w:val="ListLabel 563"/>
+    <w:qFormat/>
+    <w:rPr>
+      <w:rFonts w:cs="Courier New"/>
+    </w:rPr>
+  </w:style>
+  <w:style w:type="character" w:styleId="ListLabel564">
+    <w:name w:val="ListLabel 564"/>
+    <w:qFormat/>
+    <w:rPr>
+      <w:rFonts w:cs="Wingdings"/>
+    </w:rPr>
+  </w:style>
+  <w:style w:type="character" w:styleId="ListLabel565">
+    <w:name w:val="ListLabel 565"/>
+    <w:qFormat/>
+    <w:rPr>
+      <w:rFonts w:cs="Symbol"/>
+    </w:rPr>
+  </w:style>
+  <w:style w:type="character" w:styleId="ListLabel566">
+    <w:name w:val="ListLabel 566"/>
+    <w:qFormat/>
+    <w:rPr>
+      <w:rFonts w:cs="Courier New"/>
+    </w:rPr>
+  </w:style>
+  <w:style w:type="character" w:styleId="ListLabel567">
+    <w:name w:val="ListLabel 567"/>
+    <w:qFormat/>
+    <w:rPr>
+      <w:rFonts w:cs="Wingdings"/>
+    </w:rPr>
+  </w:style>
+  <w:style w:type="character" w:styleId="ListLabel568">
+    <w:name w:val="ListLabel 568"/>
+    <w:qFormat/>
+    <w:rPr>
+      <w:rFonts w:cs="Symbol"/>
+    </w:rPr>
+  </w:style>
+  <w:style w:type="character" w:styleId="ListLabel569">
+    <w:name w:val="ListLabel 569"/>
+    <w:qFormat/>
+    <w:rPr>
+      <w:rFonts w:cs="Courier New"/>
+    </w:rPr>
+  </w:style>
+  <w:style w:type="character" w:styleId="ListLabel570">
+    <w:name w:val="ListLabel 570"/>
+    <w:qFormat/>
+    <w:rPr>
+      <w:rFonts w:cs="Wingdings"/>
+    </w:rPr>
+  </w:style>
+  <w:style w:type="character" w:styleId="ListLabel571">
+    <w:name w:val="ListLabel 571"/>
+    <w:qFormat/>
+    <w:rPr>
+      <w:rFonts w:cs="Symbol"/>
+    </w:rPr>
+  </w:style>
+  <w:style w:type="character" w:styleId="ListLabel572">
+    <w:name w:val="ListLabel 572"/>
+    <w:qFormat/>
+    <w:rPr>
+      <w:rFonts w:cs="Courier New"/>
+    </w:rPr>
+  </w:style>
+  <w:style w:type="character" w:styleId="ListLabel573">
+    <w:name w:val="ListLabel 573"/>
+    <w:qFormat/>
+    <w:rPr>
+      <w:rFonts w:cs="Wingdings"/>
+    </w:rPr>
+  </w:style>
+  <w:style w:type="character" w:styleId="ListLabel574">
+    <w:name w:val="ListLabel 574"/>
+    <w:qFormat/>
+    <w:rPr>
+      <w:rFonts w:ascii="Calibri" w:hAnsi="Calibri" w:cs="OpenSymbol"/>
+      <w:b/>
+      <w:sz w:val="24"/>
+    </w:rPr>
+  </w:style>
+  <w:style w:type="character" w:styleId="ListLabel575">
+    <w:name w:val="ListLabel 575"/>
+    <w:qFormat/>
+    <w:rPr>
+      <w:rFonts w:cs="OpenSymbol"/>
+    </w:rPr>
+  </w:style>
+  <w:style w:type="character" w:styleId="ListLabel576">
+    <w:name w:val="ListLabel 576"/>
+    <w:qFormat/>
+    <w:rPr>
+      <w:rFonts w:cs="OpenSymbol"/>
+    </w:rPr>
+  </w:style>
+  <w:style w:type="character" w:styleId="ListLabel577">
+    <w:name w:val="ListLabel 577"/>
+    <w:qFormat/>
+    <w:rPr>
+      <w:rFonts w:cs="OpenSymbol"/>
+    </w:rPr>
+  </w:style>
+  <w:style w:type="character" w:styleId="ListLabel578">
+    <w:name w:val="ListLabel 578"/>
+    <w:qFormat/>
+    <w:rPr>
+      <w:rFonts w:cs="OpenSymbol"/>
+    </w:rPr>
+  </w:style>
+  <w:style w:type="character" w:styleId="ListLabel579">
+    <w:name w:val="ListLabel 579"/>
+    <w:qFormat/>
+    <w:rPr>
+      <w:rFonts w:cs="OpenSymbol"/>
+    </w:rPr>
+  </w:style>
+  <w:style w:type="character" w:styleId="ListLabel580">
+    <w:name w:val="ListLabel 580"/>
+    <w:qFormat/>
+    <w:rPr>
+      <w:rFonts w:cs="OpenSymbol"/>
+    </w:rPr>
+  </w:style>
+  <w:style w:type="character" w:styleId="ListLabel581">
+    <w:name w:val="ListLabel 581"/>
+    <w:qFormat/>
+    <w:rPr>
+      <w:rFonts w:cs="OpenSymbol"/>
+    </w:rPr>
+  </w:style>
+  <w:style w:type="character" w:styleId="ListLabel582">
+    <w:name w:val="ListLabel 582"/>
+    <w:qFormat/>
+    <w:rPr>
+      <w:rFonts w:cs="OpenSymbol"/>
+    </w:rPr>
+  </w:style>
+  <w:style w:type="character" w:styleId="ListLabel583">
+    <w:name w:val="ListLabel 583"/>
+    <w:qFormat/>
+    <w:rPr>
+      <w:rFonts w:ascii="Calibri" w:hAnsi="Calibri" w:cs="Symbol"/>
+      <w:sz w:val="24"/>
+    </w:rPr>
+  </w:style>
+  <w:style w:type="character" w:styleId="ListLabel584">
+    <w:name w:val="ListLabel 584"/>
+    <w:qFormat/>
+    <w:rPr>
+      <w:rFonts w:ascii="Calibri" w:hAnsi="Calibri" w:cs="Symbol"/>
+      <w:b/>
+      <w:sz w:val="24"/>
+    </w:rPr>
+  </w:style>
+  <w:style w:type="character" w:styleId="ListLabel585">
+    <w:name w:val="ListLabel 585"/>
+    <w:qFormat/>
+    <w:rPr>
+      <w:rFonts w:cs="Courier New"/>
+    </w:rPr>
+  </w:style>
+  <w:style w:type="character" w:styleId="ListLabel586">
+    <w:name w:val="ListLabel 586"/>
+    <w:qFormat/>
+    <w:rPr>
+      <w:rFonts w:cs="Wingdings"/>
+    </w:rPr>
+  </w:style>
+  <w:style w:type="character" w:styleId="ListLabel587">
+    <w:name w:val="ListLabel 587"/>
+    <w:qFormat/>
+    <w:rPr>
+      <w:rFonts w:cs="Symbol"/>
+    </w:rPr>
+  </w:style>
+  <w:style w:type="character" w:styleId="ListLabel588">
+    <w:name w:val="ListLabel 588"/>
+    <w:qFormat/>
+    <w:rPr>
+      <w:rFonts w:cs="Courier New"/>
+    </w:rPr>
+  </w:style>
+  <w:style w:type="character" w:styleId="ListLabel589">
+    <w:name w:val="ListLabel 589"/>
+    <w:qFormat/>
+    <w:rPr>
+      <w:rFonts w:cs="Wingdings"/>
+    </w:rPr>
+  </w:style>
+  <w:style w:type="character" w:styleId="ListLabel590">
+    <w:name w:val="ListLabel 590"/>
+    <w:qFormat/>
+    <w:rPr>
+      <w:rFonts w:cs="Symbol"/>
+    </w:rPr>
+  </w:style>
+  <w:style w:type="character" w:styleId="ListLabel591">
+    <w:name w:val="ListLabel 591"/>
+    <w:qFormat/>
+    <w:rPr>
+      <w:rFonts w:cs="Courier New"/>
+    </w:rPr>
+  </w:style>
+  <w:style w:type="character" w:styleId="ListLabel592">
+    <w:name w:val="ListLabel 592"/>
+    <w:qFormat/>
+    <w:rPr>
+      <w:rFonts w:cs="Wingdings"/>
+    </w:rPr>
+  </w:style>
+  <w:style w:type="character" w:styleId="ListLabel593">
+    <w:name w:val="ListLabel 593"/>
+    <w:qFormat/>
+    <w:rPr>
+      <w:rFonts w:ascii="Calibri" w:hAnsi="Calibri" w:cs="Symbol"/>
+    </w:rPr>
+  </w:style>
+  <w:style w:type="character" w:styleId="ListLabel594">
+    <w:name w:val="ListLabel 594"/>
+    <w:qFormat/>
+    <w:rPr>
+      <w:rFonts w:cs="Courier New"/>
+    </w:rPr>
+  </w:style>
+  <w:style w:type="character" w:styleId="ListLabel595">
+    <w:name w:val="ListLabel 595"/>
+    <w:qFormat/>
+    <w:rPr>
+      <w:rFonts w:cs="Wingdings"/>
+    </w:rPr>
+  </w:style>
+  <w:style w:type="character" w:styleId="ListLabel596">
+    <w:name w:val="ListLabel 596"/>
+    <w:qFormat/>
+    <w:rPr>
+      <w:rFonts w:cs="Symbol"/>
+    </w:rPr>
+  </w:style>
+  <w:style w:type="character" w:styleId="ListLabel597">
+    <w:name w:val="ListLabel 597"/>
+    <w:qFormat/>
+    <w:rPr>
+      <w:rFonts w:cs="Courier New"/>
+    </w:rPr>
+  </w:style>
+  <w:style w:type="character" w:styleId="ListLabel598">
+    <w:name w:val="ListLabel 598"/>
+    <w:qFormat/>
+    <w:rPr>
+      <w:rFonts w:cs="Wingdings"/>
+    </w:rPr>
+  </w:style>
+  <w:style w:type="character" w:styleId="ListLabel599">
+    <w:name w:val="ListLabel 599"/>
+    <w:qFormat/>
+    <w:rPr>
+      <w:rFonts w:cs="Symbol"/>
+    </w:rPr>
+  </w:style>
+  <w:style w:type="character" w:styleId="ListLabel600">
+    <w:name w:val="ListLabel 600"/>
+    <w:qFormat/>
+    <w:rPr>
+      <w:rFonts w:cs="Courier New"/>
+    </w:rPr>
+  </w:style>
+  <w:style w:type="character" w:styleId="ListLabel601">
+    <w:name w:val="ListLabel 601"/>
+    <w:qFormat/>
+    <w:rPr>
+      <w:rFonts w:cs="Wingdings"/>
+    </w:rPr>
+  </w:style>
+  <w:style w:type="character" w:styleId="ListLabel602">
+    <w:name w:val="ListLabel 602"/>
+    <w:qFormat/>
+    <w:rPr>
+      <w:rFonts w:cs="Symbol"/>
+    </w:rPr>
+  </w:style>
+  <w:style w:type="character" w:styleId="ListLabel603">
+    <w:name w:val="ListLabel 603"/>
+    <w:qFormat/>
+    <w:rPr>
+      <w:rFonts w:cs="Courier New"/>
+    </w:rPr>
+  </w:style>
+  <w:style w:type="character" w:styleId="ListLabel604">
+    <w:name w:val="ListLabel 604"/>
+    <w:qFormat/>
+    <w:rPr>
+      <w:rFonts w:cs="Wingdings"/>
+    </w:rPr>
+  </w:style>
+  <w:style w:type="character" w:styleId="ListLabel605">
+    <w:name w:val="ListLabel 605"/>
+    <w:qFormat/>
+    <w:rPr>
+      <w:rFonts w:cs="Symbol"/>
+    </w:rPr>
+  </w:style>
+  <w:style w:type="character" w:styleId="ListLabel606">
+    <w:name w:val="ListLabel 606"/>
+    <w:qFormat/>
+    <w:rPr>
+      <w:rFonts w:cs="Courier New"/>
+    </w:rPr>
+  </w:style>
+  <w:style w:type="character" w:styleId="ListLabel607">
+    <w:name w:val="ListLabel 607"/>
+    <w:qFormat/>
+    <w:rPr>
+      <w:rFonts w:cs="Wingdings"/>
+    </w:rPr>
+  </w:style>
+  <w:style w:type="character" w:styleId="ListLabel608">
+    <w:name w:val="ListLabel 608"/>
+    <w:qFormat/>
+    <w:rPr>
+      <w:rFonts w:cs="Symbol"/>
+    </w:rPr>
+  </w:style>
+  <w:style w:type="character" w:styleId="ListLabel609">
+    <w:name w:val="ListLabel 609"/>
+    <w:qFormat/>
+    <w:rPr>
+      <w:rFonts w:cs="Courier New"/>
+    </w:rPr>
+  </w:style>
+  <w:style w:type="character" w:styleId="ListLabel610">
+    <w:name w:val="ListLabel 610"/>
+    <w:qFormat/>
+    <w:rPr>
+      <w:rFonts w:cs="Wingdings"/>
+    </w:rPr>
+  </w:style>
+  <w:style w:type="character" w:styleId="ListLabel611">
+    <w:name w:val="ListLabel 611"/>
+    <w:qFormat/>
+    <w:rPr>
+      <w:rFonts w:ascii="Calibri" w:hAnsi="Calibri" w:cs="Symbol"/>
+      <w:b/>
+      <w:sz w:val="24"/>
+    </w:rPr>
+  </w:style>
+  <w:style w:type="character" w:styleId="ListLabel612">
+    <w:name w:val="ListLabel 612"/>
+    <w:qFormat/>
+    <w:rPr>
+      <w:rFonts w:cs="Courier New"/>
+    </w:rPr>
+  </w:style>
+  <w:style w:type="character" w:styleId="ListLabel613">
+    <w:name w:val="ListLabel 613"/>
+    <w:qFormat/>
+    <w:rPr>
+      <w:rFonts w:cs="Wingdings"/>
+    </w:rPr>
+  </w:style>
+  <w:style w:type="character" w:styleId="ListLabel614">
+    <w:name w:val="ListLabel 614"/>
+    <w:qFormat/>
+    <w:rPr>
+      <w:rFonts w:cs="Symbol"/>
+    </w:rPr>
+  </w:style>
+  <w:style w:type="character" w:styleId="ListLabel615">
+    <w:name w:val="ListLabel 615"/>
+    <w:qFormat/>
+    <w:rPr>
+      <w:rFonts w:cs="Courier New"/>
+    </w:rPr>
+  </w:style>
+  <w:style w:type="character" w:styleId="ListLabel616">
+    <w:name w:val="ListLabel 616"/>
+    <w:qFormat/>
+    <w:rPr>
+      <w:rFonts w:cs="Wingdings"/>
+    </w:rPr>
+  </w:style>
+  <w:style w:type="character" w:styleId="ListLabel617">
+    <w:name w:val="ListLabel 617"/>
+    <w:qFormat/>
+    <w:rPr>
+      <w:rFonts w:cs="Symbol"/>
+    </w:rPr>
+  </w:style>
+  <w:style w:type="character" w:styleId="ListLabel618">
+    <w:name w:val="ListLabel 618"/>
+    <w:qFormat/>
+    <w:rPr>
+      <w:rFonts w:cs="Courier New"/>
+    </w:rPr>
+  </w:style>
+  <w:style w:type="character" w:styleId="ListLabel619">
+    <w:name w:val="ListLabel 619"/>
+    <w:qFormat/>
+    <w:rPr>
+      <w:rFonts w:cs="Wingdings"/>
+    </w:rPr>
+  </w:style>
+  <w:style w:type="character" w:styleId="ListLabel620">
+    <w:name w:val="ListLabel 620"/>
+    <w:qFormat/>
+    <w:rPr>
+      <w:rFonts w:ascii="Calibri" w:hAnsi="Calibri" w:cs="Symbol"/>
+      <w:sz w:val="24"/>
+    </w:rPr>
+  </w:style>
+  <w:style w:type="character" w:styleId="ListLabel621">
+    <w:name w:val="ListLabel 621"/>
+    <w:qFormat/>
+    <w:rPr>
+      <w:rFonts w:cs="Courier New"/>
+    </w:rPr>
+  </w:style>
+  <w:style w:type="character" w:styleId="ListLabel622">
+    <w:name w:val="ListLabel 622"/>
+    <w:qFormat/>
+    <w:rPr>
+      <w:rFonts w:cs="Wingdings"/>
+    </w:rPr>
+  </w:style>
+  <w:style w:type="character" w:styleId="ListLabel623">
+    <w:name w:val="ListLabel 623"/>
+    <w:qFormat/>
+    <w:rPr>
+      <w:rFonts w:cs="Symbol"/>
+    </w:rPr>
+  </w:style>
+  <w:style w:type="character" w:styleId="ListLabel624">
+    <w:name w:val="ListLabel 624"/>
+    <w:qFormat/>
+    <w:rPr>
+      <w:rFonts w:cs="Courier New"/>
+    </w:rPr>
+  </w:style>
+  <w:style w:type="character" w:styleId="ListLabel625">
+    <w:name w:val="ListLabel 625"/>
+    <w:qFormat/>
+    <w:rPr>
+      <w:rFonts w:cs="Wingdings"/>
+    </w:rPr>
+  </w:style>
+  <w:style w:type="character" w:styleId="ListLabel626">
+    <w:name w:val="ListLabel 626"/>
+    <w:qFormat/>
+    <w:rPr>
+      <w:rFonts w:cs="Symbol"/>
+    </w:rPr>
+  </w:style>
+  <w:style w:type="character" w:styleId="ListLabel627">
+    <w:name w:val="ListLabel 627"/>
+    <w:qFormat/>
+    <w:rPr>
+      <w:rFonts w:cs="Courier New"/>
+    </w:rPr>
+  </w:style>
+  <w:style w:type="character" w:styleId="ListLabel628">
+    <w:name w:val="ListLabel 628"/>
+    <w:qFormat/>
+    <w:rPr>
+      <w:rFonts w:cs="Wingdings"/>
+    </w:rPr>
+  </w:style>
+  <w:style w:type="character" w:styleId="ListLabel629">
+    <w:name w:val="ListLabel 629"/>
+    <w:qFormat/>
+    <w:rPr>
+      <w:rFonts w:ascii="Calibri" w:hAnsi="Calibri" w:cs="Symbol"/>
+      <w:sz w:val="24"/>
+    </w:rPr>
+  </w:style>
+  <w:style w:type="character" w:styleId="ListLabel630">
+    <w:name w:val="ListLabel 630"/>
+    <w:qFormat/>
+    <w:rPr>
+      <w:rFonts w:cs="Courier New"/>
+    </w:rPr>
+  </w:style>
+  <w:style w:type="character" w:styleId="ListLabel631">
+    <w:name w:val="ListLabel 631"/>
+    <w:qFormat/>
+    <w:rPr>
+      <w:rFonts w:cs="Wingdings"/>
+    </w:rPr>
+  </w:style>
+  <w:style w:type="character" w:styleId="ListLabel632">
+    <w:name w:val="ListLabel 632"/>
+    <w:qFormat/>
+    <w:rPr>
+      <w:rFonts w:cs="Symbol"/>
+    </w:rPr>
+  </w:style>
+  <w:style w:type="character" w:styleId="ListLabel633">
+    <w:name w:val="ListLabel 633"/>
+    <w:qFormat/>
+    <w:rPr>
+      <w:rFonts w:cs="Courier New"/>
+    </w:rPr>
+  </w:style>
+  <w:style w:type="character" w:styleId="ListLabel634">
+    <w:name w:val="ListLabel 634"/>
+    <w:qFormat/>
+    <w:rPr>
+      <w:rFonts w:cs="Wingdings"/>
+    </w:rPr>
+  </w:style>
+  <w:style w:type="character" w:styleId="ListLabel635">
+    <w:name w:val="ListLabel 635"/>
+    <w:qFormat/>
+    <w:rPr>
+      <w:rFonts w:cs="Symbol"/>
+    </w:rPr>
+  </w:style>
+  <w:style w:type="character" w:styleId="ListLabel636">
+    <w:name w:val="ListLabel 636"/>
+    <w:qFormat/>
+    <w:rPr>
+      <w:rFonts w:cs="Courier New"/>
+    </w:rPr>
+  </w:style>
+  <w:style w:type="character" w:styleId="ListLabel637">
+    <w:name w:val="ListLabel 637"/>
+    <w:qFormat/>
+    <w:rPr>
+      <w:rFonts w:cs="Wingdings"/>
+    </w:rPr>
+  </w:style>
+  <w:style w:type="character" w:styleId="ListLabel638">
+    <w:name w:val="ListLabel 638"/>
+    <w:qFormat/>
+    <w:rPr>
+      <w:rFonts w:ascii="Calibri" w:hAnsi="Calibri" w:cs="Symbol"/>
+      <w:sz w:val="24"/>
+    </w:rPr>
+  </w:style>
+  <w:style w:type="character" w:styleId="ListLabel639">
+    <w:name w:val="ListLabel 639"/>
+    <w:qFormat/>
+    <w:rPr>
+      <w:rFonts w:cs="Courier New"/>
+    </w:rPr>
+  </w:style>
+  <w:style w:type="character" w:styleId="ListLabel640">
+    <w:name w:val="ListLabel 640"/>
+    <w:qFormat/>
+    <w:rPr>
+      <w:rFonts w:cs="Wingdings"/>
+    </w:rPr>
+  </w:style>
+  <w:style w:type="character" w:styleId="ListLabel641">
+    <w:name w:val="ListLabel 641"/>
+    <w:qFormat/>
+    <w:rPr>
+      <w:rFonts w:cs="Symbol"/>
+    </w:rPr>
+  </w:style>
+  <w:style w:type="character" w:styleId="ListLabel642">
+    <w:name w:val="ListLabel 642"/>
+    <w:qFormat/>
+    <w:rPr>
+      <w:rFonts w:cs="Courier New"/>
+    </w:rPr>
+  </w:style>
+  <w:style w:type="character" w:styleId="ListLabel643">
+    <w:name w:val="ListLabel 643"/>
+    <w:qFormat/>
+    <w:rPr>
+      <w:rFonts w:cs="Wingdings"/>
+    </w:rPr>
+  </w:style>
+  <w:style w:type="character" w:styleId="ListLabel644">
+    <w:name w:val="ListLabel 644"/>
+    <w:qFormat/>
+    <w:rPr>
+      <w:rFonts w:cs="Symbol"/>
+    </w:rPr>
+  </w:style>
+  <w:style w:type="character" w:styleId="ListLabel645">
+    <w:name w:val="ListLabel 645"/>
+    <w:qFormat/>
+    <w:rPr>
+      <w:rFonts w:cs="Courier New"/>
+    </w:rPr>
+  </w:style>
+  <w:style w:type="character" w:styleId="ListLabel646">
+    <w:name w:val="ListLabel 646"/>
+    <w:qFormat/>
+    <w:rPr>
+      <w:rFonts w:cs="Wingdings"/>
+    </w:rPr>
+  </w:style>
+  <w:style w:type="character" w:styleId="ListLabel647">
+    <w:name w:val="ListLabel 647"/>
+    <w:qFormat/>
+    <w:rPr>
+      <w:rFonts w:cs="Symbol"/>
+      <w:sz w:val="24"/>
+    </w:rPr>
+  </w:style>
+  <w:style w:type="character" w:styleId="ListLabel648">
+    <w:name w:val="ListLabel 648"/>
+    <w:qFormat/>
+    <w:rPr>
+      <w:rFonts w:cs="Courier New"/>
+    </w:rPr>
+  </w:style>
+  <w:style w:type="character" w:styleId="ListLabel649">
+    <w:name w:val="ListLabel 649"/>
+    <w:qFormat/>
+    <w:rPr>
+      <w:rFonts w:cs="Wingdings"/>
+    </w:rPr>
+  </w:style>
+  <w:style w:type="character" w:styleId="ListLabel650">
+    <w:name w:val="ListLabel 650"/>
+    <w:qFormat/>
+    <w:rPr>
+      <w:rFonts w:cs="Symbol"/>
+    </w:rPr>
+  </w:style>
+  <w:style w:type="character" w:styleId="ListLabel651">
+    <w:name w:val="ListLabel 651"/>
+    <w:qFormat/>
+    <w:rPr>
+      <w:rFonts w:cs="Courier New"/>
+    </w:rPr>
+  </w:style>
+  <w:style w:type="character" w:styleId="ListLabel652">
+    <w:name w:val="ListLabel 652"/>
+    <w:qFormat/>
+    <w:rPr>
+      <w:rFonts w:cs="Wingdings"/>
+    </w:rPr>
+  </w:style>
+  <w:style w:type="character" w:styleId="ListLabel653">
+    <w:name w:val="ListLabel 653"/>
+    <w:qFormat/>
+    <w:rPr>
+      <w:rFonts w:cs="Symbol"/>
+    </w:rPr>
+  </w:style>
+  <w:style w:type="character" w:styleId="ListLabel654">
+    <w:name w:val="ListLabel 654"/>
+    <w:qFormat/>
+    <w:rPr>
+      <w:rFonts w:cs="Courier New"/>
+    </w:rPr>
+  </w:style>
+  <w:style w:type="character" w:styleId="ListLabel655">
+    <w:name w:val="ListLabel 655"/>
+    <w:qFormat/>
+    <w:rPr>
+      <w:rFonts w:cs="Wingdings"/>
+    </w:rPr>
+  </w:style>
+  <w:style w:type="character" w:styleId="ListLabel656">
+    <w:name w:val="ListLabel 656"/>
+    <w:qFormat/>
+    <w:rPr>
+      <w:rFonts w:ascii="Calibri" w:hAnsi="Calibri" w:cs="Symbol"/>
+      <w:sz w:val="24"/>
+    </w:rPr>
+  </w:style>
+  <w:style w:type="character" w:styleId="ListLabel657">
+    <w:name w:val="ListLabel 657"/>
+    <w:qFormat/>
+    <w:rPr>
+      <w:rFonts w:ascii="Calibri" w:hAnsi="Calibri" w:cs="Courier New"/>
+      <w:sz w:val="24"/>
+    </w:rPr>
+  </w:style>
+  <w:style w:type="character" w:styleId="ListLabel658">
+    <w:name w:val="ListLabel 658"/>
+    <w:qFormat/>
+    <w:rPr>
+      <w:rFonts w:cs="Wingdings"/>
+    </w:rPr>
+  </w:style>
+  <w:style w:type="character" w:styleId="ListLabel659">
+    <w:name w:val="ListLabel 659"/>
+    <w:qFormat/>
+    <w:rPr>
+      <w:rFonts w:cs="Symbol"/>
+    </w:rPr>
+  </w:style>
+  <w:style w:type="character" w:styleId="ListLabel660">
+    <w:name w:val="ListLabel 660"/>
+    <w:qFormat/>
+    <w:rPr>
+      <w:rFonts w:cs="Courier New"/>
+    </w:rPr>
+  </w:style>
+  <w:style w:type="character" w:styleId="ListLabel661">
+    <w:name w:val="ListLabel 661"/>
+    <w:qFormat/>
+    <w:rPr>
+      <w:rFonts w:cs="Wingdings"/>
+    </w:rPr>
+  </w:style>
+  <w:style w:type="character" w:styleId="ListLabel662">
+    <w:name w:val="ListLabel 662"/>
+    <w:qFormat/>
+    <w:rPr>
+      <w:rFonts w:cs="Symbol"/>
+    </w:rPr>
+  </w:style>
+  <w:style w:type="character" w:styleId="ListLabel663">
+    <w:name w:val="ListLabel 663"/>
+    <w:qFormat/>
+    <w:rPr>
+      <w:rFonts w:cs="Courier New"/>
+    </w:rPr>
+  </w:style>
+  <w:style w:type="character" w:styleId="ListLabel664">
+    <w:name w:val="ListLabel 664"/>
+    <w:qFormat/>
+    <w:rPr>
+      <w:rFonts w:cs="Wingdings"/>
+    </w:rPr>
+  </w:style>
+  <w:style w:type="character" w:styleId="ListLabel665">
+    <w:name w:val="ListLabel 665"/>
+    <w:qFormat/>
+    <w:rPr>
+      <w:rFonts w:ascii="Calibri" w:hAnsi="Calibri" w:cs="Symbol"/>
+      <w:sz w:val="24"/>
+    </w:rPr>
+  </w:style>
+  <w:style w:type="character" w:styleId="ListLabel666">
+    <w:name w:val="ListLabel 666"/>
+    <w:qFormat/>
+    <w:rPr>
+      <w:rFonts w:cs="Courier New"/>
+    </w:rPr>
+  </w:style>
+  <w:style w:type="character" w:styleId="ListLabel667">
+    <w:name w:val="ListLabel 667"/>
+    <w:qFormat/>
+    <w:rPr>
+      <w:rFonts w:cs="Wingdings"/>
+    </w:rPr>
+  </w:style>
+  <w:style w:type="character" w:styleId="ListLabel668">
+    <w:name w:val="ListLabel 668"/>
+    <w:qFormat/>
+    <w:rPr>
+      <w:rFonts w:cs="Symbol"/>
+    </w:rPr>
+  </w:style>
+  <w:style w:type="character" w:styleId="ListLabel669">
+    <w:name w:val="ListLabel 669"/>
+    <w:qFormat/>
+    <w:rPr>
+      <w:rFonts w:cs="Courier New"/>
+    </w:rPr>
+  </w:style>
+  <w:style w:type="character" w:styleId="ListLabel670">
+    <w:name w:val="ListLabel 670"/>
+    <w:qFormat/>
+    <w:rPr>
+      <w:rFonts w:cs="Wingdings"/>
+    </w:rPr>
+  </w:style>
+  <w:style w:type="character" w:styleId="ListLabel671">
+    <w:name w:val="ListLabel 671"/>
+    <w:qFormat/>
+    <w:rPr>
+      <w:rFonts w:cs="Symbol"/>
+    </w:rPr>
+  </w:style>
+  <w:style w:type="character" w:styleId="ListLabel672">
+    <w:name w:val="ListLabel 672"/>
+    <w:qFormat/>
+    <w:rPr>
+      <w:rFonts w:cs="Courier New"/>
+    </w:rPr>
+  </w:style>
+  <w:style w:type="character" w:styleId="ListLabel673">
+    <w:name w:val="ListLabel 673"/>
+    <w:qFormat/>
+    <w:rPr>
+      <w:rFonts w:cs="Wingdings"/>
+    </w:rPr>
+  </w:style>
+  <w:style w:type="character" w:styleId="ListLabel674">
+    <w:name w:val="ListLabel 674"/>
+    <w:qFormat/>
+    <w:rPr>
+      <w:rFonts w:ascii="Calibri" w:hAnsi="Calibri" w:cs="Symbol"/>
+      <w:sz w:val="24"/>
+    </w:rPr>
+  </w:style>
+  <w:style w:type="character" w:styleId="ListLabel675">
+    <w:name w:val="ListLabel 675"/>
+    <w:qFormat/>
+    <w:rPr>
+      <w:rFonts w:cs="Courier New"/>
+    </w:rPr>
+  </w:style>
+  <w:style w:type="character" w:styleId="ListLabel676">
+    <w:name w:val="ListLabel 676"/>
+    <w:qFormat/>
+    <w:rPr>
+      <w:rFonts w:cs="Wingdings"/>
+    </w:rPr>
+  </w:style>
+  <w:style w:type="character" w:styleId="ListLabel677">
+    <w:name w:val="ListLabel 677"/>
+    <w:qFormat/>
+    <w:rPr>
+      <w:rFonts w:cs="Symbol"/>
+    </w:rPr>
+  </w:style>
+  <w:style w:type="character" w:styleId="ListLabel678">
+    <w:name w:val="ListLabel 678"/>
+    <w:qFormat/>
+    <w:rPr>
+      <w:rFonts w:cs="Courier New"/>
+    </w:rPr>
+  </w:style>
+  <w:style w:type="character" w:styleId="ListLabel679">
+    <w:name w:val="ListLabel 679"/>
+    <w:qFormat/>
+    <w:rPr>
+      <w:rFonts w:cs="Wingdings"/>
+    </w:rPr>
+  </w:style>
+  <w:style w:type="character" w:styleId="ListLabel680">
+    <w:name w:val="ListLabel 680"/>
+    <w:qFormat/>
+    <w:rPr>
+      <w:rFonts w:cs="Symbol"/>
+    </w:rPr>
+  </w:style>
+  <w:style w:type="character" w:styleId="ListLabel681">
+    <w:name w:val="ListLabel 681"/>
+    <w:qFormat/>
+    <w:rPr>
+      <w:rFonts w:cs="Courier New"/>
+    </w:rPr>
+  </w:style>
+  <w:style w:type="character" w:styleId="ListLabel682">
+    <w:name w:val="ListLabel 682"/>
+    <w:qFormat/>
+    <w:rPr>
+      <w:rFonts w:cs="Wingdings"/>
+    </w:rPr>
+  </w:style>
+  <w:style w:type="character" w:styleId="ListLabel683">
+    <w:name w:val="ListLabel 683"/>
+    <w:qFormat/>
+    <w:rPr>
+      <w:rFonts w:ascii="Calibri" w:hAnsi="Calibri" w:cs="Symbol"/>
+      <w:sz w:val="24"/>
+    </w:rPr>
+  </w:style>
+  <w:style w:type="character" w:styleId="ListLabel684">
+    <w:name w:val="ListLabel 684"/>
+    <w:qFormat/>
+    <w:rPr>
+      <w:rFonts w:cs="Courier New"/>
+    </w:rPr>
+  </w:style>
+  <w:style w:type="character" w:styleId="ListLabel685">
+    <w:name w:val="ListLabel 685"/>
+    <w:qFormat/>
+    <w:rPr>
+      <w:rFonts w:cs="Wingdings"/>
+    </w:rPr>
+  </w:style>
+  <w:style w:type="character" w:styleId="ListLabel686">
+    <w:name w:val="ListLabel 686"/>
+    <w:qFormat/>
+    <w:rPr>
+      <w:rFonts w:cs="Symbol"/>
+    </w:rPr>
+  </w:style>
+  <w:style w:type="character" w:styleId="ListLabel687">
+    <w:name w:val="ListLabel 687"/>
+    <w:qFormat/>
+    <w:rPr>
+      <w:rFonts w:cs="Courier New"/>
+    </w:rPr>
+  </w:style>
+  <w:style w:type="character" w:styleId="ListLabel688">
+    <w:name w:val="ListLabel 688"/>
+    <w:qFormat/>
+    <w:rPr>
+      <w:rFonts w:cs="Wingdings"/>
+    </w:rPr>
+  </w:style>
+  <w:style w:type="character" w:styleId="ListLabel689">
+    <w:name w:val="ListLabel 689"/>
+    <w:qFormat/>
+    <w:rPr>
+      <w:rFonts w:cs="Symbol"/>
+    </w:rPr>
+  </w:style>
+  <w:style w:type="character" w:styleId="ListLabel690">
+    <w:name w:val="ListLabel 690"/>
+    <w:qFormat/>
+    <w:rPr>
+      <w:rFonts w:cs="Courier New"/>
+    </w:rPr>
+  </w:style>
+  <w:style w:type="character" w:styleId="ListLabel691">
+    <w:name w:val="ListLabel 691"/>
+    <w:qFormat/>
+    <w:rPr>
+      <w:rFonts w:cs="Wingdings"/>
+    </w:rPr>
+  </w:style>
+  <w:style w:type="character" w:styleId="ListLabel692">
+    <w:name w:val="ListLabel 692"/>
+    <w:qFormat/>
+    <w:rPr>
+      <w:rFonts w:ascii="Calibri" w:hAnsi="Calibri" w:cs="Symbol"/>
+      <w:b/>
+      <w:sz w:val="24"/>
+    </w:rPr>
+  </w:style>
+  <w:style w:type="character" w:styleId="ListLabel693">
+    <w:name w:val="ListLabel 693"/>
+    <w:qFormat/>
+    <w:rPr>
+      <w:rFonts w:cs="Courier New"/>
+    </w:rPr>
+  </w:style>
+  <w:style w:type="character" w:styleId="ListLabel694">
+    <w:name w:val="ListLabel 694"/>
+    <w:qFormat/>
+    <w:rPr>
+      <w:rFonts w:cs="Wingdings"/>
+    </w:rPr>
+  </w:style>
+  <w:style w:type="character" w:styleId="ListLabel695">
+    <w:name w:val="ListLabel 695"/>
+    <w:qFormat/>
+    <w:rPr>
+      <w:rFonts w:cs="Symbol"/>
+    </w:rPr>
+  </w:style>
+  <w:style w:type="character" w:styleId="ListLabel696">
+    <w:name w:val="ListLabel 696"/>
+    <w:qFormat/>
+    <w:rPr>
+      <w:rFonts w:cs="Courier New"/>
+    </w:rPr>
+  </w:style>
+  <w:style w:type="character" w:styleId="ListLabel697">
+    <w:name w:val="ListLabel 697"/>
+    <w:qFormat/>
+    <w:rPr>
+      <w:rFonts w:cs="Wingdings"/>
+    </w:rPr>
+  </w:style>
+  <w:style w:type="character" w:styleId="ListLabel698">
+    <w:name w:val="ListLabel 698"/>
+    <w:qFormat/>
+    <w:rPr>
+      <w:rFonts w:cs="Symbol"/>
+    </w:rPr>
+  </w:style>
+  <w:style w:type="character" w:styleId="ListLabel699">
+    <w:name w:val="ListLabel 699"/>
+    <w:qFormat/>
+    <w:rPr>
+      <w:rFonts w:cs="Courier New"/>
+    </w:rPr>
+  </w:style>
+  <w:style w:type="character" w:styleId="ListLabel700">
+    <w:name w:val="ListLabel 700"/>
+    <w:qFormat/>
+    <w:rPr>
+      <w:rFonts w:cs="Wingdings"/>
+    </w:rPr>
+  </w:style>
+  <w:style w:type="character" w:styleId="ListLabel701">
+    <w:name w:val="ListLabel 701"/>
+    <w:qFormat/>
+    <w:rPr>
+      <w:rFonts w:ascii="Calibri" w:hAnsi="Calibri" w:cs="Symbol"/>
+    </w:rPr>
+  </w:style>
+  <w:style w:type="character" w:styleId="ListLabel702">
+    <w:name w:val="ListLabel 702"/>
+    <w:qFormat/>
+    <w:rPr>
+      <w:rFonts w:cs="Courier New"/>
+    </w:rPr>
+  </w:style>
+  <w:style w:type="character" w:styleId="ListLabel703">
+    <w:name w:val="ListLabel 703"/>
+    <w:qFormat/>
+    <w:rPr>
+      <w:rFonts w:cs="Wingdings"/>
+    </w:rPr>
+  </w:style>
+  <w:style w:type="character" w:styleId="ListLabel704">
+    <w:name w:val="ListLabel 704"/>
+    <w:qFormat/>
+    <w:rPr>
+      <w:rFonts w:cs="Symbol"/>
+    </w:rPr>
+  </w:style>
+  <w:style w:type="character" w:styleId="ListLabel705">
+    <w:name w:val="ListLabel 705"/>
+    <w:qFormat/>
+    <w:rPr>
+      <w:rFonts w:cs="Courier New"/>
+    </w:rPr>
+  </w:style>
+  <w:style w:type="character" w:styleId="ListLabel706">
+    <w:name w:val="ListLabel 706"/>
+    <w:qFormat/>
+    <w:rPr>
+      <w:rFonts w:cs="Wingdings"/>
+    </w:rPr>
+  </w:style>
+  <w:style w:type="character" w:styleId="ListLabel707">
+    <w:name w:val="ListLabel 707"/>
+    <w:qFormat/>
+    <w:rPr>
+      <w:rFonts w:cs="Symbol"/>
+    </w:rPr>
+  </w:style>
+  <w:style w:type="character" w:styleId="ListLabel708">
+    <w:name w:val="ListLabel 708"/>
+    <w:qFormat/>
+    <w:rPr>
+      <w:rFonts w:cs="Courier New"/>
+    </w:rPr>
+  </w:style>
+  <w:style w:type="character" w:styleId="ListLabel709">
+    <w:name w:val="ListLabel 709"/>
+    <w:qFormat/>
+    <w:rPr>
+      <w:rFonts w:cs="Wingdings"/>
+    </w:rPr>
+  </w:style>
+  <w:style w:type="character" w:styleId="ListLabel710">
+    <w:name w:val="ListLabel 710"/>
+    <w:qFormat/>
+    <w:rPr>
+      <w:rFonts w:ascii="Calibri" w:hAnsi="Calibri" w:cs="Symbol"/>
+      <w:b/>
+      <w:sz w:val="24"/>
+    </w:rPr>
+  </w:style>
+  <w:style w:type="character" w:styleId="ListLabel711">
+    <w:name w:val="ListLabel 711"/>
+    <w:qFormat/>
+    <w:rPr>
+      <w:rFonts w:cs="Courier New"/>
+    </w:rPr>
+  </w:style>
+  <w:style w:type="character" w:styleId="ListLabel712">
+    <w:name w:val="ListLabel 712"/>
+    <w:qFormat/>
+    <w:rPr>
+      <w:rFonts w:cs="Wingdings"/>
+    </w:rPr>
+  </w:style>
+  <w:style w:type="character" w:styleId="ListLabel713">
+    <w:name w:val="ListLabel 713"/>
+    <w:qFormat/>
+    <w:rPr>
+      <w:rFonts w:cs="Symbol"/>
+    </w:rPr>
+  </w:style>
+  <w:style w:type="character" w:styleId="ListLabel714">
+    <w:name w:val="ListLabel 714"/>
+    <w:qFormat/>
+    <w:rPr>
+      <w:rFonts w:cs="Courier New"/>
+    </w:rPr>
+  </w:style>
+  <w:style w:type="character" w:styleId="ListLabel715">
+    <w:name w:val="ListLabel 715"/>
+    <w:qFormat/>
+    <w:rPr>
+      <w:rFonts w:cs="Wingdings"/>
+    </w:rPr>
+  </w:style>
+  <w:style w:type="character" w:styleId="ListLabel716">
+    <w:name w:val="ListLabel 716"/>
+    <w:qFormat/>
+    <w:rPr>
+      <w:rFonts w:cs="Symbol"/>
+    </w:rPr>
+  </w:style>
+  <w:style w:type="character" w:styleId="ListLabel717">
+    <w:name w:val="ListLabel 717"/>
+    <w:qFormat/>
+    <w:rPr>
+      <w:rFonts w:cs="Courier New"/>
+    </w:rPr>
+  </w:style>
+  <w:style w:type="character" w:styleId="ListLabel718">
+    <w:name w:val="ListLabel 718"/>
+    <w:qFormat/>
+    <w:rPr>
+      <w:rFonts w:cs="Wingdings"/>
+    </w:rPr>
+  </w:style>
+  <w:style w:type="character" w:styleId="ListLabel719">
+    <w:name w:val="ListLabel 719"/>
+    <w:qFormat/>
+    <w:rPr>
+      <w:rFonts w:cs="Symbol"/>
+      <w:sz w:val="24"/>
+    </w:rPr>
+  </w:style>
+  <w:style w:type="character" w:styleId="ListLabel720">
+    <w:name w:val="ListLabel 720"/>
+    <w:qFormat/>
+    <w:rPr>
+      <w:rFonts w:cs="Courier New"/>
+    </w:rPr>
+  </w:style>
+  <w:style w:type="character" w:styleId="ListLabel721">
+    <w:name w:val="ListLabel 721"/>
+    <w:qFormat/>
+    <w:rPr>
+      <w:rFonts w:cs="Wingdings"/>
+    </w:rPr>
+  </w:style>
+  <w:style w:type="character" w:styleId="ListLabel722">
+    <w:name w:val="ListLabel 722"/>
+    <w:qFormat/>
+    <w:rPr>
+      <w:rFonts w:cs="Symbol"/>
+    </w:rPr>
+  </w:style>
+  <w:style w:type="character" w:styleId="ListLabel723">
+    <w:name w:val="ListLabel 723"/>
+    <w:qFormat/>
+    <w:rPr>
+      <w:rFonts w:cs="Courier New"/>
+    </w:rPr>
+  </w:style>
+  <w:style w:type="character" w:styleId="ListLabel724">
+    <w:name w:val="ListLabel 724"/>
+    <w:qFormat/>
+    <w:rPr>
+      <w:rFonts w:cs="Wingdings"/>
+    </w:rPr>
+  </w:style>
+  <w:style w:type="character" w:styleId="ListLabel725">
+    <w:name w:val="ListLabel 725"/>
+    <w:qFormat/>
+    <w:rPr>
+      <w:rFonts w:cs="Symbol"/>
+    </w:rPr>
+  </w:style>
+  <w:style w:type="character" w:styleId="ListLabel726">
+    <w:name w:val="ListLabel 726"/>
+    <w:qFormat/>
+    <w:rPr>
+      <w:rFonts w:cs="Courier New"/>
+    </w:rPr>
+  </w:style>
+  <w:style w:type="character" w:styleId="ListLabel727">
+    <w:name w:val="ListLabel 727"/>
+    <w:qFormat/>
+    <w:rPr>
+      <w:rFonts w:cs="Wingdings"/>
+    </w:rPr>
+  </w:style>
+  <w:style w:type="character" w:styleId="ListLabel728">
+    <w:name w:val="ListLabel 728"/>
+    <w:qFormat/>
+    <w:rPr>
+      <w:rFonts w:cs="Symbol"/>
+    </w:rPr>
+  </w:style>
+  <w:style w:type="character" w:styleId="ListLabel729">
+    <w:name w:val="ListLabel 729"/>
+    <w:qFormat/>
+    <w:rPr>
+      <w:rFonts w:cs="Courier New"/>
+    </w:rPr>
+  </w:style>
+  <w:style w:type="character" w:styleId="ListLabel730">
+    <w:name w:val="ListLabel 730"/>
+    <w:qFormat/>
+    <w:rPr>
+      <w:rFonts w:cs="Wingdings"/>
+    </w:rPr>
+  </w:style>
+  <w:style w:type="character" w:styleId="ListLabel731">
+    <w:name w:val="ListLabel 731"/>
+    <w:qFormat/>
+    <w:rPr>
+      <w:rFonts w:cs="Symbol"/>
+    </w:rPr>
+  </w:style>
+  <w:style w:type="character" w:styleId="ListLabel732">
+    <w:name w:val="ListLabel 732"/>
+    <w:qFormat/>
+    <w:rPr>
+      <w:rFonts w:cs="Courier New"/>
+    </w:rPr>
+  </w:style>
+  <w:style w:type="character" w:styleId="ListLabel733">
+    <w:name w:val="ListLabel 733"/>
+    <w:qFormat/>
+    <w:rPr>
+      <w:rFonts w:cs="Wingdings"/>
+    </w:rPr>
+  </w:style>
+  <w:style w:type="character" w:styleId="ListLabel734">
+    <w:name w:val="ListLabel 734"/>
+    <w:qFormat/>
+    <w:rPr>
+      <w:rFonts w:cs="Symbol"/>
+    </w:rPr>
+  </w:style>
+  <w:style w:type="character" w:styleId="ListLabel735">
+    <w:name w:val="ListLabel 735"/>
+    <w:qFormat/>
+    <w:rPr>
+      <w:rFonts w:cs="Courier New"/>
+    </w:rPr>
+  </w:style>
+  <w:style w:type="character" w:styleId="ListLabel736">
+    <w:name w:val="ListLabel 736"/>
+    <w:qFormat/>
+    <w:rPr>
+      <w:rFonts w:cs="Wingdings"/>
+    </w:rPr>
+  </w:style>
+  <w:style w:type="character" w:styleId="ListLabel737">
+    <w:name w:val="ListLabel 737"/>
+    <w:qFormat/>
+    <w:rPr>
+      <w:rFonts w:ascii="Calibri" w:hAnsi="Calibri" w:cs="OpenSymbol"/>
+      <w:b/>
+      <w:sz w:val="24"/>
+    </w:rPr>
+  </w:style>
+  <w:style w:type="character" w:styleId="ListLabel738">
+    <w:name w:val="ListLabel 738"/>
+    <w:qFormat/>
+    <w:rPr>
+      <w:rFonts w:cs="OpenSymbol"/>
+    </w:rPr>
+  </w:style>
+  <w:style w:type="character" w:styleId="ListLabel739">
+    <w:name w:val="ListLabel 739"/>
+    <w:qFormat/>
+    <w:rPr>
+      <w:rFonts w:cs="OpenSymbol"/>
+    </w:rPr>
+  </w:style>
+  <w:style w:type="character" w:styleId="ListLabel740">
+    <w:name w:val="ListLabel 740"/>
+    <w:qFormat/>
+    <w:rPr>
+      <w:rFonts w:cs="OpenSymbol"/>
+    </w:rPr>
+  </w:style>
+  <w:style w:type="character" w:styleId="ListLabel741">
+    <w:name w:val="ListLabel 741"/>
+    <w:qFormat/>
+    <w:rPr>
+      <w:rFonts w:cs="OpenSymbol"/>
+    </w:rPr>
+  </w:style>
+  <w:style w:type="character" w:styleId="ListLabel742">
+    <w:name w:val="ListLabel 742"/>
+    <w:qFormat/>
+    <w:rPr>
+      <w:rFonts w:cs="OpenSymbol"/>
+    </w:rPr>
+  </w:style>
+  <w:style w:type="character" w:styleId="ListLabel743">
+    <w:name w:val="ListLabel 743"/>
+    <w:qFormat/>
+    <w:rPr>
+      <w:rFonts w:cs="OpenSymbol"/>
+    </w:rPr>
+  </w:style>
+  <w:style w:type="character" w:styleId="ListLabel744">
+    <w:name w:val="ListLabel 744"/>
+    <w:qFormat/>
+    <w:rPr>
+      <w:rFonts w:cs="OpenSymbol"/>
+    </w:rPr>
+  </w:style>
+  <w:style w:type="character" w:styleId="ListLabel745">
+    <w:name w:val="ListLabel 745"/>
+    <w:qFormat/>
+    <w:rPr>
+      <w:rFonts w:cs="OpenSymbol"/>
+    </w:rPr>
+  </w:style>
+  <w:style w:type="character" w:styleId="VisitedInternetLink">
+    <w:name w:val="Visited Internet Link"/>
+    <w:rPr>
+      <w:color w:val="800000"/>
+      <w:u w:val="single"/>
+      <w:lang w:val="zxx" w:eastAsia="zxx" w:bidi="zxx"/>
     </w:rPr>
   </w:style>
   <w:style w:type="paragraph" w:styleId="Heading">

</xml_diff>

<commit_message>
Corrections, updated link and updated git ignore file.
</commit_message>
<xml_diff>
--- a/practicals/Practical-1.docx
+++ b/practicals/Practical-1.docx
@@ -30,10 +30,10 @@
         <w:tblStyle w:val="TableGrid"/>
         <w:tblW w:w="10657" w:type="dxa"/>
         <w:jc w:val="left"/>
-        <w:tblInd w:w="-25" w:type="dxa"/>
+        <w:tblInd w:w="-30" w:type="dxa"/>
         <w:tblCellMar>
           <w:top w:w="0" w:type="dxa"/>
-          <w:left w:w="83" w:type="dxa"/>
+          <w:left w:w="78" w:type="dxa"/>
           <w:bottom w:w="0" w:type="dxa"/>
           <w:right w:w="108" w:type="dxa"/>
         </w:tblCellMar>
@@ -59,7 +59,7 @@
             </w:tcBorders>
             <w:shd w:color="auto" w:fill="BFBFBF" w:themeFill="background1" w:themeFillShade="bf" w:val="clear"/>
             <w:tcMar>
-              <w:left w:w="83" w:type="dxa"/>
+              <w:left w:w="78" w:type="dxa"/>
             </w:tcMar>
           </w:tcPr>
           <w:p>
@@ -99,7 +99,7 @@
             </w:tcBorders>
             <w:shd w:color="auto" w:fill="auto" w:val="clear"/>
             <w:tcMar>
-              <w:left w:w="83" w:type="dxa"/>
+              <w:left w:w="78" w:type="dxa"/>
             </w:tcMar>
           </w:tcPr>
           <w:p>
@@ -139,7 +139,7 @@
             </w:tcBorders>
             <w:shd w:color="auto" w:fill="BFBFBF" w:themeFill="background1" w:themeFillShade="bf" w:val="clear"/>
             <w:tcMar>
-              <w:left w:w="83" w:type="dxa"/>
+              <w:left w:w="78" w:type="dxa"/>
             </w:tcMar>
           </w:tcPr>
           <w:p>
@@ -182,7 +182,7 @@
             </w:tcBorders>
             <w:shd w:color="auto" w:fill="D9D9D9" w:themeFill="background1" w:themeFillShade="d9" w:val="clear"/>
             <w:tcMar>
-              <w:left w:w="83" w:type="dxa"/>
+              <w:left w:w="78" w:type="dxa"/>
             </w:tcMar>
           </w:tcPr>
           <w:p>
@@ -219,7 +219,7 @@
             </w:tcBorders>
             <w:shd w:color="auto" w:fill="auto" w:val="clear"/>
             <w:tcMar>
-              <w:left w:w="83" w:type="dxa"/>
+              <w:left w:w="78" w:type="dxa"/>
             </w:tcMar>
           </w:tcPr>
           <w:p>
@@ -256,7 +256,7 @@
             </w:tcBorders>
             <w:shd w:color="auto" w:fill="D9D9D9" w:themeFill="background1" w:themeFillShade="d9" w:val="clear"/>
             <w:tcMar>
-              <w:left w:w="83" w:type="dxa"/>
+              <w:left w:w="78" w:type="dxa"/>
             </w:tcMar>
           </w:tcPr>
           <w:p>
@@ -296,7 +296,7 @@
             </w:tcBorders>
             <w:shd w:color="auto" w:fill="D9D9D9" w:themeFill="background1" w:themeFillShade="d9" w:val="clear"/>
             <w:tcMar>
-              <w:left w:w="83" w:type="dxa"/>
+              <w:left w:w="78" w:type="dxa"/>
             </w:tcMar>
           </w:tcPr>
           <w:p>
@@ -333,7 +333,7 @@
             </w:tcBorders>
             <w:shd w:color="auto" w:fill="auto" w:val="clear"/>
             <w:tcMar>
-              <w:left w:w="83" w:type="dxa"/>
+              <w:left w:w="78" w:type="dxa"/>
             </w:tcMar>
           </w:tcPr>
           <w:p>
@@ -370,7 +370,7 @@
             </w:tcBorders>
             <w:shd w:color="auto" w:fill="D9D9D9" w:themeFill="background1" w:themeFillShade="d9" w:val="clear"/>
             <w:tcMar>
-              <w:left w:w="83" w:type="dxa"/>
+              <w:left w:w="78" w:type="dxa"/>
             </w:tcMar>
           </w:tcPr>
           <w:p>
@@ -410,7 +410,7 @@
             </w:tcBorders>
             <w:shd w:color="auto" w:fill="D9D9D9" w:themeFill="background1" w:themeFillShade="d9" w:val="clear"/>
             <w:tcMar>
-              <w:left w:w="83" w:type="dxa"/>
+              <w:left w:w="78" w:type="dxa"/>
             </w:tcMar>
           </w:tcPr>
           <w:p>
@@ -447,7 +447,7 @@
             </w:tcBorders>
             <w:shd w:color="auto" w:fill="auto" w:val="clear"/>
             <w:tcMar>
-              <w:left w:w="83" w:type="dxa"/>
+              <w:left w:w="78" w:type="dxa"/>
             </w:tcMar>
           </w:tcPr>
           <w:p>
@@ -484,7 +484,7 @@
             </w:tcBorders>
             <w:shd w:color="auto" w:fill="D9D9D9" w:themeFill="background1" w:themeFillShade="d9" w:val="clear"/>
             <w:tcMar>
-              <w:left w:w="83" w:type="dxa"/>
+              <w:left w:w="78" w:type="dxa"/>
             </w:tcMar>
           </w:tcPr>
           <w:p>
@@ -524,7 +524,7 @@
             </w:tcBorders>
             <w:shd w:color="auto" w:fill="D9D9D9" w:themeFill="background1" w:themeFillShade="d9" w:val="clear"/>
             <w:tcMar>
-              <w:left w:w="83" w:type="dxa"/>
+              <w:left w:w="78" w:type="dxa"/>
             </w:tcMar>
           </w:tcPr>
           <w:p>
@@ -561,7 +561,7 @@
             </w:tcBorders>
             <w:shd w:color="auto" w:fill="auto" w:val="clear"/>
             <w:tcMar>
-              <w:left w:w="83" w:type="dxa"/>
+              <w:left w:w="78" w:type="dxa"/>
             </w:tcMar>
           </w:tcPr>
           <w:p>
@@ -598,7 +598,7 @@
             </w:tcBorders>
             <w:shd w:color="auto" w:fill="D9D9D9" w:themeFill="background1" w:themeFillShade="d9" w:val="clear"/>
             <w:tcMar>
-              <w:left w:w="83" w:type="dxa"/>
+              <w:left w:w="78" w:type="dxa"/>
             </w:tcMar>
           </w:tcPr>
           <w:p>
@@ -642,7 +642,7 @@
             </w:tcBorders>
             <w:shd w:color="auto" w:fill="D9D9D9" w:themeFill="background1" w:themeFillShade="d9" w:val="clear"/>
             <w:tcMar>
-              <w:left w:w="83" w:type="dxa"/>
+              <w:left w:w="78" w:type="dxa"/>
             </w:tcMar>
           </w:tcPr>
           <w:p>
@@ -679,7 +679,7 @@
             </w:tcBorders>
             <w:shd w:color="auto" w:fill="auto" w:val="clear"/>
             <w:tcMar>
-              <w:left w:w="83" w:type="dxa"/>
+              <w:left w:w="78" w:type="dxa"/>
             </w:tcMar>
           </w:tcPr>
           <w:p>
@@ -716,7 +716,7 @@
             </w:tcBorders>
             <w:shd w:color="auto" w:fill="D9D9D9" w:themeFill="background1" w:themeFillShade="d9" w:val="clear"/>
             <w:tcMar>
-              <w:left w:w="83" w:type="dxa"/>
+              <w:left w:w="78" w:type="dxa"/>
             </w:tcMar>
           </w:tcPr>
           <w:p>
@@ -1286,15 +1286,17 @@
         <w:tabs>
           <w:tab w:val="left" w:pos="-720" w:leader="none"/>
         </w:tabs>
-        <w:jc w:val="both"/>
+        <w:jc w:val="left"/>
         <w:rPr/>
       </w:pPr>
       <w:r>
         <w:rPr>
           <w:rFonts w:ascii="Calibri" w:hAnsi="Calibri"/>
-          <w:szCs w:val="24"/>
-        </w:rPr>
-        <w:t xml:space="preserve">Start QGIS by clicking </w:t>
+          <w:b w:val="false"/>
+          <w:bCs w:val="false"/>
+          <w:szCs w:val="24"/>
+        </w:rPr>
+        <w:t xml:space="preserve">Start QGIS by clicking on </w:t>
       </w:r>
       <w:r>
         <w:rPr>
@@ -1303,7 +1305,43 @@
           <w:bCs/>
           <w:szCs w:val="24"/>
         </w:rPr>
-        <w:t>Applications &gt; Education &gt; QGIS Desktop</w:t>
+        <w:t>Start</w:t>
+      </w:r>
+      <w:r>
+        <w:rPr>
+          <w:rFonts w:ascii="Calibri" w:hAnsi="Calibri"/>
+          <w:b w:val="false"/>
+          <w:bCs w:val="false"/>
+          <w:szCs w:val="24"/>
+        </w:rPr>
+        <w:t xml:space="preserve">, then type </w:t>
+      </w:r>
+      <w:r>
+        <w:rPr>
+          <w:rFonts w:ascii="Calibri" w:hAnsi="Calibri"/>
+          <w:b/>
+          <w:bCs/>
+          <w:szCs w:val="24"/>
+        </w:rPr>
+        <w:t>QGIS</w:t>
+      </w:r>
+      <w:r>
+        <w:rPr>
+          <w:rFonts w:ascii="Calibri" w:hAnsi="Calibri"/>
+          <w:b w:val="false"/>
+          <w:bCs w:val="false"/>
+          <w:szCs w:val="24"/>
+        </w:rPr>
+        <w:t xml:space="preserve"> and select </w:t>
+      </w:r>
+      <w:r>
+        <w:rPr>
+          <w:rFonts w:ascii="Calibri" w:hAnsi="Calibri"/>
+          <w:b/>
+          <w:bCs/>
+          <w:szCs w:val="24"/>
+        </w:rPr>
+        <w:t>QGIS Desktop 2.18</w:t>
       </w:r>
       <w:r>
         <w:rPr>
@@ -2133,17 +2171,28 @@
           <w:tab w:val="left" w:pos="-720" w:leader="none"/>
         </w:tabs>
         <w:jc w:val="both"/>
-        <w:rPr>
-          <w:rFonts w:ascii="Calibri" w:hAnsi="Calibri"/>
-          <w:szCs w:val="24"/>
-        </w:rPr>
-      </w:pPr>
-      <w:r>
-        <w:rPr>
-          <w:rFonts w:ascii="Calibri" w:hAnsi="Calibri"/>
-          <w:szCs w:val="24"/>
-        </w:rPr>
-        <w:t xml:space="preserve">A window will appear, titled Identify Results, with information about the country you selected. You may need to expand the window to see more of the details. </w:t>
+        <w:rPr/>
+      </w:pPr>
+      <w:r>
+        <w:rPr>
+          <w:rFonts w:ascii="Calibri" w:hAnsi="Calibri"/>
+          <w:szCs w:val="24"/>
+        </w:rPr>
+        <w:t xml:space="preserve">A window will appear, titled Identify Results, with information about the country you selected. You may need to </w:t>
+      </w:r>
+      <w:r>
+        <w:rPr>
+          <w:rFonts w:ascii="Calibri" w:hAnsi="Calibri"/>
+          <w:szCs w:val="24"/>
+        </w:rPr>
+        <w:t xml:space="preserve">scroll to the right or </w:t>
+      </w:r>
+      <w:r>
+        <w:rPr>
+          <w:rFonts w:ascii="Calibri" w:hAnsi="Calibri"/>
+          <w:szCs w:val="24"/>
+        </w:rPr>
+        <w:t xml:space="preserve">expand the window to see more of the details. </w:t>
       </w:r>
     </w:p>
     <w:p>
@@ -3086,7 +3135,7 @@
                 <wp:positionV relativeFrom="paragraph">
                   <wp:posOffset>130810</wp:posOffset>
                 </wp:positionV>
-                <wp:extent cx="202565" cy="394970"/>
+                <wp:extent cx="203200" cy="395605"/>
                 <wp:effectExtent l="0" t="0" r="0" b="0"/>
                 <wp:wrapNone/>
                 <wp:docPr id="13" name="Rectangle 21"/>
@@ -3097,7 +3146,7 @@
                       <wps:spPr>
                         <a:xfrm>
                           <a:off x="0" y="0"/>
-                          <a:ext cx="201960" cy="394200"/>
+                          <a:ext cx="202680" cy="394920"/>
                         </a:xfrm>
                         <a:prstGeom prst="rect">
                           <a:avLst/>
@@ -3125,7 +3174,7 @@
           </mc:Choice>
           <mc:Fallback>
             <w:pict>
-              <v:rect id="shape_0" ID="Rectangle 21" stroked="t" style="position:absolute;margin-left:181.25pt;margin-top:10.3pt;width:15.85pt;height:31pt">
+              <v:rect id="shape_0" ID="Rectangle 21" stroked="t" style="position:absolute;margin-left:181.25pt;margin-top:10.3pt;width:15.9pt;height:31.05pt">
                 <w10:wrap type="none"/>
                 <v:fill o:detectmouseclick="t" on="false"/>
                 <v:stroke color="black" weight="15840" joinstyle="round" endcap="flat"/>
@@ -3285,7 +3334,7 @@
           <w:sz w:val="24"/>
           <w:szCs w:val="24"/>
         </w:rPr>
-        <w:t>Layer &gt; Add Layer &gt; Add Vector Layer… &gt; Browse &gt; …</w:t>
+        <w:t>Layer &gt; Add Layer &gt; Add Vector Layer… &gt; Browse &gt; …</w:t>
       </w:r>
       <w:r>
         <w:rPr>
@@ -4359,7 +4408,7 @@
                 <wp:positionV relativeFrom="paragraph">
                   <wp:posOffset>60960</wp:posOffset>
                 </wp:positionV>
-                <wp:extent cx="6275705" cy="1301750"/>
+                <wp:extent cx="6276340" cy="1301750"/>
                 <wp:effectExtent l="0" t="0" r="0" b="0"/>
                 <wp:wrapNone/>
                 <wp:docPr id="16" name="Shape1"/>
@@ -4370,7 +4419,7 @@
                       <wps:spPr>
                         <a:xfrm>
                           <a:off x="0" y="0"/>
-                          <a:ext cx="6275160" cy="1301040"/>
+                          <a:ext cx="6275880" cy="1301040"/>
                         </a:xfrm>
                         <a:prstGeom prst="rect">
                           <a:avLst/>
@@ -4393,7 +4442,7 @@
                           <w:p>
                             <w:pPr>
                               <w:pStyle w:val="FrameContents"/>
-                              <w:overflowPunct w:val="false"/>
+                              <w:overflowPunct w:val="true"/>
                               <w:spacing w:lineRule="auto" w:line="240" w:before="0" w:after="0"/>
                               <w:ind w:left="57" w:right="0" w:hanging="0"/>
                               <w:rPr/>
@@ -4444,7 +4493,7 @@
           </mc:Choice>
           <mc:Fallback>
             <w:pict>
-              <v:rect id="shape_0" ID="Shape1" stroked="t" style="position:absolute;margin-left:18.95pt;margin-top:4.8pt;width:494.05pt;height:102.4pt">
+              <v:rect id="shape_0" ID="Shape1" stroked="t" style="position:absolute;margin-left:18.95pt;margin-top:4.8pt;width:494.1pt;height:102.4pt">
                 <w10:wrap type="square"/>
                 <v:fill o:detectmouseclick="t" on="false"/>
                 <v:stroke color="black" joinstyle="round" endcap="flat"/>
@@ -4453,7 +4502,7 @@
                     <w:p>
                       <w:pPr>
                         <w:pStyle w:val="FrameContents"/>
-                        <w:overflowPunct w:val="false"/>
+                        <w:overflowPunct w:val="true"/>
                         <w:spacing w:lineRule="auto" w:line="240" w:before="0" w:after="0"/>
                         <w:ind w:left="57" w:right="0" w:hanging="0"/>
                         <w:rPr/>
@@ -5071,11 +5120,22 @@
           <w:sz w:val="24"/>
           <w:szCs w:val="24"/>
         </w:rPr>
-        <w:t xml:space="preserve"> (if it doesn’t show, change the box next to File Name from </w:t>
+        <w:t xml:space="preserve"> </w:t>
+      </w:r>
+      <w:r>
+        <w:rPr>
+          <w:i/>
+          <w:iCs/>
+          <w:sz w:val="24"/>
+          <w:szCs w:val="24"/>
+        </w:rPr>
+        <w:t xml:space="preserve">(if it doesn’t show, change the box next to File Name from </w:t>
       </w:r>
       <w:r>
         <w:rPr>
           <w:rFonts w:cs="Courier New" w:ascii="Courier New" w:hAnsi="Courier New"/>
+          <w:i/>
+          <w:iCs/>
           <w:sz w:val="24"/>
           <w:szCs w:val="24"/>
         </w:rPr>
@@ -5083,6 +5143,8 @@
       </w:r>
       <w:r>
         <w:rPr>
+          <w:i/>
+          <w:iCs/>
           <w:sz w:val="24"/>
           <w:szCs w:val="24"/>
         </w:rPr>
@@ -5091,6 +5153,8 @@
       <w:r>
         <w:rPr>
           <w:rFonts w:cs="Courier New" w:ascii="Courier New" w:hAnsi="Courier New"/>
+          <w:i/>
+          <w:iCs/>
           <w:sz w:val="24"/>
           <w:szCs w:val="24"/>
         </w:rPr>
@@ -5098,10 +5162,19 @@
       </w:r>
       <w:r>
         <w:rPr>
-          <w:sz w:val="24"/>
-          <w:szCs w:val="24"/>
-        </w:rPr>
-        <w:t xml:space="preserve">) and click </w:t>
+          <w:i/>
+          <w:iCs/>
+          <w:sz w:val="24"/>
+          <w:szCs w:val="24"/>
+        </w:rPr>
+        <w:t>)</w:t>
+      </w:r>
+      <w:r>
+        <w:rPr>
+          <w:sz w:val="24"/>
+          <w:szCs w:val="24"/>
+        </w:rPr>
+        <w:t xml:space="preserve"> and click </w:t>
       </w:r>
       <w:r>
         <w:rPr>
@@ -7568,7 +7641,7 @@
                 <wp:positionV relativeFrom="paragraph">
                   <wp:posOffset>137160</wp:posOffset>
                 </wp:positionV>
-                <wp:extent cx="6282055" cy="557530"/>
+                <wp:extent cx="6282690" cy="557530"/>
                 <wp:effectExtent l="0" t="0" r="0" b="0"/>
                 <wp:wrapNone/>
                 <wp:docPr id="26" name="Shape2"/>
@@ -7579,7 +7652,7 @@
                       <wps:spPr>
                         <a:xfrm>
                           <a:off x="0" y="0"/>
-                          <a:ext cx="6281280" cy="556920"/>
+                          <a:ext cx="6282000" cy="556920"/>
                         </a:xfrm>
                         <a:prstGeom prst="rect">
                           <a:avLst/>
@@ -7602,7 +7675,7 @@
                           <w:p>
                             <w:pPr>
                               <w:pStyle w:val="FrameContents"/>
-                              <w:overflowPunct w:val="false"/>
+                              <w:overflowPunct w:val="true"/>
                               <w:spacing w:lineRule="auto" w:line="240" w:before="0" w:after="0"/>
                               <w:ind w:left="113" w:right="0" w:hanging="0"/>
                               <w:rPr/>
@@ -7743,7 +7816,7 @@
           </mc:Choice>
           <mc:Fallback>
             <w:pict>
-              <v:rect id="shape_0" ID="Shape2" stroked="t" style="position:absolute;margin-left:19.6pt;margin-top:10.8pt;width:494.55pt;height:43.8pt">
+              <v:rect id="shape_0" ID="Shape2" stroked="t" style="position:absolute;margin-left:19.6pt;margin-top:10.8pt;width:494.6pt;height:43.8pt">
                 <w10:wrap type="square"/>
                 <v:fill o:detectmouseclick="t" on="false"/>
                 <v:stroke color="black" joinstyle="round" endcap="flat"/>
@@ -7752,7 +7825,7 @@
                     <w:p>
                       <w:pPr>
                         <w:pStyle w:val="FrameContents"/>
-                        <w:overflowPunct w:val="false"/>
+                        <w:overflowPunct w:val="true"/>
                         <w:spacing w:lineRule="auto" w:line="240" w:before="0" w:after="0"/>
                         <w:ind w:left="113" w:right="0" w:hanging="0"/>
                         <w:rPr/>
@@ -9038,7 +9111,7 @@
                 <wp:positionV relativeFrom="paragraph">
                   <wp:posOffset>89535</wp:posOffset>
                 </wp:positionV>
-                <wp:extent cx="6150610" cy="2604770"/>
+                <wp:extent cx="6151245" cy="2604770"/>
                 <wp:effectExtent l="0" t="0" r="0" b="0"/>
                 <wp:wrapNone/>
                 <wp:docPr id="32" name="Shape3"/>
@@ -9049,7 +9122,7 @@
                       <wps:spPr>
                         <a:xfrm>
                           <a:off x="0" y="0"/>
-                          <a:ext cx="6149880" cy="2604240"/>
+                          <a:ext cx="6150600" cy="2604240"/>
                         </a:xfrm>
                         <a:prstGeom prst="rect">
                           <a:avLst/>
@@ -9072,7 +9145,7 @@
                           <w:p>
                             <w:pPr>
                               <w:pStyle w:val="FrameContents"/>
-                              <w:overflowPunct w:val="false"/>
+                              <w:overflowPunct w:val="true"/>
                               <w:spacing w:lineRule="auto" w:line="240" w:before="0" w:after="0"/>
                               <w:ind w:left="113" w:right="0" w:hanging="0"/>
                               <w:rPr/>
@@ -9090,7 +9163,7 @@
                           <w:p>
                             <w:pPr>
                               <w:pStyle w:val="FrameContents"/>
-                              <w:overflowPunct w:val="false"/>
+                              <w:overflowPunct w:val="true"/>
                               <w:spacing w:lineRule="auto" w:line="240" w:before="0" w:after="0"/>
                               <w:ind w:left="113" w:right="0" w:hanging="0"/>
                               <w:rPr>
@@ -9108,7 +9181,7 @@
                           <w:p>
                             <w:pPr>
                               <w:pStyle w:val="FrameContents"/>
-                              <w:overflowPunct w:val="false"/>
+                              <w:overflowPunct w:val="true"/>
                               <w:spacing w:lineRule="auto" w:line="240" w:before="0" w:after="0"/>
                               <w:ind w:left="113" w:right="0" w:hanging="0"/>
                               <w:rPr/>
@@ -9126,7 +9199,7 @@
                           <w:p>
                             <w:pPr>
                               <w:pStyle w:val="FrameContents"/>
-                              <w:overflowPunct w:val="false"/>
+                              <w:overflowPunct w:val="true"/>
                               <w:spacing w:lineRule="auto" w:line="240" w:before="0" w:after="0"/>
                               <w:ind w:left="113" w:right="0" w:hanging="0"/>
                               <w:rPr>
@@ -9144,7 +9217,7 @@
                           <w:p>
                             <w:pPr>
                               <w:pStyle w:val="FrameContents"/>
-                              <w:overflowPunct w:val="false"/>
+                              <w:overflowPunct w:val="true"/>
                               <w:spacing w:lineRule="auto" w:line="240" w:before="0" w:after="0"/>
                               <w:ind w:left="113" w:right="0" w:hanging="0"/>
                               <w:rPr/>
@@ -9192,7 +9265,7 @@
           </mc:Choice>
           <mc:Fallback>
             <w:pict>
-              <v:rect id="shape_0" ID="Shape3" stroked="t" style="position:absolute;margin-left:24.25pt;margin-top:7.05pt;width:484.2pt;height:205pt">
+              <v:rect id="shape_0" ID="Shape3" stroked="t" style="position:absolute;margin-left:24.25pt;margin-top:7.05pt;width:484.25pt;height:205pt">
                 <w10:wrap type="square"/>
                 <v:fill o:detectmouseclick="t" on="false"/>
                 <v:stroke color="black" joinstyle="round" endcap="flat"/>
@@ -9201,7 +9274,7 @@
                     <w:p>
                       <w:pPr>
                         <w:pStyle w:val="FrameContents"/>
-                        <w:overflowPunct w:val="false"/>
+                        <w:overflowPunct w:val="true"/>
                         <w:spacing w:lineRule="auto" w:line="240" w:before="0" w:after="0"/>
                         <w:ind w:left="113" w:right="0" w:hanging="0"/>
                         <w:rPr/>
@@ -9219,7 +9292,7 @@
                     <w:p>
                       <w:pPr>
                         <w:pStyle w:val="FrameContents"/>
-                        <w:overflowPunct w:val="false"/>
+                        <w:overflowPunct w:val="true"/>
                         <w:spacing w:lineRule="auto" w:line="240" w:before="0" w:after="0"/>
                         <w:ind w:left="113" w:right="0" w:hanging="0"/>
                         <w:rPr>
@@ -9237,7 +9310,7 @@
                     <w:p>
                       <w:pPr>
                         <w:pStyle w:val="FrameContents"/>
-                        <w:overflowPunct w:val="false"/>
+                        <w:overflowPunct w:val="true"/>
                         <w:spacing w:lineRule="auto" w:line="240" w:before="0" w:after="0"/>
                         <w:ind w:left="113" w:right="0" w:hanging="0"/>
                         <w:rPr/>
@@ -9255,7 +9328,7 @@
                     <w:p>
                       <w:pPr>
                         <w:pStyle w:val="FrameContents"/>
-                        <w:overflowPunct w:val="false"/>
+                        <w:overflowPunct w:val="true"/>
                         <w:spacing w:lineRule="auto" w:line="240" w:before="0" w:after="0"/>
                         <w:ind w:left="113" w:right="0" w:hanging="0"/>
                         <w:rPr>
@@ -9273,7 +9346,7 @@
                     <w:p>
                       <w:pPr>
                         <w:pStyle w:val="FrameContents"/>
-                        <w:overflowPunct w:val="false"/>
+                        <w:overflowPunct w:val="true"/>
                         <w:spacing w:lineRule="auto" w:line="240" w:before="0" w:after="0"/>
                         <w:ind w:left="113" w:right="0" w:hanging="0"/>
                         <w:rPr/>
@@ -9860,19 +9933,7 @@
         <w:rPr>
           <w:i/>
         </w:rPr>
-        <w:t xml:space="preserve">Written and tested using QGIS 2.18.6 on </w:t>
-      </w:r>
-      <w:r>
-        <w:rPr>
-          <w:i/>
-        </w:rPr>
-        <w:t>05/07</w:t>
-      </w:r>
-      <w:r>
-        <w:rPr>
-          <w:i/>
-        </w:rPr>
-        <w:t>/2017 by Nick Bearman, Clear Mapping Co.</w:t>
+        <w:t>Written and tested using QGIS 2.18.6 on 05/07/2017 by Nick Bearman, Clear Mapping Co.</w:t>
       </w:r>
     </w:p>
     <w:p>
@@ -19555,6 +19616,1168 @@
   </w:style>
   <w:style w:type="character" w:styleId="ListLabel908">
     <w:name w:val="ListLabel 908"/>
+    <w:qFormat/>
+    <w:rPr>
+      <w:rFonts w:cs="OpenSymbol"/>
+    </w:rPr>
+  </w:style>
+  <w:style w:type="character" w:styleId="ListLabel909">
+    <w:name w:val="ListLabel 909"/>
+    <w:qFormat/>
+    <w:rPr>
+      <w:rFonts w:ascii="Calibri" w:hAnsi="Calibri" w:cs="Symbol"/>
+      <w:sz w:val="24"/>
+    </w:rPr>
+  </w:style>
+  <w:style w:type="character" w:styleId="ListLabel910">
+    <w:name w:val="ListLabel 910"/>
+    <w:qFormat/>
+    <w:rPr>
+      <w:rFonts w:ascii="Calibri" w:hAnsi="Calibri" w:cs="Symbol"/>
+      <w:b/>
+      <w:sz w:val="24"/>
+    </w:rPr>
+  </w:style>
+  <w:style w:type="character" w:styleId="ListLabel911">
+    <w:name w:val="ListLabel 911"/>
+    <w:qFormat/>
+    <w:rPr>
+      <w:rFonts w:cs="Courier New"/>
+    </w:rPr>
+  </w:style>
+  <w:style w:type="character" w:styleId="ListLabel912">
+    <w:name w:val="ListLabel 912"/>
+    <w:qFormat/>
+    <w:rPr>
+      <w:rFonts w:cs="Wingdings"/>
+    </w:rPr>
+  </w:style>
+  <w:style w:type="character" w:styleId="ListLabel913">
+    <w:name w:val="ListLabel 913"/>
+    <w:qFormat/>
+    <w:rPr>
+      <w:rFonts w:cs="Symbol"/>
+    </w:rPr>
+  </w:style>
+  <w:style w:type="character" w:styleId="ListLabel914">
+    <w:name w:val="ListLabel 914"/>
+    <w:qFormat/>
+    <w:rPr>
+      <w:rFonts w:cs="Courier New"/>
+    </w:rPr>
+  </w:style>
+  <w:style w:type="character" w:styleId="ListLabel915">
+    <w:name w:val="ListLabel 915"/>
+    <w:qFormat/>
+    <w:rPr>
+      <w:rFonts w:cs="Wingdings"/>
+    </w:rPr>
+  </w:style>
+  <w:style w:type="character" w:styleId="ListLabel916">
+    <w:name w:val="ListLabel 916"/>
+    <w:qFormat/>
+    <w:rPr>
+      <w:rFonts w:cs="Symbol"/>
+    </w:rPr>
+  </w:style>
+  <w:style w:type="character" w:styleId="ListLabel917">
+    <w:name w:val="ListLabel 917"/>
+    <w:qFormat/>
+    <w:rPr>
+      <w:rFonts w:cs="Courier New"/>
+    </w:rPr>
+  </w:style>
+  <w:style w:type="character" w:styleId="ListLabel918">
+    <w:name w:val="ListLabel 918"/>
+    <w:qFormat/>
+    <w:rPr>
+      <w:rFonts w:cs="Wingdings"/>
+    </w:rPr>
+  </w:style>
+  <w:style w:type="character" w:styleId="ListLabel919">
+    <w:name w:val="ListLabel 919"/>
+    <w:qFormat/>
+    <w:rPr>
+      <w:rFonts w:ascii="Calibri" w:hAnsi="Calibri" w:cs="Symbol"/>
+    </w:rPr>
+  </w:style>
+  <w:style w:type="character" w:styleId="ListLabel920">
+    <w:name w:val="ListLabel 920"/>
+    <w:qFormat/>
+    <w:rPr>
+      <w:rFonts w:cs="Courier New"/>
+    </w:rPr>
+  </w:style>
+  <w:style w:type="character" w:styleId="ListLabel921">
+    <w:name w:val="ListLabel 921"/>
+    <w:qFormat/>
+    <w:rPr>
+      <w:rFonts w:cs="Wingdings"/>
+    </w:rPr>
+  </w:style>
+  <w:style w:type="character" w:styleId="ListLabel922">
+    <w:name w:val="ListLabel 922"/>
+    <w:qFormat/>
+    <w:rPr>
+      <w:rFonts w:cs="Symbol"/>
+    </w:rPr>
+  </w:style>
+  <w:style w:type="character" w:styleId="ListLabel923">
+    <w:name w:val="ListLabel 923"/>
+    <w:qFormat/>
+    <w:rPr>
+      <w:rFonts w:cs="Courier New"/>
+    </w:rPr>
+  </w:style>
+  <w:style w:type="character" w:styleId="ListLabel924">
+    <w:name w:val="ListLabel 924"/>
+    <w:qFormat/>
+    <w:rPr>
+      <w:rFonts w:cs="Wingdings"/>
+    </w:rPr>
+  </w:style>
+  <w:style w:type="character" w:styleId="ListLabel925">
+    <w:name w:val="ListLabel 925"/>
+    <w:qFormat/>
+    <w:rPr>
+      <w:rFonts w:cs="Symbol"/>
+    </w:rPr>
+  </w:style>
+  <w:style w:type="character" w:styleId="ListLabel926">
+    <w:name w:val="ListLabel 926"/>
+    <w:qFormat/>
+    <w:rPr>
+      <w:rFonts w:cs="Courier New"/>
+    </w:rPr>
+  </w:style>
+  <w:style w:type="character" w:styleId="ListLabel927">
+    <w:name w:val="ListLabel 927"/>
+    <w:qFormat/>
+    <w:rPr>
+      <w:rFonts w:cs="Wingdings"/>
+    </w:rPr>
+  </w:style>
+  <w:style w:type="character" w:styleId="ListLabel928">
+    <w:name w:val="ListLabel 928"/>
+    <w:qFormat/>
+    <w:rPr>
+      <w:rFonts w:cs="Symbol"/>
+    </w:rPr>
+  </w:style>
+  <w:style w:type="character" w:styleId="ListLabel929">
+    <w:name w:val="ListLabel 929"/>
+    <w:qFormat/>
+    <w:rPr>
+      <w:rFonts w:cs="Courier New"/>
+    </w:rPr>
+  </w:style>
+  <w:style w:type="character" w:styleId="ListLabel930">
+    <w:name w:val="ListLabel 930"/>
+    <w:qFormat/>
+    <w:rPr>
+      <w:rFonts w:cs="Wingdings"/>
+    </w:rPr>
+  </w:style>
+  <w:style w:type="character" w:styleId="ListLabel931">
+    <w:name w:val="ListLabel 931"/>
+    <w:qFormat/>
+    <w:rPr>
+      <w:rFonts w:cs="Symbol"/>
+    </w:rPr>
+  </w:style>
+  <w:style w:type="character" w:styleId="ListLabel932">
+    <w:name w:val="ListLabel 932"/>
+    <w:qFormat/>
+    <w:rPr>
+      <w:rFonts w:cs="Courier New"/>
+    </w:rPr>
+  </w:style>
+  <w:style w:type="character" w:styleId="ListLabel933">
+    <w:name w:val="ListLabel 933"/>
+    <w:qFormat/>
+    <w:rPr>
+      <w:rFonts w:cs="Wingdings"/>
+    </w:rPr>
+  </w:style>
+  <w:style w:type="character" w:styleId="ListLabel934">
+    <w:name w:val="ListLabel 934"/>
+    <w:qFormat/>
+    <w:rPr>
+      <w:rFonts w:cs="Symbol"/>
+    </w:rPr>
+  </w:style>
+  <w:style w:type="character" w:styleId="ListLabel935">
+    <w:name w:val="ListLabel 935"/>
+    <w:qFormat/>
+    <w:rPr>
+      <w:rFonts w:cs="Courier New"/>
+    </w:rPr>
+  </w:style>
+  <w:style w:type="character" w:styleId="ListLabel936">
+    <w:name w:val="ListLabel 936"/>
+    <w:qFormat/>
+    <w:rPr>
+      <w:rFonts w:cs="Wingdings"/>
+    </w:rPr>
+  </w:style>
+  <w:style w:type="character" w:styleId="ListLabel937">
+    <w:name w:val="ListLabel 937"/>
+    <w:qFormat/>
+    <w:rPr>
+      <w:rFonts w:ascii="Calibri" w:hAnsi="Calibri" w:cs="Symbol"/>
+      <w:b/>
+      <w:sz w:val="24"/>
+    </w:rPr>
+  </w:style>
+  <w:style w:type="character" w:styleId="ListLabel938">
+    <w:name w:val="ListLabel 938"/>
+    <w:qFormat/>
+    <w:rPr>
+      <w:rFonts w:cs="Courier New"/>
+    </w:rPr>
+  </w:style>
+  <w:style w:type="character" w:styleId="ListLabel939">
+    <w:name w:val="ListLabel 939"/>
+    <w:qFormat/>
+    <w:rPr>
+      <w:rFonts w:cs="Wingdings"/>
+    </w:rPr>
+  </w:style>
+  <w:style w:type="character" w:styleId="ListLabel940">
+    <w:name w:val="ListLabel 940"/>
+    <w:qFormat/>
+    <w:rPr>
+      <w:rFonts w:cs="Symbol"/>
+    </w:rPr>
+  </w:style>
+  <w:style w:type="character" w:styleId="ListLabel941">
+    <w:name w:val="ListLabel 941"/>
+    <w:qFormat/>
+    <w:rPr>
+      <w:rFonts w:cs="Courier New"/>
+    </w:rPr>
+  </w:style>
+  <w:style w:type="character" w:styleId="ListLabel942">
+    <w:name w:val="ListLabel 942"/>
+    <w:qFormat/>
+    <w:rPr>
+      <w:rFonts w:cs="Wingdings"/>
+    </w:rPr>
+  </w:style>
+  <w:style w:type="character" w:styleId="ListLabel943">
+    <w:name w:val="ListLabel 943"/>
+    <w:qFormat/>
+    <w:rPr>
+      <w:rFonts w:cs="Symbol"/>
+    </w:rPr>
+  </w:style>
+  <w:style w:type="character" w:styleId="ListLabel944">
+    <w:name w:val="ListLabel 944"/>
+    <w:qFormat/>
+    <w:rPr>
+      <w:rFonts w:cs="Courier New"/>
+    </w:rPr>
+  </w:style>
+  <w:style w:type="character" w:styleId="ListLabel945">
+    <w:name w:val="ListLabel 945"/>
+    <w:qFormat/>
+    <w:rPr>
+      <w:rFonts w:cs="Wingdings"/>
+    </w:rPr>
+  </w:style>
+  <w:style w:type="character" w:styleId="ListLabel946">
+    <w:name w:val="ListLabel 946"/>
+    <w:qFormat/>
+    <w:rPr>
+      <w:rFonts w:ascii="Calibri" w:hAnsi="Calibri" w:cs="Symbol"/>
+      <w:sz w:val="24"/>
+    </w:rPr>
+  </w:style>
+  <w:style w:type="character" w:styleId="ListLabel947">
+    <w:name w:val="ListLabel 947"/>
+    <w:qFormat/>
+    <w:rPr>
+      <w:rFonts w:cs="Courier New"/>
+    </w:rPr>
+  </w:style>
+  <w:style w:type="character" w:styleId="ListLabel948">
+    <w:name w:val="ListLabel 948"/>
+    <w:qFormat/>
+    <w:rPr>
+      <w:rFonts w:cs="Wingdings"/>
+    </w:rPr>
+  </w:style>
+  <w:style w:type="character" w:styleId="ListLabel949">
+    <w:name w:val="ListLabel 949"/>
+    <w:qFormat/>
+    <w:rPr>
+      <w:rFonts w:cs="Symbol"/>
+    </w:rPr>
+  </w:style>
+  <w:style w:type="character" w:styleId="ListLabel950">
+    <w:name w:val="ListLabel 950"/>
+    <w:qFormat/>
+    <w:rPr>
+      <w:rFonts w:cs="Courier New"/>
+    </w:rPr>
+  </w:style>
+  <w:style w:type="character" w:styleId="ListLabel951">
+    <w:name w:val="ListLabel 951"/>
+    <w:qFormat/>
+    <w:rPr>
+      <w:rFonts w:cs="Wingdings"/>
+    </w:rPr>
+  </w:style>
+  <w:style w:type="character" w:styleId="ListLabel952">
+    <w:name w:val="ListLabel 952"/>
+    <w:qFormat/>
+    <w:rPr>
+      <w:rFonts w:cs="Symbol"/>
+    </w:rPr>
+  </w:style>
+  <w:style w:type="character" w:styleId="ListLabel953">
+    <w:name w:val="ListLabel 953"/>
+    <w:qFormat/>
+    <w:rPr>
+      <w:rFonts w:cs="Courier New"/>
+    </w:rPr>
+  </w:style>
+  <w:style w:type="character" w:styleId="ListLabel954">
+    <w:name w:val="ListLabel 954"/>
+    <w:qFormat/>
+    <w:rPr>
+      <w:rFonts w:cs="Wingdings"/>
+    </w:rPr>
+  </w:style>
+  <w:style w:type="character" w:styleId="ListLabel955">
+    <w:name w:val="ListLabel 955"/>
+    <w:qFormat/>
+    <w:rPr>
+      <w:rFonts w:ascii="Calibri" w:hAnsi="Calibri" w:cs="Symbol"/>
+      <w:sz w:val="24"/>
+    </w:rPr>
+  </w:style>
+  <w:style w:type="character" w:styleId="ListLabel956">
+    <w:name w:val="ListLabel 956"/>
+    <w:qFormat/>
+    <w:rPr>
+      <w:rFonts w:cs="Courier New"/>
+    </w:rPr>
+  </w:style>
+  <w:style w:type="character" w:styleId="ListLabel957">
+    <w:name w:val="ListLabel 957"/>
+    <w:qFormat/>
+    <w:rPr>
+      <w:rFonts w:cs="Wingdings"/>
+    </w:rPr>
+  </w:style>
+  <w:style w:type="character" w:styleId="ListLabel958">
+    <w:name w:val="ListLabel 958"/>
+    <w:qFormat/>
+    <w:rPr>
+      <w:rFonts w:cs="Symbol"/>
+    </w:rPr>
+  </w:style>
+  <w:style w:type="character" w:styleId="ListLabel959">
+    <w:name w:val="ListLabel 959"/>
+    <w:qFormat/>
+    <w:rPr>
+      <w:rFonts w:cs="Courier New"/>
+    </w:rPr>
+  </w:style>
+  <w:style w:type="character" w:styleId="ListLabel960">
+    <w:name w:val="ListLabel 960"/>
+    <w:qFormat/>
+    <w:rPr>
+      <w:rFonts w:cs="Wingdings"/>
+    </w:rPr>
+  </w:style>
+  <w:style w:type="character" w:styleId="ListLabel961">
+    <w:name w:val="ListLabel 961"/>
+    <w:qFormat/>
+    <w:rPr>
+      <w:rFonts w:cs="Symbol"/>
+    </w:rPr>
+  </w:style>
+  <w:style w:type="character" w:styleId="ListLabel962">
+    <w:name w:val="ListLabel 962"/>
+    <w:qFormat/>
+    <w:rPr>
+      <w:rFonts w:cs="Courier New"/>
+    </w:rPr>
+  </w:style>
+  <w:style w:type="character" w:styleId="ListLabel963">
+    <w:name w:val="ListLabel 963"/>
+    <w:qFormat/>
+    <w:rPr>
+      <w:rFonts w:cs="Wingdings"/>
+    </w:rPr>
+  </w:style>
+  <w:style w:type="character" w:styleId="ListLabel964">
+    <w:name w:val="ListLabel 964"/>
+    <w:qFormat/>
+    <w:rPr>
+      <w:rFonts w:ascii="Calibri" w:hAnsi="Calibri" w:cs="Symbol"/>
+      <w:sz w:val="24"/>
+    </w:rPr>
+  </w:style>
+  <w:style w:type="character" w:styleId="ListLabel965">
+    <w:name w:val="ListLabel 965"/>
+    <w:qFormat/>
+    <w:rPr>
+      <w:rFonts w:cs="Courier New"/>
+    </w:rPr>
+  </w:style>
+  <w:style w:type="character" w:styleId="ListLabel966">
+    <w:name w:val="ListLabel 966"/>
+    <w:qFormat/>
+    <w:rPr>
+      <w:rFonts w:cs="Wingdings"/>
+    </w:rPr>
+  </w:style>
+  <w:style w:type="character" w:styleId="ListLabel967">
+    <w:name w:val="ListLabel 967"/>
+    <w:qFormat/>
+    <w:rPr>
+      <w:rFonts w:cs="Symbol"/>
+    </w:rPr>
+  </w:style>
+  <w:style w:type="character" w:styleId="ListLabel968">
+    <w:name w:val="ListLabel 968"/>
+    <w:qFormat/>
+    <w:rPr>
+      <w:rFonts w:cs="Courier New"/>
+    </w:rPr>
+  </w:style>
+  <w:style w:type="character" w:styleId="ListLabel969">
+    <w:name w:val="ListLabel 969"/>
+    <w:qFormat/>
+    <w:rPr>
+      <w:rFonts w:cs="Wingdings"/>
+    </w:rPr>
+  </w:style>
+  <w:style w:type="character" w:styleId="ListLabel970">
+    <w:name w:val="ListLabel 970"/>
+    <w:qFormat/>
+    <w:rPr>
+      <w:rFonts w:cs="Symbol"/>
+    </w:rPr>
+  </w:style>
+  <w:style w:type="character" w:styleId="ListLabel971">
+    <w:name w:val="ListLabel 971"/>
+    <w:qFormat/>
+    <w:rPr>
+      <w:rFonts w:cs="Courier New"/>
+    </w:rPr>
+  </w:style>
+  <w:style w:type="character" w:styleId="ListLabel972">
+    <w:name w:val="ListLabel 972"/>
+    <w:qFormat/>
+    <w:rPr>
+      <w:rFonts w:cs="Wingdings"/>
+    </w:rPr>
+  </w:style>
+  <w:style w:type="character" w:styleId="ListLabel973">
+    <w:name w:val="ListLabel 973"/>
+    <w:qFormat/>
+    <w:rPr>
+      <w:rFonts w:cs="Symbol"/>
+      <w:sz w:val="24"/>
+    </w:rPr>
+  </w:style>
+  <w:style w:type="character" w:styleId="ListLabel974">
+    <w:name w:val="ListLabel 974"/>
+    <w:qFormat/>
+    <w:rPr>
+      <w:rFonts w:cs="Courier New"/>
+    </w:rPr>
+  </w:style>
+  <w:style w:type="character" w:styleId="ListLabel975">
+    <w:name w:val="ListLabel 975"/>
+    <w:qFormat/>
+    <w:rPr>
+      <w:rFonts w:cs="Wingdings"/>
+    </w:rPr>
+  </w:style>
+  <w:style w:type="character" w:styleId="ListLabel976">
+    <w:name w:val="ListLabel 976"/>
+    <w:qFormat/>
+    <w:rPr>
+      <w:rFonts w:cs="Symbol"/>
+    </w:rPr>
+  </w:style>
+  <w:style w:type="character" w:styleId="ListLabel977">
+    <w:name w:val="ListLabel 977"/>
+    <w:qFormat/>
+    <w:rPr>
+      <w:rFonts w:cs="Courier New"/>
+    </w:rPr>
+  </w:style>
+  <w:style w:type="character" w:styleId="ListLabel978">
+    <w:name w:val="ListLabel 978"/>
+    <w:qFormat/>
+    <w:rPr>
+      <w:rFonts w:cs="Wingdings"/>
+    </w:rPr>
+  </w:style>
+  <w:style w:type="character" w:styleId="ListLabel979">
+    <w:name w:val="ListLabel 979"/>
+    <w:qFormat/>
+    <w:rPr>
+      <w:rFonts w:cs="Symbol"/>
+    </w:rPr>
+  </w:style>
+  <w:style w:type="character" w:styleId="ListLabel980">
+    <w:name w:val="ListLabel 980"/>
+    <w:qFormat/>
+    <w:rPr>
+      <w:rFonts w:cs="Courier New"/>
+    </w:rPr>
+  </w:style>
+  <w:style w:type="character" w:styleId="ListLabel981">
+    <w:name w:val="ListLabel 981"/>
+    <w:qFormat/>
+    <w:rPr>
+      <w:rFonts w:cs="Wingdings"/>
+    </w:rPr>
+  </w:style>
+  <w:style w:type="character" w:styleId="ListLabel982">
+    <w:name w:val="ListLabel 982"/>
+    <w:qFormat/>
+    <w:rPr>
+      <w:rFonts w:ascii="Calibri" w:hAnsi="Calibri" w:cs="Symbol"/>
+      <w:sz w:val="24"/>
+    </w:rPr>
+  </w:style>
+  <w:style w:type="character" w:styleId="ListLabel983">
+    <w:name w:val="ListLabel 983"/>
+    <w:qFormat/>
+    <w:rPr>
+      <w:rFonts w:ascii="Calibri" w:hAnsi="Calibri" w:cs="Courier New"/>
+      <w:sz w:val="24"/>
+    </w:rPr>
+  </w:style>
+  <w:style w:type="character" w:styleId="ListLabel984">
+    <w:name w:val="ListLabel 984"/>
+    <w:qFormat/>
+    <w:rPr>
+      <w:rFonts w:cs="Wingdings"/>
+    </w:rPr>
+  </w:style>
+  <w:style w:type="character" w:styleId="ListLabel985">
+    <w:name w:val="ListLabel 985"/>
+    <w:qFormat/>
+    <w:rPr>
+      <w:rFonts w:cs="Symbol"/>
+    </w:rPr>
+  </w:style>
+  <w:style w:type="character" w:styleId="ListLabel986">
+    <w:name w:val="ListLabel 986"/>
+    <w:qFormat/>
+    <w:rPr>
+      <w:rFonts w:cs="Courier New"/>
+    </w:rPr>
+  </w:style>
+  <w:style w:type="character" w:styleId="ListLabel987">
+    <w:name w:val="ListLabel 987"/>
+    <w:qFormat/>
+    <w:rPr>
+      <w:rFonts w:cs="Wingdings"/>
+    </w:rPr>
+  </w:style>
+  <w:style w:type="character" w:styleId="ListLabel988">
+    <w:name w:val="ListLabel 988"/>
+    <w:qFormat/>
+    <w:rPr>
+      <w:rFonts w:cs="Symbol"/>
+    </w:rPr>
+  </w:style>
+  <w:style w:type="character" w:styleId="ListLabel989">
+    <w:name w:val="ListLabel 989"/>
+    <w:qFormat/>
+    <w:rPr>
+      <w:rFonts w:cs="Courier New"/>
+    </w:rPr>
+  </w:style>
+  <w:style w:type="character" w:styleId="ListLabel990">
+    <w:name w:val="ListLabel 990"/>
+    <w:qFormat/>
+    <w:rPr>
+      <w:rFonts w:cs="Wingdings"/>
+    </w:rPr>
+  </w:style>
+  <w:style w:type="character" w:styleId="ListLabel991">
+    <w:name w:val="ListLabel 991"/>
+    <w:qFormat/>
+    <w:rPr>
+      <w:rFonts w:ascii="Calibri" w:hAnsi="Calibri" w:cs="Symbol"/>
+      <w:sz w:val="24"/>
+    </w:rPr>
+  </w:style>
+  <w:style w:type="character" w:styleId="ListLabel992">
+    <w:name w:val="ListLabel 992"/>
+    <w:qFormat/>
+    <w:rPr>
+      <w:rFonts w:cs="Courier New"/>
+    </w:rPr>
+  </w:style>
+  <w:style w:type="character" w:styleId="ListLabel993">
+    <w:name w:val="ListLabel 993"/>
+    <w:qFormat/>
+    <w:rPr>
+      <w:rFonts w:cs="Wingdings"/>
+    </w:rPr>
+  </w:style>
+  <w:style w:type="character" w:styleId="ListLabel994">
+    <w:name w:val="ListLabel 994"/>
+    <w:qFormat/>
+    <w:rPr>
+      <w:rFonts w:cs="Symbol"/>
+    </w:rPr>
+  </w:style>
+  <w:style w:type="character" w:styleId="ListLabel995">
+    <w:name w:val="ListLabel 995"/>
+    <w:qFormat/>
+    <w:rPr>
+      <w:rFonts w:cs="Courier New"/>
+    </w:rPr>
+  </w:style>
+  <w:style w:type="character" w:styleId="ListLabel996">
+    <w:name w:val="ListLabel 996"/>
+    <w:qFormat/>
+    <w:rPr>
+      <w:rFonts w:cs="Wingdings"/>
+    </w:rPr>
+  </w:style>
+  <w:style w:type="character" w:styleId="ListLabel997">
+    <w:name w:val="ListLabel 997"/>
+    <w:qFormat/>
+    <w:rPr>
+      <w:rFonts w:cs="Symbol"/>
+    </w:rPr>
+  </w:style>
+  <w:style w:type="character" w:styleId="ListLabel998">
+    <w:name w:val="ListLabel 998"/>
+    <w:qFormat/>
+    <w:rPr>
+      <w:rFonts w:cs="Courier New"/>
+    </w:rPr>
+  </w:style>
+  <w:style w:type="character" w:styleId="ListLabel999">
+    <w:name w:val="ListLabel 999"/>
+    <w:qFormat/>
+    <w:rPr>
+      <w:rFonts w:cs="Wingdings"/>
+    </w:rPr>
+  </w:style>
+  <w:style w:type="character" w:styleId="ListLabel1000">
+    <w:name w:val="ListLabel 1000"/>
+    <w:qFormat/>
+    <w:rPr>
+      <w:rFonts w:ascii="Calibri" w:hAnsi="Calibri" w:cs="Symbol"/>
+      <w:sz w:val="24"/>
+    </w:rPr>
+  </w:style>
+  <w:style w:type="character" w:styleId="ListLabel1001">
+    <w:name w:val="ListLabel 1001"/>
+    <w:qFormat/>
+    <w:rPr>
+      <w:rFonts w:cs="Courier New"/>
+    </w:rPr>
+  </w:style>
+  <w:style w:type="character" w:styleId="ListLabel1002">
+    <w:name w:val="ListLabel 1002"/>
+    <w:qFormat/>
+    <w:rPr>
+      <w:rFonts w:cs="Wingdings"/>
+    </w:rPr>
+  </w:style>
+  <w:style w:type="character" w:styleId="ListLabel1003">
+    <w:name w:val="ListLabel 1003"/>
+    <w:qFormat/>
+    <w:rPr>
+      <w:rFonts w:cs="Symbol"/>
+    </w:rPr>
+  </w:style>
+  <w:style w:type="character" w:styleId="ListLabel1004">
+    <w:name w:val="ListLabel 1004"/>
+    <w:qFormat/>
+    <w:rPr>
+      <w:rFonts w:cs="Courier New"/>
+    </w:rPr>
+  </w:style>
+  <w:style w:type="character" w:styleId="ListLabel1005">
+    <w:name w:val="ListLabel 1005"/>
+    <w:qFormat/>
+    <w:rPr>
+      <w:rFonts w:cs="Wingdings"/>
+    </w:rPr>
+  </w:style>
+  <w:style w:type="character" w:styleId="ListLabel1006">
+    <w:name w:val="ListLabel 1006"/>
+    <w:qFormat/>
+    <w:rPr>
+      <w:rFonts w:cs="Symbol"/>
+    </w:rPr>
+  </w:style>
+  <w:style w:type="character" w:styleId="ListLabel1007">
+    <w:name w:val="ListLabel 1007"/>
+    <w:qFormat/>
+    <w:rPr>
+      <w:rFonts w:cs="Courier New"/>
+    </w:rPr>
+  </w:style>
+  <w:style w:type="character" w:styleId="ListLabel1008">
+    <w:name w:val="ListLabel 1008"/>
+    <w:qFormat/>
+    <w:rPr>
+      <w:rFonts w:cs="Wingdings"/>
+    </w:rPr>
+  </w:style>
+  <w:style w:type="character" w:styleId="ListLabel1009">
+    <w:name w:val="ListLabel 1009"/>
+    <w:qFormat/>
+    <w:rPr>
+      <w:rFonts w:ascii="Calibri" w:hAnsi="Calibri" w:cs="Symbol"/>
+      <w:sz w:val="24"/>
+    </w:rPr>
+  </w:style>
+  <w:style w:type="character" w:styleId="ListLabel1010">
+    <w:name w:val="ListLabel 1010"/>
+    <w:qFormat/>
+    <w:rPr>
+      <w:rFonts w:cs="Courier New"/>
+    </w:rPr>
+  </w:style>
+  <w:style w:type="character" w:styleId="ListLabel1011">
+    <w:name w:val="ListLabel 1011"/>
+    <w:qFormat/>
+    <w:rPr>
+      <w:rFonts w:cs="Wingdings"/>
+    </w:rPr>
+  </w:style>
+  <w:style w:type="character" w:styleId="ListLabel1012">
+    <w:name w:val="ListLabel 1012"/>
+    <w:qFormat/>
+    <w:rPr>
+      <w:rFonts w:cs="Symbol"/>
+    </w:rPr>
+  </w:style>
+  <w:style w:type="character" w:styleId="ListLabel1013">
+    <w:name w:val="ListLabel 1013"/>
+    <w:qFormat/>
+    <w:rPr>
+      <w:rFonts w:cs="Courier New"/>
+    </w:rPr>
+  </w:style>
+  <w:style w:type="character" w:styleId="ListLabel1014">
+    <w:name w:val="ListLabel 1014"/>
+    <w:qFormat/>
+    <w:rPr>
+      <w:rFonts w:cs="Wingdings"/>
+    </w:rPr>
+  </w:style>
+  <w:style w:type="character" w:styleId="ListLabel1015">
+    <w:name w:val="ListLabel 1015"/>
+    <w:qFormat/>
+    <w:rPr>
+      <w:rFonts w:cs="Symbol"/>
+    </w:rPr>
+  </w:style>
+  <w:style w:type="character" w:styleId="ListLabel1016">
+    <w:name w:val="ListLabel 1016"/>
+    <w:qFormat/>
+    <w:rPr>
+      <w:rFonts w:cs="Courier New"/>
+    </w:rPr>
+  </w:style>
+  <w:style w:type="character" w:styleId="ListLabel1017">
+    <w:name w:val="ListLabel 1017"/>
+    <w:qFormat/>
+    <w:rPr>
+      <w:rFonts w:cs="Wingdings"/>
+    </w:rPr>
+  </w:style>
+  <w:style w:type="character" w:styleId="ListLabel1018">
+    <w:name w:val="ListLabel 1018"/>
+    <w:qFormat/>
+    <w:rPr>
+      <w:rFonts w:ascii="Calibri" w:hAnsi="Calibri" w:cs="Symbol"/>
+      <w:b/>
+      <w:sz w:val="24"/>
+    </w:rPr>
+  </w:style>
+  <w:style w:type="character" w:styleId="ListLabel1019">
+    <w:name w:val="ListLabel 1019"/>
+    <w:qFormat/>
+    <w:rPr>
+      <w:rFonts w:cs="Courier New"/>
+    </w:rPr>
+  </w:style>
+  <w:style w:type="character" w:styleId="ListLabel1020">
+    <w:name w:val="ListLabel 1020"/>
+    <w:qFormat/>
+    <w:rPr>
+      <w:rFonts w:cs="Wingdings"/>
+    </w:rPr>
+  </w:style>
+  <w:style w:type="character" w:styleId="ListLabel1021">
+    <w:name w:val="ListLabel 1021"/>
+    <w:qFormat/>
+    <w:rPr>
+      <w:rFonts w:cs="Symbol"/>
+    </w:rPr>
+  </w:style>
+  <w:style w:type="character" w:styleId="ListLabel1022">
+    <w:name w:val="ListLabel 1022"/>
+    <w:qFormat/>
+    <w:rPr>
+      <w:rFonts w:cs="Courier New"/>
+    </w:rPr>
+  </w:style>
+  <w:style w:type="character" w:styleId="ListLabel1023">
+    <w:name w:val="ListLabel 1023"/>
+    <w:qFormat/>
+    <w:rPr>
+      <w:rFonts w:cs="Wingdings"/>
+    </w:rPr>
+  </w:style>
+  <w:style w:type="character" w:styleId="ListLabel1024">
+    <w:name w:val="ListLabel 1024"/>
+    <w:qFormat/>
+    <w:rPr>
+      <w:rFonts w:cs="Symbol"/>
+    </w:rPr>
+  </w:style>
+  <w:style w:type="character" w:styleId="ListLabel1025">
+    <w:name w:val="ListLabel 1025"/>
+    <w:qFormat/>
+    <w:rPr>
+      <w:rFonts w:cs="Courier New"/>
+    </w:rPr>
+  </w:style>
+  <w:style w:type="character" w:styleId="ListLabel1026">
+    <w:name w:val="ListLabel 1026"/>
+    <w:qFormat/>
+    <w:rPr>
+      <w:rFonts w:cs="Wingdings"/>
+    </w:rPr>
+  </w:style>
+  <w:style w:type="character" w:styleId="ListLabel1027">
+    <w:name w:val="ListLabel 1027"/>
+    <w:qFormat/>
+    <w:rPr>
+      <w:rFonts w:ascii="Calibri" w:hAnsi="Calibri" w:cs="Symbol"/>
+    </w:rPr>
+  </w:style>
+  <w:style w:type="character" w:styleId="ListLabel1028">
+    <w:name w:val="ListLabel 1028"/>
+    <w:qFormat/>
+    <w:rPr>
+      <w:rFonts w:cs="Courier New"/>
+    </w:rPr>
+  </w:style>
+  <w:style w:type="character" w:styleId="ListLabel1029">
+    <w:name w:val="ListLabel 1029"/>
+    <w:qFormat/>
+    <w:rPr>
+      <w:rFonts w:cs="Wingdings"/>
+    </w:rPr>
+  </w:style>
+  <w:style w:type="character" w:styleId="ListLabel1030">
+    <w:name w:val="ListLabel 1030"/>
+    <w:qFormat/>
+    <w:rPr>
+      <w:rFonts w:cs="Symbol"/>
+    </w:rPr>
+  </w:style>
+  <w:style w:type="character" w:styleId="ListLabel1031">
+    <w:name w:val="ListLabel 1031"/>
+    <w:qFormat/>
+    <w:rPr>
+      <w:rFonts w:cs="Courier New"/>
+    </w:rPr>
+  </w:style>
+  <w:style w:type="character" w:styleId="ListLabel1032">
+    <w:name w:val="ListLabel 1032"/>
+    <w:qFormat/>
+    <w:rPr>
+      <w:rFonts w:cs="Wingdings"/>
+    </w:rPr>
+  </w:style>
+  <w:style w:type="character" w:styleId="ListLabel1033">
+    <w:name w:val="ListLabel 1033"/>
+    <w:qFormat/>
+    <w:rPr>
+      <w:rFonts w:cs="Symbol"/>
+    </w:rPr>
+  </w:style>
+  <w:style w:type="character" w:styleId="ListLabel1034">
+    <w:name w:val="ListLabel 1034"/>
+    <w:qFormat/>
+    <w:rPr>
+      <w:rFonts w:cs="Courier New"/>
+    </w:rPr>
+  </w:style>
+  <w:style w:type="character" w:styleId="ListLabel1035">
+    <w:name w:val="ListLabel 1035"/>
+    <w:qFormat/>
+    <w:rPr>
+      <w:rFonts w:cs="Wingdings"/>
+    </w:rPr>
+  </w:style>
+  <w:style w:type="character" w:styleId="ListLabel1036">
+    <w:name w:val="ListLabel 1036"/>
+    <w:qFormat/>
+    <w:rPr>
+      <w:rFonts w:ascii="Calibri" w:hAnsi="Calibri" w:cs="Symbol"/>
+      <w:b/>
+      <w:sz w:val="24"/>
+    </w:rPr>
+  </w:style>
+  <w:style w:type="character" w:styleId="ListLabel1037">
+    <w:name w:val="ListLabel 1037"/>
+    <w:qFormat/>
+    <w:rPr>
+      <w:rFonts w:cs="Courier New"/>
+    </w:rPr>
+  </w:style>
+  <w:style w:type="character" w:styleId="ListLabel1038">
+    <w:name w:val="ListLabel 1038"/>
+    <w:qFormat/>
+    <w:rPr>
+      <w:rFonts w:cs="Wingdings"/>
+    </w:rPr>
+  </w:style>
+  <w:style w:type="character" w:styleId="ListLabel1039">
+    <w:name w:val="ListLabel 1039"/>
+    <w:qFormat/>
+    <w:rPr>
+      <w:rFonts w:cs="Symbol"/>
+    </w:rPr>
+  </w:style>
+  <w:style w:type="character" w:styleId="ListLabel1040">
+    <w:name w:val="ListLabel 1040"/>
+    <w:qFormat/>
+    <w:rPr>
+      <w:rFonts w:cs="Courier New"/>
+    </w:rPr>
+  </w:style>
+  <w:style w:type="character" w:styleId="ListLabel1041">
+    <w:name w:val="ListLabel 1041"/>
+    <w:qFormat/>
+    <w:rPr>
+      <w:rFonts w:cs="Wingdings"/>
+    </w:rPr>
+  </w:style>
+  <w:style w:type="character" w:styleId="ListLabel1042">
+    <w:name w:val="ListLabel 1042"/>
+    <w:qFormat/>
+    <w:rPr>
+      <w:rFonts w:cs="Symbol"/>
+    </w:rPr>
+  </w:style>
+  <w:style w:type="character" w:styleId="ListLabel1043">
+    <w:name w:val="ListLabel 1043"/>
+    <w:qFormat/>
+    <w:rPr>
+      <w:rFonts w:cs="Courier New"/>
+    </w:rPr>
+  </w:style>
+  <w:style w:type="character" w:styleId="ListLabel1044">
+    <w:name w:val="ListLabel 1044"/>
+    <w:qFormat/>
+    <w:rPr>
+      <w:rFonts w:cs="Wingdings"/>
+    </w:rPr>
+  </w:style>
+  <w:style w:type="character" w:styleId="ListLabel1045">
+    <w:name w:val="ListLabel 1045"/>
+    <w:qFormat/>
+    <w:rPr>
+      <w:rFonts w:cs="Symbol"/>
+      <w:sz w:val="24"/>
+    </w:rPr>
+  </w:style>
+  <w:style w:type="character" w:styleId="ListLabel1046">
+    <w:name w:val="ListLabel 1046"/>
+    <w:qFormat/>
+    <w:rPr>
+      <w:rFonts w:cs="Courier New"/>
+    </w:rPr>
+  </w:style>
+  <w:style w:type="character" w:styleId="ListLabel1047">
+    <w:name w:val="ListLabel 1047"/>
+    <w:qFormat/>
+    <w:rPr>
+      <w:rFonts w:cs="Wingdings"/>
+    </w:rPr>
+  </w:style>
+  <w:style w:type="character" w:styleId="ListLabel1048">
+    <w:name w:val="ListLabel 1048"/>
+    <w:qFormat/>
+    <w:rPr>
+      <w:rFonts w:cs="Symbol"/>
+    </w:rPr>
+  </w:style>
+  <w:style w:type="character" w:styleId="ListLabel1049">
+    <w:name w:val="ListLabel 1049"/>
+    <w:qFormat/>
+    <w:rPr>
+      <w:rFonts w:cs="Courier New"/>
+    </w:rPr>
+  </w:style>
+  <w:style w:type="character" w:styleId="ListLabel1050">
+    <w:name w:val="ListLabel 1050"/>
+    <w:qFormat/>
+    <w:rPr>
+      <w:rFonts w:cs="Wingdings"/>
+    </w:rPr>
+  </w:style>
+  <w:style w:type="character" w:styleId="ListLabel1051">
+    <w:name w:val="ListLabel 1051"/>
+    <w:qFormat/>
+    <w:rPr>
+      <w:rFonts w:cs="Symbol"/>
+    </w:rPr>
+  </w:style>
+  <w:style w:type="character" w:styleId="ListLabel1052">
+    <w:name w:val="ListLabel 1052"/>
+    <w:qFormat/>
+    <w:rPr>
+      <w:rFonts w:cs="Courier New"/>
+    </w:rPr>
+  </w:style>
+  <w:style w:type="character" w:styleId="ListLabel1053">
+    <w:name w:val="ListLabel 1053"/>
+    <w:qFormat/>
+    <w:rPr>
+      <w:rFonts w:cs="Wingdings"/>
+    </w:rPr>
+  </w:style>
+  <w:style w:type="character" w:styleId="ListLabel1054">
+    <w:name w:val="ListLabel 1054"/>
+    <w:qFormat/>
+    <w:rPr>
+      <w:rFonts w:cs="Symbol"/>
+    </w:rPr>
+  </w:style>
+  <w:style w:type="character" w:styleId="ListLabel1055">
+    <w:name w:val="ListLabel 1055"/>
+    <w:qFormat/>
+    <w:rPr>
+      <w:rFonts w:cs="Courier New"/>
+    </w:rPr>
+  </w:style>
+  <w:style w:type="character" w:styleId="ListLabel1056">
+    <w:name w:val="ListLabel 1056"/>
+    <w:qFormat/>
+    <w:rPr>
+      <w:rFonts w:cs="Wingdings"/>
+    </w:rPr>
+  </w:style>
+  <w:style w:type="character" w:styleId="ListLabel1057">
+    <w:name w:val="ListLabel 1057"/>
+    <w:qFormat/>
+    <w:rPr>
+      <w:rFonts w:cs="Symbol"/>
+    </w:rPr>
+  </w:style>
+  <w:style w:type="character" w:styleId="ListLabel1058">
+    <w:name w:val="ListLabel 1058"/>
+    <w:qFormat/>
+    <w:rPr>
+      <w:rFonts w:cs="Courier New"/>
+    </w:rPr>
+  </w:style>
+  <w:style w:type="character" w:styleId="ListLabel1059">
+    <w:name w:val="ListLabel 1059"/>
+    <w:qFormat/>
+    <w:rPr>
+      <w:rFonts w:cs="Wingdings"/>
+    </w:rPr>
+  </w:style>
+  <w:style w:type="character" w:styleId="ListLabel1060">
+    <w:name w:val="ListLabel 1060"/>
+    <w:qFormat/>
+    <w:rPr>
+      <w:rFonts w:cs="Symbol"/>
+    </w:rPr>
+  </w:style>
+  <w:style w:type="character" w:styleId="ListLabel1061">
+    <w:name w:val="ListLabel 1061"/>
+    <w:qFormat/>
+    <w:rPr>
+      <w:rFonts w:cs="Courier New"/>
+    </w:rPr>
+  </w:style>
+  <w:style w:type="character" w:styleId="ListLabel1062">
+    <w:name w:val="ListLabel 1062"/>
+    <w:qFormat/>
+    <w:rPr>
+      <w:rFonts w:cs="Wingdings"/>
+    </w:rPr>
+  </w:style>
+  <w:style w:type="character" w:styleId="ListLabel1063">
+    <w:name w:val="ListLabel 1063"/>
+    <w:qFormat/>
+    <w:rPr>
+      <w:rFonts w:ascii="Calibri" w:hAnsi="Calibri" w:cs="OpenSymbol"/>
+      <w:b/>
+      <w:sz w:val="24"/>
+    </w:rPr>
+  </w:style>
+  <w:style w:type="character" w:styleId="ListLabel1064">
+    <w:name w:val="ListLabel 1064"/>
+    <w:qFormat/>
+    <w:rPr>
+      <w:rFonts w:cs="OpenSymbol"/>
+    </w:rPr>
+  </w:style>
+  <w:style w:type="character" w:styleId="ListLabel1065">
+    <w:name w:val="ListLabel 1065"/>
+    <w:qFormat/>
+    <w:rPr>
+      <w:rFonts w:cs="OpenSymbol"/>
+    </w:rPr>
+  </w:style>
+  <w:style w:type="character" w:styleId="ListLabel1066">
+    <w:name w:val="ListLabel 1066"/>
+    <w:qFormat/>
+    <w:rPr>
+      <w:rFonts w:cs="OpenSymbol"/>
+    </w:rPr>
+  </w:style>
+  <w:style w:type="character" w:styleId="ListLabel1067">
+    <w:name w:val="ListLabel 1067"/>
+    <w:qFormat/>
+    <w:rPr>
+      <w:rFonts w:cs="OpenSymbol"/>
+    </w:rPr>
+  </w:style>
+  <w:style w:type="character" w:styleId="ListLabel1068">
+    <w:name w:val="ListLabel 1068"/>
+    <w:qFormat/>
+    <w:rPr>
+      <w:rFonts w:cs="OpenSymbol"/>
+    </w:rPr>
+  </w:style>
+  <w:style w:type="character" w:styleId="ListLabel1069">
+    <w:name w:val="ListLabel 1069"/>
+    <w:qFormat/>
+    <w:rPr>
+      <w:rFonts w:cs="OpenSymbol"/>
+    </w:rPr>
+  </w:style>
+  <w:style w:type="character" w:styleId="ListLabel1070">
+    <w:name w:val="ListLabel 1070"/>
+    <w:qFormat/>
+    <w:rPr>
+      <w:rFonts w:cs="OpenSymbol"/>
+    </w:rPr>
+  </w:style>
+  <w:style w:type="character" w:styleId="ListLabel1071">
+    <w:name w:val="ListLabel 1071"/>
     <w:qFormat/>
     <w:rPr>
       <w:rFonts w:cs="OpenSymbol"/>

</xml_diff>

<commit_message>
Minor tweaks to clarify instructions in Practical 1
</commit_message>
<xml_diff>
--- a/practicals/Practical-1.docx
+++ b/practicals/Practical-1.docx
@@ -30,10 +30,10 @@
         <w:tblStyle w:val="TableGrid"/>
         <w:tblW w:w="10657" w:type="dxa"/>
         <w:jc w:val="left"/>
-        <w:tblInd w:w="-30" w:type="dxa"/>
+        <w:tblInd w:w="-35" w:type="dxa"/>
         <w:tblCellMar>
           <w:top w:w="0" w:type="dxa"/>
-          <w:left w:w="78" w:type="dxa"/>
+          <w:left w:w="73" w:type="dxa"/>
           <w:bottom w:w="0" w:type="dxa"/>
           <w:right w:w="108" w:type="dxa"/>
         </w:tblCellMar>
@@ -59,7 +59,7 @@
             </w:tcBorders>
             <w:shd w:color="auto" w:fill="BFBFBF" w:themeFill="background1" w:themeFillShade="bf" w:val="clear"/>
             <w:tcMar>
-              <w:left w:w="78" w:type="dxa"/>
+              <w:left w:w="73" w:type="dxa"/>
             </w:tcMar>
           </w:tcPr>
           <w:p>
@@ -99,7 +99,7 @@
             </w:tcBorders>
             <w:shd w:color="auto" w:fill="auto" w:val="clear"/>
             <w:tcMar>
-              <w:left w:w="78" w:type="dxa"/>
+              <w:left w:w="73" w:type="dxa"/>
             </w:tcMar>
           </w:tcPr>
           <w:p>
@@ -139,7 +139,7 @@
             </w:tcBorders>
             <w:shd w:color="auto" w:fill="BFBFBF" w:themeFill="background1" w:themeFillShade="bf" w:val="clear"/>
             <w:tcMar>
-              <w:left w:w="78" w:type="dxa"/>
+              <w:left w:w="73" w:type="dxa"/>
             </w:tcMar>
           </w:tcPr>
           <w:p>
@@ -182,7 +182,7 @@
             </w:tcBorders>
             <w:shd w:color="auto" w:fill="D9D9D9" w:themeFill="background1" w:themeFillShade="d9" w:val="clear"/>
             <w:tcMar>
-              <w:left w:w="78" w:type="dxa"/>
+              <w:left w:w="73" w:type="dxa"/>
             </w:tcMar>
           </w:tcPr>
           <w:p>
@@ -219,7 +219,7 @@
             </w:tcBorders>
             <w:shd w:color="auto" w:fill="auto" w:val="clear"/>
             <w:tcMar>
-              <w:left w:w="78" w:type="dxa"/>
+              <w:left w:w="73" w:type="dxa"/>
             </w:tcMar>
           </w:tcPr>
           <w:p>
@@ -256,7 +256,7 @@
             </w:tcBorders>
             <w:shd w:color="auto" w:fill="D9D9D9" w:themeFill="background1" w:themeFillShade="d9" w:val="clear"/>
             <w:tcMar>
-              <w:left w:w="78" w:type="dxa"/>
+              <w:left w:w="73" w:type="dxa"/>
             </w:tcMar>
           </w:tcPr>
           <w:p>
@@ -296,7 +296,7 @@
             </w:tcBorders>
             <w:shd w:color="auto" w:fill="D9D9D9" w:themeFill="background1" w:themeFillShade="d9" w:val="clear"/>
             <w:tcMar>
-              <w:left w:w="78" w:type="dxa"/>
+              <w:left w:w="73" w:type="dxa"/>
             </w:tcMar>
           </w:tcPr>
           <w:p>
@@ -333,7 +333,7 @@
             </w:tcBorders>
             <w:shd w:color="auto" w:fill="auto" w:val="clear"/>
             <w:tcMar>
-              <w:left w:w="78" w:type="dxa"/>
+              <w:left w:w="73" w:type="dxa"/>
             </w:tcMar>
           </w:tcPr>
           <w:p>
@@ -370,7 +370,7 @@
             </w:tcBorders>
             <w:shd w:color="auto" w:fill="D9D9D9" w:themeFill="background1" w:themeFillShade="d9" w:val="clear"/>
             <w:tcMar>
-              <w:left w:w="78" w:type="dxa"/>
+              <w:left w:w="73" w:type="dxa"/>
             </w:tcMar>
           </w:tcPr>
           <w:p>
@@ -410,7 +410,7 @@
             </w:tcBorders>
             <w:shd w:color="auto" w:fill="D9D9D9" w:themeFill="background1" w:themeFillShade="d9" w:val="clear"/>
             <w:tcMar>
-              <w:left w:w="78" w:type="dxa"/>
+              <w:left w:w="73" w:type="dxa"/>
             </w:tcMar>
           </w:tcPr>
           <w:p>
@@ -447,7 +447,7 @@
             </w:tcBorders>
             <w:shd w:color="auto" w:fill="auto" w:val="clear"/>
             <w:tcMar>
-              <w:left w:w="78" w:type="dxa"/>
+              <w:left w:w="73" w:type="dxa"/>
             </w:tcMar>
           </w:tcPr>
           <w:p>
@@ -484,7 +484,7 @@
             </w:tcBorders>
             <w:shd w:color="auto" w:fill="D9D9D9" w:themeFill="background1" w:themeFillShade="d9" w:val="clear"/>
             <w:tcMar>
-              <w:left w:w="78" w:type="dxa"/>
+              <w:left w:w="73" w:type="dxa"/>
             </w:tcMar>
           </w:tcPr>
           <w:p>
@@ -524,7 +524,7 @@
             </w:tcBorders>
             <w:shd w:color="auto" w:fill="D9D9D9" w:themeFill="background1" w:themeFillShade="d9" w:val="clear"/>
             <w:tcMar>
-              <w:left w:w="78" w:type="dxa"/>
+              <w:left w:w="73" w:type="dxa"/>
             </w:tcMar>
           </w:tcPr>
           <w:p>
@@ -561,7 +561,7 @@
             </w:tcBorders>
             <w:shd w:color="auto" w:fill="auto" w:val="clear"/>
             <w:tcMar>
-              <w:left w:w="78" w:type="dxa"/>
+              <w:left w:w="73" w:type="dxa"/>
             </w:tcMar>
           </w:tcPr>
           <w:p>
@@ -598,7 +598,7 @@
             </w:tcBorders>
             <w:shd w:color="auto" w:fill="D9D9D9" w:themeFill="background1" w:themeFillShade="d9" w:val="clear"/>
             <w:tcMar>
-              <w:left w:w="78" w:type="dxa"/>
+              <w:left w:w="73" w:type="dxa"/>
             </w:tcMar>
           </w:tcPr>
           <w:p>
@@ -642,7 +642,7 @@
             </w:tcBorders>
             <w:shd w:color="auto" w:fill="D9D9D9" w:themeFill="background1" w:themeFillShade="d9" w:val="clear"/>
             <w:tcMar>
-              <w:left w:w="78" w:type="dxa"/>
+              <w:left w:w="73" w:type="dxa"/>
             </w:tcMar>
           </w:tcPr>
           <w:p>
@@ -679,7 +679,7 @@
             </w:tcBorders>
             <w:shd w:color="auto" w:fill="auto" w:val="clear"/>
             <w:tcMar>
-              <w:left w:w="78" w:type="dxa"/>
+              <w:left w:w="73" w:type="dxa"/>
             </w:tcMar>
           </w:tcPr>
           <w:p>
@@ -716,7 +716,7 @@
             </w:tcBorders>
             <w:shd w:color="auto" w:fill="D9D9D9" w:themeFill="background1" w:themeFillShade="d9" w:val="clear"/>
             <w:tcMar>
-              <w:left w:w="78" w:type="dxa"/>
+              <w:left w:w="73" w:type="dxa"/>
             </w:tcMar>
           </w:tcPr>
           <w:p>
@@ -2178,21 +2178,7 @@
           <w:rFonts w:ascii="Calibri" w:hAnsi="Calibri"/>
           <w:szCs w:val="24"/>
         </w:rPr>
-        <w:t xml:space="preserve">A window will appear, titled Identify Results, with information about the country you selected. You may need to </w:t>
-      </w:r>
-      <w:r>
-        <w:rPr>
-          <w:rFonts w:ascii="Calibri" w:hAnsi="Calibri"/>
-          <w:szCs w:val="24"/>
-        </w:rPr>
-        <w:t xml:space="preserve">scroll to the right or </w:t>
-      </w:r>
-      <w:r>
-        <w:rPr>
-          <w:rFonts w:ascii="Calibri" w:hAnsi="Calibri"/>
-          <w:szCs w:val="24"/>
-        </w:rPr>
-        <w:t xml:space="preserve">expand the window to see more of the details. </w:t>
+        <w:t xml:space="preserve">A window will appear, titled Identify Results, with information about the country you selected. You may need to scroll to the right or expand the window to see more of the details. </w:t>
       </w:r>
     </w:p>
     <w:p>
@@ -3135,7 +3121,7 @@
                 <wp:positionV relativeFrom="paragraph">
                   <wp:posOffset>130810</wp:posOffset>
                 </wp:positionV>
-                <wp:extent cx="203200" cy="395605"/>
+                <wp:extent cx="203835" cy="396240"/>
                 <wp:effectExtent l="0" t="0" r="0" b="0"/>
                 <wp:wrapNone/>
                 <wp:docPr id="13" name="Rectangle 21"/>
@@ -3146,7 +3132,7 @@
                       <wps:spPr>
                         <a:xfrm>
                           <a:off x="0" y="0"/>
-                          <a:ext cx="202680" cy="394920"/>
+                          <a:ext cx="203040" cy="395640"/>
                         </a:xfrm>
                         <a:prstGeom prst="rect">
                           <a:avLst/>
@@ -3174,7 +3160,7 @@
           </mc:Choice>
           <mc:Fallback>
             <w:pict>
-              <v:rect id="shape_0" ID="Rectangle 21" stroked="t" style="position:absolute;margin-left:181.25pt;margin-top:10.3pt;width:15.9pt;height:31.05pt">
+              <v:rect id="shape_0" ID="Rectangle 21" stroked="t" style="position:absolute;margin-left:181.25pt;margin-top:10.3pt;width:15.95pt;height:31.1pt">
                 <w10:wrap type="none"/>
                 <v:fill o:detectmouseclick="t" on="false"/>
                 <v:stroke color="black" weight="15840" joinstyle="round" endcap="flat"/>
@@ -4408,7 +4394,7 @@
                 <wp:positionV relativeFrom="paragraph">
                   <wp:posOffset>60960</wp:posOffset>
                 </wp:positionV>
-                <wp:extent cx="6276340" cy="1301750"/>
+                <wp:extent cx="6276975" cy="1301750"/>
                 <wp:effectExtent l="0" t="0" r="0" b="0"/>
                 <wp:wrapNone/>
                 <wp:docPr id="16" name="Shape1"/>
@@ -4419,7 +4405,7 @@
                       <wps:spPr>
                         <a:xfrm>
                           <a:off x="0" y="0"/>
-                          <a:ext cx="6275880" cy="1301040"/>
+                          <a:ext cx="6276240" cy="1301040"/>
                         </a:xfrm>
                         <a:prstGeom prst="rect">
                           <a:avLst/>
@@ -4442,7 +4428,7 @@
                           <w:p>
                             <w:pPr>
                               <w:pStyle w:val="FrameContents"/>
-                              <w:overflowPunct w:val="true"/>
+                              <w:overflowPunct w:val="false"/>
                               <w:spacing w:lineRule="auto" w:line="240" w:before="0" w:after="0"/>
                               <w:ind w:left="57" w:right="0" w:hanging="0"/>
                               <w:rPr/>
@@ -4493,7 +4479,7 @@
           </mc:Choice>
           <mc:Fallback>
             <w:pict>
-              <v:rect id="shape_0" ID="Shape1" stroked="t" style="position:absolute;margin-left:18.95pt;margin-top:4.8pt;width:494.1pt;height:102.4pt">
+              <v:rect id="shape_0" ID="Shape1" stroked="t" style="position:absolute;margin-left:18.95pt;margin-top:4.8pt;width:494.15pt;height:102.4pt">
                 <w10:wrap type="square"/>
                 <v:fill o:detectmouseclick="t" on="false"/>
                 <v:stroke color="black" joinstyle="round" endcap="flat"/>
@@ -4502,7 +4488,7 @@
                     <w:p>
                       <w:pPr>
                         <w:pStyle w:val="FrameContents"/>
-                        <w:overflowPunct w:val="true"/>
+                        <w:overflowPunct w:val="false"/>
                         <w:spacing w:lineRule="auto" w:line="240" w:before="0" w:after="0"/>
                         <w:ind w:left="57" w:right="0" w:hanging="0"/>
                         <w:rPr/>
@@ -7641,7 +7627,7 @@
                 <wp:positionV relativeFrom="paragraph">
                   <wp:posOffset>137160</wp:posOffset>
                 </wp:positionV>
-                <wp:extent cx="6282690" cy="557530"/>
+                <wp:extent cx="6283325" cy="557530"/>
                 <wp:effectExtent l="0" t="0" r="0" b="0"/>
                 <wp:wrapNone/>
                 <wp:docPr id="26" name="Shape2"/>
@@ -7652,7 +7638,7 @@
                       <wps:spPr>
                         <a:xfrm>
                           <a:off x="0" y="0"/>
-                          <a:ext cx="6282000" cy="556920"/>
+                          <a:ext cx="6282720" cy="556920"/>
                         </a:xfrm>
                         <a:prstGeom prst="rect">
                           <a:avLst/>
@@ -7675,7 +7661,7 @@
                           <w:p>
                             <w:pPr>
                               <w:pStyle w:val="FrameContents"/>
-                              <w:overflowPunct w:val="true"/>
+                              <w:overflowPunct w:val="false"/>
                               <w:spacing w:lineRule="auto" w:line="240" w:before="0" w:after="0"/>
                               <w:ind w:left="113" w:right="0" w:hanging="0"/>
                               <w:rPr/>
@@ -7816,7 +7802,7 @@
           </mc:Choice>
           <mc:Fallback>
             <w:pict>
-              <v:rect id="shape_0" ID="Shape2" stroked="t" style="position:absolute;margin-left:19.6pt;margin-top:10.8pt;width:494.6pt;height:43.8pt">
+              <v:rect id="shape_0" ID="Shape2" stroked="t" style="position:absolute;margin-left:19.6pt;margin-top:10.8pt;width:494.65pt;height:43.8pt">
                 <w10:wrap type="square"/>
                 <v:fill o:detectmouseclick="t" on="false"/>
                 <v:stroke color="black" joinstyle="round" endcap="flat"/>
@@ -7825,7 +7811,7 @@
                     <w:p>
                       <w:pPr>
                         <w:pStyle w:val="FrameContents"/>
-                        <w:overflowPunct w:val="true"/>
+                        <w:overflowPunct w:val="false"/>
                         <w:spacing w:lineRule="auto" w:line="240" w:before="0" w:after="0"/>
                         <w:ind w:left="113" w:right="0" w:hanging="0"/>
                         <w:rPr/>
@@ -9111,7 +9097,7 @@
                 <wp:positionV relativeFrom="paragraph">
                   <wp:posOffset>89535</wp:posOffset>
                 </wp:positionV>
-                <wp:extent cx="6151245" cy="2604770"/>
+                <wp:extent cx="6151880" cy="2604770"/>
                 <wp:effectExtent l="0" t="0" r="0" b="0"/>
                 <wp:wrapNone/>
                 <wp:docPr id="32" name="Shape3"/>
@@ -9122,7 +9108,7 @@
                       <wps:spPr>
                         <a:xfrm>
                           <a:off x="0" y="0"/>
-                          <a:ext cx="6150600" cy="2604240"/>
+                          <a:ext cx="6151320" cy="2604240"/>
                         </a:xfrm>
                         <a:prstGeom prst="rect">
                           <a:avLst/>
@@ -9145,7 +9131,7 @@
                           <w:p>
                             <w:pPr>
                               <w:pStyle w:val="FrameContents"/>
-                              <w:overflowPunct w:val="true"/>
+                              <w:overflowPunct w:val="false"/>
                               <w:spacing w:lineRule="auto" w:line="240" w:before="0" w:after="0"/>
                               <w:ind w:left="113" w:right="0" w:hanging="0"/>
                               <w:rPr/>
@@ -9163,7 +9149,7 @@
                           <w:p>
                             <w:pPr>
                               <w:pStyle w:val="FrameContents"/>
-                              <w:overflowPunct w:val="true"/>
+                              <w:overflowPunct w:val="false"/>
                               <w:spacing w:lineRule="auto" w:line="240" w:before="0" w:after="0"/>
                               <w:ind w:left="113" w:right="0" w:hanging="0"/>
                               <w:rPr>
@@ -9181,7 +9167,7 @@
                           <w:p>
                             <w:pPr>
                               <w:pStyle w:val="FrameContents"/>
-                              <w:overflowPunct w:val="true"/>
+                              <w:overflowPunct w:val="false"/>
                               <w:spacing w:lineRule="auto" w:line="240" w:before="0" w:after="0"/>
                               <w:ind w:left="113" w:right="0" w:hanging="0"/>
                               <w:rPr/>
@@ -9199,7 +9185,7 @@
                           <w:p>
                             <w:pPr>
                               <w:pStyle w:val="FrameContents"/>
-                              <w:overflowPunct w:val="true"/>
+                              <w:overflowPunct w:val="false"/>
                               <w:spacing w:lineRule="auto" w:line="240" w:before="0" w:after="0"/>
                               <w:ind w:left="113" w:right="0" w:hanging="0"/>
                               <w:rPr>
@@ -9217,7 +9203,7 @@
                           <w:p>
                             <w:pPr>
                               <w:pStyle w:val="FrameContents"/>
-                              <w:overflowPunct w:val="true"/>
+                              <w:overflowPunct w:val="false"/>
                               <w:spacing w:lineRule="auto" w:line="240" w:before="0" w:after="0"/>
                               <w:ind w:left="113" w:right="0" w:hanging="0"/>
                               <w:rPr/>
@@ -9265,7 +9251,7 @@
           </mc:Choice>
           <mc:Fallback>
             <w:pict>
-              <v:rect id="shape_0" ID="Shape3" stroked="t" style="position:absolute;margin-left:24.25pt;margin-top:7.05pt;width:484.25pt;height:205pt">
+              <v:rect id="shape_0" ID="Shape3" stroked="t" style="position:absolute;margin-left:24.25pt;margin-top:7.05pt;width:484.3pt;height:205pt">
                 <w10:wrap type="square"/>
                 <v:fill o:detectmouseclick="t" on="false"/>
                 <v:stroke color="black" joinstyle="round" endcap="flat"/>
@@ -9274,7 +9260,7 @@
                     <w:p>
                       <w:pPr>
                         <w:pStyle w:val="FrameContents"/>
-                        <w:overflowPunct w:val="true"/>
+                        <w:overflowPunct w:val="false"/>
                         <w:spacing w:lineRule="auto" w:line="240" w:before="0" w:after="0"/>
                         <w:ind w:left="113" w:right="0" w:hanging="0"/>
                         <w:rPr/>
@@ -9292,7 +9278,7 @@
                     <w:p>
                       <w:pPr>
                         <w:pStyle w:val="FrameContents"/>
-                        <w:overflowPunct w:val="true"/>
+                        <w:overflowPunct w:val="false"/>
                         <w:spacing w:lineRule="auto" w:line="240" w:before="0" w:after="0"/>
                         <w:ind w:left="113" w:right="0" w:hanging="0"/>
                         <w:rPr>
@@ -9310,7 +9296,7 @@
                     <w:p>
                       <w:pPr>
                         <w:pStyle w:val="FrameContents"/>
-                        <w:overflowPunct w:val="true"/>
+                        <w:overflowPunct w:val="false"/>
                         <w:spacing w:lineRule="auto" w:line="240" w:before="0" w:after="0"/>
                         <w:ind w:left="113" w:right="0" w:hanging="0"/>
                         <w:rPr/>
@@ -9328,7 +9314,7 @@
                     <w:p>
                       <w:pPr>
                         <w:pStyle w:val="FrameContents"/>
-                        <w:overflowPunct w:val="true"/>
+                        <w:overflowPunct w:val="false"/>
                         <w:spacing w:lineRule="auto" w:line="240" w:before="0" w:after="0"/>
                         <w:ind w:left="113" w:right="0" w:hanging="0"/>
                         <w:rPr>
@@ -9346,7 +9332,7 @@
                     <w:p>
                       <w:pPr>
                         <w:pStyle w:val="FrameContents"/>
-                        <w:overflowPunct w:val="true"/>
+                        <w:overflowPunct w:val="false"/>
                         <w:spacing w:lineRule="auto" w:line="240" w:before="0" w:after="0"/>
                         <w:ind w:left="113" w:right="0" w:hanging="0"/>
                         <w:rPr/>
@@ -9761,7 +9747,7 @@
           <w:sz w:val="24"/>
           <w:szCs w:val="24"/>
         </w:rPr>
-        <w:t xml:space="preserve"> Then select the plugin and click install. Once installed, it is accessed through the web menu at the top of the window (try </w:t>
+        <w:t xml:space="preserve"> Then select the plugin and click install. Once installed, try </w:t>
       </w:r>
       <w:r>
         <w:rPr>
@@ -9770,6 +9756,15 @@
           <w:sz w:val="24"/>
           <w:szCs w:val="24"/>
         </w:rPr>
+        <w:t xml:space="preserve">Web &gt; QuickMapServices &gt; </w:t>
+      </w:r>
+      <w:r>
+        <w:rPr>
+          <w:b/>
+          <w:bCs/>
+          <w:sz w:val="24"/>
+          <w:szCs w:val="24"/>
+        </w:rPr>
         <w:t>OSM &gt; OSM Standard</w:t>
       </w:r>
       <w:r>
@@ -9779,14 +9774,32 @@
           <w:sz w:val="24"/>
           <w:szCs w:val="24"/>
         </w:rPr>
-        <w:t xml:space="preserve"> as a starting point)</w:t>
-      </w:r>
-      <w:r>
-        <w:rPr>
-          <w:sz w:val="24"/>
-          <w:szCs w:val="24"/>
-        </w:rPr>
-        <w:t xml:space="preserve">. </w:t>
+        <w:t xml:space="preserve"> </w:t>
+      </w:r>
+      <w:r>
+        <w:rPr>
+          <w:b w:val="false"/>
+          <w:bCs w:val="false"/>
+          <w:sz w:val="24"/>
+          <w:szCs w:val="24"/>
+        </w:rPr>
+        <w:t>to begin.</w:t>
+      </w:r>
+      <w:r>
+        <w:rPr>
+          <w:b/>
+          <w:bCs/>
+          <w:sz w:val="24"/>
+          <w:szCs w:val="24"/>
+        </w:rPr>
+        <w:t xml:space="preserve"> </w:t>
+      </w:r>
+      <w:r>
+        <w:rPr>
+          <w:sz w:val="24"/>
+          <w:szCs w:val="24"/>
+        </w:rPr>
+        <w:t xml:space="preserve"> </w:t>
       </w:r>
     </w:p>
     <w:p>
@@ -9933,7 +9946,31 @@
         <w:rPr>
           <w:i/>
         </w:rPr>
-        <w:t>Written and tested using QGIS 2.18.6 on 05/07/2017 by Nick Bearman, Clear Mapping Co.</w:t>
+        <w:t>Written and tested using QGIS 2.18.</w:t>
+      </w:r>
+      <w:r>
+        <w:rPr>
+          <w:i/>
+        </w:rPr>
+        <w:t>15</w:t>
+      </w:r>
+      <w:r>
+        <w:rPr>
+          <w:i/>
+        </w:rPr>
+        <w:t xml:space="preserve"> on </w:t>
+      </w:r>
+      <w:r>
+        <w:rPr>
+          <w:i/>
+        </w:rPr>
+        <w:t>20/12</w:t>
+      </w:r>
+      <w:r>
+        <w:rPr>
+          <w:i/>
+        </w:rPr>
+        <w:t>/2017 by Nick Bearman, Clear Mapping Co.</w:t>
       </w:r>
     </w:p>
     <w:p>
@@ -20778,6 +20815,1168 @@
   </w:style>
   <w:style w:type="character" w:styleId="ListLabel1071">
     <w:name w:val="ListLabel 1071"/>
+    <w:qFormat/>
+    <w:rPr>
+      <w:rFonts w:cs="OpenSymbol"/>
+    </w:rPr>
+  </w:style>
+  <w:style w:type="character" w:styleId="ListLabel1072">
+    <w:name w:val="ListLabel 1072"/>
+    <w:qFormat/>
+    <w:rPr>
+      <w:rFonts w:ascii="Calibri" w:hAnsi="Calibri" w:cs="Symbol"/>
+      <w:sz w:val="24"/>
+    </w:rPr>
+  </w:style>
+  <w:style w:type="character" w:styleId="ListLabel1073">
+    <w:name w:val="ListLabel 1073"/>
+    <w:qFormat/>
+    <w:rPr>
+      <w:rFonts w:ascii="Calibri" w:hAnsi="Calibri" w:cs="Symbol"/>
+      <w:b/>
+      <w:sz w:val="24"/>
+    </w:rPr>
+  </w:style>
+  <w:style w:type="character" w:styleId="ListLabel1074">
+    <w:name w:val="ListLabel 1074"/>
+    <w:qFormat/>
+    <w:rPr>
+      <w:rFonts w:cs="Courier New"/>
+    </w:rPr>
+  </w:style>
+  <w:style w:type="character" w:styleId="ListLabel1075">
+    <w:name w:val="ListLabel 1075"/>
+    <w:qFormat/>
+    <w:rPr>
+      <w:rFonts w:cs="Wingdings"/>
+    </w:rPr>
+  </w:style>
+  <w:style w:type="character" w:styleId="ListLabel1076">
+    <w:name w:val="ListLabel 1076"/>
+    <w:qFormat/>
+    <w:rPr>
+      <w:rFonts w:cs="Symbol"/>
+    </w:rPr>
+  </w:style>
+  <w:style w:type="character" w:styleId="ListLabel1077">
+    <w:name w:val="ListLabel 1077"/>
+    <w:qFormat/>
+    <w:rPr>
+      <w:rFonts w:cs="Courier New"/>
+    </w:rPr>
+  </w:style>
+  <w:style w:type="character" w:styleId="ListLabel1078">
+    <w:name w:val="ListLabel 1078"/>
+    <w:qFormat/>
+    <w:rPr>
+      <w:rFonts w:cs="Wingdings"/>
+    </w:rPr>
+  </w:style>
+  <w:style w:type="character" w:styleId="ListLabel1079">
+    <w:name w:val="ListLabel 1079"/>
+    <w:qFormat/>
+    <w:rPr>
+      <w:rFonts w:cs="Symbol"/>
+    </w:rPr>
+  </w:style>
+  <w:style w:type="character" w:styleId="ListLabel1080">
+    <w:name w:val="ListLabel 1080"/>
+    <w:qFormat/>
+    <w:rPr>
+      <w:rFonts w:cs="Courier New"/>
+    </w:rPr>
+  </w:style>
+  <w:style w:type="character" w:styleId="ListLabel1081">
+    <w:name w:val="ListLabel 1081"/>
+    <w:qFormat/>
+    <w:rPr>
+      <w:rFonts w:cs="Wingdings"/>
+    </w:rPr>
+  </w:style>
+  <w:style w:type="character" w:styleId="ListLabel1082">
+    <w:name w:val="ListLabel 1082"/>
+    <w:qFormat/>
+    <w:rPr>
+      <w:rFonts w:ascii="Calibri" w:hAnsi="Calibri" w:cs="Symbol"/>
+    </w:rPr>
+  </w:style>
+  <w:style w:type="character" w:styleId="ListLabel1083">
+    <w:name w:val="ListLabel 1083"/>
+    <w:qFormat/>
+    <w:rPr>
+      <w:rFonts w:cs="Courier New"/>
+    </w:rPr>
+  </w:style>
+  <w:style w:type="character" w:styleId="ListLabel1084">
+    <w:name w:val="ListLabel 1084"/>
+    <w:qFormat/>
+    <w:rPr>
+      <w:rFonts w:cs="Wingdings"/>
+    </w:rPr>
+  </w:style>
+  <w:style w:type="character" w:styleId="ListLabel1085">
+    <w:name w:val="ListLabel 1085"/>
+    <w:qFormat/>
+    <w:rPr>
+      <w:rFonts w:cs="Symbol"/>
+    </w:rPr>
+  </w:style>
+  <w:style w:type="character" w:styleId="ListLabel1086">
+    <w:name w:val="ListLabel 1086"/>
+    <w:qFormat/>
+    <w:rPr>
+      <w:rFonts w:cs="Courier New"/>
+    </w:rPr>
+  </w:style>
+  <w:style w:type="character" w:styleId="ListLabel1087">
+    <w:name w:val="ListLabel 1087"/>
+    <w:qFormat/>
+    <w:rPr>
+      <w:rFonts w:cs="Wingdings"/>
+    </w:rPr>
+  </w:style>
+  <w:style w:type="character" w:styleId="ListLabel1088">
+    <w:name w:val="ListLabel 1088"/>
+    <w:qFormat/>
+    <w:rPr>
+      <w:rFonts w:cs="Symbol"/>
+    </w:rPr>
+  </w:style>
+  <w:style w:type="character" w:styleId="ListLabel1089">
+    <w:name w:val="ListLabel 1089"/>
+    <w:qFormat/>
+    <w:rPr>
+      <w:rFonts w:cs="Courier New"/>
+    </w:rPr>
+  </w:style>
+  <w:style w:type="character" w:styleId="ListLabel1090">
+    <w:name w:val="ListLabel 1090"/>
+    <w:qFormat/>
+    <w:rPr>
+      <w:rFonts w:cs="Wingdings"/>
+    </w:rPr>
+  </w:style>
+  <w:style w:type="character" w:styleId="ListLabel1091">
+    <w:name w:val="ListLabel 1091"/>
+    <w:qFormat/>
+    <w:rPr>
+      <w:rFonts w:cs="Symbol"/>
+    </w:rPr>
+  </w:style>
+  <w:style w:type="character" w:styleId="ListLabel1092">
+    <w:name w:val="ListLabel 1092"/>
+    <w:qFormat/>
+    <w:rPr>
+      <w:rFonts w:cs="Courier New"/>
+    </w:rPr>
+  </w:style>
+  <w:style w:type="character" w:styleId="ListLabel1093">
+    <w:name w:val="ListLabel 1093"/>
+    <w:qFormat/>
+    <w:rPr>
+      <w:rFonts w:cs="Wingdings"/>
+    </w:rPr>
+  </w:style>
+  <w:style w:type="character" w:styleId="ListLabel1094">
+    <w:name w:val="ListLabel 1094"/>
+    <w:qFormat/>
+    <w:rPr>
+      <w:rFonts w:cs="Symbol"/>
+    </w:rPr>
+  </w:style>
+  <w:style w:type="character" w:styleId="ListLabel1095">
+    <w:name w:val="ListLabel 1095"/>
+    <w:qFormat/>
+    <w:rPr>
+      <w:rFonts w:cs="Courier New"/>
+    </w:rPr>
+  </w:style>
+  <w:style w:type="character" w:styleId="ListLabel1096">
+    <w:name w:val="ListLabel 1096"/>
+    <w:qFormat/>
+    <w:rPr>
+      <w:rFonts w:cs="Wingdings"/>
+    </w:rPr>
+  </w:style>
+  <w:style w:type="character" w:styleId="ListLabel1097">
+    <w:name w:val="ListLabel 1097"/>
+    <w:qFormat/>
+    <w:rPr>
+      <w:rFonts w:cs="Symbol"/>
+    </w:rPr>
+  </w:style>
+  <w:style w:type="character" w:styleId="ListLabel1098">
+    <w:name w:val="ListLabel 1098"/>
+    <w:qFormat/>
+    <w:rPr>
+      <w:rFonts w:cs="Courier New"/>
+    </w:rPr>
+  </w:style>
+  <w:style w:type="character" w:styleId="ListLabel1099">
+    <w:name w:val="ListLabel 1099"/>
+    <w:qFormat/>
+    <w:rPr>
+      <w:rFonts w:cs="Wingdings"/>
+    </w:rPr>
+  </w:style>
+  <w:style w:type="character" w:styleId="ListLabel1100">
+    <w:name w:val="ListLabel 1100"/>
+    <w:qFormat/>
+    <w:rPr>
+      <w:rFonts w:ascii="Calibri" w:hAnsi="Calibri" w:cs="Symbol"/>
+      <w:b/>
+      <w:sz w:val="24"/>
+    </w:rPr>
+  </w:style>
+  <w:style w:type="character" w:styleId="ListLabel1101">
+    <w:name w:val="ListLabel 1101"/>
+    <w:qFormat/>
+    <w:rPr>
+      <w:rFonts w:cs="Courier New"/>
+    </w:rPr>
+  </w:style>
+  <w:style w:type="character" w:styleId="ListLabel1102">
+    <w:name w:val="ListLabel 1102"/>
+    <w:qFormat/>
+    <w:rPr>
+      <w:rFonts w:cs="Wingdings"/>
+    </w:rPr>
+  </w:style>
+  <w:style w:type="character" w:styleId="ListLabel1103">
+    <w:name w:val="ListLabel 1103"/>
+    <w:qFormat/>
+    <w:rPr>
+      <w:rFonts w:cs="Symbol"/>
+    </w:rPr>
+  </w:style>
+  <w:style w:type="character" w:styleId="ListLabel1104">
+    <w:name w:val="ListLabel 1104"/>
+    <w:qFormat/>
+    <w:rPr>
+      <w:rFonts w:cs="Courier New"/>
+    </w:rPr>
+  </w:style>
+  <w:style w:type="character" w:styleId="ListLabel1105">
+    <w:name w:val="ListLabel 1105"/>
+    <w:qFormat/>
+    <w:rPr>
+      <w:rFonts w:cs="Wingdings"/>
+    </w:rPr>
+  </w:style>
+  <w:style w:type="character" w:styleId="ListLabel1106">
+    <w:name w:val="ListLabel 1106"/>
+    <w:qFormat/>
+    <w:rPr>
+      <w:rFonts w:cs="Symbol"/>
+    </w:rPr>
+  </w:style>
+  <w:style w:type="character" w:styleId="ListLabel1107">
+    <w:name w:val="ListLabel 1107"/>
+    <w:qFormat/>
+    <w:rPr>
+      <w:rFonts w:cs="Courier New"/>
+    </w:rPr>
+  </w:style>
+  <w:style w:type="character" w:styleId="ListLabel1108">
+    <w:name w:val="ListLabel 1108"/>
+    <w:qFormat/>
+    <w:rPr>
+      <w:rFonts w:cs="Wingdings"/>
+    </w:rPr>
+  </w:style>
+  <w:style w:type="character" w:styleId="ListLabel1109">
+    <w:name w:val="ListLabel 1109"/>
+    <w:qFormat/>
+    <w:rPr>
+      <w:rFonts w:ascii="Calibri" w:hAnsi="Calibri" w:cs="Symbol"/>
+      <w:sz w:val="24"/>
+    </w:rPr>
+  </w:style>
+  <w:style w:type="character" w:styleId="ListLabel1110">
+    <w:name w:val="ListLabel 1110"/>
+    <w:qFormat/>
+    <w:rPr>
+      <w:rFonts w:cs="Courier New"/>
+    </w:rPr>
+  </w:style>
+  <w:style w:type="character" w:styleId="ListLabel1111">
+    <w:name w:val="ListLabel 1111"/>
+    <w:qFormat/>
+    <w:rPr>
+      <w:rFonts w:cs="Wingdings"/>
+    </w:rPr>
+  </w:style>
+  <w:style w:type="character" w:styleId="ListLabel1112">
+    <w:name w:val="ListLabel 1112"/>
+    <w:qFormat/>
+    <w:rPr>
+      <w:rFonts w:cs="Symbol"/>
+    </w:rPr>
+  </w:style>
+  <w:style w:type="character" w:styleId="ListLabel1113">
+    <w:name w:val="ListLabel 1113"/>
+    <w:qFormat/>
+    <w:rPr>
+      <w:rFonts w:cs="Courier New"/>
+    </w:rPr>
+  </w:style>
+  <w:style w:type="character" w:styleId="ListLabel1114">
+    <w:name w:val="ListLabel 1114"/>
+    <w:qFormat/>
+    <w:rPr>
+      <w:rFonts w:cs="Wingdings"/>
+    </w:rPr>
+  </w:style>
+  <w:style w:type="character" w:styleId="ListLabel1115">
+    <w:name w:val="ListLabel 1115"/>
+    <w:qFormat/>
+    <w:rPr>
+      <w:rFonts w:cs="Symbol"/>
+    </w:rPr>
+  </w:style>
+  <w:style w:type="character" w:styleId="ListLabel1116">
+    <w:name w:val="ListLabel 1116"/>
+    <w:qFormat/>
+    <w:rPr>
+      <w:rFonts w:cs="Courier New"/>
+    </w:rPr>
+  </w:style>
+  <w:style w:type="character" w:styleId="ListLabel1117">
+    <w:name w:val="ListLabel 1117"/>
+    <w:qFormat/>
+    <w:rPr>
+      <w:rFonts w:cs="Wingdings"/>
+    </w:rPr>
+  </w:style>
+  <w:style w:type="character" w:styleId="ListLabel1118">
+    <w:name w:val="ListLabel 1118"/>
+    <w:qFormat/>
+    <w:rPr>
+      <w:rFonts w:ascii="Calibri" w:hAnsi="Calibri" w:cs="Symbol"/>
+      <w:sz w:val="24"/>
+    </w:rPr>
+  </w:style>
+  <w:style w:type="character" w:styleId="ListLabel1119">
+    <w:name w:val="ListLabel 1119"/>
+    <w:qFormat/>
+    <w:rPr>
+      <w:rFonts w:cs="Courier New"/>
+    </w:rPr>
+  </w:style>
+  <w:style w:type="character" w:styleId="ListLabel1120">
+    <w:name w:val="ListLabel 1120"/>
+    <w:qFormat/>
+    <w:rPr>
+      <w:rFonts w:cs="Wingdings"/>
+    </w:rPr>
+  </w:style>
+  <w:style w:type="character" w:styleId="ListLabel1121">
+    <w:name w:val="ListLabel 1121"/>
+    <w:qFormat/>
+    <w:rPr>
+      <w:rFonts w:cs="Symbol"/>
+    </w:rPr>
+  </w:style>
+  <w:style w:type="character" w:styleId="ListLabel1122">
+    <w:name w:val="ListLabel 1122"/>
+    <w:qFormat/>
+    <w:rPr>
+      <w:rFonts w:cs="Courier New"/>
+    </w:rPr>
+  </w:style>
+  <w:style w:type="character" w:styleId="ListLabel1123">
+    <w:name w:val="ListLabel 1123"/>
+    <w:qFormat/>
+    <w:rPr>
+      <w:rFonts w:cs="Wingdings"/>
+    </w:rPr>
+  </w:style>
+  <w:style w:type="character" w:styleId="ListLabel1124">
+    <w:name w:val="ListLabel 1124"/>
+    <w:qFormat/>
+    <w:rPr>
+      <w:rFonts w:cs="Symbol"/>
+    </w:rPr>
+  </w:style>
+  <w:style w:type="character" w:styleId="ListLabel1125">
+    <w:name w:val="ListLabel 1125"/>
+    <w:qFormat/>
+    <w:rPr>
+      <w:rFonts w:cs="Courier New"/>
+    </w:rPr>
+  </w:style>
+  <w:style w:type="character" w:styleId="ListLabel1126">
+    <w:name w:val="ListLabel 1126"/>
+    <w:qFormat/>
+    <w:rPr>
+      <w:rFonts w:cs="Wingdings"/>
+    </w:rPr>
+  </w:style>
+  <w:style w:type="character" w:styleId="ListLabel1127">
+    <w:name w:val="ListLabel 1127"/>
+    <w:qFormat/>
+    <w:rPr>
+      <w:rFonts w:ascii="Calibri" w:hAnsi="Calibri" w:cs="Symbol"/>
+      <w:sz w:val="24"/>
+    </w:rPr>
+  </w:style>
+  <w:style w:type="character" w:styleId="ListLabel1128">
+    <w:name w:val="ListLabel 1128"/>
+    <w:qFormat/>
+    <w:rPr>
+      <w:rFonts w:cs="Courier New"/>
+    </w:rPr>
+  </w:style>
+  <w:style w:type="character" w:styleId="ListLabel1129">
+    <w:name w:val="ListLabel 1129"/>
+    <w:qFormat/>
+    <w:rPr>
+      <w:rFonts w:cs="Wingdings"/>
+    </w:rPr>
+  </w:style>
+  <w:style w:type="character" w:styleId="ListLabel1130">
+    <w:name w:val="ListLabel 1130"/>
+    <w:qFormat/>
+    <w:rPr>
+      <w:rFonts w:cs="Symbol"/>
+    </w:rPr>
+  </w:style>
+  <w:style w:type="character" w:styleId="ListLabel1131">
+    <w:name w:val="ListLabel 1131"/>
+    <w:qFormat/>
+    <w:rPr>
+      <w:rFonts w:cs="Courier New"/>
+    </w:rPr>
+  </w:style>
+  <w:style w:type="character" w:styleId="ListLabel1132">
+    <w:name w:val="ListLabel 1132"/>
+    <w:qFormat/>
+    <w:rPr>
+      <w:rFonts w:cs="Wingdings"/>
+    </w:rPr>
+  </w:style>
+  <w:style w:type="character" w:styleId="ListLabel1133">
+    <w:name w:val="ListLabel 1133"/>
+    <w:qFormat/>
+    <w:rPr>
+      <w:rFonts w:cs="Symbol"/>
+    </w:rPr>
+  </w:style>
+  <w:style w:type="character" w:styleId="ListLabel1134">
+    <w:name w:val="ListLabel 1134"/>
+    <w:qFormat/>
+    <w:rPr>
+      <w:rFonts w:cs="Courier New"/>
+    </w:rPr>
+  </w:style>
+  <w:style w:type="character" w:styleId="ListLabel1135">
+    <w:name w:val="ListLabel 1135"/>
+    <w:qFormat/>
+    <w:rPr>
+      <w:rFonts w:cs="Wingdings"/>
+    </w:rPr>
+  </w:style>
+  <w:style w:type="character" w:styleId="ListLabel1136">
+    <w:name w:val="ListLabel 1136"/>
+    <w:qFormat/>
+    <w:rPr>
+      <w:rFonts w:cs="Symbol"/>
+      <w:sz w:val="24"/>
+    </w:rPr>
+  </w:style>
+  <w:style w:type="character" w:styleId="ListLabel1137">
+    <w:name w:val="ListLabel 1137"/>
+    <w:qFormat/>
+    <w:rPr>
+      <w:rFonts w:cs="Courier New"/>
+    </w:rPr>
+  </w:style>
+  <w:style w:type="character" w:styleId="ListLabel1138">
+    <w:name w:val="ListLabel 1138"/>
+    <w:qFormat/>
+    <w:rPr>
+      <w:rFonts w:cs="Wingdings"/>
+    </w:rPr>
+  </w:style>
+  <w:style w:type="character" w:styleId="ListLabel1139">
+    <w:name w:val="ListLabel 1139"/>
+    <w:qFormat/>
+    <w:rPr>
+      <w:rFonts w:cs="Symbol"/>
+    </w:rPr>
+  </w:style>
+  <w:style w:type="character" w:styleId="ListLabel1140">
+    <w:name w:val="ListLabel 1140"/>
+    <w:qFormat/>
+    <w:rPr>
+      <w:rFonts w:cs="Courier New"/>
+    </w:rPr>
+  </w:style>
+  <w:style w:type="character" w:styleId="ListLabel1141">
+    <w:name w:val="ListLabel 1141"/>
+    <w:qFormat/>
+    <w:rPr>
+      <w:rFonts w:cs="Wingdings"/>
+    </w:rPr>
+  </w:style>
+  <w:style w:type="character" w:styleId="ListLabel1142">
+    <w:name w:val="ListLabel 1142"/>
+    <w:qFormat/>
+    <w:rPr>
+      <w:rFonts w:cs="Symbol"/>
+    </w:rPr>
+  </w:style>
+  <w:style w:type="character" w:styleId="ListLabel1143">
+    <w:name w:val="ListLabel 1143"/>
+    <w:qFormat/>
+    <w:rPr>
+      <w:rFonts w:cs="Courier New"/>
+    </w:rPr>
+  </w:style>
+  <w:style w:type="character" w:styleId="ListLabel1144">
+    <w:name w:val="ListLabel 1144"/>
+    <w:qFormat/>
+    <w:rPr>
+      <w:rFonts w:cs="Wingdings"/>
+    </w:rPr>
+  </w:style>
+  <w:style w:type="character" w:styleId="ListLabel1145">
+    <w:name w:val="ListLabel 1145"/>
+    <w:qFormat/>
+    <w:rPr>
+      <w:rFonts w:ascii="Calibri" w:hAnsi="Calibri" w:cs="Symbol"/>
+      <w:sz w:val="24"/>
+    </w:rPr>
+  </w:style>
+  <w:style w:type="character" w:styleId="ListLabel1146">
+    <w:name w:val="ListLabel 1146"/>
+    <w:qFormat/>
+    <w:rPr>
+      <w:rFonts w:ascii="Calibri" w:hAnsi="Calibri" w:cs="Courier New"/>
+      <w:sz w:val="24"/>
+    </w:rPr>
+  </w:style>
+  <w:style w:type="character" w:styleId="ListLabel1147">
+    <w:name w:val="ListLabel 1147"/>
+    <w:qFormat/>
+    <w:rPr>
+      <w:rFonts w:cs="Wingdings"/>
+    </w:rPr>
+  </w:style>
+  <w:style w:type="character" w:styleId="ListLabel1148">
+    <w:name w:val="ListLabel 1148"/>
+    <w:qFormat/>
+    <w:rPr>
+      <w:rFonts w:cs="Symbol"/>
+    </w:rPr>
+  </w:style>
+  <w:style w:type="character" w:styleId="ListLabel1149">
+    <w:name w:val="ListLabel 1149"/>
+    <w:qFormat/>
+    <w:rPr>
+      <w:rFonts w:cs="Courier New"/>
+    </w:rPr>
+  </w:style>
+  <w:style w:type="character" w:styleId="ListLabel1150">
+    <w:name w:val="ListLabel 1150"/>
+    <w:qFormat/>
+    <w:rPr>
+      <w:rFonts w:cs="Wingdings"/>
+    </w:rPr>
+  </w:style>
+  <w:style w:type="character" w:styleId="ListLabel1151">
+    <w:name w:val="ListLabel 1151"/>
+    <w:qFormat/>
+    <w:rPr>
+      <w:rFonts w:cs="Symbol"/>
+    </w:rPr>
+  </w:style>
+  <w:style w:type="character" w:styleId="ListLabel1152">
+    <w:name w:val="ListLabel 1152"/>
+    <w:qFormat/>
+    <w:rPr>
+      <w:rFonts w:cs="Courier New"/>
+    </w:rPr>
+  </w:style>
+  <w:style w:type="character" w:styleId="ListLabel1153">
+    <w:name w:val="ListLabel 1153"/>
+    <w:qFormat/>
+    <w:rPr>
+      <w:rFonts w:cs="Wingdings"/>
+    </w:rPr>
+  </w:style>
+  <w:style w:type="character" w:styleId="ListLabel1154">
+    <w:name w:val="ListLabel 1154"/>
+    <w:qFormat/>
+    <w:rPr>
+      <w:rFonts w:ascii="Calibri" w:hAnsi="Calibri" w:cs="Symbol"/>
+      <w:sz w:val="24"/>
+    </w:rPr>
+  </w:style>
+  <w:style w:type="character" w:styleId="ListLabel1155">
+    <w:name w:val="ListLabel 1155"/>
+    <w:qFormat/>
+    <w:rPr>
+      <w:rFonts w:cs="Courier New"/>
+    </w:rPr>
+  </w:style>
+  <w:style w:type="character" w:styleId="ListLabel1156">
+    <w:name w:val="ListLabel 1156"/>
+    <w:qFormat/>
+    <w:rPr>
+      <w:rFonts w:cs="Wingdings"/>
+    </w:rPr>
+  </w:style>
+  <w:style w:type="character" w:styleId="ListLabel1157">
+    <w:name w:val="ListLabel 1157"/>
+    <w:qFormat/>
+    <w:rPr>
+      <w:rFonts w:cs="Symbol"/>
+    </w:rPr>
+  </w:style>
+  <w:style w:type="character" w:styleId="ListLabel1158">
+    <w:name w:val="ListLabel 1158"/>
+    <w:qFormat/>
+    <w:rPr>
+      <w:rFonts w:cs="Courier New"/>
+    </w:rPr>
+  </w:style>
+  <w:style w:type="character" w:styleId="ListLabel1159">
+    <w:name w:val="ListLabel 1159"/>
+    <w:qFormat/>
+    <w:rPr>
+      <w:rFonts w:cs="Wingdings"/>
+    </w:rPr>
+  </w:style>
+  <w:style w:type="character" w:styleId="ListLabel1160">
+    <w:name w:val="ListLabel 1160"/>
+    <w:qFormat/>
+    <w:rPr>
+      <w:rFonts w:cs="Symbol"/>
+    </w:rPr>
+  </w:style>
+  <w:style w:type="character" w:styleId="ListLabel1161">
+    <w:name w:val="ListLabel 1161"/>
+    <w:qFormat/>
+    <w:rPr>
+      <w:rFonts w:cs="Courier New"/>
+    </w:rPr>
+  </w:style>
+  <w:style w:type="character" w:styleId="ListLabel1162">
+    <w:name w:val="ListLabel 1162"/>
+    <w:qFormat/>
+    <w:rPr>
+      <w:rFonts w:cs="Wingdings"/>
+    </w:rPr>
+  </w:style>
+  <w:style w:type="character" w:styleId="ListLabel1163">
+    <w:name w:val="ListLabel 1163"/>
+    <w:qFormat/>
+    <w:rPr>
+      <w:rFonts w:ascii="Calibri" w:hAnsi="Calibri" w:cs="Symbol"/>
+      <w:sz w:val="24"/>
+    </w:rPr>
+  </w:style>
+  <w:style w:type="character" w:styleId="ListLabel1164">
+    <w:name w:val="ListLabel 1164"/>
+    <w:qFormat/>
+    <w:rPr>
+      <w:rFonts w:cs="Courier New"/>
+    </w:rPr>
+  </w:style>
+  <w:style w:type="character" w:styleId="ListLabel1165">
+    <w:name w:val="ListLabel 1165"/>
+    <w:qFormat/>
+    <w:rPr>
+      <w:rFonts w:cs="Wingdings"/>
+    </w:rPr>
+  </w:style>
+  <w:style w:type="character" w:styleId="ListLabel1166">
+    <w:name w:val="ListLabel 1166"/>
+    <w:qFormat/>
+    <w:rPr>
+      <w:rFonts w:cs="Symbol"/>
+    </w:rPr>
+  </w:style>
+  <w:style w:type="character" w:styleId="ListLabel1167">
+    <w:name w:val="ListLabel 1167"/>
+    <w:qFormat/>
+    <w:rPr>
+      <w:rFonts w:cs="Courier New"/>
+    </w:rPr>
+  </w:style>
+  <w:style w:type="character" w:styleId="ListLabel1168">
+    <w:name w:val="ListLabel 1168"/>
+    <w:qFormat/>
+    <w:rPr>
+      <w:rFonts w:cs="Wingdings"/>
+    </w:rPr>
+  </w:style>
+  <w:style w:type="character" w:styleId="ListLabel1169">
+    <w:name w:val="ListLabel 1169"/>
+    <w:qFormat/>
+    <w:rPr>
+      <w:rFonts w:cs="Symbol"/>
+    </w:rPr>
+  </w:style>
+  <w:style w:type="character" w:styleId="ListLabel1170">
+    <w:name w:val="ListLabel 1170"/>
+    <w:qFormat/>
+    <w:rPr>
+      <w:rFonts w:cs="Courier New"/>
+    </w:rPr>
+  </w:style>
+  <w:style w:type="character" w:styleId="ListLabel1171">
+    <w:name w:val="ListLabel 1171"/>
+    <w:qFormat/>
+    <w:rPr>
+      <w:rFonts w:cs="Wingdings"/>
+    </w:rPr>
+  </w:style>
+  <w:style w:type="character" w:styleId="ListLabel1172">
+    <w:name w:val="ListLabel 1172"/>
+    <w:qFormat/>
+    <w:rPr>
+      <w:rFonts w:ascii="Calibri" w:hAnsi="Calibri" w:cs="Symbol"/>
+      <w:sz w:val="24"/>
+    </w:rPr>
+  </w:style>
+  <w:style w:type="character" w:styleId="ListLabel1173">
+    <w:name w:val="ListLabel 1173"/>
+    <w:qFormat/>
+    <w:rPr>
+      <w:rFonts w:cs="Courier New"/>
+    </w:rPr>
+  </w:style>
+  <w:style w:type="character" w:styleId="ListLabel1174">
+    <w:name w:val="ListLabel 1174"/>
+    <w:qFormat/>
+    <w:rPr>
+      <w:rFonts w:cs="Wingdings"/>
+    </w:rPr>
+  </w:style>
+  <w:style w:type="character" w:styleId="ListLabel1175">
+    <w:name w:val="ListLabel 1175"/>
+    <w:qFormat/>
+    <w:rPr>
+      <w:rFonts w:cs="Symbol"/>
+    </w:rPr>
+  </w:style>
+  <w:style w:type="character" w:styleId="ListLabel1176">
+    <w:name w:val="ListLabel 1176"/>
+    <w:qFormat/>
+    <w:rPr>
+      <w:rFonts w:cs="Courier New"/>
+    </w:rPr>
+  </w:style>
+  <w:style w:type="character" w:styleId="ListLabel1177">
+    <w:name w:val="ListLabel 1177"/>
+    <w:qFormat/>
+    <w:rPr>
+      <w:rFonts w:cs="Wingdings"/>
+    </w:rPr>
+  </w:style>
+  <w:style w:type="character" w:styleId="ListLabel1178">
+    <w:name w:val="ListLabel 1178"/>
+    <w:qFormat/>
+    <w:rPr>
+      <w:rFonts w:cs="Symbol"/>
+    </w:rPr>
+  </w:style>
+  <w:style w:type="character" w:styleId="ListLabel1179">
+    <w:name w:val="ListLabel 1179"/>
+    <w:qFormat/>
+    <w:rPr>
+      <w:rFonts w:cs="Courier New"/>
+    </w:rPr>
+  </w:style>
+  <w:style w:type="character" w:styleId="ListLabel1180">
+    <w:name w:val="ListLabel 1180"/>
+    <w:qFormat/>
+    <w:rPr>
+      <w:rFonts w:cs="Wingdings"/>
+    </w:rPr>
+  </w:style>
+  <w:style w:type="character" w:styleId="ListLabel1181">
+    <w:name w:val="ListLabel 1181"/>
+    <w:qFormat/>
+    <w:rPr>
+      <w:rFonts w:ascii="Calibri" w:hAnsi="Calibri" w:cs="Symbol"/>
+      <w:b/>
+      <w:sz w:val="24"/>
+    </w:rPr>
+  </w:style>
+  <w:style w:type="character" w:styleId="ListLabel1182">
+    <w:name w:val="ListLabel 1182"/>
+    <w:qFormat/>
+    <w:rPr>
+      <w:rFonts w:cs="Courier New"/>
+    </w:rPr>
+  </w:style>
+  <w:style w:type="character" w:styleId="ListLabel1183">
+    <w:name w:val="ListLabel 1183"/>
+    <w:qFormat/>
+    <w:rPr>
+      <w:rFonts w:cs="Wingdings"/>
+    </w:rPr>
+  </w:style>
+  <w:style w:type="character" w:styleId="ListLabel1184">
+    <w:name w:val="ListLabel 1184"/>
+    <w:qFormat/>
+    <w:rPr>
+      <w:rFonts w:cs="Symbol"/>
+    </w:rPr>
+  </w:style>
+  <w:style w:type="character" w:styleId="ListLabel1185">
+    <w:name w:val="ListLabel 1185"/>
+    <w:qFormat/>
+    <w:rPr>
+      <w:rFonts w:cs="Courier New"/>
+    </w:rPr>
+  </w:style>
+  <w:style w:type="character" w:styleId="ListLabel1186">
+    <w:name w:val="ListLabel 1186"/>
+    <w:qFormat/>
+    <w:rPr>
+      <w:rFonts w:cs="Wingdings"/>
+    </w:rPr>
+  </w:style>
+  <w:style w:type="character" w:styleId="ListLabel1187">
+    <w:name w:val="ListLabel 1187"/>
+    <w:qFormat/>
+    <w:rPr>
+      <w:rFonts w:cs="Symbol"/>
+    </w:rPr>
+  </w:style>
+  <w:style w:type="character" w:styleId="ListLabel1188">
+    <w:name w:val="ListLabel 1188"/>
+    <w:qFormat/>
+    <w:rPr>
+      <w:rFonts w:cs="Courier New"/>
+    </w:rPr>
+  </w:style>
+  <w:style w:type="character" w:styleId="ListLabel1189">
+    <w:name w:val="ListLabel 1189"/>
+    <w:qFormat/>
+    <w:rPr>
+      <w:rFonts w:cs="Wingdings"/>
+    </w:rPr>
+  </w:style>
+  <w:style w:type="character" w:styleId="ListLabel1190">
+    <w:name w:val="ListLabel 1190"/>
+    <w:qFormat/>
+    <w:rPr>
+      <w:rFonts w:ascii="Calibri" w:hAnsi="Calibri" w:cs="Symbol"/>
+    </w:rPr>
+  </w:style>
+  <w:style w:type="character" w:styleId="ListLabel1191">
+    <w:name w:val="ListLabel 1191"/>
+    <w:qFormat/>
+    <w:rPr>
+      <w:rFonts w:cs="Courier New"/>
+    </w:rPr>
+  </w:style>
+  <w:style w:type="character" w:styleId="ListLabel1192">
+    <w:name w:val="ListLabel 1192"/>
+    <w:qFormat/>
+    <w:rPr>
+      <w:rFonts w:cs="Wingdings"/>
+    </w:rPr>
+  </w:style>
+  <w:style w:type="character" w:styleId="ListLabel1193">
+    <w:name w:val="ListLabel 1193"/>
+    <w:qFormat/>
+    <w:rPr>
+      <w:rFonts w:cs="Symbol"/>
+    </w:rPr>
+  </w:style>
+  <w:style w:type="character" w:styleId="ListLabel1194">
+    <w:name w:val="ListLabel 1194"/>
+    <w:qFormat/>
+    <w:rPr>
+      <w:rFonts w:cs="Courier New"/>
+    </w:rPr>
+  </w:style>
+  <w:style w:type="character" w:styleId="ListLabel1195">
+    <w:name w:val="ListLabel 1195"/>
+    <w:qFormat/>
+    <w:rPr>
+      <w:rFonts w:cs="Wingdings"/>
+    </w:rPr>
+  </w:style>
+  <w:style w:type="character" w:styleId="ListLabel1196">
+    <w:name w:val="ListLabel 1196"/>
+    <w:qFormat/>
+    <w:rPr>
+      <w:rFonts w:cs="Symbol"/>
+    </w:rPr>
+  </w:style>
+  <w:style w:type="character" w:styleId="ListLabel1197">
+    <w:name w:val="ListLabel 1197"/>
+    <w:qFormat/>
+    <w:rPr>
+      <w:rFonts w:cs="Courier New"/>
+    </w:rPr>
+  </w:style>
+  <w:style w:type="character" w:styleId="ListLabel1198">
+    <w:name w:val="ListLabel 1198"/>
+    <w:qFormat/>
+    <w:rPr>
+      <w:rFonts w:cs="Wingdings"/>
+    </w:rPr>
+  </w:style>
+  <w:style w:type="character" w:styleId="ListLabel1199">
+    <w:name w:val="ListLabel 1199"/>
+    <w:qFormat/>
+    <w:rPr>
+      <w:rFonts w:ascii="Calibri" w:hAnsi="Calibri" w:cs="Symbol"/>
+      <w:b/>
+      <w:sz w:val="24"/>
+    </w:rPr>
+  </w:style>
+  <w:style w:type="character" w:styleId="ListLabel1200">
+    <w:name w:val="ListLabel 1200"/>
+    <w:qFormat/>
+    <w:rPr>
+      <w:rFonts w:cs="Courier New"/>
+    </w:rPr>
+  </w:style>
+  <w:style w:type="character" w:styleId="ListLabel1201">
+    <w:name w:val="ListLabel 1201"/>
+    <w:qFormat/>
+    <w:rPr>
+      <w:rFonts w:cs="Wingdings"/>
+    </w:rPr>
+  </w:style>
+  <w:style w:type="character" w:styleId="ListLabel1202">
+    <w:name w:val="ListLabel 1202"/>
+    <w:qFormat/>
+    <w:rPr>
+      <w:rFonts w:cs="Symbol"/>
+    </w:rPr>
+  </w:style>
+  <w:style w:type="character" w:styleId="ListLabel1203">
+    <w:name w:val="ListLabel 1203"/>
+    <w:qFormat/>
+    <w:rPr>
+      <w:rFonts w:cs="Courier New"/>
+    </w:rPr>
+  </w:style>
+  <w:style w:type="character" w:styleId="ListLabel1204">
+    <w:name w:val="ListLabel 1204"/>
+    <w:qFormat/>
+    <w:rPr>
+      <w:rFonts w:cs="Wingdings"/>
+    </w:rPr>
+  </w:style>
+  <w:style w:type="character" w:styleId="ListLabel1205">
+    <w:name w:val="ListLabel 1205"/>
+    <w:qFormat/>
+    <w:rPr>
+      <w:rFonts w:cs="Symbol"/>
+    </w:rPr>
+  </w:style>
+  <w:style w:type="character" w:styleId="ListLabel1206">
+    <w:name w:val="ListLabel 1206"/>
+    <w:qFormat/>
+    <w:rPr>
+      <w:rFonts w:cs="Courier New"/>
+    </w:rPr>
+  </w:style>
+  <w:style w:type="character" w:styleId="ListLabel1207">
+    <w:name w:val="ListLabel 1207"/>
+    <w:qFormat/>
+    <w:rPr>
+      <w:rFonts w:cs="Wingdings"/>
+    </w:rPr>
+  </w:style>
+  <w:style w:type="character" w:styleId="ListLabel1208">
+    <w:name w:val="ListLabel 1208"/>
+    <w:qFormat/>
+    <w:rPr>
+      <w:rFonts w:cs="Symbol"/>
+      <w:sz w:val="24"/>
+    </w:rPr>
+  </w:style>
+  <w:style w:type="character" w:styleId="ListLabel1209">
+    <w:name w:val="ListLabel 1209"/>
+    <w:qFormat/>
+    <w:rPr>
+      <w:rFonts w:cs="Courier New"/>
+    </w:rPr>
+  </w:style>
+  <w:style w:type="character" w:styleId="ListLabel1210">
+    <w:name w:val="ListLabel 1210"/>
+    <w:qFormat/>
+    <w:rPr>
+      <w:rFonts w:cs="Wingdings"/>
+    </w:rPr>
+  </w:style>
+  <w:style w:type="character" w:styleId="ListLabel1211">
+    <w:name w:val="ListLabel 1211"/>
+    <w:qFormat/>
+    <w:rPr>
+      <w:rFonts w:cs="Symbol"/>
+    </w:rPr>
+  </w:style>
+  <w:style w:type="character" w:styleId="ListLabel1212">
+    <w:name w:val="ListLabel 1212"/>
+    <w:qFormat/>
+    <w:rPr>
+      <w:rFonts w:cs="Courier New"/>
+    </w:rPr>
+  </w:style>
+  <w:style w:type="character" w:styleId="ListLabel1213">
+    <w:name w:val="ListLabel 1213"/>
+    <w:qFormat/>
+    <w:rPr>
+      <w:rFonts w:cs="Wingdings"/>
+    </w:rPr>
+  </w:style>
+  <w:style w:type="character" w:styleId="ListLabel1214">
+    <w:name w:val="ListLabel 1214"/>
+    <w:qFormat/>
+    <w:rPr>
+      <w:rFonts w:cs="Symbol"/>
+    </w:rPr>
+  </w:style>
+  <w:style w:type="character" w:styleId="ListLabel1215">
+    <w:name w:val="ListLabel 1215"/>
+    <w:qFormat/>
+    <w:rPr>
+      <w:rFonts w:cs="Courier New"/>
+    </w:rPr>
+  </w:style>
+  <w:style w:type="character" w:styleId="ListLabel1216">
+    <w:name w:val="ListLabel 1216"/>
+    <w:qFormat/>
+    <w:rPr>
+      <w:rFonts w:cs="Wingdings"/>
+    </w:rPr>
+  </w:style>
+  <w:style w:type="character" w:styleId="ListLabel1217">
+    <w:name w:val="ListLabel 1217"/>
+    <w:qFormat/>
+    <w:rPr>
+      <w:rFonts w:cs="Symbol"/>
+    </w:rPr>
+  </w:style>
+  <w:style w:type="character" w:styleId="ListLabel1218">
+    <w:name w:val="ListLabel 1218"/>
+    <w:qFormat/>
+    <w:rPr>
+      <w:rFonts w:cs="Courier New"/>
+    </w:rPr>
+  </w:style>
+  <w:style w:type="character" w:styleId="ListLabel1219">
+    <w:name w:val="ListLabel 1219"/>
+    <w:qFormat/>
+    <w:rPr>
+      <w:rFonts w:cs="Wingdings"/>
+    </w:rPr>
+  </w:style>
+  <w:style w:type="character" w:styleId="ListLabel1220">
+    <w:name w:val="ListLabel 1220"/>
+    <w:qFormat/>
+    <w:rPr>
+      <w:rFonts w:cs="Symbol"/>
+    </w:rPr>
+  </w:style>
+  <w:style w:type="character" w:styleId="ListLabel1221">
+    <w:name w:val="ListLabel 1221"/>
+    <w:qFormat/>
+    <w:rPr>
+      <w:rFonts w:cs="Courier New"/>
+    </w:rPr>
+  </w:style>
+  <w:style w:type="character" w:styleId="ListLabel1222">
+    <w:name w:val="ListLabel 1222"/>
+    <w:qFormat/>
+    <w:rPr>
+      <w:rFonts w:cs="Wingdings"/>
+    </w:rPr>
+  </w:style>
+  <w:style w:type="character" w:styleId="ListLabel1223">
+    <w:name w:val="ListLabel 1223"/>
+    <w:qFormat/>
+    <w:rPr>
+      <w:rFonts w:cs="Symbol"/>
+    </w:rPr>
+  </w:style>
+  <w:style w:type="character" w:styleId="ListLabel1224">
+    <w:name w:val="ListLabel 1224"/>
+    <w:qFormat/>
+    <w:rPr>
+      <w:rFonts w:cs="Courier New"/>
+    </w:rPr>
+  </w:style>
+  <w:style w:type="character" w:styleId="ListLabel1225">
+    <w:name w:val="ListLabel 1225"/>
+    <w:qFormat/>
+    <w:rPr>
+      <w:rFonts w:cs="Wingdings"/>
+    </w:rPr>
+  </w:style>
+  <w:style w:type="character" w:styleId="ListLabel1226">
+    <w:name w:val="ListLabel 1226"/>
+    <w:qFormat/>
+    <w:rPr>
+      <w:rFonts w:ascii="Calibri" w:hAnsi="Calibri" w:cs="OpenSymbol"/>
+      <w:b/>
+      <w:sz w:val="24"/>
+    </w:rPr>
+  </w:style>
+  <w:style w:type="character" w:styleId="ListLabel1227">
+    <w:name w:val="ListLabel 1227"/>
+    <w:qFormat/>
+    <w:rPr>
+      <w:rFonts w:cs="OpenSymbol"/>
+    </w:rPr>
+  </w:style>
+  <w:style w:type="character" w:styleId="ListLabel1228">
+    <w:name w:val="ListLabel 1228"/>
+    <w:qFormat/>
+    <w:rPr>
+      <w:rFonts w:cs="OpenSymbol"/>
+    </w:rPr>
+  </w:style>
+  <w:style w:type="character" w:styleId="ListLabel1229">
+    <w:name w:val="ListLabel 1229"/>
+    <w:qFormat/>
+    <w:rPr>
+      <w:rFonts w:cs="OpenSymbol"/>
+    </w:rPr>
+  </w:style>
+  <w:style w:type="character" w:styleId="ListLabel1230">
+    <w:name w:val="ListLabel 1230"/>
+    <w:qFormat/>
+    <w:rPr>
+      <w:rFonts w:cs="OpenSymbol"/>
+    </w:rPr>
+  </w:style>
+  <w:style w:type="character" w:styleId="ListLabel1231">
+    <w:name w:val="ListLabel 1231"/>
+    <w:qFormat/>
+    <w:rPr>
+      <w:rFonts w:cs="OpenSymbol"/>
+    </w:rPr>
+  </w:style>
+  <w:style w:type="character" w:styleId="ListLabel1232">
+    <w:name w:val="ListLabel 1232"/>
+    <w:qFormat/>
+    <w:rPr>
+      <w:rFonts w:cs="OpenSymbol"/>
+    </w:rPr>
+  </w:style>
+  <w:style w:type="character" w:styleId="ListLabel1233">
+    <w:name w:val="ListLabel 1233"/>
+    <w:qFormat/>
+    <w:rPr>
+      <w:rFonts w:cs="OpenSymbol"/>
+    </w:rPr>
+  </w:style>
+  <w:style w:type="character" w:styleId="ListLabel1234">
+    <w:name w:val="ListLabel 1234"/>
     <w:qFormat/>
     <w:rPr>
       <w:rFonts w:cs="OpenSymbol"/>

</xml_diff>